<commit_message>
Changed Greengrass logging level from normal to debug. Changed Physical hardware scripts to stop running upon returning an error. Documentation additions for getting private IP address on hardware, Model updating, and SSH connection.
</commit_message>
<xml_diff>
--- a/documentation/IMC - Physical-Brownfield Deployment User Guide.docx
+++ b/documentation/IMC - Physical-Brownfield Deployment User Guide.docx
@@ -242,21 +242,7 @@
         <w:rPr>
           <w:rFonts w:asciiTheme="majorHAnsi" w:hAnsiTheme="majorHAnsi" w:cstheme="majorHAnsi"/>
         </w:rPr>
-        <w:t xml:space="preserve">existing edge-based asset modeling software (such as Ignition or </w:t>
-      </w:r>
-      <w:proofErr w:type="spellStart"/>
-      <w:r>
-        <w:rPr>
-          <w:rFonts w:asciiTheme="majorHAnsi" w:hAnsiTheme="majorHAnsi" w:cstheme="majorHAnsi"/>
-        </w:rPr>
-        <w:t>KepServer</w:t>
-      </w:r>
-      <w:proofErr w:type="spellEnd"/>
-      <w:r>
-        <w:rPr>
-          <w:rFonts w:asciiTheme="majorHAnsi" w:hAnsiTheme="majorHAnsi" w:cstheme="majorHAnsi"/>
-        </w:rPr>
-        <w:t xml:space="preserve">). It is deployed onto physical hardware. </w:t>
+        <w:t xml:space="preserve">existing edge-based asset modeling software (such as Ignition or KepServer). It is deployed onto physical hardware. </w:t>
       </w:r>
       <w:r>
         <w:rPr>
@@ -518,7 +504,6 @@
           <w:u w:val="none"/>
         </w:rPr>
       </w:pPr>
-      <w:proofErr w:type="spellStart"/>
       <w:r>
         <w:rPr>
           <w:rStyle w:val="Hyperlink"/>
@@ -532,7 +517,6 @@
         </w:rPr>
         <w:t>OnLogic</w:t>
       </w:r>
-      <w:proofErr w:type="spellEnd"/>
     </w:p>
     <w:p>
       <w:pPr>
@@ -559,31 +543,7 @@
           <w:szCs w:val="22"/>
           <w:u w:val="none"/>
         </w:rPr>
-        <w:t xml:space="preserve">Model: </w:t>
-      </w:r>
-      <w:proofErr w:type="spellStart"/>
-      <w:r>
-        <w:rPr>
-          <w:rStyle w:val="Hyperlink"/>
-          <w:rFonts w:asciiTheme="majorHAnsi" w:hAnsiTheme="majorHAnsi" w:cstheme="majorHAnsi"/>
-          <w:color w:val="auto"/>
-          <w:sz w:val="22"/>
-          <w:szCs w:val="22"/>
-          <w:u w:val="none"/>
-        </w:rPr>
-        <w:t>Karbon</w:t>
-      </w:r>
-      <w:proofErr w:type="spellEnd"/>
-      <w:r>
-        <w:rPr>
-          <w:rStyle w:val="Hyperlink"/>
-          <w:rFonts w:asciiTheme="majorHAnsi" w:hAnsiTheme="majorHAnsi" w:cstheme="majorHAnsi"/>
-          <w:color w:val="auto"/>
-          <w:sz w:val="22"/>
-          <w:szCs w:val="22"/>
-          <w:u w:val="none"/>
-        </w:rPr>
-        <w:t xml:space="preserve"> 300 Compact Rugged Computer</w:t>
+        <w:t>Model: Karbon 300 Compact Rugged Computer</w:t>
       </w:r>
     </w:p>
     <w:p>
@@ -1192,21 +1152,7 @@
         <w:rPr>
           <w:rFonts w:asciiTheme="majorHAnsi" w:hAnsiTheme="majorHAnsi" w:cstheme="majorHAnsi"/>
         </w:rPr>
-        <w:t xml:space="preserve"> MQTT spec to publish birth certificates when a node or device is created within the Ignition Designer UI dashboard. The AMC runs automatically without a manual step with this option and results in assets provisioned within AWS IoT </w:t>
-      </w:r>
-      <w:proofErr w:type="spellStart"/>
-      <w:r>
-        <w:rPr>
-          <w:rFonts w:asciiTheme="majorHAnsi" w:hAnsiTheme="majorHAnsi" w:cstheme="majorHAnsi"/>
-        </w:rPr>
-        <w:t>SiteWise</w:t>
-      </w:r>
-      <w:proofErr w:type="spellEnd"/>
-      <w:r>
-        <w:rPr>
-          <w:rFonts w:asciiTheme="majorHAnsi" w:hAnsiTheme="majorHAnsi" w:cstheme="majorHAnsi"/>
-        </w:rPr>
-        <w:t>.</w:t>
+        <w:t xml:space="preserve"> MQTT spec to publish birth certificates when a node or device is created within the Ignition Designer UI dashboard. The AMC runs automatically without a manual step with this option and results in assets provisioned within AWS IoT SiteWise.</w:t>
       </w:r>
     </w:p>
     <w:p>
@@ -1224,21 +1170,7 @@
         <w:rPr>
           <w:rFonts w:asciiTheme="majorHAnsi" w:hAnsiTheme="majorHAnsi" w:cstheme="majorHAnsi"/>
         </w:rPr>
-        <w:t xml:space="preserve">Ignition File Export - This option is based on exporting a JSON tag hierarchy definition file from Ignition Server and uploading it into an S3 bucket. Once the file is uploaded to the S3 bucket, the AMC runs automatically, resulting in assets provisioned within AWS IoT </w:t>
-      </w:r>
-      <w:proofErr w:type="spellStart"/>
-      <w:r>
-        <w:rPr>
-          <w:rFonts w:asciiTheme="majorHAnsi" w:hAnsiTheme="majorHAnsi" w:cstheme="majorHAnsi"/>
-        </w:rPr>
-        <w:t>SiteWise</w:t>
-      </w:r>
-      <w:proofErr w:type="spellEnd"/>
-      <w:r>
-        <w:rPr>
-          <w:rFonts w:asciiTheme="majorHAnsi" w:hAnsiTheme="majorHAnsi" w:cstheme="majorHAnsi"/>
-        </w:rPr>
-        <w:t>.</w:t>
+        <w:t>Ignition File Export - This option is based on exporting a JSON tag hierarchy definition file from Ignition Server and uploading it into an S3 bucket. Once the file is uploaded to the S3 bucket, the AMC runs automatically, resulting in assets provisioned within AWS IoT SiteWise.</w:t>
       </w:r>
     </w:p>
     <w:p>
@@ -1276,21 +1208,7 @@
         <w:rPr>
           <w:rFonts w:asciiTheme="majorHAnsi" w:hAnsiTheme="majorHAnsi" w:cstheme="majorHAnsi"/>
         </w:rPr>
-        <w:t xml:space="preserve">Once the file is uploaded to the S3 bucket, the AMC runs automatically, resulting in assets provisioned within AWS IoT </w:t>
-      </w:r>
-      <w:proofErr w:type="spellStart"/>
-      <w:r>
-        <w:rPr>
-          <w:rFonts w:asciiTheme="majorHAnsi" w:hAnsiTheme="majorHAnsi" w:cstheme="majorHAnsi"/>
-        </w:rPr>
-        <w:t>SiteWise</w:t>
-      </w:r>
-      <w:proofErr w:type="spellEnd"/>
-      <w:r>
-        <w:rPr>
-          <w:rFonts w:asciiTheme="majorHAnsi" w:hAnsiTheme="majorHAnsi" w:cstheme="majorHAnsi"/>
-        </w:rPr>
-        <w:t>.</w:t>
+        <w:t>Once the file is uploaded to the S3 bucket, the AMC runs automatically, resulting in assets provisioned within AWS IoT SiteWise.</w:t>
       </w:r>
     </w:p>
     <w:p>
@@ -2752,25 +2670,7 @@
           <w:b/>
           <w:bCs/>
         </w:rPr>
-        <w:t xml:space="preserve">Create IoT </w:t>
-      </w:r>
-      <w:proofErr w:type="spellStart"/>
-      <w:r>
-        <w:rPr>
-          <w:rFonts w:asciiTheme="majorHAnsi" w:hAnsiTheme="majorHAnsi" w:cstheme="majorHAnsi"/>
-          <w:b/>
-          <w:bCs/>
-        </w:rPr>
-        <w:t>SiteWise</w:t>
-      </w:r>
-      <w:proofErr w:type="spellEnd"/>
-      <w:r>
-        <w:rPr>
-          <w:rFonts w:asciiTheme="majorHAnsi" w:hAnsiTheme="majorHAnsi" w:cstheme="majorHAnsi"/>
-          <w:b/>
-          <w:bCs/>
-        </w:rPr>
-        <w:t xml:space="preserve"> Service-linked Role Using the AWS CLI: </w:t>
+        <w:t xml:space="preserve">Create IoT SiteWise Service-linked Role Using the AWS CLI: </w:t>
       </w:r>
     </w:p>
     <w:p>
@@ -2842,21 +2742,7 @@
         <w:rPr>
           <w:rFonts w:asciiTheme="majorHAnsi" w:hAnsiTheme="majorHAnsi" w:cstheme="majorHAnsi"/>
         </w:rPr>
-        <w:t xml:space="preserve">-service-name iotsitewise.amazonaws.com --description "Service-linked role to support IoT </w:t>
-      </w:r>
-      <w:proofErr w:type="spellStart"/>
-      <w:r>
-        <w:rPr>
-          <w:rFonts w:asciiTheme="majorHAnsi" w:hAnsiTheme="majorHAnsi" w:cstheme="majorHAnsi"/>
-        </w:rPr>
-        <w:t>SiteWise</w:t>
-      </w:r>
-      <w:proofErr w:type="spellEnd"/>
-      <w:r>
-        <w:rPr>
-          <w:rFonts w:asciiTheme="majorHAnsi" w:hAnsiTheme="majorHAnsi" w:cstheme="majorHAnsi"/>
-        </w:rPr>
-        <w:t>"</w:t>
+        <w:t>-service-name iotsitewise.amazonaws.com --description "Service-linked role to support IoT SiteWise"</w:t>
       </w:r>
     </w:p>
     <w:p>
@@ -3509,8 +3395,281 @@
     </w:p>
     <w:p>
       <w:pPr>
-        <w:pStyle w:val="ListParagraph"/>
-        <w:ind w:left="1440"/>
+        <w:rPr>
+          <w:rFonts w:asciiTheme="majorHAnsi" w:hAnsiTheme="majorHAnsi" w:cstheme="majorHAnsi"/>
+        </w:rPr>
+      </w:pPr>
+    </w:p>
+    <w:p>
+      <w:pPr>
+        <w:rPr>
+          <w:rFonts w:asciiTheme="majorHAnsi" w:hAnsiTheme="majorHAnsi" w:cstheme="majorHAnsi"/>
+        </w:rPr>
+      </w:pPr>
+    </w:p>
+    <w:p>
+      <w:pPr>
+        <w:pStyle w:val="ListParagraph"/>
+        <w:numPr>
+          <w:ilvl w:val="0"/>
+          <w:numId w:val="93"/>
+        </w:numPr>
+        <w:rPr>
+          <w:rFonts w:asciiTheme="majorHAnsi" w:hAnsiTheme="majorHAnsi" w:cstheme="majorHAnsi"/>
+        </w:rPr>
+      </w:pPr>
+      <w:r>
+        <w:rPr>
+          <w:rFonts w:asciiTheme="majorHAnsi" w:hAnsiTheme="majorHAnsi" w:cstheme="majorHAnsi"/>
+          <w:b/>
+          <w:bCs/>
+        </w:rPr>
+        <w:lastRenderedPageBreak/>
+        <w:t>Ensure hardware network/accessibility</w:t>
+      </w:r>
+    </w:p>
+    <w:p>
+      <w:pPr>
+        <w:pStyle w:val="ListParagraph"/>
+        <w:rPr>
+          <w:rFonts w:asciiTheme="majorHAnsi" w:hAnsiTheme="majorHAnsi" w:cstheme="majorHAnsi"/>
+        </w:rPr>
+      </w:pPr>
+    </w:p>
+    <w:p>
+      <w:pPr>
+        <w:pStyle w:val="ListParagraph"/>
+        <w:numPr>
+          <w:ilvl w:val="1"/>
+          <w:numId w:val="93"/>
+        </w:numPr>
+        <w:rPr>
+          <w:rFonts w:asciiTheme="majorHAnsi" w:hAnsiTheme="majorHAnsi" w:cstheme="majorHAnsi"/>
+        </w:rPr>
+      </w:pPr>
+      <w:r>
+        <w:rPr>
+          <w:rFonts w:asciiTheme="majorHAnsi" w:hAnsiTheme="majorHAnsi" w:cstheme="majorHAnsi"/>
+        </w:rPr>
+        <w:t>Get the private IP of the device</w:t>
+      </w:r>
+    </w:p>
+    <w:p>
+      <w:pPr>
+        <w:pStyle w:val="ListParagraph"/>
+        <w:numPr>
+          <w:ilvl w:val="2"/>
+          <w:numId w:val="93"/>
+        </w:numPr>
+        <w:rPr>
+          <w:rFonts w:asciiTheme="majorHAnsi" w:hAnsiTheme="majorHAnsi" w:cstheme="majorHAnsi"/>
+        </w:rPr>
+      </w:pPr>
+      <w:r>
+        <w:rPr>
+          <w:rFonts w:asciiTheme="majorHAnsi" w:hAnsiTheme="majorHAnsi" w:cstheme="majorHAnsi"/>
+        </w:rPr>
+        <w:t>Connect your hardware to your local network (same network that you’re executing the deployment of the IMC kit from).</w:t>
+      </w:r>
+    </w:p>
+    <w:p>
+      <w:pPr>
+        <w:pStyle w:val="ListParagraph"/>
+        <w:numPr>
+          <w:ilvl w:val="2"/>
+          <w:numId w:val="93"/>
+        </w:numPr>
+        <w:rPr>
+          <w:rFonts w:asciiTheme="majorHAnsi" w:hAnsiTheme="majorHAnsi" w:cstheme="majorHAnsi"/>
+        </w:rPr>
+      </w:pPr>
+      <w:r>
+        <w:rPr>
+          <w:rFonts w:asciiTheme="majorHAnsi" w:hAnsiTheme="majorHAnsi" w:cstheme="majorHAnsi"/>
+          <w:b/>
+          <w:bCs/>
+        </w:rPr>
+        <w:t>Get the private IP of the device</w:t>
+      </w:r>
+      <w:r>
+        <w:rPr>
+          <w:rFonts w:asciiTheme="majorHAnsi" w:hAnsiTheme="majorHAnsi" w:cstheme="majorHAnsi"/>
+        </w:rPr>
+        <w:t xml:space="preserve"> by running the terminal command on the hardware (with a keyboard/monitor/mouse): </w:t>
+      </w:r>
+    </w:p>
+    <w:p>
+      <w:pPr>
+        <w:pStyle w:val="ListParagraph"/>
+        <w:numPr>
+          <w:ilvl w:val="3"/>
+          <w:numId w:val="93"/>
+        </w:numPr>
+        <w:rPr>
+          <w:rFonts w:asciiTheme="majorHAnsi" w:hAnsiTheme="majorHAnsi" w:cstheme="majorHAnsi"/>
+        </w:rPr>
+      </w:pPr>
+      <w:r>
+        <w:rPr>
+          <w:rFonts w:asciiTheme="majorHAnsi" w:hAnsiTheme="majorHAnsi" w:cstheme="majorHAnsi"/>
+          <w:noProof/>
+        </w:rPr>
+        <w:drawing>
+          <wp:anchor distT="0" distB="0" distL="114300" distR="114300" simplePos="0" relativeHeight="251716608" behindDoc="0" locked="0" layoutInCell="1" allowOverlap="1" wp14:anchorId="4B77F547" wp14:editId="54098706">
+            <wp:simplePos x="0" y="0"/>
+            <wp:positionH relativeFrom="column">
+              <wp:posOffset>595423</wp:posOffset>
+            </wp:positionH>
+            <wp:positionV relativeFrom="paragraph">
+              <wp:posOffset>294286</wp:posOffset>
+            </wp:positionV>
+            <wp:extent cx="3902149" cy="1551688"/>
+            <wp:effectExtent l="0" t="0" r="0" b="0"/>
+            <wp:wrapTopAndBottom/>
+            <wp:docPr id="3" name="Picture 3" descr="A picture containing monitor&#10;&#10;Description automatically generated"/>
+            <wp:cNvGraphicFramePr>
+              <a:graphicFrameLocks xmlns:a="http://schemas.openxmlformats.org/drawingml/2006/main" noChangeAspect="1"/>
+            </wp:cNvGraphicFramePr>
+            <a:graphic xmlns:a="http://schemas.openxmlformats.org/drawingml/2006/main">
+              <a:graphicData uri="http://schemas.openxmlformats.org/drawingml/2006/picture">
+                <pic:pic xmlns:pic="http://schemas.openxmlformats.org/drawingml/2006/picture">
+                  <pic:nvPicPr>
+                    <pic:cNvPr id="3" name="Picture 3" descr="A picture containing monitor&#10;&#10;Description automatically generated"/>
+                    <pic:cNvPicPr/>
+                  </pic:nvPicPr>
+                  <pic:blipFill>
+                    <a:blip r:embed="rId26" cstate="print">
+                      <a:extLst>
+                        <a:ext uri="{28A0092B-C50C-407E-A947-70E740481C1C}">
+                          <a14:useLocalDpi xmlns:a14="http://schemas.microsoft.com/office/drawing/2010/main" val="0"/>
+                        </a:ext>
+                      </a:extLst>
+                    </a:blip>
+                    <a:stretch>
+                      <a:fillRect/>
+                    </a:stretch>
+                  </pic:blipFill>
+                  <pic:spPr>
+                    <a:xfrm>
+                      <a:off x="0" y="0"/>
+                      <a:ext cx="3902149" cy="1551688"/>
+                    </a:xfrm>
+                    <a:prstGeom prst="rect">
+                      <a:avLst/>
+                    </a:prstGeom>
+                  </pic:spPr>
+                </pic:pic>
+              </a:graphicData>
+            </a:graphic>
+            <wp14:sizeRelH relativeFrom="page">
+              <wp14:pctWidth>0</wp14:pctWidth>
+            </wp14:sizeRelH>
+            <wp14:sizeRelV relativeFrom="page">
+              <wp14:pctHeight>0</wp14:pctHeight>
+            </wp14:sizeRelV>
+          </wp:anchor>
+        </w:drawing>
+      </w:r>
+      <w:proofErr w:type="gramStart"/>
+      <w:r>
+        <w:rPr>
+          <w:rFonts w:asciiTheme="majorHAnsi" w:hAnsiTheme="majorHAnsi" w:cstheme="majorHAnsi"/>
+        </w:rPr>
+        <w:t>hostname -I</w:t>
+      </w:r>
+      <w:proofErr w:type="gramEnd"/>
+    </w:p>
+    <w:p>
+      <w:pPr>
+        <w:pStyle w:val="ListParagraph"/>
+        <w:ind w:left="2880"/>
+        <w:rPr>
+          <w:rFonts w:asciiTheme="majorHAnsi" w:hAnsiTheme="majorHAnsi" w:cstheme="majorHAnsi"/>
+        </w:rPr>
+      </w:pPr>
+    </w:p>
+    <w:p>
+      <w:pPr>
+        <w:pStyle w:val="ListParagraph"/>
+        <w:numPr>
+          <w:ilvl w:val="1"/>
+          <w:numId w:val="93"/>
+        </w:numPr>
+        <w:rPr>
+          <w:rFonts w:asciiTheme="majorHAnsi" w:hAnsiTheme="majorHAnsi" w:cstheme="majorHAnsi"/>
+        </w:rPr>
+      </w:pPr>
+      <w:r>
+        <w:rPr>
+          <w:rFonts w:asciiTheme="majorHAnsi" w:hAnsiTheme="majorHAnsi" w:cstheme="majorHAnsi"/>
+        </w:rPr>
+        <w:t>SSH from your local machine to the hardware:</w:t>
+      </w:r>
+    </w:p>
+    <w:p>
+      <w:pPr>
+        <w:pStyle w:val="ListParagraph"/>
+        <w:numPr>
+          <w:ilvl w:val="2"/>
+          <w:numId w:val="93"/>
+        </w:numPr>
+        <w:rPr>
+          <w:rFonts w:asciiTheme="majorHAnsi" w:hAnsiTheme="majorHAnsi" w:cstheme="majorHAnsi"/>
+        </w:rPr>
+      </w:pPr>
+      <w:r>
+        <w:rPr>
+          <w:rFonts w:asciiTheme="majorHAnsi" w:hAnsiTheme="majorHAnsi" w:cstheme="majorHAnsi"/>
+        </w:rPr>
+        <w:t>In a terminal, execute the following command:</w:t>
+      </w:r>
+    </w:p>
+    <w:p>
+      <w:pPr>
+        <w:pStyle w:val="ListParagraph"/>
+        <w:numPr>
+          <w:ilvl w:val="3"/>
+          <w:numId w:val="93"/>
+        </w:numPr>
+        <w:rPr>
+          <w:rFonts w:asciiTheme="majorHAnsi" w:hAnsiTheme="majorHAnsi" w:cstheme="majorHAnsi"/>
+        </w:rPr>
+      </w:pPr>
+      <w:proofErr w:type="spellStart"/>
+      <w:r>
+        <w:rPr>
+          <w:rFonts w:asciiTheme="majorHAnsi" w:hAnsiTheme="majorHAnsi" w:cstheme="majorHAnsi"/>
+        </w:rPr>
+        <w:t>ssh</w:t>
+      </w:r>
+      <w:proofErr w:type="spellEnd"/>
+      <w:r>
+        <w:rPr>
+          <w:rFonts w:asciiTheme="majorHAnsi" w:hAnsiTheme="majorHAnsi" w:cstheme="majorHAnsi"/>
+        </w:rPr>
+        <w:t xml:space="preserve"> ubuntu@[hardware-private-IP]</w:t>
+      </w:r>
+    </w:p>
+    <w:p>
+      <w:pPr>
+        <w:pStyle w:val="ListParagraph"/>
+        <w:numPr>
+          <w:ilvl w:val="3"/>
+          <w:numId w:val="93"/>
+        </w:numPr>
+        <w:rPr>
+          <w:rFonts w:asciiTheme="majorHAnsi" w:hAnsiTheme="majorHAnsi" w:cstheme="majorHAnsi"/>
+        </w:rPr>
+      </w:pPr>
+      <w:r>
+        <w:rPr>
+          <w:rFonts w:asciiTheme="majorHAnsi" w:hAnsiTheme="majorHAnsi" w:cstheme="majorHAnsi"/>
+        </w:rPr>
+        <w:t>Provide the hardware’s password</w:t>
+      </w:r>
+    </w:p>
+    <w:p>
+      <w:pPr>
         <w:rPr>
           <w:rFonts w:asciiTheme="majorHAnsi" w:hAnsiTheme="majorHAnsi" w:cstheme="majorHAnsi"/>
         </w:rPr>
@@ -3629,13 +3788,8 @@
         <w:t>Physical Brownfield Option 1 Ignition</w:t>
       </w:r>
       <w:r>
-        <w:t>/</w:t>
-      </w:r>
-      <w:proofErr w:type="spellStart"/>
-      <w:r>
-        <w:t>KepServer</w:t>
-      </w:r>
-      <w:proofErr w:type="spellEnd"/>
+        <w:t>/KepServer</w:t>
+      </w:r>
       <w:r>
         <w:t xml:space="preserve"> File Export</w:t>
       </w:r>
@@ -6165,16 +6319,8 @@
         <w:rPr>
           <w:rFonts w:asciiTheme="majorHAnsi" w:hAnsiTheme="majorHAnsi" w:cstheme="majorHAnsi"/>
         </w:rPr>
-        <w:t xml:space="preserve"> either Ignition or </w:t>
-      </w:r>
-      <w:proofErr w:type="spellStart"/>
-      <w:r>
-        <w:rPr>
-          <w:rFonts w:asciiTheme="majorHAnsi" w:hAnsiTheme="majorHAnsi" w:cstheme="majorHAnsi"/>
-        </w:rPr>
-        <w:t>KepServer</w:t>
-      </w:r>
-      <w:proofErr w:type="spellEnd"/>
+        <w:t xml:space="preserve"> either Ignition or KepServer</w:t>
+      </w:r>
       <w:r>
         <w:rPr>
           <w:rFonts w:asciiTheme="majorHAnsi" w:hAnsiTheme="majorHAnsi" w:cstheme="majorHAnsi"/>
@@ -6218,21 +6364,7 @@
         <w:rPr>
           <w:rFonts w:asciiTheme="majorHAnsi" w:hAnsiTheme="majorHAnsi" w:cstheme="majorHAnsi"/>
         </w:rPr>
-        <w:t xml:space="preserve"> into the following S3 bucket created during deployment to trigger the AMC and creation of models and assets in </w:t>
-      </w:r>
-      <w:proofErr w:type="spellStart"/>
-      <w:r>
-        <w:rPr>
-          <w:rFonts w:asciiTheme="majorHAnsi" w:hAnsiTheme="majorHAnsi" w:cstheme="majorHAnsi"/>
-        </w:rPr>
-        <w:t>SiteWise</w:t>
-      </w:r>
-      <w:proofErr w:type="spellEnd"/>
-      <w:r>
-        <w:rPr>
-          <w:rFonts w:asciiTheme="majorHAnsi" w:hAnsiTheme="majorHAnsi" w:cstheme="majorHAnsi"/>
-        </w:rPr>
-        <w:t xml:space="preserve">: </w:t>
+        <w:t xml:space="preserve"> into the following S3 bucket created during deployment to trigger the AMC and creation of models and assets in SiteWise: </w:t>
       </w:r>
     </w:p>
     <w:p>
@@ -6314,16 +6446,8 @@
         <w:rPr>
           <w:rFonts w:asciiTheme="majorHAnsi" w:hAnsiTheme="majorHAnsi" w:cstheme="majorHAnsi"/>
         </w:rPr>
-        <w:t xml:space="preserve">Wait for the AMC to complete creating your models and assets in </w:t>
-      </w:r>
-      <w:proofErr w:type="spellStart"/>
-      <w:r>
-        <w:rPr>
-          <w:rFonts w:asciiTheme="majorHAnsi" w:hAnsiTheme="majorHAnsi" w:cstheme="majorHAnsi"/>
-        </w:rPr>
-        <w:t>SiteWise</w:t>
-      </w:r>
-      <w:proofErr w:type="spellEnd"/>
+        <w:t>Wait for the AMC to complete creating your models and assets in SiteWise</w:t>
+      </w:r>
     </w:p>
     <w:p>
       <w:pPr>
@@ -6347,21 +6471,7 @@
         <w:rPr>
           <w:rFonts w:asciiTheme="majorHAnsi" w:hAnsiTheme="majorHAnsi" w:cstheme="majorHAnsi"/>
         </w:rPr>
-        <w:t xml:space="preserve">Update the </w:t>
-      </w:r>
-      <w:proofErr w:type="spellStart"/>
-      <w:r>
-        <w:rPr>
-          <w:rFonts w:asciiTheme="majorHAnsi" w:hAnsiTheme="majorHAnsi" w:cstheme="majorHAnsi"/>
-        </w:rPr>
-        <w:t>SiteWise</w:t>
-      </w:r>
-      <w:proofErr w:type="spellEnd"/>
-      <w:r>
-        <w:rPr>
-          <w:rFonts w:asciiTheme="majorHAnsi" w:hAnsiTheme="majorHAnsi" w:cstheme="majorHAnsi"/>
-        </w:rPr>
-        <w:t xml:space="preserve"> Gateway</w:t>
+        <w:t>Update the SiteWise Gateway</w:t>
       </w:r>
     </w:p>
     <w:p>
@@ -6379,21 +6489,7 @@
         <w:rPr>
           <w:rFonts w:asciiTheme="majorHAnsi" w:hAnsiTheme="majorHAnsi" w:cstheme="majorHAnsi"/>
         </w:rPr>
-        <w:t xml:space="preserve">Navigate to AWS IoT </w:t>
-      </w:r>
-      <w:proofErr w:type="spellStart"/>
-      <w:r>
-        <w:rPr>
-          <w:rFonts w:asciiTheme="majorHAnsi" w:hAnsiTheme="majorHAnsi" w:cstheme="majorHAnsi"/>
-        </w:rPr>
-        <w:t>SiteWise</w:t>
-      </w:r>
-      <w:proofErr w:type="spellEnd"/>
-      <w:r>
-        <w:rPr>
-          <w:rFonts w:asciiTheme="majorHAnsi" w:hAnsiTheme="majorHAnsi" w:cstheme="majorHAnsi"/>
-        </w:rPr>
-        <w:t xml:space="preserve"> console and select Ingest</w:t>
+        <w:t>Navigate to AWS IoT SiteWise console and select Ingest</w:t>
       </w:r>
       <w:r>
         <w:rPr>
@@ -6566,19 +6662,11 @@
           <w:rFonts w:asciiTheme="majorHAnsi" w:hAnsiTheme="majorHAnsi" w:cstheme="majorHAnsi"/>
         </w:rPr>
       </w:pPr>
-      <w:proofErr w:type="spellStart"/>
-      <w:r>
-        <w:rPr>
-          <w:rFonts w:asciiTheme="majorHAnsi" w:hAnsiTheme="majorHAnsi" w:cstheme="majorHAnsi"/>
-        </w:rPr>
-        <w:t>KepServer</w:t>
-      </w:r>
-      <w:proofErr w:type="spellEnd"/>
-      <w:r>
-        <w:rPr>
-          <w:rFonts w:asciiTheme="majorHAnsi" w:hAnsiTheme="majorHAnsi" w:cstheme="majorHAnsi"/>
-        </w:rPr>
-        <w:t xml:space="preserve"> format: </w:t>
+      <w:r>
+        <w:rPr>
+          <w:rFonts w:asciiTheme="majorHAnsi" w:hAnsiTheme="majorHAnsi" w:cstheme="majorHAnsi"/>
+        </w:rPr>
+        <w:t xml:space="preserve">KepServer format: </w:t>
       </w:r>
       <w:proofErr w:type="spellStart"/>
       <w:r>
@@ -6624,21 +6712,7 @@
         <w:rPr>
           <w:rFonts w:asciiTheme="majorHAnsi" w:hAnsiTheme="majorHAnsi" w:cstheme="majorHAnsi"/>
         </w:rPr>
-        <w:t xml:space="preserve">Click “Save” at the bottom. No changes are necessary. This action simply activates the </w:t>
-      </w:r>
-      <w:proofErr w:type="spellStart"/>
-      <w:r>
-        <w:rPr>
-          <w:rFonts w:asciiTheme="majorHAnsi" w:hAnsiTheme="majorHAnsi" w:cstheme="majorHAnsi"/>
-        </w:rPr>
-        <w:t>SiteWise</w:t>
-      </w:r>
-      <w:proofErr w:type="spellEnd"/>
-      <w:r>
-        <w:rPr>
-          <w:rFonts w:asciiTheme="majorHAnsi" w:hAnsiTheme="majorHAnsi" w:cstheme="majorHAnsi"/>
-        </w:rPr>
-        <w:t xml:space="preserve"> gateway to ensure data flows from the OPC UA server.</w:t>
+        <w:t>Click “Save” at the bottom. No changes are necessary. This action simply activates the SiteWise gateway to ensure data flows from the OPC UA server.</w:t>
       </w:r>
     </w:p>
     <w:p>
@@ -6653,21 +6727,7 @@
         <w:rPr>
           <w:rFonts w:asciiTheme="majorHAnsi" w:hAnsiTheme="majorHAnsi" w:cstheme="majorHAnsi"/>
         </w:rPr>
-        <w:t xml:space="preserve">Accept </w:t>
-      </w:r>
-      <w:proofErr w:type="spellStart"/>
-      <w:r>
-        <w:rPr>
-          <w:rFonts w:asciiTheme="majorHAnsi" w:hAnsiTheme="majorHAnsi" w:cstheme="majorHAnsi"/>
-        </w:rPr>
-        <w:t>SiteWise</w:t>
-      </w:r>
-      <w:proofErr w:type="spellEnd"/>
-      <w:r>
-        <w:rPr>
-          <w:rFonts w:asciiTheme="majorHAnsi" w:hAnsiTheme="majorHAnsi" w:cstheme="majorHAnsi"/>
-        </w:rPr>
-        <w:t xml:space="preserve"> Certificate in </w:t>
+        <w:t xml:space="preserve">Accept SiteWise Certificate in </w:t>
       </w:r>
       <w:r>
         <w:rPr>
@@ -6679,21 +6739,7 @@
         <w:rPr>
           <w:rFonts w:asciiTheme="majorHAnsi" w:hAnsiTheme="majorHAnsi" w:cstheme="majorHAnsi"/>
         </w:rPr>
-        <w:t xml:space="preserve">: To enable the </w:t>
-      </w:r>
-      <w:proofErr w:type="spellStart"/>
-      <w:r>
-        <w:rPr>
-          <w:rFonts w:asciiTheme="majorHAnsi" w:hAnsiTheme="majorHAnsi" w:cstheme="majorHAnsi"/>
-        </w:rPr>
-        <w:t>SiteWise</w:t>
-      </w:r>
-      <w:proofErr w:type="spellEnd"/>
-      <w:r>
-        <w:rPr>
-          <w:rFonts w:asciiTheme="majorHAnsi" w:hAnsiTheme="majorHAnsi" w:cstheme="majorHAnsi"/>
-        </w:rPr>
-        <w:t xml:space="preserve"> to ingest data over OPC UA from </w:t>
+        <w:t xml:space="preserve">: To enable the SiteWise to ingest data over OPC UA from </w:t>
       </w:r>
       <w:r>
         <w:rPr>
@@ -6705,21 +6751,7 @@
         <w:rPr>
           <w:rFonts w:asciiTheme="majorHAnsi" w:hAnsiTheme="majorHAnsi" w:cstheme="majorHAnsi"/>
         </w:rPr>
-        <w:t xml:space="preserve"> OPC UA server, you must accept the certificate presented by the </w:t>
-      </w:r>
-      <w:proofErr w:type="spellStart"/>
-      <w:r>
-        <w:rPr>
-          <w:rFonts w:asciiTheme="majorHAnsi" w:hAnsiTheme="majorHAnsi" w:cstheme="majorHAnsi"/>
-        </w:rPr>
-        <w:t>SiteWise</w:t>
-      </w:r>
-      <w:proofErr w:type="spellEnd"/>
-      <w:r>
-        <w:rPr>
-          <w:rFonts w:asciiTheme="majorHAnsi" w:hAnsiTheme="majorHAnsi" w:cstheme="majorHAnsi"/>
-        </w:rPr>
-        <w:t xml:space="preserve"> connector.</w:t>
+        <w:t xml:space="preserve"> OPC UA server, you must accept the certificate presented by the SiteWise connector.</w:t>
       </w:r>
     </w:p>
     <w:p/>
@@ -6756,21 +6788,7 @@
         <w:rPr>
           <w:rFonts w:asciiTheme="majorHAnsi" w:hAnsiTheme="majorHAnsi" w:cstheme="majorHAnsi"/>
         </w:rPr>
-        <w:t xml:space="preserve">Now that you've trusted the certificate, go back to the AWS IoT </w:t>
-      </w:r>
-      <w:proofErr w:type="spellStart"/>
-      <w:r>
-        <w:rPr>
-          <w:rFonts w:asciiTheme="majorHAnsi" w:hAnsiTheme="majorHAnsi" w:cstheme="majorHAnsi"/>
-        </w:rPr>
-        <w:t>SiteWise</w:t>
-      </w:r>
-      <w:proofErr w:type="spellEnd"/>
-      <w:r>
-        <w:rPr>
-          <w:rFonts w:asciiTheme="majorHAnsi" w:hAnsiTheme="majorHAnsi" w:cstheme="majorHAnsi"/>
-        </w:rPr>
-        <w:t xml:space="preserve"> console.</w:t>
+        <w:t>Now that you've trusted the certificate, go back to the AWS IoT SiteWise console.</w:t>
       </w:r>
     </w:p>
     <w:p>
@@ -6788,21 +6806,7 @@
         <w:rPr>
           <w:rFonts w:asciiTheme="majorHAnsi" w:hAnsiTheme="majorHAnsi" w:cstheme="majorHAnsi"/>
         </w:rPr>
-        <w:t xml:space="preserve">In the </w:t>
-      </w:r>
-      <w:proofErr w:type="spellStart"/>
-      <w:r>
-        <w:rPr>
-          <w:rFonts w:asciiTheme="majorHAnsi" w:hAnsiTheme="majorHAnsi" w:cstheme="majorHAnsi"/>
-        </w:rPr>
-        <w:t>SiteWise</w:t>
-      </w:r>
-      <w:proofErr w:type="spellEnd"/>
-      <w:r>
-        <w:rPr>
-          <w:rFonts w:asciiTheme="majorHAnsi" w:hAnsiTheme="majorHAnsi" w:cstheme="majorHAnsi"/>
-        </w:rPr>
-        <w:t xml:space="preserve"> console, click the icon on the left side of the page, select build</w:t>
+        <w:t>In the SiteWise console, click the icon on the left side of the page, select build</w:t>
       </w:r>
       <w:r>
         <w:rPr>
@@ -6861,35 +6865,7 @@
         <w:rPr>
           <w:rFonts w:asciiTheme="majorHAnsi" w:hAnsiTheme="majorHAnsi" w:cstheme="majorHAnsi"/>
         </w:rPr>
-        <w:t xml:space="preserve">Verify that the values in the “Latest value” column are updating. This indicates that the Ignition simulation of those virtual devices and sensors is properly sending data through to the </w:t>
-      </w:r>
-      <w:proofErr w:type="spellStart"/>
-      <w:r>
-        <w:rPr>
-          <w:rFonts w:asciiTheme="majorHAnsi" w:hAnsiTheme="majorHAnsi" w:cstheme="majorHAnsi"/>
-        </w:rPr>
-        <w:t>SiteWise</w:t>
-      </w:r>
-      <w:proofErr w:type="spellEnd"/>
-      <w:r>
-        <w:rPr>
-          <w:rFonts w:asciiTheme="majorHAnsi" w:hAnsiTheme="majorHAnsi" w:cstheme="majorHAnsi"/>
-        </w:rPr>
-        <w:t xml:space="preserve"> connector in Greengrass and up to AWS IoT </w:t>
-      </w:r>
-      <w:proofErr w:type="spellStart"/>
-      <w:r>
-        <w:rPr>
-          <w:rFonts w:asciiTheme="majorHAnsi" w:hAnsiTheme="majorHAnsi" w:cstheme="majorHAnsi"/>
-        </w:rPr>
-        <w:t>SiteWise</w:t>
-      </w:r>
-      <w:proofErr w:type="spellEnd"/>
-      <w:r>
-        <w:rPr>
-          <w:rFonts w:asciiTheme="majorHAnsi" w:hAnsiTheme="majorHAnsi" w:cstheme="majorHAnsi"/>
-        </w:rPr>
-        <w:t xml:space="preserve"> in the AWS cloud.</w:t>
+        <w:t>Verify that the values in the “Latest value” column are updating. This indicates that the Ignition simulation of those virtual devices and sensors is properly sending data through to the SiteWise connector in Greengrass and up to AWS IoT SiteWise in the AWS cloud.</w:t>
       </w:r>
     </w:p>
     <w:p>
@@ -6912,15 +6888,7 @@
       <w:bookmarkStart w:id="7" w:name="_Toc45112273"/>
       <w:r>
         <w:lastRenderedPageBreak/>
-        <w:t xml:space="preserve">View </w:t>
-      </w:r>
-      <w:proofErr w:type="spellStart"/>
-      <w:r>
-        <w:t>SiteWise</w:t>
-      </w:r>
-      <w:proofErr w:type="spellEnd"/>
-      <w:r>
-        <w:t xml:space="preserve"> Portal Data</w:t>
+        <w:t>View SiteWise Portal Data</w:t>
       </w:r>
       <w:bookmarkEnd w:id="7"/>
       <w:r>
@@ -6942,34 +6910,16 @@
           <w:b/>
           <w:bCs/>
         </w:rPr>
-        <w:t xml:space="preserve">Log in to </w:t>
-      </w:r>
-      <w:proofErr w:type="spellStart"/>
-      <w:r>
+        <w:t>Log in to SiteWise Monitor Portal</w:t>
+      </w:r>
+    </w:p>
+    <w:p>
+      <w:pPr>
         <w:rPr>
           <w:rFonts w:asciiTheme="majorHAnsi" w:hAnsiTheme="majorHAnsi" w:cstheme="majorHAnsi"/>
           <w:b/>
           <w:bCs/>
         </w:rPr>
-        <w:t>SiteWise</w:t>
-      </w:r>
-      <w:proofErr w:type="spellEnd"/>
-      <w:r>
-        <w:rPr>
-          <w:rFonts w:asciiTheme="majorHAnsi" w:hAnsiTheme="majorHAnsi" w:cstheme="majorHAnsi"/>
-          <w:b/>
-          <w:bCs/>
-        </w:rPr>
-        <w:t xml:space="preserve"> Monitor Portal</w:t>
-      </w:r>
-    </w:p>
-    <w:p>
-      <w:pPr>
-        <w:rPr>
-          <w:rFonts w:asciiTheme="majorHAnsi" w:hAnsiTheme="majorHAnsi" w:cstheme="majorHAnsi"/>
-          <w:b/>
-          <w:bCs/>
-        </w:rPr>
       </w:pPr>
     </w:p>
     <w:p>
@@ -6987,21 +6937,7 @@
         <w:rPr>
           <w:rFonts w:asciiTheme="majorHAnsi" w:hAnsiTheme="majorHAnsi" w:cstheme="majorHAnsi"/>
         </w:rPr>
-        <w:t xml:space="preserve">For a more visual display of the data, navigate to the </w:t>
-      </w:r>
-      <w:proofErr w:type="spellStart"/>
-      <w:r>
-        <w:rPr>
-          <w:rFonts w:asciiTheme="majorHAnsi" w:hAnsiTheme="majorHAnsi" w:cstheme="majorHAnsi"/>
-        </w:rPr>
-        <w:t>SiteWise</w:t>
-      </w:r>
-      <w:proofErr w:type="spellEnd"/>
-      <w:r>
-        <w:rPr>
-          <w:rFonts w:asciiTheme="majorHAnsi" w:hAnsiTheme="majorHAnsi" w:cstheme="majorHAnsi"/>
-        </w:rPr>
-        <w:t xml:space="preserve"> console, select the icon on the left and select Monitor</w:t>
+        <w:t>For a more visual display of the data, navigate to the SiteWise console, select the icon on the left and select Monitor</w:t>
       </w:r>
       <w:r>
         <w:rPr>
@@ -7069,7 +7005,7 @@
         </w:rPr>
         <w:t xml:space="preserve">Once you are listed as a Portal Administrator, click the hyperlinked URL in the Portal details section under the “URL” column. This URL should have the format </w:t>
       </w:r>
-      <w:hyperlink r:id="rId26" w:history="1">
+      <w:hyperlink r:id="rId27" w:history="1">
         <w:r>
           <w:rPr>
             <w:rStyle w:val="Hyperlink"/>
@@ -7124,315 +7060,303 @@
           <w:b/>
           <w:bCs/>
         </w:rPr>
-        <w:t xml:space="preserve">View Data in </w:t>
-      </w:r>
-      <w:proofErr w:type="spellStart"/>
-      <w:r>
+        <w:t>View Data in SiteWise Monitor Portal</w:t>
+      </w:r>
+    </w:p>
+    <w:p>
+      <w:pPr>
         <w:rPr>
           <w:rFonts w:asciiTheme="majorHAnsi" w:hAnsiTheme="majorHAnsi" w:cstheme="majorHAnsi"/>
           <w:b/>
           <w:bCs/>
         </w:rPr>
-        <w:t>SiteWise</w:t>
-      </w:r>
-      <w:proofErr w:type="spellEnd"/>
-      <w:r>
+      </w:pPr>
+    </w:p>
+    <w:p>
+      <w:pPr>
+        <w:pStyle w:val="ListParagraph"/>
+        <w:numPr>
+          <w:ilvl w:val="0"/>
+          <w:numId w:val="59"/>
+        </w:numPr>
+        <w:rPr>
+          <w:rFonts w:asciiTheme="majorHAnsi" w:hAnsiTheme="majorHAnsi" w:cstheme="majorHAnsi"/>
+        </w:rPr>
+      </w:pPr>
+      <w:r>
+        <w:rPr>
+          <w:rFonts w:asciiTheme="majorHAnsi" w:hAnsiTheme="majorHAnsi" w:cstheme="majorHAnsi"/>
+        </w:rPr>
+        <w:t>Select “Dashboards” tab on the left-hand side, then select the newly created dashboard hyperlink under the “Name” column of the Dashboards page.</w:t>
+      </w:r>
+    </w:p>
+    <w:p>
+      <w:pPr>
+        <w:pStyle w:val="ListParagraph"/>
+        <w:numPr>
+          <w:ilvl w:val="1"/>
+          <w:numId w:val="59"/>
+        </w:numPr>
+        <w:rPr>
+          <w:rFonts w:asciiTheme="majorHAnsi" w:hAnsiTheme="majorHAnsi" w:cstheme="majorHAnsi"/>
+        </w:rPr>
+      </w:pPr>
+      <w:r>
+        <w:rPr>
+          <w:rFonts w:asciiTheme="majorHAnsi" w:hAnsiTheme="majorHAnsi" w:cstheme="majorHAnsi"/>
+        </w:rPr>
+        <w:t>Data should be flowing into the line charts for the asset measurement properties</w:t>
+      </w:r>
+    </w:p>
+    <w:p>
+      <w:pPr>
+        <w:pStyle w:val="ListParagraph"/>
+        <w:numPr>
+          <w:ilvl w:val="0"/>
+          <w:numId w:val="59"/>
+        </w:numPr>
+      </w:pPr>
+      <w:r>
+        <w:rPr>
+          <w:rFonts w:asciiTheme="majorHAnsi" w:hAnsiTheme="majorHAnsi" w:cstheme="majorHAnsi"/>
+        </w:rPr>
+        <w:t>You can also see data for individual assets by navigating to the “Asset Library” tab on the left and selecting an asset from the asset tree. Once an asset is selected, you can view its properties.</w:t>
+      </w:r>
+    </w:p>
+    <w:p>
+      <w:r>
+        <w:br w:type="page"/>
+      </w:r>
+    </w:p>
+    <w:p>
+      <w:pPr>
+        <w:pStyle w:val="Heading3"/>
+        <w:rPr>
+          <w:sz w:val="32"/>
+          <w:szCs w:val="32"/>
+        </w:rPr>
+      </w:pPr>
+      <w:bookmarkStart w:id="8" w:name="_Toc45112274"/>
+      <w:r>
+        <w:lastRenderedPageBreak/>
+        <w:t>Troubleshooting</w:t>
+      </w:r>
+      <w:bookmarkEnd w:id="8"/>
+    </w:p>
+    <w:p>
+      <w:pPr>
+        <w:rPr>
+          <w:rFonts w:asciiTheme="majorHAnsi" w:hAnsiTheme="majorHAnsi" w:cstheme="majorHAnsi"/>
+        </w:rPr>
+      </w:pPr>
+    </w:p>
+    <w:p>
+      <w:pPr>
         <w:rPr>
           <w:rFonts w:asciiTheme="majorHAnsi" w:hAnsiTheme="majorHAnsi" w:cstheme="majorHAnsi"/>
           <w:b/>
           <w:bCs/>
         </w:rPr>
-        <w:t xml:space="preserve"> Monitor Portal</w:t>
-      </w:r>
-    </w:p>
-    <w:p>
-      <w:pPr>
+      </w:pPr>
+      <w:r>
         <w:rPr>
           <w:rFonts w:asciiTheme="majorHAnsi" w:hAnsiTheme="majorHAnsi" w:cstheme="majorHAnsi"/>
           <w:b/>
           <w:bCs/>
         </w:rPr>
-      </w:pPr>
-    </w:p>
-    <w:p>
-      <w:pPr>
-        <w:pStyle w:val="ListParagraph"/>
-        <w:numPr>
-          <w:ilvl w:val="0"/>
-          <w:numId w:val="59"/>
-        </w:numPr>
-        <w:rPr>
-          <w:rFonts w:asciiTheme="majorHAnsi" w:hAnsiTheme="majorHAnsi" w:cstheme="majorHAnsi"/>
-        </w:rPr>
-      </w:pPr>
-      <w:r>
-        <w:rPr>
-          <w:rFonts w:asciiTheme="majorHAnsi" w:hAnsiTheme="majorHAnsi" w:cstheme="majorHAnsi"/>
-        </w:rPr>
-        <w:t>Select “Dashboards” tab on the left-hand side, then select the newly created dashboard hyperlink under the “Name” column of the Dashboards page.</w:t>
-      </w:r>
-    </w:p>
-    <w:p>
-      <w:pPr>
-        <w:pStyle w:val="ListParagraph"/>
-        <w:numPr>
-          <w:ilvl w:val="1"/>
-          <w:numId w:val="59"/>
-        </w:numPr>
-        <w:rPr>
-          <w:rFonts w:asciiTheme="majorHAnsi" w:hAnsiTheme="majorHAnsi" w:cstheme="majorHAnsi"/>
-        </w:rPr>
-      </w:pPr>
-      <w:r>
-        <w:rPr>
-          <w:rFonts w:asciiTheme="majorHAnsi" w:hAnsiTheme="majorHAnsi" w:cstheme="majorHAnsi"/>
-        </w:rPr>
-        <w:t>Data should be flowing into the line charts for the asset measurement properties</w:t>
-      </w:r>
-    </w:p>
-    <w:p>
-      <w:pPr>
-        <w:pStyle w:val="ListParagraph"/>
-        <w:numPr>
-          <w:ilvl w:val="0"/>
-          <w:numId w:val="59"/>
-        </w:numPr>
-      </w:pPr>
-      <w:r>
-        <w:rPr>
-          <w:rFonts w:asciiTheme="majorHAnsi" w:hAnsiTheme="majorHAnsi" w:cstheme="majorHAnsi"/>
-        </w:rPr>
-        <w:t>You can also see data for individual assets by navigating to the “Asset Library” tab on the left and selecting an asset from the asset tree. Once an asset is selected, you can view its properties.</w:t>
-      </w:r>
-    </w:p>
-    <w:p>
-      <w:r>
-        <w:br w:type="page"/>
-      </w:r>
-    </w:p>
-    <w:p>
-      <w:pPr>
-        <w:pStyle w:val="Heading3"/>
-        <w:rPr>
-          <w:sz w:val="32"/>
-          <w:szCs w:val="32"/>
-        </w:rPr>
-      </w:pPr>
-      <w:bookmarkStart w:id="8" w:name="_Toc45112274"/>
-      <w:r>
-        <w:lastRenderedPageBreak/>
-        <w:t>Troubleshooting</w:t>
-      </w:r>
-      <w:bookmarkEnd w:id="8"/>
-    </w:p>
-    <w:p>
-      <w:pPr>
-        <w:rPr>
-          <w:rFonts w:asciiTheme="majorHAnsi" w:hAnsiTheme="majorHAnsi" w:cstheme="majorHAnsi"/>
-        </w:rPr>
-      </w:pPr>
-    </w:p>
-    <w:p>
-      <w:pPr>
+        <w:t>M</w:t>
+      </w:r>
+      <w:r>
         <w:rPr>
           <w:rFonts w:asciiTheme="majorHAnsi" w:hAnsiTheme="majorHAnsi" w:cstheme="majorHAnsi"/>
           <w:b/>
           <w:bCs/>
         </w:rPr>
-      </w:pPr>
+        <w:t xml:space="preserve">odels and assets weren’t created in </w:t>
+      </w:r>
       <w:r>
         <w:rPr>
           <w:rFonts w:asciiTheme="majorHAnsi" w:hAnsiTheme="majorHAnsi" w:cstheme="majorHAnsi"/>
           <w:b/>
           <w:bCs/>
         </w:rPr>
-        <w:t>M</w:t>
-      </w:r>
-      <w:r>
-        <w:rPr>
-          <w:rFonts w:asciiTheme="majorHAnsi" w:hAnsiTheme="majorHAnsi" w:cstheme="majorHAnsi"/>
+        <w:t>SiteWise</w:t>
+      </w:r>
+    </w:p>
+    <w:p>
+      <w:pPr>
+        <w:rPr>
           <w:b/>
           <w:bCs/>
         </w:rPr>
-        <w:t xml:space="preserve">odels and assets weren’t created in </w:t>
+      </w:pPr>
+    </w:p>
+    <w:p>
+      <w:pPr>
+        <w:rPr>
+          <w:rFonts w:asciiTheme="majorHAnsi" w:hAnsiTheme="majorHAnsi" w:cstheme="majorHAnsi"/>
+        </w:rPr>
+      </w:pPr>
+      <w:r>
+        <w:rPr>
+          <w:rFonts w:asciiTheme="majorHAnsi" w:hAnsiTheme="majorHAnsi" w:cstheme="majorHAnsi"/>
+        </w:rPr>
+        <w:t>Check the Lambda function responsible for creating the models and assets in SiteWise</w:t>
+      </w:r>
+      <w:r>
+        <w:rPr>
+          <w:rFonts w:asciiTheme="majorHAnsi" w:hAnsiTheme="majorHAnsi" w:cstheme="majorHAnsi"/>
+        </w:rPr>
+        <w:t xml:space="preserve"> for errors</w:t>
+      </w:r>
+      <w:r>
+        <w:rPr>
+          <w:rFonts w:asciiTheme="majorHAnsi" w:hAnsiTheme="majorHAnsi" w:cstheme="majorHAnsi"/>
+        </w:rPr>
+        <w:t>:</w:t>
+      </w:r>
+    </w:p>
+    <w:p/>
+    <w:p>
+      <w:pPr>
+        <w:pStyle w:val="ListParagraph"/>
+        <w:numPr>
+          <w:ilvl w:val="0"/>
+          <w:numId w:val="60"/>
+        </w:numPr>
+        <w:rPr>
+          <w:rFonts w:asciiTheme="majorHAnsi" w:hAnsiTheme="majorHAnsi" w:cstheme="majorHAnsi"/>
+        </w:rPr>
+      </w:pPr>
+      <w:r>
+        <w:rPr>
+          <w:rFonts w:asciiTheme="majorHAnsi" w:hAnsiTheme="majorHAnsi" w:cstheme="majorHAnsi"/>
+        </w:rPr>
+        <w:t>In the AWS lambda console, navigate to the function named [</w:t>
       </w:r>
       <w:proofErr w:type="spellStart"/>
       <w:r>
+        <w:rPr>
+          <w:rFonts w:asciiTheme="majorHAnsi" w:hAnsiTheme="majorHAnsi" w:cstheme="majorHAnsi"/>
+        </w:rPr>
+        <w:t>name_of_stack</w:t>
+      </w:r>
+      <w:proofErr w:type="spellEnd"/>
+      <w:r>
+        <w:rPr>
+          <w:rFonts w:asciiTheme="majorHAnsi" w:hAnsiTheme="majorHAnsi" w:cstheme="majorHAnsi"/>
+        </w:rPr>
+        <w:t>]-</w:t>
+      </w:r>
+      <w:proofErr w:type="spellStart"/>
+      <w:r>
+        <w:rPr>
+          <w:rFonts w:asciiTheme="majorHAnsi" w:hAnsiTheme="majorHAnsi" w:cstheme="majorHAnsi"/>
+        </w:rPr>
+        <w:t>AssetModelIngestionLambdaResource</w:t>
+      </w:r>
+      <w:proofErr w:type="spellEnd"/>
+      <w:r>
+        <w:rPr>
+          <w:rFonts w:asciiTheme="majorHAnsi" w:hAnsiTheme="majorHAnsi" w:cstheme="majorHAnsi"/>
+        </w:rPr>
+        <w:t>-[hash]</w:t>
+      </w:r>
+    </w:p>
+    <w:p>
+      <w:pPr>
+        <w:pStyle w:val="ListParagraph"/>
+        <w:numPr>
+          <w:ilvl w:val="0"/>
+          <w:numId w:val="60"/>
+        </w:numPr>
+        <w:rPr>
+          <w:rFonts w:asciiTheme="majorHAnsi" w:hAnsiTheme="majorHAnsi" w:cstheme="majorHAnsi"/>
+        </w:rPr>
+      </w:pPr>
+      <w:r>
+        <w:rPr>
+          <w:rFonts w:asciiTheme="majorHAnsi" w:hAnsiTheme="majorHAnsi" w:cstheme="majorHAnsi"/>
+        </w:rPr>
+        <w:t>Hit the “Monitoring” tab</w:t>
+      </w:r>
+    </w:p>
+    <w:p>
+      <w:pPr>
+        <w:pStyle w:val="ListParagraph"/>
+        <w:numPr>
+          <w:ilvl w:val="0"/>
+          <w:numId w:val="60"/>
+        </w:numPr>
+        <w:rPr>
+          <w:rFonts w:asciiTheme="majorHAnsi" w:hAnsiTheme="majorHAnsi" w:cstheme="majorHAnsi"/>
+        </w:rPr>
+      </w:pPr>
+      <w:r>
+        <w:rPr>
+          <w:rFonts w:asciiTheme="majorHAnsi" w:hAnsiTheme="majorHAnsi" w:cstheme="majorHAnsi"/>
+        </w:rPr>
+        <w:t>Click “View logs in CloudWatch”</w:t>
+      </w:r>
+    </w:p>
+    <w:p>
+      <w:pPr>
+        <w:pStyle w:val="ListParagraph"/>
+        <w:numPr>
+          <w:ilvl w:val="0"/>
+          <w:numId w:val="60"/>
+        </w:numPr>
+        <w:rPr>
+          <w:rFonts w:asciiTheme="majorHAnsi" w:hAnsiTheme="majorHAnsi" w:cstheme="majorHAnsi"/>
+        </w:rPr>
+      </w:pPr>
+      <w:r>
+        <w:rPr>
+          <w:rFonts w:asciiTheme="majorHAnsi" w:hAnsiTheme="majorHAnsi" w:cstheme="majorHAnsi"/>
+        </w:rPr>
+        <w:t>Click into the most recent Log Stream and find the error message</w:t>
+      </w:r>
+    </w:p>
+    <w:p>
+      <w:pPr>
         <w:rPr>
           <w:rFonts w:asciiTheme="majorHAnsi" w:hAnsiTheme="majorHAnsi" w:cstheme="majorHAnsi"/>
           <w:b/>
           <w:bCs/>
         </w:rPr>
-        <w:t>SiteWise</w:t>
-      </w:r>
-      <w:proofErr w:type="spellEnd"/>
-    </w:p>
-    <w:p>
-      <w:pPr>
-        <w:rPr>
+      </w:pPr>
+    </w:p>
+    <w:p>
+      <w:pPr>
+        <w:rPr>
+          <w:rFonts w:asciiTheme="majorHAnsi" w:hAnsiTheme="majorHAnsi" w:cstheme="majorHAnsi"/>
           <w:b/>
           <w:bCs/>
         </w:rPr>
       </w:pPr>
-    </w:p>
-    <w:p>
-      <w:pPr>
-        <w:rPr>
-          <w:rFonts w:asciiTheme="majorHAnsi" w:hAnsiTheme="majorHAnsi" w:cstheme="majorHAnsi"/>
-        </w:rPr>
-      </w:pPr>
-      <w:r>
-        <w:rPr>
-          <w:rFonts w:asciiTheme="majorHAnsi" w:hAnsiTheme="majorHAnsi" w:cstheme="majorHAnsi"/>
-        </w:rPr>
-        <w:t xml:space="preserve">Check the Lambda function responsible for creating the models and assets in </w:t>
-      </w:r>
-      <w:proofErr w:type="spellStart"/>
-      <w:r>
-        <w:rPr>
-          <w:rFonts w:asciiTheme="majorHAnsi" w:hAnsiTheme="majorHAnsi" w:cstheme="majorHAnsi"/>
-        </w:rPr>
-        <w:t>SiteWise</w:t>
-      </w:r>
-      <w:proofErr w:type="spellEnd"/>
-      <w:r>
-        <w:rPr>
-          <w:rFonts w:asciiTheme="majorHAnsi" w:hAnsiTheme="majorHAnsi" w:cstheme="majorHAnsi"/>
-        </w:rPr>
-        <w:t xml:space="preserve"> for errors</w:t>
-      </w:r>
-      <w:r>
-        <w:rPr>
-          <w:rFonts w:asciiTheme="majorHAnsi" w:hAnsiTheme="majorHAnsi" w:cstheme="majorHAnsi"/>
-        </w:rPr>
-        <w:t>:</w:t>
-      </w:r>
-    </w:p>
-    <w:p/>
-    <w:p>
-      <w:pPr>
-        <w:pStyle w:val="ListParagraph"/>
-        <w:numPr>
-          <w:ilvl w:val="0"/>
-          <w:numId w:val="60"/>
-        </w:numPr>
-        <w:rPr>
-          <w:rFonts w:asciiTheme="majorHAnsi" w:hAnsiTheme="majorHAnsi" w:cstheme="majorHAnsi"/>
-        </w:rPr>
-      </w:pPr>
-      <w:r>
-        <w:rPr>
-          <w:rFonts w:asciiTheme="majorHAnsi" w:hAnsiTheme="majorHAnsi" w:cstheme="majorHAnsi"/>
-        </w:rPr>
-        <w:t>In the AWS lambda console, navigate to the function named [</w:t>
-      </w:r>
-      <w:proofErr w:type="spellStart"/>
-      <w:r>
-        <w:rPr>
-          <w:rFonts w:asciiTheme="majorHAnsi" w:hAnsiTheme="majorHAnsi" w:cstheme="majorHAnsi"/>
-        </w:rPr>
-        <w:t>name_of_stack</w:t>
-      </w:r>
-      <w:proofErr w:type="spellEnd"/>
-      <w:r>
-        <w:rPr>
-          <w:rFonts w:asciiTheme="majorHAnsi" w:hAnsiTheme="majorHAnsi" w:cstheme="majorHAnsi"/>
-        </w:rPr>
-        <w:t>]-</w:t>
-      </w:r>
-      <w:proofErr w:type="spellStart"/>
-      <w:r>
-        <w:rPr>
-          <w:rFonts w:asciiTheme="majorHAnsi" w:hAnsiTheme="majorHAnsi" w:cstheme="majorHAnsi"/>
-        </w:rPr>
-        <w:t>AssetModelIngestionLambdaResource</w:t>
-      </w:r>
-      <w:proofErr w:type="spellEnd"/>
-      <w:r>
-        <w:rPr>
-          <w:rFonts w:asciiTheme="majorHAnsi" w:hAnsiTheme="majorHAnsi" w:cstheme="majorHAnsi"/>
-        </w:rPr>
-        <w:t>-[hash]</w:t>
-      </w:r>
-    </w:p>
-    <w:p>
-      <w:pPr>
-        <w:pStyle w:val="ListParagraph"/>
-        <w:numPr>
-          <w:ilvl w:val="0"/>
-          <w:numId w:val="60"/>
-        </w:numPr>
-        <w:rPr>
-          <w:rFonts w:asciiTheme="majorHAnsi" w:hAnsiTheme="majorHAnsi" w:cstheme="majorHAnsi"/>
-        </w:rPr>
-      </w:pPr>
-      <w:r>
-        <w:rPr>
-          <w:rFonts w:asciiTheme="majorHAnsi" w:hAnsiTheme="majorHAnsi" w:cstheme="majorHAnsi"/>
-        </w:rPr>
-        <w:t>Hit the “Monitoring” tab</w:t>
-      </w:r>
-    </w:p>
-    <w:p>
-      <w:pPr>
-        <w:pStyle w:val="ListParagraph"/>
-        <w:numPr>
-          <w:ilvl w:val="0"/>
-          <w:numId w:val="60"/>
-        </w:numPr>
-        <w:rPr>
-          <w:rFonts w:asciiTheme="majorHAnsi" w:hAnsiTheme="majorHAnsi" w:cstheme="majorHAnsi"/>
-        </w:rPr>
-      </w:pPr>
-      <w:r>
-        <w:rPr>
-          <w:rFonts w:asciiTheme="majorHAnsi" w:hAnsiTheme="majorHAnsi" w:cstheme="majorHAnsi"/>
-        </w:rPr>
-        <w:t>Click “View logs in CloudWatch”</w:t>
-      </w:r>
-    </w:p>
-    <w:p>
-      <w:pPr>
-        <w:pStyle w:val="ListParagraph"/>
-        <w:numPr>
-          <w:ilvl w:val="0"/>
-          <w:numId w:val="60"/>
-        </w:numPr>
-        <w:rPr>
-          <w:rFonts w:asciiTheme="majorHAnsi" w:hAnsiTheme="majorHAnsi" w:cstheme="majorHAnsi"/>
-        </w:rPr>
-      </w:pPr>
-      <w:r>
-        <w:rPr>
-          <w:rFonts w:asciiTheme="majorHAnsi" w:hAnsiTheme="majorHAnsi" w:cstheme="majorHAnsi"/>
-        </w:rPr>
-        <w:t>Click into the most recent Log Stream and find the error message</w:t>
-      </w:r>
-    </w:p>
-    <w:p>
-      <w:pPr>
+      <w:r>
         <w:rPr>
           <w:rFonts w:asciiTheme="majorHAnsi" w:hAnsiTheme="majorHAnsi" w:cstheme="majorHAnsi"/>
           <w:b/>
           <w:bCs/>
         </w:rPr>
-      </w:pPr>
-    </w:p>
-    <w:p>
-      <w:pPr>
+        <w:t>Quarantined certificate in Ignition</w:t>
+      </w:r>
+      <w:r>
         <w:rPr>
           <w:rFonts w:asciiTheme="majorHAnsi" w:hAnsiTheme="majorHAnsi" w:cstheme="majorHAnsi"/>
           <w:b/>
           <w:bCs/>
         </w:rPr>
-      </w:pPr>
+        <w:t>/KepServer</w:t>
+      </w:r>
       <w:r>
         <w:rPr>
           <w:rFonts w:asciiTheme="majorHAnsi" w:hAnsiTheme="majorHAnsi" w:cstheme="majorHAnsi"/>
           <w:b/>
           <w:bCs/>
         </w:rPr>
-        <w:t>Quarantined certificate in Ignition</w:t>
+        <w:t xml:space="preserve"> doesn't show up</w:t>
       </w:r>
       <w:r>
         <w:rPr>
@@ -7440,50 +7364,24 @@
           <w:b/>
           <w:bCs/>
         </w:rPr>
-        <w:t>/</w:t>
-      </w:r>
-      <w:proofErr w:type="spellStart"/>
+        <w:t>, or data doesn’t show up</w:t>
+      </w:r>
       <w:r>
         <w:rPr>
           <w:rFonts w:asciiTheme="majorHAnsi" w:hAnsiTheme="majorHAnsi" w:cstheme="majorHAnsi"/>
           <w:b/>
           <w:bCs/>
         </w:rPr>
-        <w:t>KepServer</w:t>
-      </w:r>
-      <w:proofErr w:type="spellEnd"/>
-      <w:r>
+        <w:t xml:space="preserve"> for Option 1 deployments</w:t>
+      </w:r>
+    </w:p>
+    <w:p>
+      <w:pPr>
         <w:rPr>
           <w:rFonts w:asciiTheme="majorHAnsi" w:hAnsiTheme="majorHAnsi" w:cstheme="majorHAnsi"/>
           <w:b/>
           <w:bCs/>
         </w:rPr>
-        <w:t xml:space="preserve"> doesn't show up</w:t>
-      </w:r>
-      <w:r>
-        <w:rPr>
-          <w:rFonts w:asciiTheme="majorHAnsi" w:hAnsiTheme="majorHAnsi" w:cstheme="majorHAnsi"/>
-          <w:b/>
-          <w:bCs/>
-        </w:rPr>
-        <w:t>, or data doesn’t show up</w:t>
-      </w:r>
-      <w:r>
-        <w:rPr>
-          <w:rFonts w:asciiTheme="majorHAnsi" w:hAnsiTheme="majorHAnsi" w:cstheme="majorHAnsi"/>
-          <w:b/>
-          <w:bCs/>
-        </w:rPr>
-        <w:t xml:space="preserve"> for Option 1 deployments</w:t>
-      </w:r>
-    </w:p>
-    <w:p>
-      <w:pPr>
-        <w:rPr>
-          <w:rFonts w:asciiTheme="majorHAnsi" w:hAnsiTheme="majorHAnsi" w:cstheme="majorHAnsi"/>
-          <w:b/>
-          <w:bCs/>
-        </w:rPr>
       </w:pPr>
     </w:p>
     <w:p>
@@ -7502,21 +7400,7 @@
         <w:rPr>
           <w:rFonts w:asciiTheme="majorHAnsi" w:hAnsiTheme="majorHAnsi" w:cstheme="majorHAnsi"/>
         </w:rPr>
-        <w:t xml:space="preserve">, verify that the Ignition trial period (2 hours) has not expired. If that action does not remediate the issue, repeat the process of refreshing the </w:t>
-      </w:r>
-      <w:proofErr w:type="spellStart"/>
-      <w:r>
-        <w:rPr>
-          <w:rFonts w:asciiTheme="majorHAnsi" w:hAnsiTheme="majorHAnsi" w:cstheme="majorHAnsi"/>
-        </w:rPr>
-        <w:t>SiteWise</w:t>
-      </w:r>
-      <w:proofErr w:type="spellEnd"/>
-      <w:r>
-        <w:rPr>
-          <w:rFonts w:asciiTheme="majorHAnsi" w:hAnsiTheme="majorHAnsi" w:cstheme="majorHAnsi"/>
-        </w:rPr>
-        <w:t xml:space="preserve"> Gateway:</w:t>
+        <w:t>, verify that the Ignition trial period (2 hours) has not expired. If that action does not remediate the issue, repeat the process of refreshing the SiteWise Gateway:</w:t>
       </w:r>
     </w:p>
     <w:p>
@@ -7541,21 +7425,7 @@
         <w:rPr>
           <w:rFonts w:asciiTheme="majorHAnsi" w:hAnsiTheme="majorHAnsi" w:cstheme="majorHAnsi"/>
         </w:rPr>
-        <w:t xml:space="preserve">Navigate to the AWS IoT </w:t>
-      </w:r>
-      <w:proofErr w:type="spellStart"/>
-      <w:r>
-        <w:rPr>
-          <w:rFonts w:asciiTheme="majorHAnsi" w:hAnsiTheme="majorHAnsi" w:cstheme="majorHAnsi"/>
-        </w:rPr>
-        <w:t>SiteWise</w:t>
-      </w:r>
-      <w:proofErr w:type="spellEnd"/>
-      <w:r>
-        <w:rPr>
-          <w:rFonts w:asciiTheme="majorHAnsi" w:hAnsiTheme="majorHAnsi" w:cstheme="majorHAnsi"/>
-        </w:rPr>
-        <w:t xml:space="preserve"> console and select Ingest </w:t>
+        <w:t xml:space="preserve">Navigate to the AWS IoT SiteWise console and select Ingest </w:t>
       </w:r>
       <w:r>
         <w:rPr>
@@ -7661,21 +7531,7 @@
         <w:rPr>
           <w:rFonts w:asciiTheme="majorHAnsi" w:hAnsiTheme="majorHAnsi" w:cstheme="majorHAnsi"/>
         </w:rPr>
-        <w:t xml:space="preserve">Click “Save” at the bottom. No changes are necessary. This action simply activates the </w:t>
-      </w:r>
-      <w:proofErr w:type="spellStart"/>
-      <w:r>
-        <w:rPr>
-          <w:rFonts w:asciiTheme="majorHAnsi" w:hAnsiTheme="majorHAnsi" w:cstheme="majorHAnsi"/>
-        </w:rPr>
-        <w:t>SiteWise</w:t>
-      </w:r>
-      <w:proofErr w:type="spellEnd"/>
-      <w:r>
-        <w:rPr>
-          <w:rFonts w:asciiTheme="majorHAnsi" w:hAnsiTheme="majorHAnsi" w:cstheme="majorHAnsi"/>
-        </w:rPr>
-        <w:t xml:space="preserve"> gateway to ensure data flows from the OPC UA server. </w:t>
+        <w:t xml:space="preserve">Click “Save” at the bottom. No changes are necessary. This action simply activates the SiteWise gateway to ensure data flows from the OPC UA server. </w:t>
       </w:r>
     </w:p>
     <w:p>
@@ -7715,35 +7571,7 @@
         <w:rPr>
           <w:rFonts w:asciiTheme="majorHAnsi" w:hAnsiTheme="majorHAnsi" w:cstheme="majorHAnsi"/>
         </w:rPr>
-        <w:t xml:space="preserve">If using </w:t>
-      </w:r>
-      <w:proofErr w:type="spellStart"/>
-      <w:r>
-        <w:rPr>
-          <w:rFonts w:asciiTheme="majorHAnsi" w:hAnsiTheme="majorHAnsi" w:cstheme="majorHAnsi"/>
-        </w:rPr>
-        <w:t>KepServer</w:t>
-      </w:r>
-      <w:proofErr w:type="spellEnd"/>
-      <w:r>
-        <w:rPr>
-          <w:rFonts w:asciiTheme="majorHAnsi" w:hAnsiTheme="majorHAnsi" w:cstheme="majorHAnsi"/>
-        </w:rPr>
-        <w:t xml:space="preserve"> for Windows, make sure that your default firewalls have been turned off (they prevent the </w:t>
-      </w:r>
-      <w:proofErr w:type="spellStart"/>
-      <w:r>
-        <w:rPr>
-          <w:rFonts w:asciiTheme="majorHAnsi" w:hAnsiTheme="majorHAnsi" w:cstheme="majorHAnsi"/>
-        </w:rPr>
-        <w:t>SiteWise</w:t>
-      </w:r>
-      <w:proofErr w:type="spellEnd"/>
-      <w:r>
-        <w:rPr>
-          <w:rFonts w:asciiTheme="majorHAnsi" w:hAnsiTheme="majorHAnsi" w:cstheme="majorHAnsi"/>
-        </w:rPr>
-        <w:t xml:space="preserve"> Gateway certificates from showing up).</w:t>
+        <w:t>If using KepServer for Windows, make sure that your default firewalls have been turned off (they prevent the SiteWise Gateway certificates from showing up).</w:t>
       </w:r>
       <w:r>
         <w:rPr>
@@ -8076,21 +7904,7 @@
         <w:rPr>
           <w:rFonts w:asciiTheme="majorHAnsi" w:hAnsiTheme="majorHAnsi" w:cstheme="majorHAnsi"/>
         </w:rPr>
-        <w:t xml:space="preserve">Force a reset of the </w:t>
-      </w:r>
-      <w:proofErr w:type="spellStart"/>
-      <w:r>
-        <w:rPr>
-          <w:rFonts w:asciiTheme="majorHAnsi" w:hAnsiTheme="majorHAnsi" w:cstheme="majorHAnsi"/>
-        </w:rPr>
-        <w:t>GreenGrass</w:t>
-      </w:r>
-      <w:proofErr w:type="spellEnd"/>
-      <w:r>
-        <w:rPr>
-          <w:rFonts w:asciiTheme="majorHAnsi" w:hAnsiTheme="majorHAnsi" w:cstheme="majorHAnsi"/>
-        </w:rPr>
-        <w:t xml:space="preserve"> group:</w:t>
+        <w:t>Force a reset of the GreenGrass group:</w:t>
       </w:r>
     </w:p>
     <w:p>
@@ -8108,21 +7922,7 @@
         <w:rPr>
           <w:rFonts w:asciiTheme="majorHAnsi" w:hAnsiTheme="majorHAnsi" w:cstheme="majorHAnsi"/>
         </w:rPr>
-        <w:t xml:space="preserve">Navigate to the </w:t>
-      </w:r>
-      <w:proofErr w:type="spellStart"/>
-      <w:r>
-        <w:rPr>
-          <w:rFonts w:asciiTheme="majorHAnsi" w:hAnsiTheme="majorHAnsi" w:cstheme="majorHAnsi"/>
-        </w:rPr>
-        <w:t>GreenGrass</w:t>
-      </w:r>
-      <w:proofErr w:type="spellEnd"/>
-      <w:r>
-        <w:rPr>
-          <w:rFonts w:asciiTheme="majorHAnsi" w:hAnsiTheme="majorHAnsi" w:cstheme="majorHAnsi"/>
-        </w:rPr>
-        <w:t xml:space="preserve"> console</w:t>
+        <w:t>Navigate to the GreenGrass console</w:t>
       </w:r>
     </w:p>
     <w:p>
@@ -8140,21 +7940,7 @@
         <w:rPr>
           <w:rFonts w:asciiTheme="majorHAnsi" w:hAnsiTheme="majorHAnsi" w:cstheme="majorHAnsi"/>
         </w:rPr>
-        <w:t xml:space="preserve">Select the </w:t>
-      </w:r>
-      <w:proofErr w:type="spellStart"/>
-      <w:r>
-        <w:rPr>
-          <w:rFonts w:asciiTheme="majorHAnsi" w:hAnsiTheme="majorHAnsi" w:cstheme="majorHAnsi"/>
-        </w:rPr>
-        <w:t>GreenGrass</w:t>
-      </w:r>
-      <w:proofErr w:type="spellEnd"/>
-      <w:r>
-        <w:rPr>
-          <w:rFonts w:asciiTheme="majorHAnsi" w:hAnsiTheme="majorHAnsi" w:cstheme="majorHAnsi"/>
-        </w:rPr>
-        <w:t xml:space="preserve"> group with the “Name for the Edge device” parameter name provided to the stack </w:t>
+        <w:t xml:space="preserve">Select the GreenGrass group with the “Name for the Edge device” parameter name provided to the stack </w:t>
       </w:r>
     </w:p>
     <w:p>
@@ -8276,49 +8062,7 @@
         <w:rPr>
           <w:rFonts w:asciiTheme="majorHAnsi" w:hAnsiTheme="majorHAnsi" w:cstheme="majorHAnsi"/>
         </w:rPr>
-        <w:t xml:space="preserve">Other resources to clean up after stack deletion (if desired, for cleanliness): </w:t>
-      </w:r>
-      <w:proofErr w:type="spellStart"/>
-      <w:r>
-        <w:rPr>
-          <w:rFonts w:asciiTheme="majorHAnsi" w:hAnsiTheme="majorHAnsi" w:cstheme="majorHAnsi"/>
-        </w:rPr>
-        <w:t>SiteWise</w:t>
-      </w:r>
-      <w:proofErr w:type="spellEnd"/>
-      <w:r>
-        <w:rPr>
-          <w:rFonts w:asciiTheme="majorHAnsi" w:hAnsiTheme="majorHAnsi" w:cstheme="majorHAnsi"/>
-        </w:rPr>
-        <w:t xml:space="preserve"> Portal, </w:t>
-      </w:r>
-      <w:proofErr w:type="spellStart"/>
-      <w:r>
-        <w:rPr>
-          <w:rFonts w:asciiTheme="majorHAnsi" w:hAnsiTheme="majorHAnsi" w:cstheme="majorHAnsi"/>
-        </w:rPr>
-        <w:t>SiteWise</w:t>
-      </w:r>
-      <w:proofErr w:type="spellEnd"/>
-      <w:r>
-        <w:rPr>
-          <w:rFonts w:asciiTheme="majorHAnsi" w:hAnsiTheme="majorHAnsi" w:cstheme="majorHAnsi"/>
-        </w:rPr>
-        <w:t xml:space="preserve"> Gateway, </w:t>
-      </w:r>
-      <w:proofErr w:type="spellStart"/>
-      <w:r>
-        <w:rPr>
-          <w:rFonts w:asciiTheme="majorHAnsi" w:hAnsiTheme="majorHAnsi" w:cstheme="majorHAnsi"/>
-        </w:rPr>
-        <w:t>SiteWise</w:t>
-      </w:r>
-      <w:proofErr w:type="spellEnd"/>
-      <w:r>
-        <w:rPr>
-          <w:rFonts w:asciiTheme="majorHAnsi" w:hAnsiTheme="majorHAnsi" w:cstheme="majorHAnsi"/>
-        </w:rPr>
-        <w:t xml:space="preserve"> Models and Assets, </w:t>
+        <w:t xml:space="preserve">Other resources to clean up after stack deletion (if desired, for cleanliness): SiteWise Portal, SiteWise Gateway, SiteWise Models and Assets, </w:t>
       </w:r>
       <w:proofErr w:type="spellStart"/>
       <w:r>
@@ -8426,21 +8170,7 @@
         <w:rPr>
           <w:rFonts w:asciiTheme="majorHAnsi" w:hAnsiTheme="majorHAnsi" w:cstheme="majorHAnsi"/>
         </w:rPr>
-        <w:t xml:space="preserve">Stop and remove </w:t>
-      </w:r>
-      <w:proofErr w:type="spellStart"/>
-      <w:r>
-        <w:rPr>
-          <w:rFonts w:asciiTheme="majorHAnsi" w:hAnsiTheme="majorHAnsi" w:cstheme="majorHAnsi"/>
-        </w:rPr>
-        <w:t>GreenGrass</w:t>
-      </w:r>
-      <w:proofErr w:type="spellEnd"/>
-      <w:r>
-        <w:rPr>
-          <w:rFonts w:asciiTheme="majorHAnsi" w:hAnsiTheme="majorHAnsi" w:cstheme="majorHAnsi"/>
-        </w:rPr>
-        <w:t>:</w:t>
+        <w:t>Stop and remove GreenGrass:</w:t>
       </w:r>
     </w:p>
     <w:p>
@@ -8757,19 +8487,11 @@
         </w:rPr>
         <w:t xml:space="preserve">For Option 1 deployments, </w:t>
       </w:r>
-      <w:proofErr w:type="spellStart"/>
-      <w:r>
-        <w:rPr>
-          <w:rFonts w:asciiTheme="majorHAnsi" w:hAnsiTheme="majorHAnsi" w:cstheme="majorHAnsi"/>
-        </w:rPr>
-        <w:t>SiteWise</w:t>
-      </w:r>
-      <w:proofErr w:type="spellEnd"/>
-      <w:r>
-        <w:rPr>
-          <w:rFonts w:asciiTheme="majorHAnsi" w:hAnsiTheme="majorHAnsi" w:cstheme="majorHAnsi"/>
-        </w:rPr>
-        <w:t xml:space="preserve"> may receive data from multiple sources if there are, for example, two instances of Ignition that are publishing data onto the topic “/Tag Providers/default/Line1/CNC/Temperature”.  </w:t>
+      <w:r>
+        <w:rPr>
+          <w:rFonts w:asciiTheme="majorHAnsi" w:hAnsiTheme="majorHAnsi" w:cstheme="majorHAnsi"/>
+        </w:rPr>
+        <w:t xml:space="preserve">SiteWise may receive data from multiple sources if there are, for example, two instances of Ignition that are publishing data onto the topic “/Tag Providers/default/Line1/CNC/Temperature”.  </w:t>
       </w:r>
     </w:p>
     <w:p>
@@ -8787,21 +8509,7 @@
         <w:rPr>
           <w:rFonts w:asciiTheme="majorHAnsi" w:hAnsiTheme="majorHAnsi" w:cstheme="majorHAnsi"/>
         </w:rPr>
-        <w:t xml:space="preserve">If </w:t>
-      </w:r>
-      <w:proofErr w:type="spellStart"/>
-      <w:r>
-        <w:rPr>
-          <w:rFonts w:asciiTheme="majorHAnsi" w:hAnsiTheme="majorHAnsi" w:cstheme="majorHAnsi"/>
-        </w:rPr>
-        <w:t>SiteWise</w:t>
-      </w:r>
-      <w:proofErr w:type="spellEnd"/>
-      <w:r>
-        <w:rPr>
-          <w:rFonts w:asciiTheme="majorHAnsi" w:hAnsiTheme="majorHAnsi" w:cstheme="majorHAnsi"/>
-        </w:rPr>
-        <w:t xml:space="preserve"> models and assets exist in the Cloud from a previous deployment, a new deployment will not re-create the model/asset hierarchy. Instead, the Asset Model Converter operates by recognizing any “deltas” in the existing models/assets and the new deployment hierarchy. For example: </w:t>
+        <w:t xml:space="preserve">If SiteWise models and assets exist in the Cloud from a previous deployment, a new deployment will not re-create the model/asset hierarchy. Instead, the Asset Model Converter operates by recognizing any “deltas” in the existing models/assets and the new deployment hierarchy. For example: </w:t>
       </w:r>
     </w:p>
     <w:p>
@@ -8819,21 +8527,7 @@
         <w:rPr>
           <w:rFonts w:asciiTheme="majorHAnsi" w:hAnsiTheme="majorHAnsi" w:cstheme="majorHAnsi"/>
         </w:rPr>
-        <w:t xml:space="preserve">If the previously deployed hierarchy is identical to the newly deployed, nothing in </w:t>
-      </w:r>
-      <w:proofErr w:type="spellStart"/>
-      <w:r>
-        <w:rPr>
-          <w:rFonts w:asciiTheme="majorHAnsi" w:hAnsiTheme="majorHAnsi" w:cstheme="majorHAnsi"/>
-        </w:rPr>
-        <w:t>SiteWise</w:t>
-      </w:r>
-      <w:proofErr w:type="spellEnd"/>
-      <w:r>
-        <w:rPr>
-          <w:rFonts w:asciiTheme="majorHAnsi" w:hAnsiTheme="majorHAnsi" w:cstheme="majorHAnsi"/>
-        </w:rPr>
-        <w:t xml:space="preserve"> is changed.</w:t>
+        <w:t>If the previously deployed hierarchy is identical to the newly deployed, nothing in SiteWise is changed.</w:t>
       </w:r>
     </w:p>
     <w:p>
@@ -8865,16 +8559,8 @@
         <w:rPr>
           <w:rFonts w:asciiTheme="majorHAnsi" w:hAnsiTheme="majorHAnsi" w:cstheme="majorHAnsi"/>
         </w:rPr>
-        <w:t xml:space="preserve"> the new models/assets will be created in </w:t>
-      </w:r>
-      <w:proofErr w:type="spellStart"/>
-      <w:r>
-        <w:rPr>
-          <w:rFonts w:asciiTheme="majorHAnsi" w:hAnsiTheme="majorHAnsi" w:cstheme="majorHAnsi"/>
-        </w:rPr>
-        <w:t>SiteWise</w:t>
-      </w:r>
-      <w:proofErr w:type="spellEnd"/>
+        <w:t xml:space="preserve"> the new models/assets will be created in SiteWise</w:t>
+      </w:r>
       <w:r>
         <w:rPr>
           <w:rFonts w:asciiTheme="majorHAnsi" w:hAnsiTheme="majorHAnsi" w:cstheme="majorHAnsi"/>
@@ -9225,21 +8911,7 @@
         <w:rPr>
           <w:rFonts w:asciiTheme="majorHAnsi" w:hAnsiTheme="majorHAnsi" w:cstheme="majorHAnsi"/>
         </w:rPr>
-        <w:t xml:space="preserve">If any of the models/assets you want to create share a name with the models/assets created in the first pass of the AMC execution, you’ll need to delete the models and assets in </w:t>
-      </w:r>
-      <w:proofErr w:type="spellStart"/>
-      <w:r>
-        <w:rPr>
-          <w:rFonts w:asciiTheme="majorHAnsi" w:hAnsiTheme="majorHAnsi" w:cstheme="majorHAnsi"/>
-        </w:rPr>
-        <w:t>SiteWise</w:t>
-      </w:r>
-      <w:proofErr w:type="spellEnd"/>
-      <w:r>
-        <w:rPr>
-          <w:rFonts w:asciiTheme="majorHAnsi" w:hAnsiTheme="majorHAnsi" w:cstheme="majorHAnsi"/>
-        </w:rPr>
-        <w:t>.</w:t>
+        <w:t>If any of the models/assets you want to create share a name with the models/assets created in the first pass of the AMC execution, you’ll need to delete the models and assets in SiteWise.</w:t>
       </w:r>
     </w:p>
     <w:p>
@@ -9355,21 +9027,21 @@
         <w:rPr>
           <w:rFonts w:asciiTheme="majorHAnsi" w:hAnsiTheme="majorHAnsi" w:cstheme="majorHAnsi"/>
         </w:rPr>
-        <w:t xml:space="preserve">Initiate a re-birth (NBIRTH,DBIRTH) MQTT message that represents </w:t>
+        <w:t>Initiate a re-birth (</w:t>
       </w:r>
       <w:proofErr w:type="gramStart"/>
       <w:r>
         <w:rPr>
           <w:rFonts w:asciiTheme="majorHAnsi" w:hAnsiTheme="majorHAnsi" w:cstheme="majorHAnsi"/>
         </w:rPr>
-        <w:t>the your</w:t>
+        <w:t>NBIRTH,DBIRTH</w:t>
       </w:r>
       <w:proofErr w:type="gramEnd"/>
       <w:r>
         <w:rPr>
           <w:rFonts w:asciiTheme="majorHAnsi" w:hAnsiTheme="majorHAnsi" w:cstheme="majorHAnsi"/>
         </w:rPr>
-        <w:t xml:space="preserve"> project hierarchy.</w:t>
+        <w:t>) MQTT message that represents the your project hierarchy.</w:t>
       </w:r>
     </w:p>
     <w:p>
@@ -9442,7 +9114,7 @@
                     <pic:cNvPicPr/>
                   </pic:nvPicPr>
                   <pic:blipFill>
-                    <a:blip r:embed="rId27" cstate="print">
+                    <a:blip r:embed="rId28" cstate="print">
                       <a:extLst>
                         <a:ext uri="{28A0092B-C50C-407E-A947-70E740481C1C}">
                           <a14:useLocalDpi xmlns:a14="http://schemas.microsoft.com/office/drawing/2010/main" val="0"/>
@@ -9564,21 +9236,7 @@
         <w:rPr>
           <w:rFonts w:asciiTheme="majorHAnsi" w:hAnsiTheme="majorHAnsi" w:cstheme="majorHAnsi"/>
         </w:rPr>
-        <w:t xml:space="preserve">This action triggers the IMC kit’s AMC, which creates the models and assets that represent the Ignition hierarchy in </w:t>
-      </w:r>
-      <w:proofErr w:type="spellStart"/>
-      <w:r>
-        <w:rPr>
-          <w:rFonts w:asciiTheme="majorHAnsi" w:hAnsiTheme="majorHAnsi" w:cstheme="majorHAnsi"/>
-        </w:rPr>
-        <w:t>SiteWise</w:t>
-      </w:r>
-      <w:proofErr w:type="spellEnd"/>
-      <w:r>
-        <w:rPr>
-          <w:rFonts w:asciiTheme="majorHAnsi" w:hAnsiTheme="majorHAnsi" w:cstheme="majorHAnsi"/>
-        </w:rPr>
-        <w:t xml:space="preserve">. </w:t>
+        <w:t xml:space="preserve">This action triggers the IMC kit’s AMC, which creates the models and assets that represent the Ignition hierarchy in SiteWise. </w:t>
       </w:r>
     </w:p>
     <w:p>
@@ -11881,7 +11539,7 @@
         </w:rPr>
         <w:t xml:space="preserve">Add a Gateway URL in the following format: </w:t>
       </w:r>
-      <w:hyperlink r:id="rId28" w:history="1">
+      <w:hyperlink r:id="rId29" w:history="1">
         <w:r>
           <w:rPr>
             <w:rStyle w:val="Hyperlink"/>
@@ -12157,7 +11815,7 @@
                     <pic:cNvPicPr/>
                   </pic:nvPicPr>
                   <pic:blipFill>
-                    <a:blip r:embed="rId29" cstate="print">
+                    <a:blip r:embed="rId30" cstate="print">
                       <a:extLst>
                         <a:ext uri="{28A0092B-C50C-407E-A947-70E740481C1C}">
                           <a14:useLocalDpi xmlns:a14="http://schemas.microsoft.com/office/drawing/2010/main" val="0"/>
@@ -12369,7 +12027,7 @@
                     <pic:cNvPicPr/>
                   </pic:nvPicPr>
                   <pic:blipFill>
-                    <a:blip r:embed="rId30" cstate="print">
+                    <a:blip r:embed="rId31" cstate="print">
                       <a:extLst>
                         <a:ext uri="{28A0092B-C50C-407E-A947-70E740481C1C}">
                           <a14:useLocalDpi xmlns:a14="http://schemas.microsoft.com/office/drawing/2010/main" val="0"/>
@@ -12782,7 +12440,7 @@
                     <pic:cNvPicPr/>
                   </pic:nvPicPr>
                   <pic:blipFill>
-                    <a:blip r:embed="rId31">
+                    <a:blip r:embed="rId32">
                       <a:extLst>
                         <a:ext uri="{28A0092B-C50C-407E-A947-70E740481C1C}">
                           <a14:useLocalDpi xmlns:a14="http://schemas.microsoft.com/office/drawing/2010/main" val="0"/>
@@ -13034,21 +12692,7 @@
         <w:rPr>
           <w:rFonts w:asciiTheme="majorHAnsi" w:hAnsiTheme="majorHAnsi" w:cstheme="majorHAnsi"/>
         </w:rPr>
-        <w:t xml:space="preserve">This triggers an MQTT message that defines your new hierarchy, with Line 4 and the Pump included. You should see your new models and assets in </w:t>
-      </w:r>
-      <w:proofErr w:type="spellStart"/>
-      <w:r>
-        <w:rPr>
-          <w:rFonts w:asciiTheme="majorHAnsi" w:hAnsiTheme="majorHAnsi" w:cstheme="majorHAnsi"/>
-        </w:rPr>
-        <w:t>SiteWise</w:t>
-      </w:r>
-      <w:proofErr w:type="spellEnd"/>
-      <w:r>
-        <w:rPr>
-          <w:rFonts w:asciiTheme="majorHAnsi" w:hAnsiTheme="majorHAnsi" w:cstheme="majorHAnsi"/>
-        </w:rPr>
-        <w:t>.</w:t>
+        <w:t>This triggers an MQTT message that defines your new hierarchy, with Line 4 and the Pump included. You should see your new models and assets in SiteWise.</w:t>
       </w:r>
     </w:p>
     <w:p>
@@ -13058,8 +12702,8 @@
       </w:pPr>
     </w:p>
     <w:sectPr>
-      <w:footerReference w:type="even" r:id="rId32"/>
-      <w:footerReference w:type="default" r:id="rId33"/>
+      <w:footerReference w:type="even" r:id="rId33"/>
+      <w:footerReference w:type="default" r:id="rId34"/>
       <w:pgSz w:w="12240" w:h="15840"/>
       <w:pgMar w:top="1440" w:right="1440" w:bottom="1440" w:left="1440" w:header="720" w:footer="720" w:gutter="0"/>
       <w:cols w:space="720"/>
@@ -13102,6 +12746,11 @@
         <w:docPartUnique/>
       </w:docPartObj>
     </w:sdtPr>
+    <w:sdtEndPr>
+      <w:rPr>
+        <w:rStyle w:val="PageNumber"/>
+      </w:rPr>
+    </w:sdtEndPr>
     <w:sdtContent>
       <w:p>
         <w:pPr>
@@ -13143,6 +12792,11 @@
         <w:docPartUnique/>
       </w:docPartObj>
     </w:sdtPr>
+    <w:sdtEndPr>
+      <w:rPr>
+        <w:rStyle w:val="PageNumber"/>
+      </w:rPr>
+    </w:sdtEndPr>
     <w:sdtContent>
       <w:p>
         <w:pPr>
@@ -13196,6 +12850,11 @@
         <w:docPartUnique/>
       </w:docPartObj>
     </w:sdtPr>
+    <w:sdtEndPr>
+      <w:rPr>
+        <w:rStyle w:val="PageNumber"/>
+      </w:rPr>
+    </w:sdtEndPr>
     <w:sdtContent>
       <w:p>
         <w:pPr>
@@ -20687,6 +20346,119 @@
     </w:lvl>
   </w:abstractNum>
   <w:abstractNum w:abstractNumId="81" w15:restartNumberingAfterBreak="0">
+    <w:nsid w:val="6F2C3339"/>
+    <w:multiLevelType w:val="hybridMultilevel"/>
+    <w:tmpl w:val="7F86BFD4"/>
+    <w:lvl w:ilvl="0" w:tplc="04090001">
+      <w:start w:val="1"/>
+      <w:numFmt w:val="bullet"/>
+      <w:lvlText w:val=""/>
+      <w:lvlJc w:val="left"/>
+      <w:pPr>
+        <w:ind w:left="720" w:hanging="360"/>
+      </w:pPr>
+      <w:rPr>
+        <w:rFonts w:ascii="Symbol" w:hAnsi="Symbol" w:hint="default"/>
+      </w:rPr>
+    </w:lvl>
+    <w:lvl w:ilvl="1" w:tplc="04090003">
+      <w:start w:val="1"/>
+      <w:numFmt w:val="bullet"/>
+      <w:lvlText w:val="o"/>
+      <w:lvlJc w:val="left"/>
+      <w:pPr>
+        <w:ind w:left="1440" w:hanging="360"/>
+      </w:pPr>
+      <w:rPr>
+        <w:rFonts w:ascii="Courier New" w:hAnsi="Courier New" w:cs="Courier New" w:hint="default"/>
+      </w:rPr>
+    </w:lvl>
+    <w:lvl w:ilvl="2" w:tplc="04090005">
+      <w:start w:val="1"/>
+      <w:numFmt w:val="bullet"/>
+      <w:lvlText w:val=""/>
+      <w:lvlJc w:val="left"/>
+      <w:pPr>
+        <w:ind w:left="2160" w:hanging="360"/>
+      </w:pPr>
+      <w:rPr>
+        <w:rFonts w:ascii="Wingdings" w:hAnsi="Wingdings" w:hint="default"/>
+      </w:rPr>
+    </w:lvl>
+    <w:lvl w:ilvl="3" w:tplc="04090001">
+      <w:start w:val="1"/>
+      <w:numFmt w:val="bullet"/>
+      <w:lvlText w:val=""/>
+      <w:lvlJc w:val="left"/>
+      <w:pPr>
+        <w:ind w:left="2880" w:hanging="360"/>
+      </w:pPr>
+      <w:rPr>
+        <w:rFonts w:ascii="Symbol" w:hAnsi="Symbol" w:hint="default"/>
+      </w:rPr>
+    </w:lvl>
+    <w:lvl w:ilvl="4" w:tplc="04090003" w:tentative="1">
+      <w:start w:val="1"/>
+      <w:numFmt w:val="bullet"/>
+      <w:lvlText w:val="o"/>
+      <w:lvlJc w:val="left"/>
+      <w:pPr>
+        <w:ind w:left="3600" w:hanging="360"/>
+      </w:pPr>
+      <w:rPr>
+        <w:rFonts w:ascii="Courier New" w:hAnsi="Courier New" w:cs="Courier New" w:hint="default"/>
+      </w:rPr>
+    </w:lvl>
+    <w:lvl w:ilvl="5" w:tplc="04090005" w:tentative="1">
+      <w:start w:val="1"/>
+      <w:numFmt w:val="bullet"/>
+      <w:lvlText w:val=""/>
+      <w:lvlJc w:val="left"/>
+      <w:pPr>
+        <w:ind w:left="4320" w:hanging="360"/>
+      </w:pPr>
+      <w:rPr>
+        <w:rFonts w:ascii="Wingdings" w:hAnsi="Wingdings" w:hint="default"/>
+      </w:rPr>
+    </w:lvl>
+    <w:lvl w:ilvl="6" w:tplc="04090001" w:tentative="1">
+      <w:start w:val="1"/>
+      <w:numFmt w:val="bullet"/>
+      <w:lvlText w:val=""/>
+      <w:lvlJc w:val="left"/>
+      <w:pPr>
+        <w:ind w:left="5040" w:hanging="360"/>
+      </w:pPr>
+      <w:rPr>
+        <w:rFonts w:ascii="Symbol" w:hAnsi="Symbol" w:hint="default"/>
+      </w:rPr>
+    </w:lvl>
+    <w:lvl w:ilvl="7" w:tplc="04090003" w:tentative="1">
+      <w:start w:val="1"/>
+      <w:numFmt w:val="bullet"/>
+      <w:lvlText w:val="o"/>
+      <w:lvlJc w:val="left"/>
+      <w:pPr>
+        <w:ind w:left="5760" w:hanging="360"/>
+      </w:pPr>
+      <w:rPr>
+        <w:rFonts w:ascii="Courier New" w:hAnsi="Courier New" w:cs="Courier New" w:hint="default"/>
+      </w:rPr>
+    </w:lvl>
+    <w:lvl w:ilvl="8" w:tplc="04090005" w:tentative="1">
+      <w:start w:val="1"/>
+      <w:numFmt w:val="bullet"/>
+      <w:lvlText w:val=""/>
+      <w:lvlJc w:val="left"/>
+      <w:pPr>
+        <w:ind w:left="6480" w:hanging="360"/>
+      </w:pPr>
+      <w:rPr>
+        <w:rFonts w:ascii="Wingdings" w:hAnsi="Wingdings" w:hint="default"/>
+      </w:rPr>
+    </w:lvl>
+  </w:abstractNum>
+  <w:abstractNum w:abstractNumId="82" w15:restartNumberingAfterBreak="0">
     <w:nsid w:val="70C215D8"/>
     <w:multiLevelType w:val="hybridMultilevel"/>
     <w:tmpl w:val="EF229AE4"/>
@@ -20772,7 +20544,7 @@
       </w:pPr>
     </w:lvl>
   </w:abstractNum>
-  <w:abstractNum w:abstractNumId="82" w15:restartNumberingAfterBreak="0">
+  <w:abstractNum w:abstractNumId="83" w15:restartNumberingAfterBreak="0">
     <w:nsid w:val="72AF7DFA"/>
     <w:multiLevelType w:val="hybridMultilevel"/>
     <w:tmpl w:val="A844B3AE"/>
@@ -20871,7 +20643,7 @@
       </w:pPr>
     </w:lvl>
   </w:abstractNum>
-  <w:abstractNum w:abstractNumId="83" w15:restartNumberingAfterBreak="0">
+  <w:abstractNum w:abstractNumId="84" w15:restartNumberingAfterBreak="0">
     <w:nsid w:val="72CD7FC1"/>
     <w:multiLevelType w:val="hybridMultilevel"/>
     <w:tmpl w:val="A65468B4"/>
@@ -20957,7 +20729,7 @@
       </w:pPr>
     </w:lvl>
   </w:abstractNum>
-  <w:abstractNum w:abstractNumId="84" w15:restartNumberingAfterBreak="0">
+  <w:abstractNum w:abstractNumId="85" w15:restartNumberingAfterBreak="0">
     <w:nsid w:val="753F382F"/>
     <w:multiLevelType w:val="hybridMultilevel"/>
     <w:tmpl w:val="323EC700"/>
@@ -21070,7 +20842,7 @@
       </w:rPr>
     </w:lvl>
   </w:abstractNum>
-  <w:abstractNum w:abstractNumId="85" w15:restartNumberingAfterBreak="0">
+  <w:abstractNum w:abstractNumId="86" w15:restartNumberingAfterBreak="0">
     <w:nsid w:val="765D2FD2"/>
     <w:multiLevelType w:val="hybridMultilevel"/>
     <w:tmpl w:val="8C5408D2"/>
@@ -21156,7 +20928,7 @@
       </w:pPr>
     </w:lvl>
   </w:abstractNum>
-  <w:abstractNum w:abstractNumId="86" w15:restartNumberingAfterBreak="0">
+  <w:abstractNum w:abstractNumId="87" w15:restartNumberingAfterBreak="0">
     <w:nsid w:val="772920CF"/>
     <w:multiLevelType w:val="hybridMultilevel"/>
     <w:tmpl w:val="91D2CF46"/>
@@ -21242,7 +21014,7 @@
       </w:pPr>
     </w:lvl>
   </w:abstractNum>
-  <w:abstractNum w:abstractNumId="87" w15:restartNumberingAfterBreak="0">
+  <w:abstractNum w:abstractNumId="88" w15:restartNumberingAfterBreak="0">
     <w:nsid w:val="7DEE5519"/>
     <w:multiLevelType w:val="hybridMultilevel"/>
     <w:tmpl w:val="8C5408D2"/>
@@ -21328,7 +21100,7 @@
       </w:pPr>
     </w:lvl>
   </w:abstractNum>
-  <w:abstractNum w:abstractNumId="88" w15:restartNumberingAfterBreak="0">
+  <w:abstractNum w:abstractNumId="89" w15:restartNumberingAfterBreak="0">
     <w:nsid w:val="7EAE1CEB"/>
     <w:multiLevelType w:val="hybridMultilevel"/>
     <w:tmpl w:val="2C807DE4"/>
@@ -21481,7 +21253,7 @@
     <w:abstractNumId w:val="32"/>
   </w:num>
   <w:num w:numId="23">
-    <w:abstractNumId w:val="84"/>
+    <w:abstractNumId w:val="85"/>
   </w:num>
   <w:num w:numId="24">
     <w:abstractNumId w:val="40"/>
@@ -21493,7 +21265,7 @@
     <w:abstractNumId w:val="14"/>
   </w:num>
   <w:num w:numId="27">
-    <w:abstractNumId w:val="85"/>
+    <w:abstractNumId w:val="86"/>
   </w:num>
   <w:num w:numId="28">
     <w:abstractNumId w:val="58"/>
@@ -21559,7 +21331,7 @@
     <w:abstractNumId w:val="66"/>
   </w:num>
   <w:num w:numId="49">
-    <w:abstractNumId w:val="86"/>
+    <w:abstractNumId w:val="87"/>
   </w:num>
   <w:num w:numId="50">
     <w:abstractNumId w:val="47"/>
@@ -21577,7 +21349,7 @@
     <w:abstractNumId w:val="11"/>
   </w:num>
   <w:num w:numId="55">
-    <w:abstractNumId w:val="82"/>
+    <w:abstractNumId w:val="83"/>
   </w:num>
   <w:num w:numId="56">
     <w:abstractNumId w:val="54"/>
@@ -21586,7 +21358,7 @@
     <w:abstractNumId w:val="52"/>
   </w:num>
   <w:num w:numId="58">
-    <w:abstractNumId w:val="87"/>
+    <w:abstractNumId w:val="88"/>
   </w:num>
   <w:num w:numId="59">
     <w:abstractNumId w:val="28"/>
@@ -21616,7 +21388,7 @@
     <w:abstractNumId w:val="51"/>
   </w:num>
   <w:num w:numId="68">
-    <w:abstractNumId w:val="88"/>
+    <w:abstractNumId w:val="89"/>
   </w:num>
   <w:num w:numId="69">
     <w:abstractNumId w:val="27"/>
@@ -21646,7 +21418,7 @@
     <w:abstractNumId w:val="53"/>
   </w:num>
   <w:num w:numId="78">
-    <w:abstractNumId w:val="83"/>
+    <w:abstractNumId w:val="84"/>
   </w:num>
   <w:num w:numId="79">
     <w:abstractNumId w:val="30"/>
@@ -21766,10 +21538,13 @@
     <w:abstractNumId w:val="25"/>
   </w:num>
   <w:num w:numId="91">
-    <w:abstractNumId w:val="81"/>
+    <w:abstractNumId w:val="82"/>
   </w:num>
   <w:num w:numId="92">
     <w:abstractNumId w:val="69"/>
+  </w:num>
+  <w:num w:numId="93">
+    <w:abstractNumId w:val="81"/>
   </w:num>
   <w:numIdMacAtCleanup w:val="83"/>
 </w:numbering>

</xml_diff>

<commit_message>
fix(documentation): added instructions around the Greengrass/Ignition IP CIDR range in the workload template.
</commit_message>
<xml_diff>
--- a/documentation/IMC - Physical-Brownfield Deployment User Guide.docx
+++ b/documentation/IMC - Physical-Brownfield Deployment User Guide.docx
@@ -220,21 +220,7 @@
         <w:rPr>
           <w:rFonts w:asciiTheme="minorHAnsi" w:hAnsiTheme="minorHAnsi" w:cstheme="minorHAnsi"/>
         </w:rPr>
-        <w:t xml:space="preserve">The physical brownfield deployment is intended to demonstrate the capabilities of the IMC kit in an environment where the end user has an existing edge-based asset modeling software (such as Ignition or </w:t>
-      </w:r>
-      <w:proofErr w:type="spellStart"/>
-      <w:r>
-        <w:rPr>
-          <w:rFonts w:asciiTheme="minorHAnsi" w:hAnsiTheme="minorHAnsi" w:cstheme="minorHAnsi"/>
-        </w:rPr>
-        <w:t>KepServer</w:t>
-      </w:r>
-      <w:proofErr w:type="spellEnd"/>
-      <w:r>
-        <w:rPr>
-          <w:rFonts w:asciiTheme="minorHAnsi" w:hAnsiTheme="minorHAnsi" w:cstheme="minorHAnsi"/>
-        </w:rPr>
-        <w:t>). It is deployed onto physical hardware. After deployment, the physical hardware will run Green</w:t>
+        <w:t>The physical brownfield deployment is intended to demonstrate the capabilities of the IMC kit in an environment where the end user has an existing edge-based asset modeling software (such as Ignition or KepServer). It is deployed onto physical hardware. After deployment, the physical hardware will run Green</w:t>
       </w:r>
       <w:r>
         <w:rPr>
@@ -442,7 +428,6 @@
           <w:u w:val="none"/>
         </w:rPr>
       </w:pPr>
-      <w:proofErr w:type="spellStart"/>
       <w:r>
         <w:rPr>
           <w:rStyle w:val="Hyperlink"/>
@@ -454,7 +439,6 @@
         </w:rPr>
         <w:t>OnLogic</w:t>
       </w:r>
-      <w:proofErr w:type="spellEnd"/>
     </w:p>
     <w:p>
       <w:pPr>
@@ -477,27 +461,7 @@
           <w:color w:val="auto"/>
           <w:u w:val="none"/>
         </w:rPr>
-        <w:t xml:space="preserve">Model: </w:t>
-      </w:r>
-      <w:proofErr w:type="spellStart"/>
-      <w:r>
-        <w:rPr>
-          <w:rStyle w:val="Hyperlink"/>
-          <w:rFonts w:asciiTheme="minorHAnsi" w:hAnsiTheme="minorHAnsi" w:cstheme="minorHAnsi"/>
-          <w:color w:val="auto"/>
-          <w:u w:val="none"/>
-        </w:rPr>
-        <w:t>Karbon</w:t>
-      </w:r>
-      <w:proofErr w:type="spellEnd"/>
-      <w:r>
-        <w:rPr>
-          <w:rStyle w:val="Hyperlink"/>
-          <w:rFonts w:asciiTheme="minorHAnsi" w:hAnsiTheme="minorHAnsi" w:cstheme="minorHAnsi"/>
-          <w:color w:val="auto"/>
-          <w:u w:val="none"/>
-        </w:rPr>
-        <w:t xml:space="preserve"> 300 Compact Rugged Computer</w:t>
+        <w:t>Model: Karbon 300 Compact Rugged Computer</w:t>
       </w:r>
     </w:p>
     <w:p>
@@ -1050,21 +1014,7 @@
         <w:rPr>
           <w:rFonts w:asciiTheme="minorHAnsi" w:hAnsiTheme="minorHAnsi" w:cstheme="minorHAnsi"/>
         </w:rPr>
-        <w:t xml:space="preserve"> MQTT spec to publish birth certificates when a node or device is created within the Ignition Designer UI dashboard. The AMC runs automatically without a manual step with this option and results in assets provisioned within AWS IoT </w:t>
-      </w:r>
-      <w:proofErr w:type="spellStart"/>
-      <w:r>
-        <w:rPr>
-          <w:rFonts w:asciiTheme="minorHAnsi" w:hAnsiTheme="minorHAnsi" w:cstheme="minorHAnsi"/>
-        </w:rPr>
-        <w:t>SiteWise</w:t>
-      </w:r>
-      <w:proofErr w:type="spellEnd"/>
-      <w:r>
-        <w:rPr>
-          <w:rFonts w:asciiTheme="minorHAnsi" w:hAnsiTheme="minorHAnsi" w:cstheme="minorHAnsi"/>
-        </w:rPr>
-        <w:t>.</w:t>
+        <w:t xml:space="preserve"> MQTT spec to publish birth certificates when a node or device is created within the Ignition Designer UI dashboard. The AMC runs automatically without a manual step with this option and results in assets provisioned within AWS IoT SiteWise.</w:t>
       </w:r>
     </w:p>
     <w:p>
@@ -1082,21 +1032,7 @@
         <w:rPr>
           <w:rFonts w:asciiTheme="minorHAnsi" w:hAnsiTheme="minorHAnsi" w:cstheme="minorHAnsi"/>
         </w:rPr>
-        <w:t xml:space="preserve">Ignition File Export - This option is based on exporting a JSON tag hierarchy definition file from Ignition Server and uploading it into an S3 bucket. Once the file is uploaded to the S3 bucket, the AMC runs automatically, resulting in assets provisioned within AWS IoT </w:t>
-      </w:r>
-      <w:proofErr w:type="spellStart"/>
-      <w:r>
-        <w:rPr>
-          <w:rFonts w:asciiTheme="minorHAnsi" w:hAnsiTheme="minorHAnsi" w:cstheme="minorHAnsi"/>
-        </w:rPr>
-        <w:t>SiteWise</w:t>
-      </w:r>
-      <w:proofErr w:type="spellEnd"/>
-      <w:r>
-        <w:rPr>
-          <w:rFonts w:asciiTheme="minorHAnsi" w:hAnsiTheme="minorHAnsi" w:cstheme="minorHAnsi"/>
-        </w:rPr>
-        <w:t>.</w:t>
+        <w:t>Ignition File Export - This option is based on exporting a JSON tag hierarchy definition file from Ignition Server and uploading it into an S3 bucket. Once the file is uploaded to the S3 bucket, the AMC runs automatically, resulting in assets provisioned within AWS IoT SiteWise.</w:t>
       </w:r>
     </w:p>
     <w:p>
@@ -1128,21 +1064,7 @@
         <w:rPr>
           <w:rFonts w:asciiTheme="minorHAnsi" w:hAnsiTheme="minorHAnsi" w:cstheme="minorHAnsi"/>
         </w:rPr>
-        <w:t xml:space="preserve"> and uploading it into an S3 bucket. Once the file is uploaded to the S3 bucket, the AMC runs automatically, resulting in assets provisioned within AWS IoT </w:t>
-      </w:r>
-      <w:proofErr w:type="spellStart"/>
-      <w:r>
-        <w:rPr>
-          <w:rFonts w:asciiTheme="minorHAnsi" w:hAnsiTheme="minorHAnsi" w:cstheme="minorHAnsi"/>
-        </w:rPr>
-        <w:t>SiteWise</w:t>
-      </w:r>
-      <w:proofErr w:type="spellEnd"/>
-      <w:r>
-        <w:rPr>
-          <w:rFonts w:asciiTheme="minorHAnsi" w:hAnsiTheme="minorHAnsi" w:cstheme="minorHAnsi"/>
-        </w:rPr>
-        <w:t>.</w:t>
+        <w:t xml:space="preserve"> and uploading it into an S3 bucket. Once the file is uploaded to the S3 bucket, the AMC runs automatically, resulting in assets provisioned within AWS IoT SiteWise.</w:t>
       </w:r>
     </w:p>
     <w:p>
@@ -2583,25 +2505,7 @@
           <w:b/>
           <w:bCs/>
         </w:rPr>
-        <w:t xml:space="preserve">Create IoT </w:t>
-      </w:r>
-      <w:proofErr w:type="spellStart"/>
-      <w:r>
-        <w:rPr>
-          <w:rFonts w:asciiTheme="minorHAnsi" w:hAnsiTheme="minorHAnsi" w:cstheme="minorHAnsi"/>
-          <w:b/>
-          <w:bCs/>
-        </w:rPr>
-        <w:t>SiteWise</w:t>
-      </w:r>
-      <w:proofErr w:type="spellEnd"/>
-      <w:r>
-        <w:rPr>
-          <w:rFonts w:asciiTheme="minorHAnsi" w:hAnsiTheme="minorHAnsi" w:cstheme="minorHAnsi"/>
-          <w:b/>
-          <w:bCs/>
-        </w:rPr>
-        <w:t xml:space="preserve"> Service-linked Role Using the AWS CLI: </w:t>
+        <w:t xml:space="preserve">Create IoT SiteWise Service-linked Role Using the AWS CLI: </w:t>
       </w:r>
     </w:p>
     <w:p>
@@ -2673,21 +2577,7 @@
         <w:rPr>
           <w:rFonts w:asciiTheme="minorHAnsi" w:hAnsiTheme="minorHAnsi" w:cstheme="minorHAnsi"/>
         </w:rPr>
-        <w:t xml:space="preserve">-service-name iotsitewise.amazonaws.com --description "Service-linked role to support IoT </w:t>
-      </w:r>
-      <w:proofErr w:type="spellStart"/>
-      <w:r>
-        <w:rPr>
-          <w:rFonts w:asciiTheme="minorHAnsi" w:hAnsiTheme="minorHAnsi" w:cstheme="minorHAnsi"/>
-        </w:rPr>
-        <w:t>SiteWise</w:t>
-      </w:r>
-      <w:proofErr w:type="spellEnd"/>
-      <w:r>
-        <w:rPr>
-          <w:rFonts w:asciiTheme="minorHAnsi" w:hAnsiTheme="minorHAnsi" w:cstheme="minorHAnsi"/>
-        </w:rPr>
-        <w:t>"</w:t>
+        <w:t>-service-name iotsitewise.amazonaws.com --description "Service-linked role to support IoT SiteWise"</w:t>
       </w:r>
     </w:p>
     <w:p>
@@ -3010,18 +2900,8 @@
           <w:sz w:val="24"/>
           <w:szCs w:val="24"/>
         </w:rPr>
-        <w:t>/</w:t>
-      </w:r>
-      <w:proofErr w:type="spellStart"/>
-      <w:r>
-        <w:rPr>
-          <w:rFonts w:asciiTheme="minorHAnsi" w:hAnsiTheme="minorHAnsi" w:cstheme="minorHAnsi"/>
-          <w:sz w:val="24"/>
-          <w:szCs w:val="24"/>
-        </w:rPr>
-        <w:t>KepServer</w:t>
-      </w:r>
-      <w:proofErr w:type="spellEnd"/>
+        <w:t>/KepServer</w:t>
+      </w:r>
       <w:r>
         <w:rPr>
           <w:rFonts w:asciiTheme="minorHAnsi" w:hAnsiTheme="minorHAnsi" w:cstheme="minorHAnsi"/>
@@ -4386,14 +4266,59 @@
         <w:rPr>
           <w:rFonts w:asciiTheme="minorHAnsi" w:hAnsiTheme="minorHAnsi" w:cstheme="minorHAnsi"/>
         </w:rPr>
-        <w:t>your_region_here</w:t>
+        <w:t>your_region_</w:t>
+      </w:r>
+      <w:proofErr w:type="gramStart"/>
+      <w:r>
+        <w:rPr>
+          <w:rFonts w:asciiTheme="minorHAnsi" w:hAnsiTheme="minorHAnsi" w:cstheme="minorHAnsi"/>
+        </w:rPr>
+        <w:t>here</w:t>
       </w:r>
       <w:proofErr w:type="spellEnd"/>
       <w:r>
         <w:rPr>
           <w:rFonts w:asciiTheme="minorHAnsi" w:hAnsiTheme="minorHAnsi" w:cstheme="minorHAnsi"/>
         </w:rPr>
-        <w:t>]a in your account and use that value in this field.</w:t>
+        <w:t>]a</w:t>
+      </w:r>
+      <w:proofErr w:type="gramEnd"/>
+      <w:r>
+        <w:rPr>
+          <w:rFonts w:asciiTheme="minorHAnsi" w:hAnsiTheme="minorHAnsi" w:cstheme="minorHAnsi"/>
+        </w:rPr>
+        <w:t xml:space="preserve"> in your account and use that value in this field.</w:t>
+      </w:r>
+    </w:p>
+    <w:p>
+      <w:pPr>
+        <w:pStyle w:val="ListParagraph"/>
+        <w:numPr>
+          <w:ilvl w:val="2"/>
+          <w:numId w:val="3"/>
+        </w:numPr>
+        <w:rPr>
+          <w:rFonts w:asciiTheme="minorHAnsi" w:hAnsiTheme="minorHAnsi" w:cstheme="minorHAnsi"/>
+        </w:rPr>
+      </w:pPr>
+      <w:r>
+        <w:rPr>
+          <w:rFonts w:asciiTheme="minorHAnsi" w:hAnsiTheme="minorHAnsi" w:cstheme="minorHAnsi"/>
+          <w:u w:val="single"/>
+        </w:rPr>
+        <w:t>CIDR range for Ignition/Greengrass</w:t>
+      </w:r>
+      <w:r>
+        <w:rPr>
+          <w:rFonts w:asciiTheme="minorHAnsi" w:hAnsiTheme="minorHAnsi" w:cstheme="minorHAnsi"/>
+        </w:rPr>
+        <w:t xml:space="preserve">: </w:t>
+      </w:r>
+      <w:r>
+        <w:rPr>
+          <w:rFonts w:asciiTheme="minorHAnsi" w:hAnsiTheme="minorHAnsi" w:cstheme="minorHAnsi"/>
+        </w:rPr>
+        <w:t xml:space="preserve">This value is irrelevant and not used in the Physical deployment. Leave as the default 0.0.0.0/0. Ignition and Greengrass will be on the same device. </w:t>
       </w:r>
     </w:p>
     <w:p>
@@ -5314,16 +5239,8 @@
         <w:rPr>
           <w:rFonts w:asciiTheme="minorHAnsi" w:hAnsiTheme="minorHAnsi" w:cstheme="minorHAnsi"/>
         </w:rPr>
-        <w:t xml:space="preserve"> either Ignition or </w:t>
-      </w:r>
-      <w:proofErr w:type="spellStart"/>
-      <w:r>
-        <w:rPr>
-          <w:rFonts w:asciiTheme="minorHAnsi" w:hAnsiTheme="minorHAnsi" w:cstheme="minorHAnsi"/>
-        </w:rPr>
-        <w:t>KepServer</w:t>
-      </w:r>
-      <w:proofErr w:type="spellEnd"/>
+        <w:t xml:space="preserve"> either Ignition or KepServer</w:t>
+      </w:r>
       <w:r>
         <w:rPr>
           <w:rFonts w:asciiTheme="minorHAnsi" w:hAnsiTheme="minorHAnsi" w:cstheme="minorHAnsi"/>
@@ -5367,21 +5284,7 @@
         <w:rPr>
           <w:rFonts w:asciiTheme="minorHAnsi" w:hAnsiTheme="minorHAnsi" w:cstheme="minorHAnsi"/>
         </w:rPr>
-        <w:t xml:space="preserve"> into the following S3 bucket created during deployment to trigger the AMC and creation of models and assets in </w:t>
-      </w:r>
-      <w:proofErr w:type="spellStart"/>
-      <w:r>
-        <w:rPr>
-          <w:rFonts w:asciiTheme="minorHAnsi" w:hAnsiTheme="minorHAnsi" w:cstheme="minorHAnsi"/>
-        </w:rPr>
-        <w:t>SiteWise</w:t>
-      </w:r>
-      <w:proofErr w:type="spellEnd"/>
-      <w:r>
-        <w:rPr>
-          <w:rFonts w:asciiTheme="minorHAnsi" w:hAnsiTheme="minorHAnsi" w:cstheme="minorHAnsi"/>
-        </w:rPr>
-        <w:t xml:space="preserve">: </w:t>
+        <w:t xml:space="preserve"> into the following S3 bucket created during deployment to trigger the AMC and creation of models and assets in SiteWise: </w:t>
       </w:r>
     </w:p>
     <w:p>
@@ -5463,16 +5366,8 @@
         <w:rPr>
           <w:rFonts w:asciiTheme="minorHAnsi" w:hAnsiTheme="minorHAnsi" w:cstheme="minorHAnsi"/>
         </w:rPr>
-        <w:t xml:space="preserve">Wait for the AMC to complete creating your models and assets in </w:t>
-      </w:r>
-      <w:proofErr w:type="spellStart"/>
-      <w:r>
-        <w:rPr>
-          <w:rFonts w:asciiTheme="minorHAnsi" w:hAnsiTheme="minorHAnsi" w:cstheme="minorHAnsi"/>
-        </w:rPr>
-        <w:t>SiteWise</w:t>
-      </w:r>
-      <w:proofErr w:type="spellEnd"/>
+        <w:t>Wait for the AMC to complete creating your models and assets in SiteWise</w:t>
+      </w:r>
     </w:p>
     <w:p>
       <w:pPr>
@@ -5496,21 +5391,7 @@
         <w:rPr>
           <w:rFonts w:asciiTheme="minorHAnsi" w:hAnsiTheme="minorHAnsi" w:cstheme="minorHAnsi"/>
         </w:rPr>
-        <w:t xml:space="preserve">Update the </w:t>
-      </w:r>
-      <w:proofErr w:type="spellStart"/>
-      <w:r>
-        <w:rPr>
-          <w:rFonts w:asciiTheme="minorHAnsi" w:hAnsiTheme="minorHAnsi" w:cstheme="minorHAnsi"/>
-        </w:rPr>
-        <w:t>SiteWise</w:t>
-      </w:r>
-      <w:proofErr w:type="spellEnd"/>
-      <w:r>
-        <w:rPr>
-          <w:rFonts w:asciiTheme="minorHAnsi" w:hAnsiTheme="minorHAnsi" w:cstheme="minorHAnsi"/>
-        </w:rPr>
-        <w:t xml:space="preserve"> Gateway</w:t>
+        <w:t>Update the SiteWise Gateway</w:t>
       </w:r>
     </w:p>
     <w:p>
@@ -5528,21 +5409,7 @@
         <w:rPr>
           <w:rFonts w:asciiTheme="minorHAnsi" w:hAnsiTheme="minorHAnsi" w:cstheme="minorHAnsi"/>
         </w:rPr>
-        <w:t xml:space="preserve">Navigate to AWS IoT </w:t>
-      </w:r>
-      <w:proofErr w:type="spellStart"/>
-      <w:r>
-        <w:rPr>
-          <w:rFonts w:asciiTheme="minorHAnsi" w:hAnsiTheme="minorHAnsi" w:cstheme="minorHAnsi"/>
-        </w:rPr>
-        <w:t>SiteWise</w:t>
-      </w:r>
-      <w:proofErr w:type="spellEnd"/>
-      <w:r>
-        <w:rPr>
-          <w:rFonts w:asciiTheme="minorHAnsi" w:hAnsiTheme="minorHAnsi" w:cstheme="minorHAnsi"/>
-        </w:rPr>
-        <w:t xml:space="preserve"> console and select Ingest</w:t>
+        <w:t>Navigate to AWS IoT SiteWise console and select Ingest</w:t>
       </w:r>
       <w:r>
         <w:rPr>
@@ -5691,19 +5558,11 @@
           <w:rFonts w:asciiTheme="minorHAnsi" w:hAnsiTheme="minorHAnsi" w:cstheme="minorHAnsi"/>
         </w:rPr>
       </w:pPr>
-      <w:proofErr w:type="spellStart"/>
-      <w:r>
-        <w:rPr>
-          <w:rFonts w:asciiTheme="minorHAnsi" w:hAnsiTheme="minorHAnsi" w:cstheme="minorHAnsi"/>
-        </w:rPr>
-        <w:t>KepServer</w:t>
-      </w:r>
-      <w:proofErr w:type="spellEnd"/>
-      <w:r>
-        <w:rPr>
-          <w:rFonts w:asciiTheme="minorHAnsi" w:hAnsiTheme="minorHAnsi" w:cstheme="minorHAnsi"/>
-        </w:rPr>
-        <w:t xml:space="preserve"> format: </w:t>
+      <w:r>
+        <w:rPr>
+          <w:rFonts w:asciiTheme="minorHAnsi" w:hAnsiTheme="minorHAnsi" w:cstheme="minorHAnsi"/>
+        </w:rPr>
+        <w:t xml:space="preserve">KepServer format: </w:t>
       </w:r>
       <w:proofErr w:type="spellStart"/>
       <w:r>
@@ -5749,21 +5608,7 @@
         <w:rPr>
           <w:rFonts w:asciiTheme="minorHAnsi" w:hAnsiTheme="minorHAnsi" w:cstheme="minorHAnsi"/>
         </w:rPr>
-        <w:t xml:space="preserve">Click “Save” at the bottom. No changes are necessary. This action simply activates the </w:t>
-      </w:r>
-      <w:proofErr w:type="spellStart"/>
-      <w:r>
-        <w:rPr>
-          <w:rFonts w:asciiTheme="minorHAnsi" w:hAnsiTheme="minorHAnsi" w:cstheme="minorHAnsi"/>
-        </w:rPr>
-        <w:t>SiteWise</w:t>
-      </w:r>
-      <w:proofErr w:type="spellEnd"/>
-      <w:r>
-        <w:rPr>
-          <w:rFonts w:asciiTheme="minorHAnsi" w:hAnsiTheme="minorHAnsi" w:cstheme="minorHAnsi"/>
-        </w:rPr>
-        <w:t xml:space="preserve"> gateway to ensure data flows from the OPC UA server.</w:t>
+        <w:t>Click “Save” at the bottom. No changes are necessary. This action simply activates the SiteWise gateway to ensure data flows from the OPC UA server.</w:t>
       </w:r>
     </w:p>
     <w:p>
@@ -5781,49 +5626,7 @@
         <w:rPr>
           <w:rFonts w:asciiTheme="minorHAnsi" w:hAnsiTheme="minorHAnsi" w:cstheme="minorHAnsi"/>
         </w:rPr>
-        <w:t xml:space="preserve">Accept </w:t>
-      </w:r>
-      <w:proofErr w:type="spellStart"/>
-      <w:r>
-        <w:rPr>
-          <w:rFonts w:asciiTheme="minorHAnsi" w:hAnsiTheme="minorHAnsi" w:cstheme="minorHAnsi"/>
-        </w:rPr>
-        <w:t>SiteWise</w:t>
-      </w:r>
-      <w:proofErr w:type="spellEnd"/>
-      <w:r>
-        <w:rPr>
-          <w:rFonts w:asciiTheme="minorHAnsi" w:hAnsiTheme="minorHAnsi" w:cstheme="minorHAnsi"/>
-        </w:rPr>
-        <w:t xml:space="preserve"> Certificate in your edge-based asset modeling software: To enable the </w:t>
-      </w:r>
-      <w:proofErr w:type="spellStart"/>
-      <w:r>
-        <w:rPr>
-          <w:rFonts w:asciiTheme="minorHAnsi" w:hAnsiTheme="minorHAnsi" w:cstheme="minorHAnsi"/>
-        </w:rPr>
-        <w:t>SiteWise</w:t>
-      </w:r>
-      <w:proofErr w:type="spellEnd"/>
-      <w:r>
-        <w:rPr>
-          <w:rFonts w:asciiTheme="minorHAnsi" w:hAnsiTheme="minorHAnsi" w:cstheme="minorHAnsi"/>
-        </w:rPr>
-        <w:t xml:space="preserve"> to ingest data over OPC UA from the OPC UA server, you must accept the certificate presented by the </w:t>
-      </w:r>
-      <w:proofErr w:type="spellStart"/>
-      <w:r>
-        <w:rPr>
-          <w:rFonts w:asciiTheme="minorHAnsi" w:hAnsiTheme="minorHAnsi" w:cstheme="minorHAnsi"/>
-        </w:rPr>
-        <w:t>SiteWise</w:t>
-      </w:r>
-      <w:proofErr w:type="spellEnd"/>
-      <w:r>
-        <w:rPr>
-          <w:rFonts w:asciiTheme="minorHAnsi" w:hAnsiTheme="minorHAnsi" w:cstheme="minorHAnsi"/>
-        </w:rPr>
-        <w:t xml:space="preserve"> connector.</w:t>
+        <w:t>Accept SiteWise Certificate in your edge-based asset modeling software: To enable the SiteWise to ingest data over OPC UA from the OPC UA server, you must accept the certificate presented by the SiteWise connector.</w:t>
       </w:r>
     </w:p>
     <w:p>
@@ -5866,21 +5669,7 @@
         <w:rPr>
           <w:rFonts w:asciiTheme="minorHAnsi" w:hAnsiTheme="minorHAnsi" w:cstheme="minorHAnsi"/>
         </w:rPr>
-        <w:t xml:space="preserve">Now that you've trusted the certificate, go back to the AWS IoT </w:t>
-      </w:r>
-      <w:proofErr w:type="spellStart"/>
-      <w:r>
-        <w:rPr>
-          <w:rFonts w:asciiTheme="minorHAnsi" w:hAnsiTheme="minorHAnsi" w:cstheme="minorHAnsi"/>
-        </w:rPr>
-        <w:t>SiteWise</w:t>
-      </w:r>
-      <w:proofErr w:type="spellEnd"/>
-      <w:r>
-        <w:rPr>
-          <w:rFonts w:asciiTheme="minorHAnsi" w:hAnsiTheme="minorHAnsi" w:cstheme="minorHAnsi"/>
-        </w:rPr>
-        <w:t xml:space="preserve"> console.</w:t>
+        <w:t>Now that you've trusted the certificate, go back to the AWS IoT SiteWise console.</w:t>
       </w:r>
     </w:p>
     <w:p>
@@ -5898,21 +5687,7 @@
         <w:rPr>
           <w:rFonts w:asciiTheme="minorHAnsi" w:hAnsiTheme="minorHAnsi" w:cstheme="minorHAnsi"/>
         </w:rPr>
-        <w:t xml:space="preserve">In the </w:t>
-      </w:r>
-      <w:proofErr w:type="spellStart"/>
-      <w:r>
-        <w:rPr>
-          <w:rFonts w:asciiTheme="minorHAnsi" w:hAnsiTheme="minorHAnsi" w:cstheme="minorHAnsi"/>
-        </w:rPr>
-        <w:t>SiteWise</w:t>
-      </w:r>
-      <w:proofErr w:type="spellEnd"/>
-      <w:r>
-        <w:rPr>
-          <w:rFonts w:asciiTheme="minorHAnsi" w:hAnsiTheme="minorHAnsi" w:cstheme="minorHAnsi"/>
-        </w:rPr>
-        <w:t xml:space="preserve"> console, click the icon on the left side of the page, select build</w:t>
+        <w:t>In the SiteWise console, click the icon on the left side of the page, select build</w:t>
       </w:r>
       <w:r>
         <w:rPr>
@@ -5974,35 +5749,7 @@
         <w:rPr>
           <w:rFonts w:asciiTheme="minorHAnsi" w:hAnsiTheme="minorHAnsi" w:cstheme="minorHAnsi"/>
         </w:rPr>
-        <w:t xml:space="preserve">Verify that the values in the “Latest value” column are updating. This indicates that the Ignition simulation of those virtual devices and sensors is properly sending data through to the </w:t>
-      </w:r>
-      <w:proofErr w:type="spellStart"/>
-      <w:r>
-        <w:rPr>
-          <w:rFonts w:asciiTheme="minorHAnsi" w:hAnsiTheme="minorHAnsi" w:cstheme="minorHAnsi"/>
-        </w:rPr>
-        <w:t>SiteWise</w:t>
-      </w:r>
-      <w:proofErr w:type="spellEnd"/>
-      <w:r>
-        <w:rPr>
-          <w:rFonts w:asciiTheme="minorHAnsi" w:hAnsiTheme="minorHAnsi" w:cstheme="minorHAnsi"/>
-        </w:rPr>
-        <w:t xml:space="preserve"> connector in Greengrass and up to AWS IoT </w:t>
-      </w:r>
-      <w:proofErr w:type="spellStart"/>
-      <w:r>
-        <w:rPr>
-          <w:rFonts w:asciiTheme="minorHAnsi" w:hAnsiTheme="minorHAnsi" w:cstheme="minorHAnsi"/>
-        </w:rPr>
-        <w:t>SiteWise</w:t>
-      </w:r>
-      <w:proofErr w:type="spellEnd"/>
-      <w:r>
-        <w:rPr>
-          <w:rFonts w:asciiTheme="minorHAnsi" w:hAnsiTheme="minorHAnsi" w:cstheme="minorHAnsi"/>
-        </w:rPr>
-        <w:t xml:space="preserve"> in the AWS cloud.</w:t>
+        <w:t>Verify that the values in the “Latest value” column are updating. This indicates that the Ignition simulation of those virtual devices and sensors is properly sending data through to the SiteWise connector in Greengrass and up to AWS IoT SiteWise in the AWS cloud.</w:t>
       </w:r>
     </w:p>
     <w:p>
@@ -6032,21 +5779,7 @@
           <w:rFonts w:asciiTheme="minorHAnsi" w:hAnsiTheme="minorHAnsi" w:cstheme="minorHAnsi"/>
         </w:rPr>
         <w:lastRenderedPageBreak/>
-        <w:t xml:space="preserve">View </w:t>
-      </w:r>
-      <w:proofErr w:type="spellStart"/>
-      <w:r>
-        <w:rPr>
-          <w:rFonts w:asciiTheme="minorHAnsi" w:hAnsiTheme="minorHAnsi" w:cstheme="minorHAnsi"/>
-        </w:rPr>
-        <w:t>SiteWise</w:t>
-      </w:r>
-      <w:proofErr w:type="spellEnd"/>
-      <w:r>
-        <w:rPr>
-          <w:rFonts w:asciiTheme="minorHAnsi" w:hAnsiTheme="minorHAnsi" w:cstheme="minorHAnsi"/>
-        </w:rPr>
-        <w:t xml:space="preserve"> Portal Data</w:t>
+        <w:t>View SiteWise Portal Data</w:t>
       </w:r>
       <w:bookmarkEnd w:id="7"/>
       <w:r>
@@ -6077,34 +5810,16 @@
           <w:b/>
           <w:bCs/>
         </w:rPr>
-        <w:t xml:space="preserve">Log in to </w:t>
-      </w:r>
-      <w:proofErr w:type="spellStart"/>
-      <w:r>
+        <w:t>Log in to SiteWise Monitor Portal</w:t>
+      </w:r>
+    </w:p>
+    <w:p>
+      <w:pPr>
         <w:rPr>
           <w:rFonts w:asciiTheme="minorHAnsi" w:hAnsiTheme="minorHAnsi" w:cstheme="minorHAnsi"/>
           <w:b/>
           <w:bCs/>
         </w:rPr>
-        <w:t>SiteWise</w:t>
-      </w:r>
-      <w:proofErr w:type="spellEnd"/>
-      <w:r>
-        <w:rPr>
-          <w:rFonts w:asciiTheme="minorHAnsi" w:hAnsiTheme="minorHAnsi" w:cstheme="minorHAnsi"/>
-          <w:b/>
-          <w:bCs/>
-        </w:rPr>
-        <w:t xml:space="preserve"> Monitor Portal</w:t>
-      </w:r>
-    </w:p>
-    <w:p>
-      <w:pPr>
-        <w:rPr>
-          <w:rFonts w:asciiTheme="minorHAnsi" w:hAnsiTheme="minorHAnsi" w:cstheme="minorHAnsi"/>
-          <w:b/>
-          <w:bCs/>
-        </w:rPr>
       </w:pPr>
     </w:p>
     <w:p>
@@ -6122,21 +5837,7 @@
         <w:rPr>
           <w:rFonts w:asciiTheme="minorHAnsi" w:hAnsiTheme="minorHAnsi" w:cstheme="minorHAnsi"/>
         </w:rPr>
-        <w:t xml:space="preserve">For a more visual display of the data, navigate to the </w:t>
-      </w:r>
-      <w:proofErr w:type="spellStart"/>
-      <w:r>
-        <w:rPr>
-          <w:rFonts w:asciiTheme="minorHAnsi" w:hAnsiTheme="minorHAnsi" w:cstheme="minorHAnsi"/>
-        </w:rPr>
-        <w:t>SiteWise</w:t>
-      </w:r>
-      <w:proofErr w:type="spellEnd"/>
-      <w:r>
-        <w:rPr>
-          <w:rFonts w:asciiTheme="minorHAnsi" w:hAnsiTheme="minorHAnsi" w:cstheme="minorHAnsi"/>
-        </w:rPr>
-        <w:t xml:space="preserve"> console, select the icon on the left and select Monitor</w:t>
+        <w:t>For a more visual display of the data, navigate to the SiteWise console, select the icon on the left and select Monitor</w:t>
       </w:r>
       <w:r>
         <w:rPr>
@@ -6259,126 +5960,125 @@
           <w:b/>
           <w:bCs/>
         </w:rPr>
-        <w:t xml:space="preserve">View Data in </w:t>
-      </w:r>
-      <w:proofErr w:type="spellStart"/>
-      <w:r>
+        <w:t>View Data in SiteWise Monitor Portal</w:t>
+      </w:r>
+    </w:p>
+    <w:p>
+      <w:pPr>
         <w:rPr>
           <w:rFonts w:asciiTheme="minorHAnsi" w:hAnsiTheme="minorHAnsi" w:cstheme="minorHAnsi"/>
           <w:b/>
           <w:bCs/>
         </w:rPr>
-        <w:t>SiteWise</w:t>
-      </w:r>
-      <w:proofErr w:type="spellEnd"/>
-      <w:r>
+      </w:pPr>
+    </w:p>
+    <w:p>
+      <w:pPr>
+        <w:pStyle w:val="ListParagraph"/>
+        <w:numPr>
+          <w:ilvl w:val="0"/>
+          <w:numId w:val="59"/>
+        </w:numPr>
+        <w:rPr>
+          <w:rFonts w:asciiTheme="minorHAnsi" w:hAnsiTheme="minorHAnsi" w:cstheme="minorHAnsi"/>
+        </w:rPr>
+      </w:pPr>
+      <w:r>
+        <w:rPr>
+          <w:rFonts w:asciiTheme="minorHAnsi" w:hAnsiTheme="minorHAnsi" w:cstheme="minorHAnsi"/>
+        </w:rPr>
+        <w:t>Select “Dashboards” tab on the left-hand side, then select the newly created dashboard hyperlink under the “Name” column of the Dashboards page.</w:t>
+      </w:r>
+    </w:p>
+    <w:p>
+      <w:pPr>
+        <w:pStyle w:val="ListParagraph"/>
+        <w:numPr>
+          <w:ilvl w:val="1"/>
+          <w:numId w:val="59"/>
+        </w:numPr>
+        <w:rPr>
+          <w:rFonts w:asciiTheme="minorHAnsi" w:hAnsiTheme="minorHAnsi" w:cstheme="minorHAnsi"/>
+        </w:rPr>
+      </w:pPr>
+      <w:r>
+        <w:rPr>
+          <w:rFonts w:asciiTheme="minorHAnsi" w:hAnsiTheme="minorHAnsi" w:cstheme="minorHAnsi"/>
+        </w:rPr>
+        <w:t>Data should be flowing into the line charts for the asset measurement properties</w:t>
+      </w:r>
+    </w:p>
+    <w:p>
+      <w:pPr>
+        <w:pStyle w:val="ListParagraph"/>
+        <w:numPr>
+          <w:ilvl w:val="0"/>
+          <w:numId w:val="59"/>
+        </w:numPr>
+        <w:rPr>
+          <w:rFonts w:asciiTheme="minorHAnsi" w:hAnsiTheme="minorHAnsi" w:cstheme="minorHAnsi"/>
+        </w:rPr>
+      </w:pPr>
+      <w:r>
+        <w:rPr>
+          <w:rFonts w:asciiTheme="minorHAnsi" w:hAnsiTheme="minorHAnsi" w:cstheme="minorHAnsi"/>
+        </w:rPr>
+        <w:t>You can also see data for individual assets by navigating to the “Asset Library” tab on the left and selecting an asset from the asset tree. Once an asset is selected, you can view its properties.</w:t>
+      </w:r>
+    </w:p>
+    <w:p>
+      <w:pPr>
+        <w:rPr>
+          <w:rFonts w:asciiTheme="minorHAnsi" w:hAnsiTheme="minorHAnsi" w:cstheme="minorHAnsi"/>
+        </w:rPr>
+      </w:pPr>
+      <w:r>
+        <w:rPr>
+          <w:rFonts w:asciiTheme="minorHAnsi" w:hAnsiTheme="minorHAnsi" w:cstheme="minorHAnsi"/>
+        </w:rPr>
+        <w:br w:type="page"/>
+      </w:r>
+    </w:p>
+    <w:p>
+      <w:pPr>
+        <w:pStyle w:val="Heading3"/>
+        <w:rPr>
+          <w:rFonts w:asciiTheme="minorHAnsi" w:hAnsiTheme="minorHAnsi" w:cstheme="minorHAnsi"/>
+        </w:rPr>
+      </w:pPr>
+      <w:bookmarkStart w:id="8" w:name="_Toc45112274"/>
+      <w:r>
+        <w:rPr>
+          <w:rFonts w:asciiTheme="minorHAnsi" w:hAnsiTheme="minorHAnsi" w:cstheme="minorHAnsi"/>
+        </w:rPr>
+        <w:lastRenderedPageBreak/>
+        <w:t>Troubleshooting</w:t>
+      </w:r>
+      <w:bookmarkEnd w:id="8"/>
+    </w:p>
+    <w:p>
+      <w:pPr>
+        <w:rPr>
+          <w:rFonts w:asciiTheme="minorHAnsi" w:hAnsiTheme="minorHAnsi" w:cstheme="minorHAnsi"/>
+        </w:rPr>
+      </w:pPr>
+    </w:p>
+    <w:p>
+      <w:pPr>
         <w:rPr>
           <w:rFonts w:asciiTheme="minorHAnsi" w:hAnsiTheme="minorHAnsi" w:cstheme="minorHAnsi"/>
           <w:b/>
           <w:bCs/>
         </w:rPr>
-        <w:t xml:space="preserve"> Monitor Portal</w:t>
-      </w:r>
-    </w:p>
-    <w:p>
-      <w:pPr>
+      </w:pPr>
+      <w:r>
         <w:rPr>
           <w:rFonts w:asciiTheme="minorHAnsi" w:hAnsiTheme="minorHAnsi" w:cstheme="minorHAnsi"/>
           <w:b/>
           <w:bCs/>
         </w:rPr>
-      </w:pPr>
-    </w:p>
-    <w:p>
-      <w:pPr>
-        <w:pStyle w:val="ListParagraph"/>
-        <w:numPr>
-          <w:ilvl w:val="0"/>
-          <w:numId w:val="59"/>
-        </w:numPr>
-        <w:rPr>
-          <w:rFonts w:asciiTheme="minorHAnsi" w:hAnsiTheme="minorHAnsi" w:cstheme="minorHAnsi"/>
-        </w:rPr>
-      </w:pPr>
-      <w:r>
-        <w:rPr>
-          <w:rFonts w:asciiTheme="minorHAnsi" w:hAnsiTheme="minorHAnsi" w:cstheme="minorHAnsi"/>
-        </w:rPr>
-        <w:t>Select “Dashboards” tab on the left-hand side, then select the newly created dashboard hyperlink under the “Name” column of the Dashboards page.</w:t>
-      </w:r>
-    </w:p>
-    <w:p>
-      <w:pPr>
-        <w:pStyle w:val="ListParagraph"/>
-        <w:numPr>
-          <w:ilvl w:val="1"/>
-          <w:numId w:val="59"/>
-        </w:numPr>
-        <w:rPr>
-          <w:rFonts w:asciiTheme="minorHAnsi" w:hAnsiTheme="minorHAnsi" w:cstheme="minorHAnsi"/>
-        </w:rPr>
-      </w:pPr>
-      <w:r>
-        <w:rPr>
-          <w:rFonts w:asciiTheme="minorHAnsi" w:hAnsiTheme="minorHAnsi" w:cstheme="minorHAnsi"/>
-        </w:rPr>
-        <w:t>Data should be flowing into the line charts for the asset measurement properties</w:t>
-      </w:r>
-    </w:p>
-    <w:p>
-      <w:pPr>
-        <w:pStyle w:val="ListParagraph"/>
-        <w:numPr>
-          <w:ilvl w:val="0"/>
-          <w:numId w:val="59"/>
-        </w:numPr>
-        <w:rPr>
-          <w:rFonts w:asciiTheme="minorHAnsi" w:hAnsiTheme="minorHAnsi" w:cstheme="minorHAnsi"/>
-        </w:rPr>
-      </w:pPr>
-      <w:r>
-        <w:rPr>
-          <w:rFonts w:asciiTheme="minorHAnsi" w:hAnsiTheme="minorHAnsi" w:cstheme="minorHAnsi"/>
-        </w:rPr>
-        <w:t>You can also see data for individual assets by navigating to the “Asset Library” tab on the left and selecting an asset from the asset tree. Once an asset is selected, you can view its properties.</w:t>
-      </w:r>
-    </w:p>
-    <w:p>
-      <w:pPr>
-        <w:rPr>
-          <w:rFonts w:asciiTheme="minorHAnsi" w:hAnsiTheme="minorHAnsi" w:cstheme="minorHAnsi"/>
-        </w:rPr>
-      </w:pPr>
-      <w:r>
-        <w:rPr>
-          <w:rFonts w:asciiTheme="minorHAnsi" w:hAnsiTheme="minorHAnsi" w:cstheme="minorHAnsi"/>
-        </w:rPr>
-        <w:br w:type="page"/>
-      </w:r>
-    </w:p>
-    <w:p>
-      <w:pPr>
-        <w:pStyle w:val="Heading3"/>
-        <w:rPr>
-          <w:rFonts w:asciiTheme="minorHAnsi" w:hAnsiTheme="minorHAnsi" w:cstheme="minorHAnsi"/>
-        </w:rPr>
-      </w:pPr>
-      <w:bookmarkStart w:id="8" w:name="_Toc45112274"/>
-      <w:r>
-        <w:rPr>
-          <w:rFonts w:asciiTheme="minorHAnsi" w:hAnsiTheme="minorHAnsi" w:cstheme="minorHAnsi"/>
-        </w:rPr>
-        <w:lastRenderedPageBreak/>
-        <w:t>Troubleshooting</w:t>
-      </w:r>
-      <w:bookmarkEnd w:id="8"/>
-    </w:p>
-    <w:p>
-      <w:pPr>
-        <w:rPr>
-          <w:rFonts w:asciiTheme="minorHAnsi" w:hAnsiTheme="minorHAnsi" w:cstheme="minorHAnsi"/>
-        </w:rPr>
-      </w:pPr>
+        <w:t>Models and assets weren’t created in SiteWise</w:t>
+      </w:r>
     </w:p>
     <w:p>
       <w:pPr>
@@ -6388,218 +6088,455 @@
           <w:bCs/>
         </w:rPr>
       </w:pPr>
-      <w:r>
+    </w:p>
+    <w:p>
+      <w:pPr>
+        <w:rPr>
+          <w:rFonts w:asciiTheme="minorHAnsi" w:hAnsiTheme="minorHAnsi" w:cstheme="minorHAnsi"/>
+        </w:rPr>
+      </w:pPr>
+      <w:r>
+        <w:rPr>
+          <w:rFonts w:asciiTheme="minorHAnsi" w:hAnsiTheme="minorHAnsi" w:cstheme="minorHAnsi"/>
+        </w:rPr>
+        <w:t>Check the Lambda function responsible for creating the models and assets in SiteWise for errors:</w:t>
+      </w:r>
+    </w:p>
+    <w:p>
+      <w:pPr>
+        <w:rPr>
+          <w:rFonts w:asciiTheme="minorHAnsi" w:hAnsiTheme="minorHAnsi" w:cstheme="minorHAnsi"/>
+        </w:rPr>
+      </w:pPr>
+    </w:p>
+    <w:p>
+      <w:pPr>
+        <w:pStyle w:val="ListParagraph"/>
+        <w:numPr>
+          <w:ilvl w:val="0"/>
+          <w:numId w:val="60"/>
+        </w:numPr>
+        <w:rPr>
+          <w:rFonts w:asciiTheme="minorHAnsi" w:hAnsiTheme="minorHAnsi" w:cstheme="minorHAnsi"/>
+        </w:rPr>
+      </w:pPr>
+      <w:r>
+        <w:rPr>
+          <w:rFonts w:asciiTheme="minorHAnsi" w:hAnsiTheme="minorHAnsi" w:cstheme="minorHAnsi"/>
+        </w:rPr>
+        <w:t>In the AWS lambda console, navigate to the function named [</w:t>
+      </w:r>
+      <w:proofErr w:type="spellStart"/>
+      <w:r>
+        <w:rPr>
+          <w:rFonts w:asciiTheme="minorHAnsi" w:hAnsiTheme="minorHAnsi" w:cstheme="minorHAnsi"/>
+        </w:rPr>
+        <w:t>name_of_stack</w:t>
+      </w:r>
+      <w:proofErr w:type="spellEnd"/>
+      <w:r>
+        <w:rPr>
+          <w:rFonts w:asciiTheme="minorHAnsi" w:hAnsiTheme="minorHAnsi" w:cstheme="minorHAnsi"/>
+        </w:rPr>
+        <w:t>]-</w:t>
+      </w:r>
+      <w:proofErr w:type="spellStart"/>
+      <w:r>
+        <w:rPr>
+          <w:rFonts w:asciiTheme="minorHAnsi" w:hAnsiTheme="minorHAnsi" w:cstheme="minorHAnsi"/>
+        </w:rPr>
+        <w:t>AssetModelIngestionLambdaResource</w:t>
+      </w:r>
+      <w:proofErr w:type="spellEnd"/>
+      <w:r>
+        <w:rPr>
+          <w:rFonts w:asciiTheme="minorHAnsi" w:hAnsiTheme="minorHAnsi" w:cstheme="minorHAnsi"/>
+        </w:rPr>
+        <w:t>-[hash]</w:t>
+      </w:r>
+    </w:p>
+    <w:p>
+      <w:pPr>
+        <w:pStyle w:val="ListParagraph"/>
+        <w:numPr>
+          <w:ilvl w:val="0"/>
+          <w:numId w:val="60"/>
+        </w:numPr>
+        <w:rPr>
+          <w:rFonts w:asciiTheme="minorHAnsi" w:hAnsiTheme="minorHAnsi" w:cstheme="minorHAnsi"/>
+        </w:rPr>
+      </w:pPr>
+      <w:r>
+        <w:rPr>
+          <w:rFonts w:asciiTheme="minorHAnsi" w:hAnsiTheme="minorHAnsi" w:cstheme="minorHAnsi"/>
+        </w:rPr>
+        <w:t>Hit the “Monitoring” tab</w:t>
+      </w:r>
+    </w:p>
+    <w:p>
+      <w:pPr>
+        <w:pStyle w:val="ListParagraph"/>
+        <w:numPr>
+          <w:ilvl w:val="0"/>
+          <w:numId w:val="60"/>
+        </w:numPr>
+        <w:rPr>
+          <w:rFonts w:asciiTheme="minorHAnsi" w:hAnsiTheme="minorHAnsi" w:cstheme="minorHAnsi"/>
+        </w:rPr>
+      </w:pPr>
+      <w:r>
+        <w:rPr>
+          <w:rFonts w:asciiTheme="minorHAnsi" w:hAnsiTheme="minorHAnsi" w:cstheme="minorHAnsi"/>
+        </w:rPr>
+        <w:t>Click “View logs in CloudWatch”</w:t>
+      </w:r>
+    </w:p>
+    <w:p>
+      <w:pPr>
+        <w:pStyle w:val="ListParagraph"/>
+        <w:numPr>
+          <w:ilvl w:val="0"/>
+          <w:numId w:val="60"/>
+        </w:numPr>
+        <w:rPr>
+          <w:rFonts w:asciiTheme="minorHAnsi" w:hAnsiTheme="minorHAnsi" w:cstheme="minorHAnsi"/>
+        </w:rPr>
+      </w:pPr>
+      <w:r>
+        <w:rPr>
+          <w:rFonts w:asciiTheme="minorHAnsi" w:hAnsiTheme="minorHAnsi" w:cstheme="minorHAnsi"/>
+        </w:rPr>
+        <w:t>Click into the most recent Log Stream and find the error message</w:t>
+      </w:r>
+    </w:p>
+    <w:p>
+      <w:pPr>
         <w:rPr>
           <w:rFonts w:asciiTheme="minorHAnsi" w:hAnsiTheme="minorHAnsi" w:cstheme="minorHAnsi"/>
           <w:b/>
           <w:bCs/>
         </w:rPr>
-        <w:t xml:space="preserve">Models and assets weren’t created in </w:t>
-      </w:r>
-      <w:proofErr w:type="spellStart"/>
-      <w:r>
+      </w:pPr>
+    </w:p>
+    <w:p>
+      <w:pPr>
         <w:rPr>
           <w:rFonts w:asciiTheme="minorHAnsi" w:hAnsiTheme="minorHAnsi" w:cstheme="minorHAnsi"/>
           <w:b/>
           <w:bCs/>
         </w:rPr>
-        <w:t>SiteWise</w:t>
-      </w:r>
-      <w:proofErr w:type="spellEnd"/>
-    </w:p>
-    <w:p>
-      <w:pPr>
+      </w:pPr>
+      <w:r>
         <w:rPr>
           <w:rFonts w:asciiTheme="minorHAnsi" w:hAnsiTheme="minorHAnsi" w:cstheme="minorHAnsi"/>
           <w:b/>
           <w:bCs/>
         </w:rPr>
-      </w:pPr>
-    </w:p>
-    <w:p>
-      <w:pPr>
-        <w:rPr>
-          <w:rFonts w:asciiTheme="minorHAnsi" w:hAnsiTheme="minorHAnsi" w:cstheme="minorHAnsi"/>
-        </w:rPr>
-      </w:pPr>
-      <w:r>
-        <w:rPr>
-          <w:rFonts w:asciiTheme="minorHAnsi" w:hAnsiTheme="minorHAnsi" w:cstheme="minorHAnsi"/>
-        </w:rPr>
-        <w:t xml:space="preserve">Check the Lambda function responsible for creating the models and assets in </w:t>
-      </w:r>
-      <w:proofErr w:type="spellStart"/>
-      <w:r>
-        <w:rPr>
-          <w:rFonts w:asciiTheme="minorHAnsi" w:hAnsiTheme="minorHAnsi" w:cstheme="minorHAnsi"/>
-        </w:rPr>
-        <w:t>SiteWise</w:t>
-      </w:r>
-      <w:proofErr w:type="spellEnd"/>
-      <w:r>
-        <w:rPr>
-          <w:rFonts w:asciiTheme="minorHAnsi" w:hAnsiTheme="minorHAnsi" w:cstheme="minorHAnsi"/>
-        </w:rPr>
-        <w:t xml:space="preserve"> for errors:</w:t>
-      </w:r>
-    </w:p>
-    <w:p>
-      <w:pPr>
-        <w:rPr>
-          <w:rFonts w:asciiTheme="minorHAnsi" w:hAnsiTheme="minorHAnsi" w:cstheme="minorHAnsi"/>
-        </w:rPr>
-      </w:pPr>
-    </w:p>
-    <w:p>
-      <w:pPr>
-        <w:pStyle w:val="ListParagraph"/>
-        <w:numPr>
-          <w:ilvl w:val="0"/>
-          <w:numId w:val="60"/>
-        </w:numPr>
-        <w:rPr>
-          <w:rFonts w:asciiTheme="minorHAnsi" w:hAnsiTheme="minorHAnsi" w:cstheme="minorHAnsi"/>
-        </w:rPr>
-      </w:pPr>
-      <w:r>
-        <w:rPr>
-          <w:rFonts w:asciiTheme="minorHAnsi" w:hAnsiTheme="minorHAnsi" w:cstheme="minorHAnsi"/>
-        </w:rPr>
-        <w:t>In the AWS lambda console, navigate to the function named [</w:t>
-      </w:r>
-      <w:proofErr w:type="spellStart"/>
-      <w:r>
-        <w:rPr>
-          <w:rFonts w:asciiTheme="minorHAnsi" w:hAnsiTheme="minorHAnsi" w:cstheme="minorHAnsi"/>
-        </w:rPr>
-        <w:t>name_of_stack</w:t>
-      </w:r>
-      <w:proofErr w:type="spellEnd"/>
-      <w:r>
-        <w:rPr>
-          <w:rFonts w:asciiTheme="minorHAnsi" w:hAnsiTheme="minorHAnsi" w:cstheme="minorHAnsi"/>
-        </w:rPr>
-        <w:t>]-</w:t>
-      </w:r>
-      <w:proofErr w:type="spellStart"/>
-      <w:r>
-        <w:rPr>
-          <w:rFonts w:asciiTheme="minorHAnsi" w:hAnsiTheme="minorHAnsi" w:cstheme="minorHAnsi"/>
-        </w:rPr>
-        <w:t>AssetModelIngestionLambdaResource</w:t>
-      </w:r>
-      <w:proofErr w:type="spellEnd"/>
-      <w:r>
-        <w:rPr>
-          <w:rFonts w:asciiTheme="minorHAnsi" w:hAnsiTheme="minorHAnsi" w:cstheme="minorHAnsi"/>
-        </w:rPr>
-        <w:t>-[hash]</w:t>
-      </w:r>
-    </w:p>
-    <w:p>
-      <w:pPr>
-        <w:pStyle w:val="ListParagraph"/>
-        <w:numPr>
-          <w:ilvl w:val="0"/>
-          <w:numId w:val="60"/>
-        </w:numPr>
-        <w:rPr>
-          <w:rFonts w:asciiTheme="minorHAnsi" w:hAnsiTheme="minorHAnsi" w:cstheme="minorHAnsi"/>
-        </w:rPr>
-      </w:pPr>
-      <w:r>
-        <w:rPr>
-          <w:rFonts w:asciiTheme="minorHAnsi" w:hAnsiTheme="minorHAnsi" w:cstheme="minorHAnsi"/>
-        </w:rPr>
-        <w:t>Hit the “Monitoring” tab</w:t>
-      </w:r>
-    </w:p>
-    <w:p>
-      <w:pPr>
-        <w:pStyle w:val="ListParagraph"/>
-        <w:numPr>
-          <w:ilvl w:val="0"/>
-          <w:numId w:val="60"/>
-        </w:numPr>
-        <w:rPr>
-          <w:rFonts w:asciiTheme="minorHAnsi" w:hAnsiTheme="minorHAnsi" w:cstheme="minorHAnsi"/>
-        </w:rPr>
-      </w:pPr>
-      <w:r>
-        <w:rPr>
-          <w:rFonts w:asciiTheme="minorHAnsi" w:hAnsiTheme="minorHAnsi" w:cstheme="minorHAnsi"/>
-        </w:rPr>
-        <w:t>Click “View logs in CloudWatch”</w:t>
-      </w:r>
-    </w:p>
-    <w:p>
-      <w:pPr>
-        <w:pStyle w:val="ListParagraph"/>
-        <w:numPr>
-          <w:ilvl w:val="0"/>
-          <w:numId w:val="60"/>
-        </w:numPr>
-        <w:rPr>
-          <w:rFonts w:asciiTheme="minorHAnsi" w:hAnsiTheme="minorHAnsi" w:cstheme="minorHAnsi"/>
-        </w:rPr>
-      </w:pPr>
-      <w:r>
-        <w:rPr>
-          <w:rFonts w:asciiTheme="minorHAnsi" w:hAnsiTheme="minorHAnsi" w:cstheme="minorHAnsi"/>
-        </w:rPr>
-        <w:t>Click into the most recent Log Stream and find the error message</w:t>
-      </w:r>
-    </w:p>
-    <w:p>
-      <w:pPr>
+        <w:t>Quarantined certificate in Ignition</w:t>
+      </w:r>
+      <w:r>
         <w:rPr>
           <w:rFonts w:asciiTheme="minorHAnsi" w:hAnsiTheme="minorHAnsi" w:cstheme="minorHAnsi"/>
           <w:b/>
           <w:bCs/>
         </w:rPr>
-      </w:pPr>
-    </w:p>
-    <w:p>
-      <w:pPr>
+        <w:t>/KepServer</w:t>
+      </w:r>
+      <w:r>
         <w:rPr>
           <w:rFonts w:asciiTheme="minorHAnsi" w:hAnsiTheme="minorHAnsi" w:cstheme="minorHAnsi"/>
           <w:b/>
           <w:bCs/>
         </w:rPr>
-      </w:pPr>
-      <w:r>
+        <w:t xml:space="preserve"> doesn't show up, or data doesn’t show up for Option 1 deployments</w:t>
+      </w:r>
+    </w:p>
+    <w:p>
+      <w:pPr>
         <w:rPr>
           <w:rFonts w:asciiTheme="minorHAnsi" w:hAnsiTheme="minorHAnsi" w:cstheme="minorHAnsi"/>
           <w:b/>
           <w:bCs/>
         </w:rPr>
-        <w:t>Quarantined certificate in Ignition</w:t>
-      </w:r>
-      <w:r>
+      </w:pPr>
+    </w:p>
+    <w:p>
+      <w:pPr>
+        <w:rPr>
+          <w:rFonts w:asciiTheme="minorHAnsi" w:hAnsiTheme="minorHAnsi" w:cstheme="minorHAnsi"/>
+        </w:rPr>
+      </w:pPr>
+      <w:r>
+        <w:rPr>
+          <w:rFonts w:asciiTheme="minorHAnsi" w:hAnsiTheme="minorHAnsi" w:cstheme="minorHAnsi"/>
+        </w:rPr>
+        <w:t>If using Ignition</w:t>
+      </w:r>
+      <w:r>
+        <w:rPr>
+          <w:rFonts w:asciiTheme="minorHAnsi" w:hAnsiTheme="minorHAnsi" w:cstheme="minorHAnsi"/>
+        </w:rPr>
+        <w:t>, verify that the Ignition trial period (2 hours) has not expired. If that action does not remediate the issue, repeat the process of refreshing the SiteWise Gateway:</w:t>
+      </w:r>
+    </w:p>
+    <w:p>
+      <w:pPr>
+        <w:rPr>
+          <w:rFonts w:asciiTheme="minorHAnsi" w:hAnsiTheme="minorHAnsi" w:cstheme="minorHAnsi"/>
+        </w:rPr>
+      </w:pPr>
+    </w:p>
+    <w:p>
+      <w:pPr>
+        <w:pStyle w:val="ListParagraph"/>
+        <w:numPr>
+          <w:ilvl w:val="0"/>
+          <w:numId w:val="61"/>
+        </w:numPr>
+        <w:rPr>
+          <w:rFonts w:asciiTheme="minorHAnsi" w:hAnsiTheme="minorHAnsi" w:cstheme="minorHAnsi"/>
+        </w:rPr>
+      </w:pPr>
+      <w:r>
+        <w:rPr>
+          <w:rFonts w:asciiTheme="minorHAnsi" w:hAnsiTheme="minorHAnsi" w:cstheme="minorHAnsi"/>
+        </w:rPr>
+        <w:t xml:space="preserve">Navigate to the AWS IoT SiteWise console and select Ingest </w:t>
+      </w:r>
+      <w:r>
+        <w:rPr>
+          <w:rFonts w:asciiTheme="minorHAnsi" w:hAnsiTheme="minorHAnsi" w:cstheme="minorHAnsi"/>
+        </w:rPr>
+        <w:sym w:font="Wingdings" w:char="F0E0"/>
+      </w:r>
+      <w:r>
+        <w:rPr>
+          <w:rFonts w:asciiTheme="minorHAnsi" w:hAnsiTheme="minorHAnsi" w:cstheme="minorHAnsi"/>
+        </w:rPr>
+        <w:t xml:space="preserve"> Gateways </w:t>
+      </w:r>
+    </w:p>
+    <w:p>
+      <w:pPr>
+        <w:pStyle w:val="ListParagraph"/>
+        <w:numPr>
+          <w:ilvl w:val="0"/>
+          <w:numId w:val="61"/>
+        </w:numPr>
+        <w:rPr>
+          <w:rFonts w:asciiTheme="minorHAnsi" w:hAnsiTheme="minorHAnsi" w:cstheme="minorHAnsi"/>
+        </w:rPr>
+      </w:pPr>
+      <w:r>
+        <w:rPr>
+          <w:rFonts w:asciiTheme="minorHAnsi" w:hAnsiTheme="minorHAnsi" w:cstheme="minorHAnsi"/>
+        </w:rPr>
+        <w:t>Select the gateway created during the stack launch:</w:t>
+      </w:r>
+    </w:p>
+    <w:p>
+      <w:pPr>
+        <w:pStyle w:val="ListParagraph"/>
+        <w:numPr>
+          <w:ilvl w:val="1"/>
+          <w:numId w:val="61"/>
+        </w:numPr>
+        <w:rPr>
+          <w:rFonts w:asciiTheme="minorHAnsi" w:hAnsiTheme="minorHAnsi" w:cstheme="minorHAnsi"/>
+        </w:rPr>
+      </w:pPr>
+      <w:r>
+        <w:rPr>
+          <w:rFonts w:asciiTheme="minorHAnsi" w:hAnsiTheme="minorHAnsi" w:cstheme="minorHAnsi"/>
+        </w:rPr>
+        <w:t>Naming convention: [</w:t>
+      </w:r>
+      <w:proofErr w:type="spellStart"/>
+      <w:r>
+        <w:rPr>
+          <w:rFonts w:asciiTheme="minorHAnsi" w:hAnsiTheme="minorHAnsi" w:cstheme="minorHAnsi"/>
+        </w:rPr>
+        <w:t>name_of_stack</w:t>
+      </w:r>
+      <w:proofErr w:type="spellEnd"/>
+      <w:r>
+        <w:rPr>
+          <w:rFonts w:asciiTheme="minorHAnsi" w:hAnsiTheme="minorHAnsi" w:cstheme="minorHAnsi"/>
+        </w:rPr>
+        <w:t>]_</w:t>
+      </w:r>
+      <w:proofErr w:type="spellStart"/>
+      <w:r>
+        <w:rPr>
+          <w:rFonts w:asciiTheme="minorHAnsi" w:hAnsiTheme="minorHAnsi" w:cstheme="minorHAnsi"/>
+        </w:rPr>
+        <w:t>Automated_Gateway</w:t>
+      </w:r>
+      <w:proofErr w:type="spellEnd"/>
+    </w:p>
+    <w:p>
+      <w:pPr>
+        <w:pStyle w:val="ListParagraph"/>
+        <w:numPr>
+          <w:ilvl w:val="0"/>
+          <w:numId w:val="61"/>
+        </w:numPr>
+        <w:rPr>
+          <w:rFonts w:asciiTheme="minorHAnsi" w:hAnsiTheme="minorHAnsi" w:cstheme="minorHAnsi"/>
+        </w:rPr>
+      </w:pPr>
+      <w:r>
+        <w:rPr>
+          <w:rFonts w:asciiTheme="minorHAnsi" w:hAnsiTheme="minorHAnsi" w:cstheme="minorHAnsi"/>
+        </w:rPr>
+        <w:t>Click “Edit” in the Source Configuration for Automated Gateway Config section</w:t>
+      </w:r>
+    </w:p>
+    <w:p>
+      <w:pPr>
+        <w:pStyle w:val="ListParagraph"/>
+        <w:numPr>
+          <w:ilvl w:val="0"/>
+          <w:numId w:val="61"/>
+        </w:numPr>
+        <w:rPr>
+          <w:rFonts w:asciiTheme="minorHAnsi" w:hAnsiTheme="minorHAnsi" w:cstheme="minorHAnsi"/>
+        </w:rPr>
+      </w:pPr>
+      <w:r>
+        <w:rPr>
+          <w:rFonts w:asciiTheme="minorHAnsi" w:hAnsiTheme="minorHAnsi" w:cstheme="minorHAnsi"/>
+        </w:rPr>
+        <w:t xml:space="preserve">Click “Save” at the bottom. No changes are necessary. This action simply activates the SiteWise gateway to ensure data flows from the OPC UA server. </w:t>
+      </w:r>
+    </w:p>
+    <w:p>
+      <w:pPr>
+        <w:rPr>
+          <w:rFonts w:asciiTheme="minorHAnsi" w:hAnsiTheme="minorHAnsi" w:cstheme="minorHAnsi"/>
+        </w:rPr>
+      </w:pPr>
+    </w:p>
+    <w:p>
+      <w:pPr>
+        <w:rPr>
+          <w:rFonts w:asciiTheme="minorHAnsi" w:hAnsiTheme="minorHAnsi" w:cstheme="minorHAnsi"/>
+        </w:rPr>
+      </w:pPr>
+      <w:r>
+        <w:rPr>
+          <w:rFonts w:asciiTheme="minorHAnsi" w:hAnsiTheme="minorHAnsi" w:cstheme="minorHAnsi"/>
+        </w:rPr>
+        <w:t>If it hasn’t already been done, look for and accept the quarantined certificate in Ignition</w:t>
+      </w:r>
+    </w:p>
+    <w:p>
+      <w:pPr>
+        <w:rPr>
+          <w:rFonts w:asciiTheme="minorHAnsi" w:hAnsiTheme="minorHAnsi" w:cstheme="minorHAnsi"/>
+        </w:rPr>
+      </w:pPr>
+    </w:p>
+    <w:p>
+      <w:pPr>
+        <w:rPr>
+          <w:rFonts w:asciiTheme="minorHAnsi" w:hAnsiTheme="minorHAnsi" w:cstheme="minorHAnsi"/>
+        </w:rPr>
+      </w:pPr>
+      <w:r>
+        <w:rPr>
+          <w:rFonts w:asciiTheme="minorHAnsi" w:hAnsiTheme="minorHAnsi" w:cstheme="minorHAnsi"/>
+        </w:rPr>
+        <w:t>If using KepServer for Windows, make sure that your default firewalls have been turned off (they prevent the SiteWise Gateway certificates from showing up).</w:t>
+      </w:r>
+      <w:r>
+        <w:rPr>
+          <w:rFonts w:asciiTheme="minorHAnsi" w:hAnsiTheme="minorHAnsi" w:cstheme="minorHAnsi"/>
+        </w:rPr>
+        <w:br/>
+      </w:r>
+    </w:p>
+    <w:p>
+      <w:pPr>
+        <w:rPr>
+          <w:rFonts w:asciiTheme="minorHAnsi" w:eastAsiaTheme="majorEastAsia" w:hAnsiTheme="minorHAnsi" w:cstheme="minorHAnsi"/>
+          <w:color w:val="2F5496" w:themeColor="accent1" w:themeShade="BF"/>
+        </w:rPr>
+      </w:pPr>
+      <w:r>
+        <w:rPr>
+          <w:rFonts w:asciiTheme="minorHAnsi" w:hAnsiTheme="minorHAnsi" w:cstheme="minorHAnsi"/>
+        </w:rPr>
+        <w:br w:type="page"/>
+      </w:r>
+    </w:p>
+    <w:p>
+      <w:pPr>
+        <w:pStyle w:val="Heading2"/>
+        <w:rPr>
+          <w:rFonts w:asciiTheme="minorHAnsi" w:hAnsiTheme="minorHAnsi" w:cstheme="minorHAnsi"/>
+          <w:sz w:val="24"/>
+          <w:szCs w:val="24"/>
+        </w:rPr>
+      </w:pPr>
+      <w:bookmarkStart w:id="9" w:name="_Toc45112275"/>
+      <w:r>
+        <w:rPr>
+          <w:rFonts w:asciiTheme="minorHAnsi" w:hAnsiTheme="minorHAnsi" w:cstheme="minorHAnsi"/>
+          <w:sz w:val="24"/>
+          <w:szCs w:val="24"/>
+        </w:rPr>
+        <w:lastRenderedPageBreak/>
+        <w:t>Physical Brownfield Cleanup</w:t>
+      </w:r>
+      <w:bookmarkEnd w:id="9"/>
+    </w:p>
+    <w:p>
+      <w:pPr>
+        <w:rPr>
+          <w:rFonts w:asciiTheme="minorHAnsi" w:hAnsiTheme="minorHAnsi" w:cstheme="minorHAnsi"/>
+        </w:rPr>
+      </w:pPr>
+    </w:p>
+    <w:p>
+      <w:pPr>
         <w:rPr>
           <w:rFonts w:asciiTheme="minorHAnsi" w:hAnsiTheme="minorHAnsi" w:cstheme="minorHAnsi"/>
           <w:b/>
           <w:bCs/>
         </w:rPr>
-        <w:t>/</w:t>
-      </w:r>
-      <w:proofErr w:type="spellStart"/>
+      </w:pPr>
       <w:r>
         <w:rPr>
           <w:rFonts w:asciiTheme="minorHAnsi" w:hAnsiTheme="minorHAnsi" w:cstheme="minorHAnsi"/>
           <w:b/>
           <w:bCs/>
         </w:rPr>
-        <w:t>KepServer</w:t>
-      </w:r>
-      <w:proofErr w:type="spellEnd"/>
-      <w:r>
+        <w:t>Follow these steps to clean up the IMC CloudFormation stack deployment:</w:t>
+      </w:r>
+    </w:p>
+    <w:p>
+      <w:pPr>
         <w:rPr>
           <w:rFonts w:asciiTheme="minorHAnsi" w:hAnsiTheme="minorHAnsi" w:cstheme="minorHAnsi"/>
           <w:b/>
           <w:bCs/>
         </w:rPr>
-        <w:t xml:space="preserve"> doesn't show up, or data doesn’t show up for Option 1 deployments</w:t>
+      </w:pPr>
+    </w:p>
+    <w:p>
+      <w:pPr>
+        <w:rPr>
+          <w:rFonts w:asciiTheme="minorHAnsi" w:hAnsiTheme="minorHAnsi" w:cstheme="minorHAnsi"/>
+          <w:u w:val="single"/>
+        </w:rPr>
+      </w:pPr>
+      <w:r>
+        <w:rPr>
+          <w:rFonts w:asciiTheme="minorHAnsi" w:hAnsiTheme="minorHAnsi" w:cstheme="minorHAnsi"/>
+          <w:u w:val="single"/>
+        </w:rPr>
+        <w:t>Cloud</w:t>
       </w:r>
     </w:p>
     <w:p>
@@ -6613,787 +6550,387 @@
     </w:p>
     <w:p>
       <w:pPr>
-        <w:rPr>
-          <w:rFonts w:asciiTheme="minorHAnsi" w:hAnsiTheme="minorHAnsi" w:cstheme="minorHAnsi"/>
-        </w:rPr>
-      </w:pPr>
-      <w:r>
-        <w:rPr>
-          <w:rFonts w:asciiTheme="minorHAnsi" w:hAnsiTheme="minorHAnsi" w:cstheme="minorHAnsi"/>
-        </w:rPr>
-        <w:t>If using Ignition</w:t>
-      </w:r>
-      <w:r>
-        <w:rPr>
-          <w:rFonts w:asciiTheme="minorHAnsi" w:hAnsiTheme="minorHAnsi" w:cstheme="minorHAnsi"/>
-        </w:rPr>
-        <w:t xml:space="preserve">, verify that the Ignition trial period (2 hours) has not expired. If that action does not remediate the issue, repeat the process of refreshing the </w:t>
+        <w:pStyle w:val="ListParagraph"/>
+        <w:numPr>
+          <w:ilvl w:val="0"/>
+          <w:numId w:val="62"/>
+        </w:numPr>
+        <w:rPr>
+          <w:rFonts w:asciiTheme="minorHAnsi" w:hAnsiTheme="minorHAnsi" w:cstheme="minorHAnsi"/>
+        </w:rPr>
+      </w:pPr>
+      <w:r>
+        <w:rPr>
+          <w:rFonts w:asciiTheme="minorHAnsi" w:hAnsiTheme="minorHAnsi" w:cstheme="minorHAnsi"/>
+        </w:rPr>
+        <w:t>Navigate to the CloudFormation console and delete the base stack (not the stack named "NESTED"), in order to clean up the account as much as possible. Most of the resources will be deleted, but the stack deletion will fail due to non-empty S3 buckets and potentially a deployed Greengrass group (for all Virtual options by default, and for all Physical deployments that have been completed on a piece of hardware. The steps required to delete a stack are:</w:t>
+      </w:r>
+    </w:p>
+    <w:p>
+      <w:pPr>
+        <w:pStyle w:val="ListParagraph"/>
+        <w:numPr>
+          <w:ilvl w:val="1"/>
+          <w:numId w:val="62"/>
+        </w:numPr>
+        <w:rPr>
+          <w:rFonts w:asciiTheme="minorHAnsi" w:hAnsiTheme="minorHAnsi" w:cstheme="minorHAnsi"/>
+        </w:rPr>
+      </w:pPr>
+      <w:r>
+        <w:rPr>
+          <w:rFonts w:asciiTheme="minorHAnsi" w:hAnsiTheme="minorHAnsi" w:cstheme="minorHAnsi"/>
+        </w:rPr>
+        <w:t>Empty the S3 buckets:</w:t>
+      </w:r>
+    </w:p>
+    <w:p>
+      <w:pPr>
+        <w:pStyle w:val="ListParagraph"/>
+        <w:numPr>
+          <w:ilvl w:val="2"/>
+          <w:numId w:val="62"/>
+        </w:numPr>
+        <w:rPr>
+          <w:rFonts w:asciiTheme="minorHAnsi" w:hAnsiTheme="minorHAnsi" w:cstheme="minorHAnsi"/>
+        </w:rPr>
+      </w:pPr>
+      <w:r>
+        <w:rPr>
+          <w:rFonts w:asciiTheme="minorHAnsi" w:hAnsiTheme="minorHAnsi" w:cstheme="minorHAnsi"/>
+        </w:rPr>
+        <w:t>Navigate to the S3 service in the AWS Console.</w:t>
+      </w:r>
+    </w:p>
+    <w:p>
+      <w:pPr>
+        <w:pStyle w:val="ListParagraph"/>
+        <w:numPr>
+          <w:ilvl w:val="2"/>
+          <w:numId w:val="62"/>
+        </w:numPr>
+        <w:rPr>
+          <w:rFonts w:asciiTheme="minorHAnsi" w:hAnsiTheme="minorHAnsi" w:cstheme="minorHAnsi"/>
+        </w:rPr>
+      </w:pPr>
+      <w:r>
+        <w:rPr>
+          <w:rFonts w:asciiTheme="minorHAnsi" w:hAnsiTheme="minorHAnsi" w:cstheme="minorHAnsi"/>
+        </w:rPr>
+        <w:t>In the search bar, enter your stack name.</w:t>
+      </w:r>
+    </w:p>
+    <w:p>
+      <w:pPr>
+        <w:pStyle w:val="ListParagraph"/>
+        <w:numPr>
+          <w:ilvl w:val="2"/>
+          <w:numId w:val="62"/>
+        </w:numPr>
+        <w:rPr>
+          <w:rFonts w:asciiTheme="minorHAnsi" w:hAnsiTheme="minorHAnsi" w:cstheme="minorHAnsi"/>
+        </w:rPr>
+      </w:pPr>
+      <w:r>
+        <w:rPr>
+          <w:rFonts w:asciiTheme="minorHAnsi" w:hAnsiTheme="minorHAnsi" w:cstheme="minorHAnsi"/>
+        </w:rPr>
+        <w:t>For each bucket that is associated with the stack (naming convention: [</w:t>
       </w:r>
       <w:proofErr w:type="spellStart"/>
       <w:r>
         <w:rPr>
           <w:rFonts w:asciiTheme="minorHAnsi" w:hAnsiTheme="minorHAnsi" w:cstheme="minorHAnsi"/>
         </w:rPr>
-        <w:t>SiteWise</w:t>
+        <w:t>name_of_stack</w:t>
       </w:r>
       <w:proofErr w:type="spellEnd"/>
       <w:r>
         <w:rPr>
           <w:rFonts w:asciiTheme="minorHAnsi" w:hAnsiTheme="minorHAnsi" w:cstheme="minorHAnsi"/>
         </w:rPr>
-        <w:t xml:space="preserve"> Gateway:</w:t>
-      </w:r>
-    </w:p>
-    <w:p>
-      <w:pPr>
-        <w:rPr>
-          <w:rFonts w:asciiTheme="minorHAnsi" w:hAnsiTheme="minorHAnsi" w:cstheme="minorHAnsi"/>
-        </w:rPr>
-      </w:pPr>
-    </w:p>
-    <w:p>
-      <w:pPr>
-        <w:pStyle w:val="ListParagraph"/>
-        <w:numPr>
-          <w:ilvl w:val="0"/>
-          <w:numId w:val="61"/>
-        </w:numPr>
-        <w:rPr>
-          <w:rFonts w:asciiTheme="minorHAnsi" w:hAnsiTheme="minorHAnsi" w:cstheme="minorHAnsi"/>
-        </w:rPr>
-      </w:pPr>
-      <w:r>
-        <w:rPr>
-          <w:rFonts w:asciiTheme="minorHAnsi" w:hAnsiTheme="minorHAnsi" w:cstheme="minorHAnsi"/>
-        </w:rPr>
-        <w:t xml:space="preserve">Navigate to the AWS IoT </w:t>
+        <w:t>]-[</w:t>
       </w:r>
       <w:proofErr w:type="spellStart"/>
       <w:r>
         <w:rPr>
           <w:rFonts w:asciiTheme="minorHAnsi" w:hAnsiTheme="minorHAnsi" w:cstheme="minorHAnsi"/>
         </w:rPr>
-        <w:t>SiteWise</w:t>
+        <w:t>bucket_identifier</w:t>
       </w:r>
       <w:proofErr w:type="spellEnd"/>
       <w:r>
         <w:rPr>
           <w:rFonts w:asciiTheme="minorHAnsi" w:hAnsiTheme="minorHAnsi" w:cstheme="minorHAnsi"/>
         </w:rPr>
-        <w:t xml:space="preserve"> console and select Ingest </w:t>
-      </w:r>
-      <w:r>
-        <w:rPr>
-          <w:rFonts w:asciiTheme="minorHAnsi" w:hAnsiTheme="minorHAnsi" w:cstheme="minorHAnsi"/>
-        </w:rPr>
-        <w:sym w:font="Wingdings" w:char="F0E0"/>
-      </w:r>
-      <w:r>
-        <w:rPr>
-          <w:rFonts w:asciiTheme="minorHAnsi" w:hAnsiTheme="minorHAnsi" w:cstheme="minorHAnsi"/>
-        </w:rPr>
-        <w:t xml:space="preserve"> Gateways </w:t>
-      </w:r>
-    </w:p>
-    <w:p>
-      <w:pPr>
-        <w:pStyle w:val="ListParagraph"/>
-        <w:numPr>
-          <w:ilvl w:val="0"/>
-          <w:numId w:val="61"/>
-        </w:numPr>
-        <w:rPr>
-          <w:rFonts w:asciiTheme="minorHAnsi" w:hAnsiTheme="minorHAnsi" w:cstheme="minorHAnsi"/>
-        </w:rPr>
-      </w:pPr>
-      <w:r>
-        <w:rPr>
-          <w:rFonts w:asciiTheme="minorHAnsi" w:hAnsiTheme="minorHAnsi" w:cstheme="minorHAnsi"/>
-        </w:rPr>
-        <w:t>Select the gateway created during the stack launch:</w:t>
-      </w:r>
+        <w:t>]-unique hash), select the bucket, and click “Empty” under the search bar.</w:t>
+      </w:r>
+    </w:p>
+    <w:p>
+      <w:pPr>
+        <w:pStyle w:val="ListParagraph"/>
+        <w:numPr>
+          <w:ilvl w:val="2"/>
+          <w:numId w:val="62"/>
+        </w:numPr>
+        <w:rPr>
+          <w:rFonts w:asciiTheme="minorHAnsi" w:hAnsiTheme="minorHAnsi" w:cstheme="minorHAnsi"/>
+        </w:rPr>
+      </w:pPr>
+      <w:r>
+        <w:rPr>
+          <w:rFonts w:asciiTheme="minorHAnsi" w:hAnsiTheme="minorHAnsi" w:cstheme="minorHAnsi"/>
+        </w:rPr>
+        <w:t>Here are the following “bucket identifiers” that exist for each deployment:</w:t>
+      </w:r>
+    </w:p>
+    <w:p>
+      <w:pPr>
+        <w:pStyle w:val="ListParagraph"/>
+        <w:numPr>
+          <w:ilvl w:val="3"/>
+          <w:numId w:val="62"/>
+        </w:numPr>
+        <w:rPr>
+          <w:rFonts w:asciiTheme="minorHAnsi" w:hAnsiTheme="minorHAnsi" w:cstheme="minorHAnsi"/>
+        </w:rPr>
+      </w:pPr>
+      <w:proofErr w:type="spellStart"/>
+      <w:r>
+        <w:rPr>
+          <w:rFonts w:asciiTheme="minorHAnsi" w:hAnsiTheme="minorHAnsi" w:cstheme="minorHAnsi"/>
+        </w:rPr>
+        <w:t>amcincomingresource</w:t>
+      </w:r>
+      <w:proofErr w:type="spellEnd"/>
+    </w:p>
+    <w:p>
+      <w:pPr>
+        <w:pStyle w:val="ListParagraph"/>
+        <w:numPr>
+          <w:ilvl w:val="3"/>
+          <w:numId w:val="62"/>
+        </w:numPr>
+        <w:rPr>
+          <w:rFonts w:asciiTheme="minorHAnsi" w:hAnsiTheme="minorHAnsi" w:cstheme="minorHAnsi"/>
+        </w:rPr>
+      </w:pPr>
+      <w:proofErr w:type="spellStart"/>
+      <w:r>
+        <w:rPr>
+          <w:rFonts w:asciiTheme="minorHAnsi" w:hAnsiTheme="minorHAnsi" w:cstheme="minorHAnsi"/>
+        </w:rPr>
+        <w:t>amcoutputresource</w:t>
+      </w:r>
+      <w:proofErr w:type="spellEnd"/>
+    </w:p>
+    <w:p>
+      <w:pPr>
+        <w:pStyle w:val="ListParagraph"/>
+        <w:numPr>
+          <w:ilvl w:val="3"/>
+          <w:numId w:val="62"/>
+        </w:numPr>
+        <w:rPr>
+          <w:rFonts w:asciiTheme="minorHAnsi" w:hAnsiTheme="minorHAnsi" w:cstheme="minorHAnsi"/>
+        </w:rPr>
+      </w:pPr>
+      <w:proofErr w:type="spellStart"/>
+      <w:r>
+        <w:rPr>
+          <w:rFonts w:asciiTheme="minorHAnsi" w:hAnsiTheme="minorHAnsi" w:cstheme="minorHAnsi"/>
+        </w:rPr>
+        <w:t>devicesbucketresource</w:t>
+      </w:r>
+      <w:proofErr w:type="spellEnd"/>
+    </w:p>
+    <w:p>
+      <w:pPr>
+        <w:pStyle w:val="ListParagraph"/>
+        <w:numPr>
+          <w:ilvl w:val="3"/>
+          <w:numId w:val="62"/>
+        </w:numPr>
+        <w:rPr>
+          <w:rFonts w:asciiTheme="minorHAnsi" w:hAnsiTheme="minorHAnsi" w:cstheme="minorHAnsi"/>
+        </w:rPr>
+      </w:pPr>
+      <w:r>
+        <w:rPr>
+          <w:rFonts w:asciiTheme="minorHAnsi" w:hAnsiTheme="minorHAnsi" w:cstheme="minorHAnsi"/>
+        </w:rPr>
+        <w:t>imcs3bucket</w:t>
+      </w:r>
+    </w:p>
+    <w:p>
+      <w:pPr>
+        <w:pStyle w:val="ListParagraph"/>
+        <w:numPr>
+          <w:ilvl w:val="3"/>
+          <w:numId w:val="62"/>
+        </w:numPr>
+        <w:rPr>
+          <w:rFonts w:asciiTheme="minorHAnsi" w:hAnsiTheme="minorHAnsi" w:cstheme="minorHAnsi"/>
+        </w:rPr>
+      </w:pPr>
+      <w:proofErr w:type="spellStart"/>
+      <w:r>
+        <w:rPr>
+          <w:rFonts w:asciiTheme="minorHAnsi" w:hAnsiTheme="minorHAnsi" w:cstheme="minorHAnsi"/>
+        </w:rPr>
+        <w:t>lambdazipsbucket</w:t>
+      </w:r>
+      <w:proofErr w:type="spellEnd"/>
     </w:p>
     <w:p>
       <w:pPr>
         <w:pStyle w:val="ListParagraph"/>
         <w:numPr>
           <w:ilvl w:val="1"/>
-          <w:numId w:val="61"/>
-        </w:numPr>
-        <w:rPr>
-          <w:rFonts w:asciiTheme="minorHAnsi" w:hAnsiTheme="minorHAnsi" w:cstheme="minorHAnsi"/>
-        </w:rPr>
-      </w:pPr>
-      <w:r>
-        <w:rPr>
-          <w:rFonts w:asciiTheme="minorHAnsi" w:hAnsiTheme="minorHAnsi" w:cstheme="minorHAnsi"/>
-        </w:rPr>
-        <w:t>Naming convention: [</w:t>
-      </w:r>
-      <w:proofErr w:type="spellStart"/>
-      <w:r>
-        <w:rPr>
-          <w:rFonts w:asciiTheme="minorHAnsi" w:hAnsiTheme="minorHAnsi" w:cstheme="minorHAnsi"/>
-        </w:rPr>
-        <w:t>name_of_stack</w:t>
-      </w:r>
-      <w:proofErr w:type="spellEnd"/>
-      <w:r>
-        <w:rPr>
-          <w:rFonts w:asciiTheme="minorHAnsi" w:hAnsiTheme="minorHAnsi" w:cstheme="minorHAnsi"/>
-        </w:rPr>
-        <w:t>]_</w:t>
-      </w:r>
-      <w:proofErr w:type="spellStart"/>
-      <w:r>
-        <w:rPr>
-          <w:rFonts w:asciiTheme="minorHAnsi" w:hAnsiTheme="minorHAnsi" w:cstheme="minorHAnsi"/>
-        </w:rPr>
-        <w:t>Automated_Gateway</w:t>
-      </w:r>
-      <w:proofErr w:type="spellEnd"/>
-    </w:p>
-    <w:p>
-      <w:pPr>
-        <w:pStyle w:val="ListParagraph"/>
-        <w:numPr>
-          <w:ilvl w:val="0"/>
-          <w:numId w:val="61"/>
-        </w:numPr>
-        <w:rPr>
-          <w:rFonts w:asciiTheme="minorHAnsi" w:hAnsiTheme="minorHAnsi" w:cstheme="minorHAnsi"/>
-        </w:rPr>
-      </w:pPr>
-      <w:r>
-        <w:rPr>
-          <w:rFonts w:asciiTheme="minorHAnsi" w:hAnsiTheme="minorHAnsi" w:cstheme="minorHAnsi"/>
-        </w:rPr>
-        <w:t>Click “Edit” in the Source Configuration for Automated Gateway Config section</w:t>
-      </w:r>
-    </w:p>
-    <w:p>
-      <w:pPr>
-        <w:pStyle w:val="ListParagraph"/>
-        <w:numPr>
-          <w:ilvl w:val="0"/>
-          <w:numId w:val="61"/>
-        </w:numPr>
-        <w:rPr>
-          <w:rFonts w:asciiTheme="minorHAnsi" w:hAnsiTheme="minorHAnsi" w:cstheme="minorHAnsi"/>
-        </w:rPr>
-      </w:pPr>
-      <w:r>
-        <w:rPr>
-          <w:rFonts w:asciiTheme="minorHAnsi" w:hAnsiTheme="minorHAnsi" w:cstheme="minorHAnsi"/>
-        </w:rPr>
-        <w:t xml:space="preserve">Click “Save” at the bottom. No changes are necessary. This action simply activates the </w:t>
-      </w:r>
-      <w:proofErr w:type="spellStart"/>
-      <w:r>
-        <w:rPr>
-          <w:rFonts w:asciiTheme="minorHAnsi" w:hAnsiTheme="minorHAnsi" w:cstheme="minorHAnsi"/>
-        </w:rPr>
-        <w:t>SiteWise</w:t>
-      </w:r>
-      <w:proofErr w:type="spellEnd"/>
-      <w:r>
-        <w:rPr>
-          <w:rFonts w:asciiTheme="minorHAnsi" w:hAnsiTheme="minorHAnsi" w:cstheme="minorHAnsi"/>
-        </w:rPr>
-        <w:t xml:space="preserve"> gateway to ensure data flows from the OPC UA server. </w:t>
-      </w:r>
-    </w:p>
-    <w:p>
-      <w:pPr>
-        <w:rPr>
-          <w:rFonts w:asciiTheme="minorHAnsi" w:hAnsiTheme="minorHAnsi" w:cstheme="minorHAnsi"/>
-        </w:rPr>
-      </w:pPr>
-    </w:p>
-    <w:p>
-      <w:pPr>
-        <w:rPr>
-          <w:rFonts w:asciiTheme="minorHAnsi" w:hAnsiTheme="minorHAnsi" w:cstheme="minorHAnsi"/>
-        </w:rPr>
-      </w:pPr>
-      <w:r>
-        <w:rPr>
-          <w:rFonts w:asciiTheme="minorHAnsi" w:hAnsiTheme="minorHAnsi" w:cstheme="minorHAnsi"/>
-        </w:rPr>
-        <w:t>If it hasn’t already been done, look for and accept the quarantined certificate in Ignition</w:t>
-      </w:r>
-    </w:p>
-    <w:p>
-      <w:pPr>
-        <w:rPr>
-          <w:rFonts w:asciiTheme="minorHAnsi" w:hAnsiTheme="minorHAnsi" w:cstheme="minorHAnsi"/>
-        </w:rPr>
-      </w:pPr>
-    </w:p>
-    <w:p>
-      <w:pPr>
-        <w:rPr>
-          <w:rFonts w:asciiTheme="minorHAnsi" w:hAnsiTheme="minorHAnsi" w:cstheme="minorHAnsi"/>
-        </w:rPr>
-      </w:pPr>
-      <w:r>
-        <w:rPr>
-          <w:rFonts w:asciiTheme="minorHAnsi" w:hAnsiTheme="minorHAnsi" w:cstheme="minorHAnsi"/>
-        </w:rPr>
-        <w:t xml:space="preserve">If using </w:t>
-      </w:r>
-      <w:proofErr w:type="spellStart"/>
-      <w:r>
-        <w:rPr>
-          <w:rFonts w:asciiTheme="minorHAnsi" w:hAnsiTheme="minorHAnsi" w:cstheme="minorHAnsi"/>
-        </w:rPr>
-        <w:t>KepServer</w:t>
-      </w:r>
-      <w:proofErr w:type="spellEnd"/>
-      <w:r>
-        <w:rPr>
-          <w:rFonts w:asciiTheme="minorHAnsi" w:hAnsiTheme="minorHAnsi" w:cstheme="minorHAnsi"/>
-        </w:rPr>
-        <w:t xml:space="preserve"> for Windows, make sure that your default firewalls have been turned off (they prevent the </w:t>
-      </w:r>
-      <w:proofErr w:type="spellStart"/>
-      <w:r>
-        <w:rPr>
-          <w:rFonts w:asciiTheme="minorHAnsi" w:hAnsiTheme="minorHAnsi" w:cstheme="minorHAnsi"/>
-        </w:rPr>
-        <w:t>SiteWise</w:t>
-      </w:r>
-      <w:proofErr w:type="spellEnd"/>
-      <w:r>
-        <w:rPr>
-          <w:rFonts w:asciiTheme="minorHAnsi" w:hAnsiTheme="minorHAnsi" w:cstheme="minorHAnsi"/>
-        </w:rPr>
-        <w:t xml:space="preserve"> Gateway certificates from showing up).</w:t>
-      </w:r>
-      <w:r>
-        <w:rPr>
-          <w:rFonts w:asciiTheme="minorHAnsi" w:hAnsiTheme="minorHAnsi" w:cstheme="minorHAnsi"/>
-        </w:rPr>
-        <w:br/>
-      </w:r>
-    </w:p>
-    <w:p>
-      <w:pPr>
-        <w:rPr>
-          <w:rFonts w:asciiTheme="minorHAnsi" w:eastAsiaTheme="majorEastAsia" w:hAnsiTheme="minorHAnsi" w:cstheme="minorHAnsi"/>
-          <w:color w:val="2F5496" w:themeColor="accent1" w:themeShade="BF"/>
-        </w:rPr>
-      </w:pPr>
-      <w:r>
-        <w:rPr>
-          <w:rFonts w:asciiTheme="minorHAnsi" w:hAnsiTheme="minorHAnsi" w:cstheme="minorHAnsi"/>
-        </w:rPr>
-        <w:br w:type="page"/>
-      </w:r>
-    </w:p>
-    <w:p>
-      <w:pPr>
-        <w:pStyle w:val="Heading2"/>
-        <w:rPr>
-          <w:rFonts w:asciiTheme="minorHAnsi" w:hAnsiTheme="minorHAnsi" w:cstheme="minorHAnsi"/>
-          <w:sz w:val="24"/>
-          <w:szCs w:val="24"/>
-        </w:rPr>
-      </w:pPr>
-      <w:bookmarkStart w:id="9" w:name="_Toc45112275"/>
-      <w:r>
-        <w:rPr>
-          <w:rFonts w:asciiTheme="minorHAnsi" w:hAnsiTheme="minorHAnsi" w:cstheme="minorHAnsi"/>
-          <w:sz w:val="24"/>
-          <w:szCs w:val="24"/>
-        </w:rPr>
-        <w:lastRenderedPageBreak/>
-        <w:t>Physical Brownfield Cleanup</w:t>
-      </w:r>
-      <w:bookmarkEnd w:id="9"/>
-    </w:p>
-    <w:p>
-      <w:pPr>
-        <w:rPr>
-          <w:rFonts w:asciiTheme="minorHAnsi" w:hAnsiTheme="minorHAnsi" w:cstheme="minorHAnsi"/>
-        </w:rPr>
-      </w:pPr>
-    </w:p>
-    <w:p>
-      <w:pPr>
+          <w:numId w:val="62"/>
+        </w:numPr>
+        <w:rPr>
+          <w:rFonts w:asciiTheme="minorHAnsi" w:hAnsiTheme="minorHAnsi" w:cstheme="minorHAnsi"/>
+        </w:rPr>
+      </w:pPr>
+      <w:r>
+        <w:rPr>
+          <w:rFonts w:asciiTheme="minorHAnsi" w:hAnsiTheme="minorHAnsi" w:cstheme="minorHAnsi"/>
+        </w:rPr>
+        <w:t>Force a reset of the GreenGrass group:</w:t>
+      </w:r>
+    </w:p>
+    <w:p>
+      <w:pPr>
+        <w:pStyle w:val="ListParagraph"/>
+        <w:numPr>
+          <w:ilvl w:val="2"/>
+          <w:numId w:val="62"/>
+        </w:numPr>
+        <w:rPr>
+          <w:rFonts w:asciiTheme="minorHAnsi" w:hAnsiTheme="minorHAnsi" w:cstheme="minorHAnsi"/>
+        </w:rPr>
+      </w:pPr>
+      <w:r>
+        <w:rPr>
+          <w:rFonts w:asciiTheme="minorHAnsi" w:hAnsiTheme="minorHAnsi" w:cstheme="minorHAnsi"/>
+        </w:rPr>
+        <w:t>Navigate to the GreenGrass console</w:t>
+      </w:r>
+    </w:p>
+    <w:p>
+      <w:pPr>
+        <w:pStyle w:val="ListParagraph"/>
+        <w:numPr>
+          <w:ilvl w:val="2"/>
+          <w:numId w:val="62"/>
+        </w:numPr>
+        <w:rPr>
+          <w:rFonts w:asciiTheme="minorHAnsi" w:hAnsiTheme="minorHAnsi" w:cstheme="minorHAnsi"/>
+        </w:rPr>
+      </w:pPr>
+      <w:r>
+        <w:rPr>
+          <w:rFonts w:asciiTheme="minorHAnsi" w:hAnsiTheme="minorHAnsi" w:cstheme="minorHAnsi"/>
+        </w:rPr>
+        <w:t xml:space="preserve">Select the GreenGrass group with the “Name for the Edge device” parameter name provided to the stack </w:t>
+      </w:r>
+    </w:p>
+    <w:p>
+      <w:pPr>
+        <w:pStyle w:val="ListParagraph"/>
+        <w:numPr>
+          <w:ilvl w:val="2"/>
+          <w:numId w:val="62"/>
+        </w:numPr>
+        <w:rPr>
+          <w:rFonts w:asciiTheme="minorHAnsi" w:hAnsiTheme="minorHAnsi" w:cstheme="minorHAnsi"/>
+        </w:rPr>
+      </w:pPr>
+      <w:r>
+        <w:rPr>
+          <w:rFonts w:asciiTheme="minorHAnsi" w:hAnsiTheme="minorHAnsi" w:cstheme="minorHAnsi"/>
+        </w:rPr>
+        <w:t>Under “Actions”, select “Reset Deployments”</w:t>
+      </w:r>
+    </w:p>
+    <w:p>
+      <w:pPr>
+        <w:pStyle w:val="ListParagraph"/>
+        <w:numPr>
+          <w:ilvl w:val="2"/>
+          <w:numId w:val="62"/>
+        </w:numPr>
+        <w:rPr>
+          <w:rFonts w:asciiTheme="minorHAnsi" w:hAnsiTheme="minorHAnsi" w:cstheme="minorHAnsi"/>
+        </w:rPr>
+      </w:pPr>
+      <w:r>
+        <w:rPr>
+          <w:rFonts w:asciiTheme="minorHAnsi" w:hAnsiTheme="minorHAnsi" w:cstheme="minorHAnsi"/>
+        </w:rPr>
+        <w:t>Check the box that asks if you want to force the reset</w:t>
+      </w:r>
+    </w:p>
+    <w:p>
+      <w:pPr>
+        <w:pStyle w:val="ListParagraph"/>
+        <w:numPr>
+          <w:ilvl w:val="2"/>
+          <w:numId w:val="62"/>
+        </w:numPr>
+        <w:rPr>
+          <w:rFonts w:asciiTheme="minorHAnsi" w:hAnsiTheme="minorHAnsi" w:cstheme="minorHAnsi"/>
+        </w:rPr>
+      </w:pPr>
+      <w:r>
+        <w:rPr>
+          <w:rFonts w:asciiTheme="minorHAnsi" w:hAnsiTheme="minorHAnsi" w:cstheme="minorHAnsi"/>
+        </w:rPr>
+        <w:t>Click “Reset Deployment”</w:t>
+      </w:r>
+    </w:p>
+    <w:p>
+      <w:pPr>
+        <w:pStyle w:val="ListParagraph"/>
+        <w:numPr>
+          <w:ilvl w:val="1"/>
+          <w:numId w:val="62"/>
+        </w:numPr>
+        <w:rPr>
+          <w:rFonts w:asciiTheme="minorHAnsi" w:hAnsiTheme="minorHAnsi" w:cstheme="minorHAnsi"/>
+        </w:rPr>
+      </w:pPr>
+      <w:r>
+        <w:rPr>
+          <w:rFonts w:asciiTheme="minorHAnsi" w:hAnsiTheme="minorHAnsi" w:cstheme="minorHAnsi"/>
+        </w:rPr>
+        <w:t xml:space="preserve">Navigate back to the CloudFormation console and once again delete the base stack. </w:t>
+      </w:r>
+    </w:p>
+    <w:p>
+      <w:pPr>
+        <w:pStyle w:val="ListParagraph"/>
+        <w:numPr>
+          <w:ilvl w:val="2"/>
+          <w:numId w:val="1"/>
+        </w:numPr>
+        <w:rPr>
+          <w:rFonts w:asciiTheme="minorHAnsi" w:hAnsiTheme="minorHAnsi" w:cstheme="minorHAnsi"/>
+        </w:rPr>
+      </w:pPr>
+      <w:r>
+        <w:rPr>
+          <w:rFonts w:asciiTheme="minorHAnsi" w:hAnsiTheme="minorHAnsi" w:cstheme="minorHAnsi"/>
+        </w:rPr>
+        <w:t xml:space="preserve">There is a master and nested stack. you must delete the master stack (the one that does </w:t>
+      </w:r>
+      <w:r>
         <w:rPr>
           <w:rFonts w:asciiTheme="minorHAnsi" w:hAnsiTheme="minorHAnsi" w:cstheme="minorHAnsi"/>
           <w:b/>
           <w:bCs/>
         </w:rPr>
-      </w:pPr>
-      <w:r>
-        <w:rPr>
-          <w:rFonts w:asciiTheme="minorHAnsi" w:hAnsiTheme="minorHAnsi" w:cstheme="minorHAnsi"/>
-          <w:b/>
-          <w:bCs/>
-        </w:rPr>
-        <w:t>Follow these steps to clean up the IMC CloudFormation stack deployment:</w:t>
-      </w:r>
-    </w:p>
-    <w:p>
-      <w:pPr>
-        <w:rPr>
-          <w:rFonts w:asciiTheme="minorHAnsi" w:hAnsiTheme="minorHAnsi" w:cstheme="minorHAnsi"/>
-          <w:b/>
-          <w:bCs/>
-        </w:rPr>
-      </w:pPr>
-    </w:p>
-    <w:p>
-      <w:pPr>
-        <w:rPr>
-          <w:rFonts w:asciiTheme="minorHAnsi" w:hAnsiTheme="minorHAnsi" w:cstheme="minorHAnsi"/>
-          <w:u w:val="single"/>
-        </w:rPr>
-      </w:pPr>
-      <w:r>
-        <w:rPr>
-          <w:rFonts w:asciiTheme="minorHAnsi" w:hAnsiTheme="minorHAnsi" w:cstheme="minorHAnsi"/>
-          <w:u w:val="single"/>
-        </w:rPr>
-        <w:t>Cloud</w:t>
-      </w:r>
-    </w:p>
-    <w:p>
-      <w:pPr>
-        <w:rPr>
-          <w:rFonts w:asciiTheme="minorHAnsi" w:hAnsiTheme="minorHAnsi" w:cstheme="minorHAnsi"/>
-          <w:b/>
-          <w:bCs/>
-        </w:rPr>
-      </w:pPr>
-    </w:p>
-    <w:p>
-      <w:pPr>
-        <w:pStyle w:val="ListParagraph"/>
-        <w:numPr>
-          <w:ilvl w:val="0"/>
-          <w:numId w:val="62"/>
-        </w:numPr>
-        <w:rPr>
-          <w:rFonts w:asciiTheme="minorHAnsi" w:hAnsiTheme="minorHAnsi" w:cstheme="minorHAnsi"/>
-        </w:rPr>
-      </w:pPr>
-      <w:r>
-        <w:rPr>
-          <w:rFonts w:asciiTheme="minorHAnsi" w:hAnsiTheme="minorHAnsi" w:cstheme="minorHAnsi"/>
-        </w:rPr>
-        <w:t>Navigate to the CloudFormation console and delete the base stack (not the stack named "NESTED"), in order to clean up the account as much as possible. Most of the resources will be deleted, but the stack deletion will fail due to non-empty S3 buckets and potentially a deployed Greengrass group (for all Virtual options by default, and for all Physical deployments that have been completed on a piece of hardware. The steps required to delete a stack are:</w:t>
-      </w:r>
-    </w:p>
-    <w:p>
-      <w:pPr>
-        <w:pStyle w:val="ListParagraph"/>
-        <w:numPr>
-          <w:ilvl w:val="1"/>
-          <w:numId w:val="62"/>
-        </w:numPr>
-        <w:rPr>
-          <w:rFonts w:asciiTheme="minorHAnsi" w:hAnsiTheme="minorHAnsi" w:cstheme="minorHAnsi"/>
-        </w:rPr>
-      </w:pPr>
-      <w:r>
-        <w:rPr>
-          <w:rFonts w:asciiTheme="minorHAnsi" w:hAnsiTheme="minorHAnsi" w:cstheme="minorHAnsi"/>
-        </w:rPr>
-        <w:t>Empty the S3 buckets:</w:t>
-      </w:r>
-    </w:p>
-    <w:p>
-      <w:pPr>
-        <w:pStyle w:val="ListParagraph"/>
-        <w:numPr>
-          <w:ilvl w:val="2"/>
-          <w:numId w:val="62"/>
-        </w:numPr>
-        <w:rPr>
-          <w:rFonts w:asciiTheme="minorHAnsi" w:hAnsiTheme="minorHAnsi" w:cstheme="minorHAnsi"/>
-        </w:rPr>
-      </w:pPr>
-      <w:r>
-        <w:rPr>
-          <w:rFonts w:asciiTheme="minorHAnsi" w:hAnsiTheme="minorHAnsi" w:cstheme="minorHAnsi"/>
-        </w:rPr>
-        <w:t>Navigate to the S3 service in the AWS Console.</w:t>
-      </w:r>
-    </w:p>
-    <w:p>
-      <w:pPr>
-        <w:pStyle w:val="ListParagraph"/>
-        <w:numPr>
-          <w:ilvl w:val="2"/>
-          <w:numId w:val="62"/>
-        </w:numPr>
-        <w:rPr>
-          <w:rFonts w:asciiTheme="minorHAnsi" w:hAnsiTheme="minorHAnsi" w:cstheme="minorHAnsi"/>
-        </w:rPr>
-      </w:pPr>
-      <w:r>
-        <w:rPr>
-          <w:rFonts w:asciiTheme="minorHAnsi" w:hAnsiTheme="minorHAnsi" w:cstheme="minorHAnsi"/>
-        </w:rPr>
-        <w:t>In the search bar, enter your stack name.</w:t>
-      </w:r>
-    </w:p>
-    <w:p>
-      <w:pPr>
-        <w:pStyle w:val="ListParagraph"/>
-        <w:numPr>
-          <w:ilvl w:val="2"/>
-          <w:numId w:val="62"/>
-        </w:numPr>
-        <w:rPr>
-          <w:rFonts w:asciiTheme="minorHAnsi" w:hAnsiTheme="minorHAnsi" w:cstheme="minorHAnsi"/>
-        </w:rPr>
-      </w:pPr>
-      <w:r>
-        <w:rPr>
-          <w:rFonts w:asciiTheme="minorHAnsi" w:hAnsiTheme="minorHAnsi" w:cstheme="minorHAnsi"/>
-        </w:rPr>
-        <w:t>For each bucket that is associated with the stack (naming convention: [</w:t>
-      </w:r>
-      <w:proofErr w:type="spellStart"/>
-      <w:r>
-        <w:rPr>
-          <w:rFonts w:asciiTheme="minorHAnsi" w:hAnsiTheme="minorHAnsi" w:cstheme="minorHAnsi"/>
-        </w:rPr>
-        <w:t>name_of_stack</w:t>
-      </w:r>
-      <w:proofErr w:type="spellEnd"/>
-      <w:r>
-        <w:rPr>
-          <w:rFonts w:asciiTheme="minorHAnsi" w:hAnsiTheme="minorHAnsi" w:cstheme="minorHAnsi"/>
-        </w:rPr>
-        <w:t>]-[</w:t>
-      </w:r>
-      <w:proofErr w:type="spellStart"/>
-      <w:r>
-        <w:rPr>
-          <w:rFonts w:asciiTheme="minorHAnsi" w:hAnsiTheme="minorHAnsi" w:cstheme="minorHAnsi"/>
-        </w:rPr>
-        <w:t>bucket_identifier</w:t>
-      </w:r>
-      <w:proofErr w:type="spellEnd"/>
-      <w:r>
-        <w:rPr>
-          <w:rFonts w:asciiTheme="minorHAnsi" w:hAnsiTheme="minorHAnsi" w:cstheme="minorHAnsi"/>
-        </w:rPr>
-        <w:t>]-unique hash), select the bucket, and click “Empty” under the search bar.</w:t>
-      </w:r>
-    </w:p>
-    <w:p>
-      <w:pPr>
-        <w:pStyle w:val="ListParagraph"/>
-        <w:numPr>
-          <w:ilvl w:val="2"/>
-          <w:numId w:val="62"/>
-        </w:numPr>
-        <w:rPr>
-          <w:rFonts w:asciiTheme="minorHAnsi" w:hAnsiTheme="minorHAnsi" w:cstheme="minorHAnsi"/>
-        </w:rPr>
-      </w:pPr>
-      <w:r>
-        <w:rPr>
-          <w:rFonts w:asciiTheme="minorHAnsi" w:hAnsiTheme="minorHAnsi" w:cstheme="minorHAnsi"/>
-        </w:rPr>
-        <w:t>Here are the following “bucket identifiers” that exist for each deployment:</w:t>
-      </w:r>
-    </w:p>
-    <w:p>
-      <w:pPr>
-        <w:pStyle w:val="ListParagraph"/>
-        <w:numPr>
-          <w:ilvl w:val="3"/>
-          <w:numId w:val="62"/>
-        </w:numPr>
-        <w:rPr>
-          <w:rFonts w:asciiTheme="minorHAnsi" w:hAnsiTheme="minorHAnsi" w:cstheme="minorHAnsi"/>
-        </w:rPr>
-      </w:pPr>
-      <w:proofErr w:type="spellStart"/>
-      <w:r>
-        <w:rPr>
-          <w:rFonts w:asciiTheme="minorHAnsi" w:hAnsiTheme="minorHAnsi" w:cstheme="minorHAnsi"/>
-        </w:rPr>
-        <w:t>amcincomingresource</w:t>
-      </w:r>
-      <w:proofErr w:type="spellEnd"/>
-    </w:p>
-    <w:p>
-      <w:pPr>
-        <w:pStyle w:val="ListParagraph"/>
-        <w:numPr>
-          <w:ilvl w:val="3"/>
-          <w:numId w:val="62"/>
-        </w:numPr>
-        <w:rPr>
-          <w:rFonts w:asciiTheme="minorHAnsi" w:hAnsiTheme="minorHAnsi" w:cstheme="minorHAnsi"/>
-        </w:rPr>
-      </w:pPr>
-      <w:proofErr w:type="spellStart"/>
-      <w:r>
-        <w:rPr>
-          <w:rFonts w:asciiTheme="minorHAnsi" w:hAnsiTheme="minorHAnsi" w:cstheme="minorHAnsi"/>
-        </w:rPr>
-        <w:t>amcoutputresource</w:t>
-      </w:r>
-      <w:proofErr w:type="spellEnd"/>
-    </w:p>
-    <w:p>
-      <w:pPr>
-        <w:pStyle w:val="ListParagraph"/>
-        <w:numPr>
-          <w:ilvl w:val="3"/>
-          <w:numId w:val="62"/>
-        </w:numPr>
-        <w:rPr>
-          <w:rFonts w:asciiTheme="minorHAnsi" w:hAnsiTheme="minorHAnsi" w:cstheme="minorHAnsi"/>
-        </w:rPr>
-      </w:pPr>
-      <w:proofErr w:type="spellStart"/>
-      <w:r>
-        <w:rPr>
-          <w:rFonts w:asciiTheme="minorHAnsi" w:hAnsiTheme="minorHAnsi" w:cstheme="minorHAnsi"/>
-        </w:rPr>
-        <w:t>devicesbucketresource</w:t>
-      </w:r>
-      <w:proofErr w:type="spellEnd"/>
-    </w:p>
-    <w:p>
-      <w:pPr>
-        <w:pStyle w:val="ListParagraph"/>
-        <w:numPr>
-          <w:ilvl w:val="3"/>
-          <w:numId w:val="62"/>
-        </w:numPr>
-        <w:rPr>
-          <w:rFonts w:asciiTheme="minorHAnsi" w:hAnsiTheme="minorHAnsi" w:cstheme="minorHAnsi"/>
-        </w:rPr>
-      </w:pPr>
-      <w:r>
-        <w:rPr>
-          <w:rFonts w:asciiTheme="minorHAnsi" w:hAnsiTheme="minorHAnsi" w:cstheme="minorHAnsi"/>
-        </w:rPr>
-        <w:t>imcs3bucket</w:t>
-      </w:r>
-    </w:p>
-    <w:p>
-      <w:pPr>
-        <w:pStyle w:val="ListParagraph"/>
-        <w:numPr>
-          <w:ilvl w:val="3"/>
-          <w:numId w:val="62"/>
-        </w:numPr>
-        <w:rPr>
-          <w:rFonts w:asciiTheme="minorHAnsi" w:hAnsiTheme="minorHAnsi" w:cstheme="minorHAnsi"/>
-        </w:rPr>
-      </w:pPr>
-      <w:proofErr w:type="spellStart"/>
-      <w:r>
-        <w:rPr>
-          <w:rFonts w:asciiTheme="minorHAnsi" w:hAnsiTheme="minorHAnsi" w:cstheme="minorHAnsi"/>
-        </w:rPr>
-        <w:t>lambdazipsbucket</w:t>
-      </w:r>
-      <w:proofErr w:type="spellEnd"/>
-    </w:p>
-    <w:p>
-      <w:pPr>
-        <w:pStyle w:val="ListParagraph"/>
-        <w:numPr>
-          <w:ilvl w:val="1"/>
-          <w:numId w:val="62"/>
-        </w:numPr>
-        <w:rPr>
-          <w:rFonts w:asciiTheme="minorHAnsi" w:hAnsiTheme="minorHAnsi" w:cstheme="minorHAnsi"/>
-        </w:rPr>
-      </w:pPr>
-      <w:r>
-        <w:rPr>
-          <w:rFonts w:asciiTheme="minorHAnsi" w:hAnsiTheme="minorHAnsi" w:cstheme="minorHAnsi"/>
-        </w:rPr>
-        <w:t xml:space="preserve">Force a reset of the </w:t>
-      </w:r>
-      <w:proofErr w:type="spellStart"/>
-      <w:r>
-        <w:rPr>
-          <w:rFonts w:asciiTheme="minorHAnsi" w:hAnsiTheme="minorHAnsi" w:cstheme="minorHAnsi"/>
-        </w:rPr>
-        <w:t>GreenGrass</w:t>
-      </w:r>
-      <w:proofErr w:type="spellEnd"/>
-      <w:r>
-        <w:rPr>
-          <w:rFonts w:asciiTheme="minorHAnsi" w:hAnsiTheme="minorHAnsi" w:cstheme="minorHAnsi"/>
-        </w:rPr>
-        <w:t xml:space="preserve"> group:</w:t>
-      </w:r>
-    </w:p>
-    <w:p>
-      <w:pPr>
-        <w:pStyle w:val="ListParagraph"/>
-        <w:numPr>
-          <w:ilvl w:val="2"/>
-          <w:numId w:val="62"/>
-        </w:numPr>
-        <w:rPr>
-          <w:rFonts w:asciiTheme="minorHAnsi" w:hAnsiTheme="minorHAnsi" w:cstheme="minorHAnsi"/>
-        </w:rPr>
-      </w:pPr>
-      <w:r>
-        <w:rPr>
-          <w:rFonts w:asciiTheme="minorHAnsi" w:hAnsiTheme="minorHAnsi" w:cstheme="minorHAnsi"/>
-        </w:rPr>
-        <w:t xml:space="preserve">Navigate to the </w:t>
-      </w:r>
-      <w:proofErr w:type="spellStart"/>
-      <w:r>
-        <w:rPr>
-          <w:rFonts w:asciiTheme="minorHAnsi" w:hAnsiTheme="minorHAnsi" w:cstheme="minorHAnsi"/>
-        </w:rPr>
-        <w:t>GreenGrass</w:t>
-      </w:r>
-      <w:proofErr w:type="spellEnd"/>
-      <w:r>
-        <w:rPr>
-          <w:rFonts w:asciiTheme="minorHAnsi" w:hAnsiTheme="minorHAnsi" w:cstheme="minorHAnsi"/>
-        </w:rPr>
-        <w:t xml:space="preserve"> console</w:t>
-      </w:r>
-    </w:p>
-    <w:p>
-      <w:pPr>
-        <w:pStyle w:val="ListParagraph"/>
-        <w:numPr>
-          <w:ilvl w:val="2"/>
-          <w:numId w:val="62"/>
-        </w:numPr>
-        <w:rPr>
-          <w:rFonts w:asciiTheme="minorHAnsi" w:hAnsiTheme="minorHAnsi" w:cstheme="minorHAnsi"/>
-        </w:rPr>
-      </w:pPr>
-      <w:r>
-        <w:rPr>
-          <w:rFonts w:asciiTheme="minorHAnsi" w:hAnsiTheme="minorHAnsi" w:cstheme="minorHAnsi"/>
-        </w:rPr>
-        <w:t xml:space="preserve">Select the </w:t>
-      </w:r>
-      <w:proofErr w:type="spellStart"/>
-      <w:r>
-        <w:rPr>
-          <w:rFonts w:asciiTheme="minorHAnsi" w:hAnsiTheme="minorHAnsi" w:cstheme="minorHAnsi"/>
-        </w:rPr>
-        <w:t>GreenGrass</w:t>
-      </w:r>
-      <w:proofErr w:type="spellEnd"/>
-      <w:r>
-        <w:rPr>
-          <w:rFonts w:asciiTheme="minorHAnsi" w:hAnsiTheme="minorHAnsi" w:cstheme="minorHAnsi"/>
-        </w:rPr>
-        <w:t xml:space="preserve"> group with the “Name for the Edge device” parameter name provided to the stack </w:t>
-      </w:r>
-    </w:p>
-    <w:p>
-      <w:pPr>
-        <w:pStyle w:val="ListParagraph"/>
-        <w:numPr>
-          <w:ilvl w:val="2"/>
-          <w:numId w:val="62"/>
-        </w:numPr>
-        <w:rPr>
-          <w:rFonts w:asciiTheme="minorHAnsi" w:hAnsiTheme="minorHAnsi" w:cstheme="minorHAnsi"/>
-        </w:rPr>
-      </w:pPr>
-      <w:r>
-        <w:rPr>
-          <w:rFonts w:asciiTheme="minorHAnsi" w:hAnsiTheme="minorHAnsi" w:cstheme="minorHAnsi"/>
-        </w:rPr>
-        <w:t>Under “Actions”, select “Reset Deployments”</w:t>
-      </w:r>
-    </w:p>
-    <w:p>
-      <w:pPr>
-        <w:pStyle w:val="ListParagraph"/>
-        <w:numPr>
-          <w:ilvl w:val="2"/>
-          <w:numId w:val="62"/>
-        </w:numPr>
-        <w:rPr>
-          <w:rFonts w:asciiTheme="minorHAnsi" w:hAnsiTheme="minorHAnsi" w:cstheme="minorHAnsi"/>
-        </w:rPr>
-      </w:pPr>
-      <w:r>
-        <w:rPr>
-          <w:rFonts w:asciiTheme="minorHAnsi" w:hAnsiTheme="minorHAnsi" w:cstheme="minorHAnsi"/>
-        </w:rPr>
-        <w:t>Check the box that asks if you want to force the reset</w:t>
-      </w:r>
-    </w:p>
-    <w:p>
-      <w:pPr>
-        <w:pStyle w:val="ListParagraph"/>
-        <w:numPr>
-          <w:ilvl w:val="2"/>
-          <w:numId w:val="62"/>
-        </w:numPr>
-        <w:rPr>
-          <w:rFonts w:asciiTheme="minorHAnsi" w:hAnsiTheme="minorHAnsi" w:cstheme="minorHAnsi"/>
-        </w:rPr>
-      </w:pPr>
-      <w:r>
-        <w:rPr>
-          <w:rFonts w:asciiTheme="minorHAnsi" w:hAnsiTheme="minorHAnsi" w:cstheme="minorHAnsi"/>
-        </w:rPr>
-        <w:t>Click “Reset Deployment”</w:t>
-      </w:r>
-    </w:p>
-    <w:p>
-      <w:pPr>
-        <w:pStyle w:val="ListParagraph"/>
-        <w:numPr>
-          <w:ilvl w:val="1"/>
-          <w:numId w:val="62"/>
-        </w:numPr>
-        <w:rPr>
-          <w:rFonts w:asciiTheme="minorHAnsi" w:hAnsiTheme="minorHAnsi" w:cstheme="minorHAnsi"/>
-        </w:rPr>
-      </w:pPr>
-      <w:r>
-        <w:rPr>
-          <w:rFonts w:asciiTheme="minorHAnsi" w:hAnsiTheme="minorHAnsi" w:cstheme="minorHAnsi"/>
-        </w:rPr>
-        <w:t xml:space="preserve">Navigate back to the CloudFormation console and once again delete the base stack. </w:t>
-      </w:r>
-    </w:p>
-    <w:p>
-      <w:pPr>
-        <w:pStyle w:val="ListParagraph"/>
-        <w:numPr>
-          <w:ilvl w:val="2"/>
-          <w:numId w:val="1"/>
-        </w:numPr>
-        <w:rPr>
-          <w:rFonts w:asciiTheme="minorHAnsi" w:hAnsiTheme="minorHAnsi" w:cstheme="minorHAnsi"/>
-        </w:rPr>
-      </w:pPr>
-      <w:r>
-        <w:rPr>
-          <w:rFonts w:asciiTheme="minorHAnsi" w:hAnsiTheme="minorHAnsi" w:cstheme="minorHAnsi"/>
-        </w:rPr>
-        <w:t xml:space="preserve">There is a master and nested stack. you must delete the master stack (the one that does </w:t>
-      </w:r>
-      <w:r>
-        <w:rPr>
-          <w:rFonts w:asciiTheme="minorHAnsi" w:hAnsiTheme="minorHAnsi" w:cstheme="minorHAnsi"/>
-          <w:b/>
-          <w:bCs/>
-        </w:rPr>
         <w:t>not</w:t>
       </w:r>
       <w:r>
@@ -7418,49 +6955,7 @@
         <w:rPr>
           <w:rFonts w:asciiTheme="minorHAnsi" w:hAnsiTheme="minorHAnsi" w:cstheme="minorHAnsi"/>
         </w:rPr>
-        <w:t xml:space="preserve">Other resources to clean up after stack deletion (if desired, for cleanliness): </w:t>
-      </w:r>
-      <w:proofErr w:type="spellStart"/>
-      <w:r>
-        <w:rPr>
-          <w:rFonts w:asciiTheme="minorHAnsi" w:hAnsiTheme="minorHAnsi" w:cstheme="minorHAnsi"/>
-        </w:rPr>
-        <w:t>SiteWise</w:t>
-      </w:r>
-      <w:proofErr w:type="spellEnd"/>
-      <w:r>
-        <w:rPr>
-          <w:rFonts w:asciiTheme="minorHAnsi" w:hAnsiTheme="minorHAnsi" w:cstheme="minorHAnsi"/>
-        </w:rPr>
-        <w:t xml:space="preserve"> Portal, </w:t>
-      </w:r>
-      <w:proofErr w:type="spellStart"/>
-      <w:r>
-        <w:rPr>
-          <w:rFonts w:asciiTheme="minorHAnsi" w:hAnsiTheme="minorHAnsi" w:cstheme="minorHAnsi"/>
-        </w:rPr>
-        <w:t>SiteWise</w:t>
-      </w:r>
-      <w:proofErr w:type="spellEnd"/>
-      <w:r>
-        <w:rPr>
-          <w:rFonts w:asciiTheme="minorHAnsi" w:hAnsiTheme="minorHAnsi" w:cstheme="minorHAnsi"/>
-        </w:rPr>
-        <w:t xml:space="preserve"> Gateway, </w:t>
-      </w:r>
-      <w:proofErr w:type="spellStart"/>
-      <w:r>
-        <w:rPr>
-          <w:rFonts w:asciiTheme="minorHAnsi" w:hAnsiTheme="minorHAnsi" w:cstheme="minorHAnsi"/>
-        </w:rPr>
-        <w:t>SiteWise</w:t>
-      </w:r>
-      <w:proofErr w:type="spellEnd"/>
-      <w:r>
-        <w:rPr>
-          <w:rFonts w:asciiTheme="minorHAnsi" w:hAnsiTheme="minorHAnsi" w:cstheme="minorHAnsi"/>
-        </w:rPr>
-        <w:t xml:space="preserve"> Models and Assets, </w:t>
+        <w:t xml:space="preserve">Other resources to clean up after stack deletion (if desired, for cleanliness): SiteWise Portal, SiteWise Gateway, SiteWise Models and Assets, </w:t>
       </w:r>
       <w:proofErr w:type="spellStart"/>
       <w:r>
@@ -7568,21 +7063,7 @@
         <w:rPr>
           <w:rFonts w:asciiTheme="minorHAnsi" w:hAnsiTheme="minorHAnsi" w:cstheme="minorHAnsi"/>
         </w:rPr>
-        <w:t xml:space="preserve">Stop and remove </w:t>
-      </w:r>
-      <w:proofErr w:type="spellStart"/>
-      <w:r>
-        <w:rPr>
-          <w:rFonts w:asciiTheme="minorHAnsi" w:hAnsiTheme="minorHAnsi" w:cstheme="minorHAnsi"/>
-        </w:rPr>
-        <w:t>GreenGrass</w:t>
-      </w:r>
-      <w:proofErr w:type="spellEnd"/>
-      <w:r>
-        <w:rPr>
-          <w:rFonts w:asciiTheme="minorHAnsi" w:hAnsiTheme="minorHAnsi" w:cstheme="minorHAnsi"/>
-        </w:rPr>
-        <w:t>:</w:t>
+        <w:t>Stop and remove GreenGrass:</w:t>
       </w:r>
     </w:p>
     <w:p>
@@ -7901,19 +7382,11 @@
         </w:rPr>
         <w:t xml:space="preserve">For Option 1 deployments, </w:t>
       </w:r>
-      <w:proofErr w:type="spellStart"/>
-      <w:r>
-        <w:rPr>
-          <w:rFonts w:asciiTheme="minorHAnsi" w:hAnsiTheme="minorHAnsi" w:cstheme="minorHAnsi"/>
-        </w:rPr>
-        <w:t>SiteWise</w:t>
-      </w:r>
-      <w:proofErr w:type="spellEnd"/>
-      <w:r>
-        <w:rPr>
-          <w:rFonts w:asciiTheme="minorHAnsi" w:hAnsiTheme="minorHAnsi" w:cstheme="minorHAnsi"/>
-        </w:rPr>
-        <w:t xml:space="preserve"> may receive data from multiple sources if there are, for example, two instances of Ignition that are publishing data onto the topic “/Tag Providers/default/Line1/CNC/Temperature”.  </w:t>
+      <w:r>
+        <w:rPr>
+          <w:rFonts w:asciiTheme="minorHAnsi" w:hAnsiTheme="minorHAnsi" w:cstheme="minorHAnsi"/>
+        </w:rPr>
+        <w:t xml:space="preserve">SiteWise may receive data from multiple sources if there are, for example, two instances of Ignition that are publishing data onto the topic “/Tag Providers/default/Line1/CNC/Temperature”.  </w:t>
       </w:r>
     </w:p>
     <w:p>
@@ -7931,21 +7404,7 @@
         <w:rPr>
           <w:rFonts w:asciiTheme="minorHAnsi" w:hAnsiTheme="minorHAnsi" w:cstheme="minorHAnsi"/>
         </w:rPr>
-        <w:t xml:space="preserve">If </w:t>
-      </w:r>
-      <w:proofErr w:type="spellStart"/>
-      <w:r>
-        <w:rPr>
-          <w:rFonts w:asciiTheme="minorHAnsi" w:hAnsiTheme="minorHAnsi" w:cstheme="minorHAnsi"/>
-        </w:rPr>
-        <w:t>SiteWise</w:t>
-      </w:r>
-      <w:proofErr w:type="spellEnd"/>
-      <w:r>
-        <w:rPr>
-          <w:rFonts w:asciiTheme="minorHAnsi" w:hAnsiTheme="minorHAnsi" w:cstheme="minorHAnsi"/>
-        </w:rPr>
-        <w:t xml:space="preserve"> models and assets exist in the Cloud from a previous deployment, a new deployment will not re-create the model/asset hierarchy. Instead, the Asset Model Converter operates by recognizing any “deltas” in the existing models/assets and the new deployment hierarchy. For example: </w:t>
+        <w:t xml:space="preserve">If SiteWise models and assets exist in the Cloud from a previous deployment, a new deployment will not re-create the model/asset hierarchy. Instead, the Asset Model Converter operates by recognizing any “deltas” in the existing models/assets and the new deployment hierarchy. For example: </w:t>
       </w:r>
     </w:p>
     <w:p>
@@ -7963,21 +7422,7 @@
         <w:rPr>
           <w:rFonts w:asciiTheme="minorHAnsi" w:hAnsiTheme="minorHAnsi" w:cstheme="minorHAnsi"/>
         </w:rPr>
-        <w:t xml:space="preserve">If the previously deployed hierarchy is identical to the newly deployed, nothing in </w:t>
-      </w:r>
-      <w:proofErr w:type="spellStart"/>
-      <w:r>
-        <w:rPr>
-          <w:rFonts w:asciiTheme="minorHAnsi" w:hAnsiTheme="minorHAnsi" w:cstheme="minorHAnsi"/>
-        </w:rPr>
-        <w:t>SiteWise</w:t>
-      </w:r>
-      <w:proofErr w:type="spellEnd"/>
-      <w:r>
-        <w:rPr>
-          <w:rFonts w:asciiTheme="minorHAnsi" w:hAnsiTheme="minorHAnsi" w:cstheme="minorHAnsi"/>
-        </w:rPr>
-        <w:t xml:space="preserve"> is changed.</w:t>
+        <w:t>If the previously deployed hierarchy is identical to the newly deployed, nothing in SiteWise is changed.</w:t>
       </w:r>
     </w:p>
     <w:p>
@@ -8009,16 +7454,8 @@
         <w:rPr>
           <w:rFonts w:asciiTheme="minorHAnsi" w:hAnsiTheme="minorHAnsi" w:cstheme="minorHAnsi"/>
         </w:rPr>
-        <w:t xml:space="preserve"> the new models/assets will be created in </w:t>
-      </w:r>
-      <w:proofErr w:type="spellStart"/>
-      <w:r>
-        <w:rPr>
-          <w:rFonts w:asciiTheme="minorHAnsi" w:hAnsiTheme="minorHAnsi" w:cstheme="minorHAnsi"/>
-        </w:rPr>
-        <w:t>SiteWise</w:t>
-      </w:r>
-      <w:proofErr w:type="spellEnd"/>
+        <w:t xml:space="preserve"> the new models/assets will be created in SiteWise</w:t>
+      </w:r>
       <w:r>
         <w:rPr>
           <w:rFonts w:asciiTheme="minorHAnsi" w:hAnsiTheme="minorHAnsi" w:cstheme="minorHAnsi"/>
@@ -8370,21 +7807,7 @@
         <w:rPr>
           <w:rFonts w:asciiTheme="minorHAnsi" w:hAnsiTheme="minorHAnsi" w:cstheme="minorHAnsi"/>
         </w:rPr>
-        <w:t xml:space="preserve">If any of the models/assets you want to create share a name with the models/assets created in the first pass of the AMC execution, you’ll need to delete the models and assets in </w:t>
-      </w:r>
-      <w:proofErr w:type="spellStart"/>
-      <w:r>
-        <w:rPr>
-          <w:rFonts w:asciiTheme="minorHAnsi" w:hAnsiTheme="minorHAnsi" w:cstheme="minorHAnsi"/>
-        </w:rPr>
-        <w:t>SiteWise</w:t>
-      </w:r>
-      <w:proofErr w:type="spellEnd"/>
-      <w:r>
-        <w:rPr>
-          <w:rFonts w:asciiTheme="minorHAnsi" w:hAnsiTheme="minorHAnsi" w:cstheme="minorHAnsi"/>
-        </w:rPr>
-        <w:t>.</w:t>
+        <w:t>If any of the models/assets you want to create share a name with the models/assets created in the first pass of the AMC execution, you’ll need to delete the models and assets in SiteWise.</w:t>
       </w:r>
     </w:p>
     <w:p>
@@ -8504,21 +7927,21 @@
         <w:rPr>
           <w:rFonts w:asciiTheme="minorHAnsi" w:hAnsiTheme="minorHAnsi" w:cstheme="minorHAnsi"/>
         </w:rPr>
-        <w:t xml:space="preserve">Initiate a re-birth (NBIRTH,DBIRTH) MQTT message that represents </w:t>
+        <w:t>Initiate a re-birth (</w:t>
       </w:r>
       <w:proofErr w:type="gramStart"/>
       <w:r>
         <w:rPr>
           <w:rFonts w:asciiTheme="minorHAnsi" w:hAnsiTheme="minorHAnsi" w:cstheme="minorHAnsi"/>
         </w:rPr>
-        <w:t>the your</w:t>
+        <w:t>NBIRTH,DBIRTH</w:t>
       </w:r>
       <w:proofErr w:type="gramEnd"/>
       <w:r>
         <w:rPr>
           <w:rFonts w:asciiTheme="minorHAnsi" w:hAnsiTheme="minorHAnsi" w:cstheme="minorHAnsi"/>
         </w:rPr>
-        <w:t xml:space="preserve"> project hierarchy.</w:t>
+        <w:t>) MQTT message that represents the your project hierarchy.</w:t>
       </w:r>
     </w:p>
     <w:p>
@@ -8707,21 +8130,7 @@
         <w:rPr>
           <w:rFonts w:asciiTheme="minorHAnsi" w:hAnsiTheme="minorHAnsi" w:cstheme="minorHAnsi"/>
         </w:rPr>
-        <w:t xml:space="preserve">This action triggers the IMC kit’s AMC, which creates the models and assets that represent the Ignition hierarchy in </w:t>
-      </w:r>
-      <w:proofErr w:type="spellStart"/>
-      <w:r>
-        <w:rPr>
-          <w:rFonts w:asciiTheme="minorHAnsi" w:hAnsiTheme="minorHAnsi" w:cstheme="minorHAnsi"/>
-        </w:rPr>
-        <w:t>SiteWise</w:t>
-      </w:r>
-      <w:proofErr w:type="spellEnd"/>
-      <w:r>
-        <w:rPr>
-          <w:rFonts w:asciiTheme="minorHAnsi" w:hAnsiTheme="minorHAnsi" w:cstheme="minorHAnsi"/>
-        </w:rPr>
-        <w:t xml:space="preserve">. </w:t>
+        <w:t xml:space="preserve">This action triggers the IMC kit’s AMC, which creates the models and assets that represent the Ignition hierarchy in SiteWise. </w:t>
       </w:r>
     </w:p>
     <w:p>
@@ -12279,21 +11688,7 @@
         <w:rPr>
           <w:rFonts w:asciiTheme="minorHAnsi" w:hAnsiTheme="minorHAnsi" w:cstheme="minorHAnsi"/>
         </w:rPr>
-        <w:t xml:space="preserve">This triggers an MQTT message that defines your new hierarchy, with Line 4 and the Pump included. You should see your new models and assets in </w:t>
-      </w:r>
-      <w:proofErr w:type="spellStart"/>
-      <w:r>
-        <w:rPr>
-          <w:rFonts w:asciiTheme="minorHAnsi" w:hAnsiTheme="minorHAnsi" w:cstheme="minorHAnsi"/>
-        </w:rPr>
-        <w:t>SiteWise</w:t>
-      </w:r>
-      <w:proofErr w:type="spellEnd"/>
-      <w:r>
-        <w:rPr>
-          <w:rFonts w:asciiTheme="minorHAnsi" w:hAnsiTheme="minorHAnsi" w:cstheme="minorHAnsi"/>
-        </w:rPr>
-        <w:t>.</w:t>
+        <w:t>This triggers an MQTT message that defines your new hierarchy, with Line 4 and the Pump included. You should see your new models and assets in SiteWise.</w:t>
       </w:r>
     </w:p>
     <w:p>

</xml_diff>

<commit_message>
Replacing master with main in documentation
</commit_message>
<xml_diff>
--- a/documentation/IMC - Physical-Brownfield Deployment User Guide.docx
+++ b/documentation/IMC - Physical-Brownfield Deployment User Guide.docx
@@ -1,6 +1,6 @@
 
 <file path=word/document.xml><?xml version="1.0" encoding="utf-8"?>
-<w:document xmlns:wpc="http://schemas.microsoft.com/office/word/2010/wordprocessingCanvas" xmlns:cx="http://schemas.microsoft.com/office/drawing/2014/chartex" xmlns:cx1="http://schemas.microsoft.com/office/drawing/2015/9/8/chartex" xmlns:cx2="http://schemas.microsoft.com/office/drawing/2015/10/21/chartex" xmlns:cx3="http://schemas.microsoft.com/office/drawing/2016/5/9/chartex" xmlns:cx4="http://schemas.microsoft.com/office/drawing/2016/5/10/chartex" xmlns:cx5="http://schemas.microsoft.com/office/drawing/2016/5/11/chartex" xmlns:cx6="http://schemas.microsoft.com/office/drawing/2016/5/12/chartex" xmlns:cx7="http://schemas.microsoft.com/office/drawing/2016/5/13/chartex" xmlns:cx8="http://schemas.microsoft.com/office/drawing/2016/5/14/chartex" xmlns:mc="http://schemas.openxmlformats.org/markup-compatibility/2006" xmlns:aink="http://schemas.microsoft.com/office/drawing/2016/ink" xmlns:am3d="http://schemas.microsoft.com/office/drawing/2017/model3d" xmlns:o="urn:schemas-microsoft-com:office:office" xmlns:r="http://schemas.openxmlformats.org/officeDocument/2006/relationships" xmlns:m="http://schemas.openxmlformats.org/officeDocument/2006/math" xmlns:v="urn:schemas-microsoft-com:vml" xmlns:wp14="http://schemas.microsoft.com/office/word/2010/wordprocessingDrawing" xmlns:wp="http://schemas.openxmlformats.org/drawingml/2006/wordprocessingDrawing" xmlns:w10="urn:schemas-microsoft-com:office:word" xmlns:w="http://schemas.openxmlformats.org/wordprocessingml/2006/main" xmlns:w14="http://schemas.microsoft.com/office/word/2010/wordml" xmlns:w15="http://schemas.microsoft.com/office/word/2012/wordml" xmlns:w16cex="http://schemas.microsoft.com/office/word/2018/wordml/cex" xmlns:w16cid="http://schemas.microsoft.com/office/word/2016/wordml/cid" xmlns:w16="http://schemas.microsoft.com/office/word/2018/wordml" xmlns:w16se="http://schemas.microsoft.com/office/word/2015/wordml/symex" xmlns:wpg="http://schemas.microsoft.com/office/word/2010/wordprocessingGroup" xmlns:wpi="http://schemas.microsoft.com/office/word/2010/wordprocessingInk" xmlns:wne="http://schemas.microsoft.com/office/word/2006/wordml" xmlns:wps="http://schemas.microsoft.com/office/word/2010/wordprocessingShape" mc:Ignorable="w14 w15 w16se w16cid w16 w16cex wp14">
+<w:document xmlns:wpc="http://schemas.microsoft.com/office/word/2010/wordprocessingCanvas" xmlns:cx="http://schemas.microsoft.com/office/drawing/2014/chartex" xmlns:cx1="http://schemas.microsoft.com/office/drawing/2015/9/8/chartex" xmlns:mc="http://schemas.openxmlformats.org/markup-compatibility/2006" xmlns:o="urn:schemas-microsoft-com:office:office" xmlns:r="http://schemas.openxmlformats.org/officeDocument/2006/relationships" xmlns:m="http://schemas.openxmlformats.org/officeDocument/2006/math" xmlns:v="urn:schemas-microsoft-com:vml" xmlns:wp14="http://schemas.microsoft.com/office/word/2010/wordprocessingDrawing" xmlns:wp="http://schemas.openxmlformats.org/drawingml/2006/wordprocessingDrawing" xmlns:w10="urn:schemas-microsoft-com:office:word" xmlns:w="http://schemas.openxmlformats.org/wordprocessingml/2006/main" xmlns:w14="http://schemas.microsoft.com/office/word/2010/wordml" xmlns:w15="http://schemas.microsoft.com/office/word/2012/wordml" xmlns:w16se="http://schemas.microsoft.com/office/word/2015/wordml/symex" xmlns:wpg="http://schemas.microsoft.com/office/word/2010/wordprocessingGroup" xmlns:wpi="http://schemas.microsoft.com/office/word/2010/wordprocessingInk" xmlns:wne="http://schemas.microsoft.com/office/word/2006/wordml" xmlns:wps="http://schemas.microsoft.com/office/word/2010/wordprocessingShape" mc:Ignorable="w14 w15 w16se wp14">
   <w:body>
     <w:p>
       <w:pPr>
@@ -206,7 +206,6 @@
           <w:b/>
           <w:bCs/>
         </w:rPr>
-        <w:lastRenderedPageBreak/>
         <w:t>Introduction:</w:t>
       </w:r>
     </w:p>
@@ -806,21 +805,7 @@
         <w:rPr>
           <w:rFonts w:asciiTheme="minorHAnsi" w:hAnsiTheme="minorHAnsi" w:cstheme="minorHAnsi"/>
         </w:rPr>
-        <w:t xml:space="preserve">) or PTCs </w:t>
-      </w:r>
-      <w:proofErr w:type="spellStart"/>
-      <w:r>
-        <w:rPr>
-          <w:rFonts w:asciiTheme="minorHAnsi" w:hAnsiTheme="minorHAnsi" w:cstheme="minorHAnsi"/>
-        </w:rPr>
-        <w:t>KEPServerEX</w:t>
-      </w:r>
-      <w:proofErr w:type="spellEnd"/>
-      <w:r>
-        <w:rPr>
-          <w:rFonts w:asciiTheme="minorHAnsi" w:hAnsiTheme="minorHAnsi" w:cstheme="minorHAnsi"/>
-        </w:rPr>
-        <w:t xml:space="preserve"> (</w:t>
+        <w:t>) or PTCs KEPServerEX (</w:t>
       </w:r>
       <w:hyperlink r:id="rId14" w:history="1">
         <w:r>
@@ -878,7 +863,6 @@
           <w:b/>
           <w:bCs/>
         </w:rPr>
-        <w:lastRenderedPageBreak/>
         <w:t>Deployment Options:</w:t>
       </w:r>
     </w:p>
@@ -1000,21 +984,7 @@
         <w:rPr>
           <w:rFonts w:asciiTheme="minorHAnsi" w:hAnsiTheme="minorHAnsi" w:cstheme="minorHAnsi"/>
         </w:rPr>
-        <w:t xml:space="preserve">Cirrus Link Module - This option is based on the Cirrus Link MQTT Transmission Module implementing the </w:t>
-      </w:r>
-      <w:proofErr w:type="spellStart"/>
-      <w:r>
-        <w:rPr>
-          <w:rFonts w:asciiTheme="minorHAnsi" w:hAnsiTheme="minorHAnsi" w:cstheme="minorHAnsi"/>
-        </w:rPr>
-        <w:t>SparkplugB</w:t>
-      </w:r>
-      <w:proofErr w:type="spellEnd"/>
-      <w:r>
-        <w:rPr>
-          <w:rFonts w:asciiTheme="minorHAnsi" w:hAnsiTheme="minorHAnsi" w:cstheme="minorHAnsi"/>
-        </w:rPr>
-        <w:t xml:space="preserve"> MQTT spec to publish birth certificates when a node or device is created within the Ignition Designer UI dashboard. The AMC runs automatically without a manual step with this option and results in assets provisioned within AWS IoT SiteWise.</w:t>
+        <w:t>Cirrus Link Module - This option is based on the Cirrus Link MQTT Transmission Module implementing the SparkplugB MQTT spec to publish birth certificates when a node or device is created within the Ignition Designer UI dashboard. The AMC runs automatically without a manual step with this option and results in assets provisioned within AWS IoT SiteWise.</w:t>
       </w:r>
     </w:p>
     <w:p>
@@ -1050,21 +1020,7 @@
         <w:rPr>
           <w:rFonts w:asciiTheme="minorHAnsi" w:hAnsiTheme="minorHAnsi" w:cstheme="minorHAnsi"/>
         </w:rPr>
-        <w:t xml:space="preserve">Kepware File Export - This option is based on exporting a CSV tag hierarchy definition file from </w:t>
-      </w:r>
-      <w:proofErr w:type="spellStart"/>
-      <w:r>
-        <w:rPr>
-          <w:rFonts w:asciiTheme="minorHAnsi" w:hAnsiTheme="minorHAnsi" w:cstheme="minorHAnsi"/>
-        </w:rPr>
-        <w:t>KEPServerEX</w:t>
-      </w:r>
-      <w:proofErr w:type="spellEnd"/>
-      <w:r>
-        <w:rPr>
-          <w:rFonts w:asciiTheme="minorHAnsi" w:hAnsiTheme="minorHAnsi" w:cstheme="minorHAnsi"/>
-        </w:rPr>
-        <w:t xml:space="preserve"> and uploading it into an S3 bucket. Once the file is uploaded to the S3 bucket, the AMC runs automatically, resulting in assets provisioned within AWS IoT SiteWise.</w:t>
+        <w:t>Kepware File Export - This option is based on exporting a CSV tag hierarchy definition file from KEPServerEX and uploading it into an S3 bucket. Once the file is uploaded to the S3 bucket, the AMC runs automatically, resulting in assets provisioned within AWS IoT SiteWise.</w:t>
       </w:r>
     </w:p>
     <w:p>
@@ -1128,447 +1084,426 @@
           <w:sz w:val="24"/>
           <w:szCs w:val="24"/>
         </w:rPr>
-        <w:t xml:space="preserve">Physical Brownfield Option 1 </w:t>
-      </w:r>
-      <w:proofErr w:type="spellStart"/>
-      <w:r>
+        <w:t xml:space="preserve">Physical Brownfield Option 1 KEPServerEX File Export  </w:t>
+      </w:r>
+    </w:p>
+    <w:p>
+      <w:pPr>
+        <w:rPr>
+          <w:rFonts w:asciiTheme="minorHAnsi" w:hAnsiTheme="minorHAnsi" w:cstheme="minorHAnsi"/>
+        </w:rPr>
+      </w:pPr>
+    </w:p>
+    <w:p>
+      <w:pPr>
+        <w:rPr>
+          <w:rFonts w:asciiTheme="minorHAnsi" w:hAnsiTheme="minorHAnsi" w:cstheme="minorHAnsi"/>
+        </w:rPr>
+      </w:pPr>
+    </w:p>
+    <w:p>
+      <w:pPr>
+        <w:rPr>
+          <w:rFonts w:asciiTheme="minorHAnsi" w:hAnsiTheme="minorHAnsi" w:cstheme="minorHAnsi"/>
+        </w:rPr>
+      </w:pPr>
+      <w:r>
+        <w:rPr>
+          <w:rFonts w:asciiTheme="minorHAnsi" w:hAnsiTheme="minorHAnsi" w:cstheme="minorHAnsi"/>
+        </w:rPr>
+        <w:br w:type="page"/>
+      </w:r>
+    </w:p>
+    <w:p>
+      <w:pPr>
+        <w:rPr>
+          <w:rFonts w:asciiTheme="minorHAnsi" w:hAnsiTheme="minorHAnsi" w:cstheme="minorHAnsi"/>
+        </w:rPr>
+      </w:pPr>
+      <w:r>
+        <w:rPr>
+          <w:rFonts w:asciiTheme="minorHAnsi" w:hAnsiTheme="minorHAnsi" w:cstheme="minorHAnsi"/>
+          <w:b/>
+          <w:bCs/>
+        </w:rPr>
+        <w:t>Get Started</w:t>
+      </w:r>
+      <w:r>
+        <w:rPr>
+          <w:rFonts w:asciiTheme="minorHAnsi" w:hAnsiTheme="minorHAnsi" w:cstheme="minorHAnsi"/>
+        </w:rPr>
+        <w:br/>
+      </w:r>
+    </w:p>
+    <w:p>
+      <w:pPr>
+        <w:pStyle w:val="ListParagraph"/>
+        <w:numPr>
+          <w:ilvl w:val="0"/>
+          <w:numId w:val="91"/>
+        </w:numPr>
+        <w:rPr>
+          <w:rFonts w:asciiTheme="minorHAnsi" w:hAnsiTheme="minorHAnsi" w:cstheme="minorHAnsi"/>
+        </w:rPr>
+      </w:pPr>
+      <w:r>
+        <w:rPr>
+          <w:rFonts w:asciiTheme="minorHAnsi" w:hAnsiTheme="minorHAnsi" w:cstheme="minorHAnsi"/>
+        </w:rPr>
+        <w:t>Ensure that you are preparing pre-requisite resources and launching the CloudFormation stack in one of the 3 supported regions for the IMC kit:</w:t>
+      </w:r>
+    </w:p>
+    <w:p>
+      <w:pPr>
+        <w:pStyle w:val="ListParagraph"/>
+        <w:numPr>
+          <w:ilvl w:val="1"/>
+          <w:numId w:val="91"/>
+        </w:numPr>
+        <w:rPr>
+          <w:rFonts w:asciiTheme="minorHAnsi" w:hAnsiTheme="minorHAnsi" w:cstheme="minorHAnsi"/>
+        </w:rPr>
+      </w:pPr>
+      <w:r>
+        <w:rPr>
+          <w:rFonts w:asciiTheme="minorHAnsi" w:hAnsiTheme="minorHAnsi" w:cstheme="minorHAnsi"/>
+        </w:rPr>
+        <w:t>us-east-1</w:t>
+      </w:r>
+    </w:p>
+    <w:p>
+      <w:pPr>
+        <w:pStyle w:val="ListParagraph"/>
+        <w:numPr>
+          <w:ilvl w:val="1"/>
+          <w:numId w:val="91"/>
+        </w:numPr>
+        <w:rPr>
+          <w:rFonts w:asciiTheme="minorHAnsi" w:hAnsiTheme="minorHAnsi" w:cstheme="minorHAnsi"/>
+        </w:rPr>
+      </w:pPr>
+      <w:r>
+        <w:rPr>
+          <w:rFonts w:asciiTheme="minorHAnsi" w:hAnsiTheme="minorHAnsi" w:cstheme="minorHAnsi"/>
+        </w:rPr>
+        <w:t>us-west-2</w:t>
+      </w:r>
+    </w:p>
+    <w:p>
+      <w:pPr>
+        <w:pStyle w:val="ListParagraph"/>
+        <w:numPr>
+          <w:ilvl w:val="1"/>
+          <w:numId w:val="91"/>
+        </w:numPr>
+        <w:rPr>
+          <w:rFonts w:asciiTheme="minorHAnsi" w:hAnsiTheme="minorHAnsi" w:cstheme="minorHAnsi"/>
+        </w:rPr>
+      </w:pPr>
+      <w:r>
+        <w:rPr>
+          <w:rFonts w:asciiTheme="minorHAnsi" w:hAnsiTheme="minorHAnsi" w:cstheme="minorHAnsi"/>
+        </w:rPr>
+        <w:t>eu-west-1</w:t>
+      </w:r>
+    </w:p>
+    <w:p>
+      <w:pPr>
+        <w:pStyle w:val="ListParagraph"/>
+        <w:numPr>
+          <w:ilvl w:val="0"/>
+          <w:numId w:val="91"/>
+        </w:numPr>
+        <w:rPr>
+          <w:rFonts w:asciiTheme="minorHAnsi" w:hAnsiTheme="minorHAnsi" w:cstheme="minorHAnsi"/>
+        </w:rPr>
+      </w:pPr>
+      <w:r>
+        <w:rPr>
+          <w:rFonts w:asciiTheme="minorHAnsi" w:hAnsiTheme="minorHAnsi" w:cstheme="minorHAnsi"/>
+        </w:rPr>
+        <w:t>Complete the setup steps defined in the Pre-Requisites section below.</w:t>
+      </w:r>
+    </w:p>
+    <w:p>
+      <w:pPr>
+        <w:pStyle w:val="ListParagraph"/>
+        <w:numPr>
+          <w:ilvl w:val="0"/>
+          <w:numId w:val="91"/>
+        </w:numPr>
+        <w:rPr>
+          <w:rFonts w:asciiTheme="minorHAnsi" w:hAnsiTheme="minorHAnsi" w:cstheme="minorHAnsi"/>
+        </w:rPr>
+      </w:pPr>
+      <w:r>
+        <w:rPr>
+          <w:rFonts w:asciiTheme="minorHAnsi" w:hAnsiTheme="minorHAnsi" w:cstheme="minorHAnsi"/>
+        </w:rPr>
+        <w:t>P</w:t>
+      </w:r>
+      <w:r>
+        <w:rPr>
+          <w:rFonts w:asciiTheme="minorHAnsi" w:hAnsiTheme="minorHAnsi" w:cstheme="minorHAnsi"/>
+        </w:rPr>
+        <w:t>roceed to the deployment steps for the mode you selected in the list above. Each deployment mode has the following sections:</w:t>
+      </w:r>
+    </w:p>
+    <w:p>
+      <w:pPr>
+        <w:pStyle w:val="ListParagraph"/>
+        <w:numPr>
+          <w:ilvl w:val="1"/>
+          <w:numId w:val="90"/>
+        </w:numPr>
+        <w:rPr>
+          <w:rFonts w:asciiTheme="minorHAnsi" w:hAnsiTheme="minorHAnsi" w:cstheme="minorHAnsi"/>
+        </w:rPr>
+      </w:pPr>
+      <w:r>
+        <w:rPr>
+          <w:rFonts w:asciiTheme="minorHAnsi" w:hAnsiTheme="minorHAnsi" w:cstheme="minorHAnsi"/>
+        </w:rPr>
+        <w:t>CloudFormation stack launch</w:t>
+      </w:r>
+    </w:p>
+    <w:p>
+      <w:pPr>
+        <w:pStyle w:val="ListParagraph"/>
+        <w:numPr>
+          <w:ilvl w:val="1"/>
+          <w:numId w:val="90"/>
+        </w:numPr>
+        <w:rPr>
+          <w:rFonts w:asciiTheme="minorHAnsi" w:hAnsiTheme="minorHAnsi" w:cstheme="minorHAnsi"/>
+        </w:rPr>
+      </w:pPr>
+      <w:r>
+        <w:rPr>
+          <w:rFonts w:asciiTheme="minorHAnsi" w:hAnsiTheme="minorHAnsi" w:cstheme="minorHAnsi"/>
+        </w:rPr>
+        <w:t>Post deployment steps</w:t>
+      </w:r>
+    </w:p>
+    <w:p>
+      <w:pPr>
+        <w:pStyle w:val="ListParagraph"/>
+        <w:numPr>
+          <w:ilvl w:val="1"/>
+          <w:numId w:val="90"/>
+        </w:numPr>
+        <w:rPr>
+          <w:rFonts w:asciiTheme="minorHAnsi" w:hAnsiTheme="minorHAnsi" w:cstheme="minorHAnsi"/>
+        </w:rPr>
+      </w:pPr>
+      <w:r>
+        <w:rPr>
+          <w:rFonts w:asciiTheme="minorHAnsi" w:hAnsiTheme="minorHAnsi" w:cstheme="minorHAnsi"/>
+        </w:rPr>
+        <w:t>Troubleshooting - Refer to this section to troubleshoot IMC stack launch and operation.</w:t>
+      </w:r>
+    </w:p>
+    <w:p>
+      <w:pPr>
+        <w:pStyle w:val="ListParagraph"/>
+        <w:numPr>
+          <w:ilvl w:val="0"/>
+          <w:numId w:val="91"/>
+        </w:numPr>
+        <w:rPr>
+          <w:rFonts w:asciiTheme="minorHAnsi" w:hAnsiTheme="minorHAnsi" w:cstheme="minorHAnsi"/>
+        </w:rPr>
+      </w:pPr>
+      <w:r>
+        <w:rPr>
+          <w:rFonts w:asciiTheme="minorHAnsi" w:hAnsiTheme="minorHAnsi" w:cstheme="minorHAnsi"/>
+        </w:rPr>
+        <w:t>Physical Brownfield Cleanup - Refer to this section to cleanup AWS resources launched for the IMC kit.</w:t>
+      </w:r>
+    </w:p>
+    <w:p>
+      <w:pPr>
+        <w:pStyle w:val="ListParagraph"/>
+        <w:numPr>
+          <w:ilvl w:val="0"/>
+          <w:numId w:val="91"/>
+        </w:numPr>
+        <w:rPr>
+          <w:rFonts w:asciiTheme="minorHAnsi" w:hAnsiTheme="minorHAnsi" w:cstheme="minorHAnsi"/>
+        </w:rPr>
+      </w:pPr>
+      <w:r>
+        <w:rPr>
+          <w:rFonts w:asciiTheme="minorHAnsi" w:hAnsiTheme="minorHAnsi" w:cstheme="minorHAnsi"/>
+        </w:rPr>
+        <w:t>Physical Brownfield FAQ - Refer to this section for FAQs regarding IMC kit.</w:t>
+      </w:r>
+    </w:p>
+    <w:p>
+      <w:pPr>
+        <w:rPr>
+          <w:rFonts w:asciiTheme="minorHAnsi" w:hAnsiTheme="minorHAnsi" w:cstheme="minorHAnsi"/>
+        </w:rPr>
+      </w:pPr>
+      <w:r>
+        <w:rPr>
+          <w:rFonts w:asciiTheme="minorHAnsi" w:hAnsiTheme="minorHAnsi" w:cstheme="minorHAnsi"/>
+        </w:rPr>
+        <w:br w:type="page"/>
+      </w:r>
+    </w:p>
+    <w:p>
+      <w:pPr>
+        <w:rPr>
+          <w:rFonts w:asciiTheme="minorHAnsi" w:hAnsiTheme="minorHAnsi" w:cstheme="minorHAnsi"/>
+        </w:rPr>
+      </w:pPr>
+      <w:r>
+        <w:rPr>
+          <w:rFonts w:asciiTheme="minorHAnsi" w:hAnsiTheme="minorHAnsi" w:cstheme="minorHAnsi"/>
+        </w:rPr>
+        <w:t>The virtual deployment has the following sections:</w:t>
+      </w:r>
+    </w:p>
+    <w:p>
+      <w:pPr>
+        <w:pStyle w:val="ListParagraph"/>
+        <w:numPr>
+          <w:ilvl w:val="0"/>
+          <w:numId w:val="64"/>
+        </w:numPr>
+        <w:rPr>
+          <w:rFonts w:asciiTheme="minorHAnsi" w:hAnsiTheme="minorHAnsi" w:cstheme="minorHAnsi"/>
+        </w:rPr>
+      </w:pPr>
+      <w:r>
+        <w:rPr>
+          <w:rFonts w:asciiTheme="minorHAnsi" w:hAnsiTheme="minorHAnsi" w:cstheme="minorHAnsi"/>
+        </w:rPr>
+        <w:t>Pre-Requisites</w:t>
+      </w:r>
+    </w:p>
+    <w:p>
+      <w:pPr>
+        <w:pStyle w:val="ListParagraph"/>
+        <w:numPr>
+          <w:ilvl w:val="0"/>
+          <w:numId w:val="64"/>
+        </w:numPr>
+        <w:rPr>
+          <w:rFonts w:asciiTheme="minorHAnsi" w:hAnsiTheme="minorHAnsi" w:cstheme="minorHAnsi"/>
+        </w:rPr>
+      </w:pPr>
+      <w:r>
+        <w:rPr>
+          <w:rFonts w:asciiTheme="minorHAnsi" w:hAnsiTheme="minorHAnsi" w:cstheme="minorHAnsi"/>
+        </w:rPr>
+        <w:t>CloudFormation stack launch</w:t>
+      </w:r>
+    </w:p>
+    <w:p>
+      <w:pPr>
+        <w:pStyle w:val="ListParagraph"/>
+        <w:numPr>
+          <w:ilvl w:val="0"/>
+          <w:numId w:val="64"/>
+        </w:numPr>
+        <w:rPr>
+          <w:rFonts w:asciiTheme="minorHAnsi" w:hAnsiTheme="minorHAnsi" w:cstheme="minorHAnsi"/>
+        </w:rPr>
+      </w:pPr>
+      <w:r>
+        <w:rPr>
+          <w:rFonts w:asciiTheme="minorHAnsi" w:hAnsiTheme="minorHAnsi" w:cstheme="minorHAnsi"/>
+        </w:rPr>
+        <w:t>Post deployment steps</w:t>
+      </w:r>
+    </w:p>
+    <w:p>
+      <w:pPr>
+        <w:pStyle w:val="ListParagraph"/>
+        <w:numPr>
+          <w:ilvl w:val="0"/>
+          <w:numId w:val="64"/>
+        </w:numPr>
+        <w:rPr>
+          <w:rFonts w:asciiTheme="minorHAnsi" w:hAnsiTheme="minorHAnsi" w:cstheme="minorHAnsi"/>
+        </w:rPr>
+      </w:pPr>
+      <w:r>
+        <w:rPr>
+          <w:rFonts w:asciiTheme="minorHAnsi" w:hAnsiTheme="minorHAnsi" w:cstheme="minorHAnsi"/>
+        </w:rPr>
+        <w:t>Troubleshooting</w:t>
+      </w:r>
+    </w:p>
+    <w:p>
+      <w:pPr>
+        <w:pStyle w:val="ListParagraph"/>
+        <w:numPr>
+          <w:ilvl w:val="0"/>
+          <w:numId w:val="64"/>
+        </w:numPr>
+        <w:rPr>
+          <w:rFonts w:asciiTheme="minorHAnsi" w:hAnsiTheme="minorHAnsi" w:cstheme="minorHAnsi"/>
+        </w:rPr>
+      </w:pPr>
+      <w:r>
+        <w:rPr>
+          <w:rFonts w:asciiTheme="minorHAnsi" w:hAnsiTheme="minorHAnsi" w:cstheme="minorHAnsi"/>
+        </w:rPr>
+        <w:t>Physical Brownfield Cleanup</w:t>
+      </w:r>
+    </w:p>
+    <w:p>
+      <w:pPr>
+        <w:pStyle w:val="ListParagraph"/>
+        <w:numPr>
+          <w:ilvl w:val="0"/>
+          <w:numId w:val="64"/>
+        </w:numPr>
+        <w:rPr>
+          <w:rFonts w:asciiTheme="minorHAnsi" w:eastAsiaTheme="majorEastAsia" w:hAnsiTheme="minorHAnsi" w:cstheme="minorHAnsi"/>
+          <w:color w:val="2F5496" w:themeColor="accent1" w:themeShade="BF"/>
+        </w:rPr>
+      </w:pPr>
+      <w:r>
+        <w:rPr>
+          <w:rFonts w:asciiTheme="minorHAnsi" w:hAnsiTheme="minorHAnsi" w:cstheme="minorHAnsi"/>
+        </w:rPr>
+        <w:t>Physical Brownfield FAQ</w:t>
+      </w:r>
+    </w:p>
+    <w:p>
+      <w:pPr>
+        <w:rPr>
+          <w:rFonts w:asciiTheme="minorHAnsi" w:eastAsiaTheme="majorEastAsia" w:hAnsiTheme="minorHAnsi" w:cstheme="minorHAnsi"/>
+          <w:color w:val="2F5496" w:themeColor="accent1" w:themeShade="BF"/>
+        </w:rPr>
+      </w:pPr>
+      <w:bookmarkStart w:id="2" w:name="_Toc45112269"/>
+      <w:r>
+        <w:rPr>
+          <w:rFonts w:asciiTheme="minorHAnsi" w:hAnsiTheme="minorHAnsi" w:cstheme="minorHAnsi"/>
+        </w:rPr>
+        <w:br w:type="page"/>
+      </w:r>
+    </w:p>
+    <w:p>
+      <w:pPr>
+        <w:pStyle w:val="Heading2"/>
         <w:rPr>
           <w:rFonts w:asciiTheme="minorHAnsi" w:hAnsiTheme="minorHAnsi" w:cstheme="minorHAnsi"/>
           <w:sz w:val="24"/>
           <w:szCs w:val="24"/>
         </w:rPr>
-        <w:t>KEPServerEX</w:t>
-      </w:r>
-      <w:proofErr w:type="spellEnd"/>
+      </w:pPr>
       <w:r>
         <w:rPr>
           <w:rFonts w:asciiTheme="minorHAnsi" w:hAnsiTheme="minorHAnsi" w:cstheme="minorHAnsi"/>
           <w:sz w:val="24"/>
           <w:szCs w:val="24"/>
         </w:rPr>
-        <w:t xml:space="preserve"> File Export  </w:t>
-      </w:r>
-    </w:p>
-    <w:p>
-      <w:pPr>
-        <w:rPr>
-          <w:rFonts w:asciiTheme="minorHAnsi" w:hAnsiTheme="minorHAnsi" w:cstheme="minorHAnsi"/>
-        </w:rPr>
-      </w:pPr>
-    </w:p>
-    <w:p>
-      <w:pPr>
-        <w:rPr>
-          <w:rFonts w:asciiTheme="minorHAnsi" w:hAnsiTheme="minorHAnsi" w:cstheme="minorHAnsi"/>
-        </w:rPr>
-      </w:pPr>
-    </w:p>
-    <w:p>
-      <w:pPr>
-        <w:rPr>
-          <w:rFonts w:asciiTheme="minorHAnsi" w:hAnsiTheme="minorHAnsi" w:cstheme="minorHAnsi"/>
-        </w:rPr>
-      </w:pPr>
-      <w:r>
-        <w:rPr>
-          <w:rFonts w:asciiTheme="minorHAnsi" w:hAnsiTheme="minorHAnsi" w:cstheme="minorHAnsi"/>
-        </w:rPr>
-        <w:br w:type="page"/>
-      </w:r>
-    </w:p>
-    <w:p>
-      <w:pPr>
-        <w:rPr>
-          <w:rFonts w:asciiTheme="minorHAnsi" w:hAnsiTheme="minorHAnsi" w:cstheme="minorHAnsi"/>
-        </w:rPr>
-      </w:pPr>
-      <w:r>
-        <w:rPr>
-          <w:rFonts w:asciiTheme="minorHAnsi" w:hAnsiTheme="minorHAnsi" w:cstheme="minorHAnsi"/>
-          <w:b/>
-          <w:bCs/>
-        </w:rPr>
-        <w:lastRenderedPageBreak/>
-        <w:t>Get Started</w:t>
-      </w:r>
-      <w:r>
-        <w:rPr>
-          <w:rFonts w:asciiTheme="minorHAnsi" w:hAnsiTheme="minorHAnsi" w:cstheme="minorHAnsi"/>
-        </w:rPr>
-        <w:br/>
-      </w:r>
-    </w:p>
-    <w:p>
-      <w:pPr>
-        <w:pStyle w:val="ListParagraph"/>
-        <w:numPr>
-          <w:ilvl w:val="0"/>
-          <w:numId w:val="91"/>
-        </w:numPr>
-        <w:rPr>
-          <w:rFonts w:asciiTheme="minorHAnsi" w:hAnsiTheme="minorHAnsi" w:cstheme="minorHAnsi"/>
-        </w:rPr>
-      </w:pPr>
-      <w:r>
-        <w:rPr>
-          <w:rFonts w:asciiTheme="minorHAnsi" w:hAnsiTheme="minorHAnsi" w:cstheme="minorHAnsi"/>
-        </w:rPr>
-        <w:t>Ensure that you are preparing pre-requisite resources and launching the CloudFormation stack in one of the 3 supported regions for the IMC kit:</w:t>
-      </w:r>
-    </w:p>
-    <w:p>
-      <w:pPr>
-        <w:pStyle w:val="ListParagraph"/>
-        <w:numPr>
-          <w:ilvl w:val="1"/>
-          <w:numId w:val="91"/>
-        </w:numPr>
-        <w:rPr>
-          <w:rFonts w:asciiTheme="minorHAnsi" w:hAnsiTheme="minorHAnsi" w:cstheme="minorHAnsi"/>
-        </w:rPr>
-      </w:pPr>
-      <w:r>
-        <w:rPr>
-          <w:rFonts w:asciiTheme="minorHAnsi" w:hAnsiTheme="minorHAnsi" w:cstheme="minorHAnsi"/>
-        </w:rPr>
-        <w:t>us-east-1</w:t>
-      </w:r>
-    </w:p>
-    <w:p>
-      <w:pPr>
-        <w:pStyle w:val="ListParagraph"/>
-        <w:numPr>
-          <w:ilvl w:val="1"/>
-          <w:numId w:val="91"/>
-        </w:numPr>
-        <w:rPr>
-          <w:rFonts w:asciiTheme="minorHAnsi" w:hAnsiTheme="minorHAnsi" w:cstheme="minorHAnsi"/>
-        </w:rPr>
-      </w:pPr>
-      <w:r>
-        <w:rPr>
-          <w:rFonts w:asciiTheme="minorHAnsi" w:hAnsiTheme="minorHAnsi" w:cstheme="minorHAnsi"/>
-        </w:rPr>
-        <w:t>us-west-2</w:t>
-      </w:r>
-    </w:p>
-    <w:p>
-      <w:pPr>
-        <w:pStyle w:val="ListParagraph"/>
-        <w:numPr>
-          <w:ilvl w:val="1"/>
-          <w:numId w:val="91"/>
-        </w:numPr>
-        <w:rPr>
-          <w:rFonts w:asciiTheme="minorHAnsi" w:hAnsiTheme="minorHAnsi" w:cstheme="minorHAnsi"/>
-        </w:rPr>
-      </w:pPr>
-      <w:r>
-        <w:rPr>
-          <w:rFonts w:asciiTheme="minorHAnsi" w:hAnsiTheme="minorHAnsi" w:cstheme="minorHAnsi"/>
-        </w:rPr>
-        <w:t>eu-west-1</w:t>
-      </w:r>
-    </w:p>
-    <w:p>
-      <w:pPr>
-        <w:pStyle w:val="ListParagraph"/>
-        <w:numPr>
-          <w:ilvl w:val="0"/>
-          <w:numId w:val="91"/>
-        </w:numPr>
-        <w:rPr>
-          <w:rFonts w:asciiTheme="minorHAnsi" w:hAnsiTheme="minorHAnsi" w:cstheme="minorHAnsi"/>
-        </w:rPr>
-      </w:pPr>
-      <w:r>
-        <w:rPr>
-          <w:rFonts w:asciiTheme="minorHAnsi" w:hAnsiTheme="minorHAnsi" w:cstheme="minorHAnsi"/>
-        </w:rPr>
-        <w:t>Complete the setup steps defined in the Pre-Requisites section below.</w:t>
-      </w:r>
-    </w:p>
-    <w:p>
-      <w:pPr>
-        <w:pStyle w:val="ListParagraph"/>
-        <w:numPr>
-          <w:ilvl w:val="0"/>
-          <w:numId w:val="91"/>
-        </w:numPr>
-        <w:rPr>
-          <w:rFonts w:asciiTheme="minorHAnsi" w:hAnsiTheme="minorHAnsi" w:cstheme="minorHAnsi"/>
-        </w:rPr>
-      </w:pPr>
-      <w:r>
-        <w:rPr>
-          <w:rFonts w:asciiTheme="minorHAnsi" w:hAnsiTheme="minorHAnsi" w:cstheme="minorHAnsi"/>
-        </w:rPr>
-        <w:t>P</w:t>
-      </w:r>
-      <w:r>
-        <w:rPr>
-          <w:rFonts w:asciiTheme="minorHAnsi" w:hAnsiTheme="minorHAnsi" w:cstheme="minorHAnsi"/>
-        </w:rPr>
-        <w:t>roceed to the deployment steps for the mode you selected in the list above. Each deployment mode has the following sections:</w:t>
-      </w:r>
-    </w:p>
-    <w:p>
-      <w:pPr>
-        <w:pStyle w:val="ListParagraph"/>
-        <w:numPr>
-          <w:ilvl w:val="1"/>
-          <w:numId w:val="90"/>
-        </w:numPr>
-        <w:rPr>
-          <w:rFonts w:asciiTheme="minorHAnsi" w:hAnsiTheme="minorHAnsi" w:cstheme="minorHAnsi"/>
-        </w:rPr>
-      </w:pPr>
-      <w:r>
-        <w:rPr>
-          <w:rFonts w:asciiTheme="minorHAnsi" w:hAnsiTheme="minorHAnsi" w:cstheme="minorHAnsi"/>
-        </w:rPr>
-        <w:t>CloudFormation stack launch</w:t>
-      </w:r>
-    </w:p>
-    <w:p>
-      <w:pPr>
-        <w:pStyle w:val="ListParagraph"/>
-        <w:numPr>
-          <w:ilvl w:val="1"/>
-          <w:numId w:val="90"/>
-        </w:numPr>
-        <w:rPr>
-          <w:rFonts w:asciiTheme="minorHAnsi" w:hAnsiTheme="minorHAnsi" w:cstheme="minorHAnsi"/>
-        </w:rPr>
-      </w:pPr>
-      <w:r>
-        <w:rPr>
-          <w:rFonts w:asciiTheme="minorHAnsi" w:hAnsiTheme="minorHAnsi" w:cstheme="minorHAnsi"/>
-        </w:rPr>
-        <w:t>Post deployment steps</w:t>
-      </w:r>
-    </w:p>
-    <w:p>
-      <w:pPr>
-        <w:pStyle w:val="ListParagraph"/>
-        <w:numPr>
-          <w:ilvl w:val="1"/>
-          <w:numId w:val="90"/>
-        </w:numPr>
-        <w:rPr>
-          <w:rFonts w:asciiTheme="minorHAnsi" w:hAnsiTheme="minorHAnsi" w:cstheme="minorHAnsi"/>
-        </w:rPr>
-      </w:pPr>
-      <w:r>
-        <w:rPr>
-          <w:rFonts w:asciiTheme="minorHAnsi" w:hAnsiTheme="minorHAnsi" w:cstheme="minorHAnsi"/>
-        </w:rPr>
-        <w:t>Troubleshooting - Refer to this section to troubleshoot IMC stack launch and operation.</w:t>
-      </w:r>
-    </w:p>
-    <w:p>
-      <w:pPr>
-        <w:pStyle w:val="ListParagraph"/>
-        <w:numPr>
-          <w:ilvl w:val="0"/>
-          <w:numId w:val="91"/>
-        </w:numPr>
-        <w:rPr>
-          <w:rFonts w:asciiTheme="minorHAnsi" w:hAnsiTheme="minorHAnsi" w:cstheme="minorHAnsi"/>
-        </w:rPr>
-      </w:pPr>
-      <w:r>
-        <w:rPr>
-          <w:rFonts w:asciiTheme="minorHAnsi" w:hAnsiTheme="minorHAnsi" w:cstheme="minorHAnsi"/>
-        </w:rPr>
-        <w:t>Physical Brownfield Cleanup - Refer to this section to cleanup AWS resources launched for the IMC kit.</w:t>
-      </w:r>
-    </w:p>
-    <w:p>
-      <w:pPr>
-        <w:pStyle w:val="ListParagraph"/>
-        <w:numPr>
-          <w:ilvl w:val="0"/>
-          <w:numId w:val="91"/>
-        </w:numPr>
-        <w:rPr>
-          <w:rFonts w:asciiTheme="minorHAnsi" w:hAnsiTheme="minorHAnsi" w:cstheme="minorHAnsi"/>
-        </w:rPr>
-      </w:pPr>
-      <w:r>
-        <w:rPr>
-          <w:rFonts w:asciiTheme="minorHAnsi" w:hAnsiTheme="minorHAnsi" w:cstheme="minorHAnsi"/>
-        </w:rPr>
-        <w:t>Physical Brownfield FAQ - Refer to this section for FAQs regarding IMC kit.</w:t>
-      </w:r>
-    </w:p>
-    <w:p>
-      <w:pPr>
-        <w:rPr>
-          <w:rFonts w:asciiTheme="minorHAnsi" w:hAnsiTheme="minorHAnsi" w:cstheme="minorHAnsi"/>
-        </w:rPr>
-      </w:pPr>
-      <w:r>
-        <w:rPr>
-          <w:rFonts w:asciiTheme="minorHAnsi" w:hAnsiTheme="minorHAnsi" w:cstheme="minorHAnsi"/>
-        </w:rPr>
-        <w:br w:type="page"/>
-      </w:r>
-    </w:p>
-    <w:p>
-      <w:pPr>
-        <w:rPr>
-          <w:rFonts w:asciiTheme="minorHAnsi" w:hAnsiTheme="minorHAnsi" w:cstheme="minorHAnsi"/>
-        </w:rPr>
-      </w:pPr>
-      <w:r>
-        <w:rPr>
-          <w:rFonts w:asciiTheme="minorHAnsi" w:hAnsiTheme="minorHAnsi" w:cstheme="minorHAnsi"/>
-        </w:rPr>
-        <w:lastRenderedPageBreak/>
-        <w:t>The virtual deployment has the following sections:</w:t>
-      </w:r>
-    </w:p>
-    <w:p>
-      <w:pPr>
-        <w:pStyle w:val="ListParagraph"/>
-        <w:numPr>
-          <w:ilvl w:val="0"/>
-          <w:numId w:val="64"/>
-        </w:numPr>
-        <w:rPr>
-          <w:rFonts w:asciiTheme="minorHAnsi" w:hAnsiTheme="minorHAnsi" w:cstheme="minorHAnsi"/>
-        </w:rPr>
-      </w:pPr>
-      <w:r>
-        <w:rPr>
-          <w:rFonts w:asciiTheme="minorHAnsi" w:hAnsiTheme="minorHAnsi" w:cstheme="minorHAnsi"/>
-        </w:rPr>
-        <w:t>Pre-Requisites</w:t>
-      </w:r>
-    </w:p>
-    <w:p>
-      <w:pPr>
-        <w:pStyle w:val="ListParagraph"/>
-        <w:numPr>
-          <w:ilvl w:val="0"/>
-          <w:numId w:val="64"/>
-        </w:numPr>
-        <w:rPr>
-          <w:rFonts w:asciiTheme="minorHAnsi" w:hAnsiTheme="minorHAnsi" w:cstheme="minorHAnsi"/>
-        </w:rPr>
-      </w:pPr>
-      <w:r>
-        <w:rPr>
-          <w:rFonts w:asciiTheme="minorHAnsi" w:hAnsiTheme="minorHAnsi" w:cstheme="minorHAnsi"/>
-        </w:rPr>
-        <w:t>CloudFormation stack launch</w:t>
-      </w:r>
-    </w:p>
-    <w:p>
-      <w:pPr>
-        <w:pStyle w:val="ListParagraph"/>
-        <w:numPr>
-          <w:ilvl w:val="0"/>
-          <w:numId w:val="64"/>
-        </w:numPr>
-        <w:rPr>
-          <w:rFonts w:asciiTheme="minorHAnsi" w:hAnsiTheme="minorHAnsi" w:cstheme="minorHAnsi"/>
-        </w:rPr>
-      </w:pPr>
-      <w:r>
-        <w:rPr>
-          <w:rFonts w:asciiTheme="minorHAnsi" w:hAnsiTheme="minorHAnsi" w:cstheme="minorHAnsi"/>
-        </w:rPr>
-        <w:t>Post deployment steps</w:t>
-      </w:r>
-    </w:p>
-    <w:p>
-      <w:pPr>
-        <w:pStyle w:val="ListParagraph"/>
-        <w:numPr>
-          <w:ilvl w:val="0"/>
-          <w:numId w:val="64"/>
-        </w:numPr>
-        <w:rPr>
-          <w:rFonts w:asciiTheme="minorHAnsi" w:hAnsiTheme="minorHAnsi" w:cstheme="minorHAnsi"/>
-        </w:rPr>
-      </w:pPr>
-      <w:r>
-        <w:rPr>
-          <w:rFonts w:asciiTheme="minorHAnsi" w:hAnsiTheme="minorHAnsi" w:cstheme="minorHAnsi"/>
-        </w:rPr>
-        <w:t>Troubleshooting</w:t>
-      </w:r>
-    </w:p>
-    <w:p>
-      <w:pPr>
-        <w:pStyle w:val="ListParagraph"/>
-        <w:numPr>
-          <w:ilvl w:val="0"/>
-          <w:numId w:val="64"/>
-        </w:numPr>
-        <w:rPr>
-          <w:rFonts w:asciiTheme="minorHAnsi" w:hAnsiTheme="minorHAnsi" w:cstheme="minorHAnsi"/>
-        </w:rPr>
-      </w:pPr>
-      <w:r>
-        <w:rPr>
-          <w:rFonts w:asciiTheme="minorHAnsi" w:hAnsiTheme="minorHAnsi" w:cstheme="minorHAnsi"/>
-        </w:rPr>
-        <w:t>Physical Brownfield Cleanup</w:t>
-      </w:r>
-    </w:p>
-    <w:p>
-      <w:pPr>
-        <w:pStyle w:val="ListParagraph"/>
-        <w:numPr>
-          <w:ilvl w:val="0"/>
-          <w:numId w:val="64"/>
-        </w:numPr>
-        <w:rPr>
-          <w:rFonts w:asciiTheme="minorHAnsi" w:eastAsiaTheme="majorEastAsia" w:hAnsiTheme="minorHAnsi" w:cstheme="minorHAnsi"/>
-          <w:color w:val="2F5496" w:themeColor="accent1" w:themeShade="BF"/>
-        </w:rPr>
-      </w:pPr>
-      <w:r>
-        <w:rPr>
-          <w:rFonts w:asciiTheme="minorHAnsi" w:hAnsiTheme="minorHAnsi" w:cstheme="minorHAnsi"/>
-        </w:rPr>
-        <w:t>Physical Brownfield FAQ</w:t>
-      </w:r>
-    </w:p>
-    <w:p>
-      <w:pPr>
-        <w:rPr>
-          <w:rFonts w:asciiTheme="minorHAnsi" w:eastAsiaTheme="majorEastAsia" w:hAnsiTheme="minorHAnsi" w:cstheme="minorHAnsi"/>
-          <w:color w:val="2F5496" w:themeColor="accent1" w:themeShade="BF"/>
-        </w:rPr>
-      </w:pPr>
-      <w:bookmarkStart w:id="2" w:name="_Toc45112269"/>
-      <w:r>
-        <w:rPr>
-          <w:rFonts w:asciiTheme="minorHAnsi" w:hAnsiTheme="minorHAnsi" w:cstheme="minorHAnsi"/>
-        </w:rPr>
-        <w:br w:type="page"/>
-      </w:r>
-    </w:p>
-    <w:p>
-      <w:pPr>
-        <w:pStyle w:val="Heading2"/>
-        <w:rPr>
-          <w:rFonts w:asciiTheme="minorHAnsi" w:hAnsiTheme="minorHAnsi" w:cstheme="minorHAnsi"/>
-          <w:sz w:val="24"/>
-          <w:szCs w:val="24"/>
-        </w:rPr>
-      </w:pPr>
-      <w:r>
-        <w:rPr>
-          <w:rFonts w:asciiTheme="minorHAnsi" w:hAnsiTheme="minorHAnsi" w:cstheme="minorHAnsi"/>
-          <w:sz w:val="24"/>
-          <w:szCs w:val="24"/>
-        </w:rPr>
-        <w:lastRenderedPageBreak/>
         <w:t>Pre-Requisites</w:t>
       </w:r>
       <w:bookmarkEnd w:id="2"/>
@@ -1811,7 +1746,6 @@
         <w:rPr>
           <w:rFonts w:asciiTheme="minorHAnsi" w:hAnsiTheme="minorHAnsi" w:cstheme="minorHAnsi"/>
         </w:rPr>
-        <w:lastRenderedPageBreak/>
         <w:t xml:space="preserve">For extra documentation, visit AWS: </w:t>
       </w:r>
     </w:p>
@@ -2234,7 +2168,6 @@
           <w:rFonts w:asciiTheme="minorHAnsi" w:hAnsiTheme="minorHAnsi" w:cstheme="minorHAnsi"/>
           <w:noProof/>
         </w:rPr>
-        <w:lastRenderedPageBreak/>
         <w:drawing>
           <wp:anchor distT="0" distB="0" distL="114300" distR="114300" simplePos="0" relativeHeight="251713536" behindDoc="0" locked="0" layoutInCell="1" allowOverlap="1" wp14:anchorId="1C5E68B9" wp14:editId="6CE45533">
             <wp:simplePos x="0" y="0"/>
@@ -2426,21 +2359,7 @@
         <w:rPr>
           <w:rFonts w:asciiTheme="minorHAnsi" w:hAnsiTheme="minorHAnsi" w:cstheme="minorHAnsi"/>
         </w:rPr>
-        <w:t>If you do not already have an EC2 SSH Key Pair available (</w:t>
-      </w:r>
-      <w:proofErr w:type="spellStart"/>
-      <w:r>
-        <w:rPr>
-          <w:rFonts w:asciiTheme="minorHAnsi" w:hAnsiTheme="minorHAnsi" w:cstheme="minorHAnsi"/>
-        </w:rPr>
-        <w:t>pem</w:t>
-      </w:r>
-      <w:proofErr w:type="spellEnd"/>
-      <w:r>
-        <w:rPr>
-          <w:rFonts w:asciiTheme="minorHAnsi" w:hAnsiTheme="minorHAnsi" w:cstheme="minorHAnsi"/>
-        </w:rPr>
-        <w:t xml:space="preserve"> file format), create one in the region you are launching the CloudFormation stack,</w:t>
+        <w:t>If you do not already have an EC2 SSH Key Pair available (pem file format), create one in the region you are launching the CloudFormation stack,</w:t>
       </w:r>
     </w:p>
     <w:p>
@@ -2537,47 +2456,11 @@
           <w:rFonts w:asciiTheme="minorHAnsi" w:hAnsiTheme="minorHAnsi" w:cstheme="minorHAnsi"/>
         </w:rPr>
       </w:pPr>
-      <w:proofErr w:type="spellStart"/>
-      <w:r>
-        <w:rPr>
-          <w:rFonts w:asciiTheme="minorHAnsi" w:hAnsiTheme="minorHAnsi" w:cstheme="minorHAnsi"/>
-        </w:rPr>
-        <w:t>aws</w:t>
-      </w:r>
-      <w:proofErr w:type="spellEnd"/>
-      <w:r>
-        <w:rPr>
-          <w:rFonts w:asciiTheme="minorHAnsi" w:hAnsiTheme="minorHAnsi" w:cstheme="minorHAnsi"/>
-        </w:rPr>
-        <w:t xml:space="preserve"> </w:t>
-      </w:r>
-      <w:proofErr w:type="spellStart"/>
-      <w:r>
-        <w:rPr>
-          <w:rFonts w:asciiTheme="minorHAnsi" w:hAnsiTheme="minorHAnsi" w:cstheme="minorHAnsi"/>
-        </w:rPr>
-        <w:t>iam</w:t>
-      </w:r>
-      <w:proofErr w:type="spellEnd"/>
-      <w:r>
-        <w:rPr>
-          <w:rFonts w:asciiTheme="minorHAnsi" w:hAnsiTheme="minorHAnsi" w:cstheme="minorHAnsi"/>
-        </w:rPr>
-        <w:t xml:space="preserve"> create-service-linked-role --</w:t>
-      </w:r>
-      <w:proofErr w:type="spellStart"/>
-      <w:r>
-        <w:rPr>
-          <w:rFonts w:asciiTheme="minorHAnsi" w:hAnsiTheme="minorHAnsi" w:cstheme="minorHAnsi"/>
-        </w:rPr>
-        <w:t>aws</w:t>
-      </w:r>
-      <w:proofErr w:type="spellEnd"/>
-      <w:r>
-        <w:rPr>
-          <w:rFonts w:asciiTheme="minorHAnsi" w:hAnsiTheme="minorHAnsi" w:cstheme="minorHAnsi"/>
-        </w:rPr>
-        <w:t>-service-name iotsitewise.amazonaws.com --description "Service-linked role to support IoT SiteWise"</w:t>
+      <w:r>
+        <w:rPr>
+          <w:rFonts w:asciiTheme="minorHAnsi" w:hAnsiTheme="minorHAnsi" w:cstheme="minorHAnsi"/>
+        </w:rPr>
+        <w:t>aws iam create-service-linked-role --aws-service-name iotsitewise.amazonaws.com --description "Service-linked role to support IoT SiteWise"</w:t>
       </w:r>
     </w:p>
     <w:p>
@@ -2796,7 +2679,6 @@
         <w:rPr>
           <w:rFonts w:asciiTheme="minorHAnsi" w:hAnsiTheme="minorHAnsi" w:cstheme="minorHAnsi"/>
         </w:rPr>
-        <w:lastRenderedPageBreak/>
         <w:t>Deployment Modes:</w:t>
       </w:r>
     </w:p>
@@ -2841,83 +2723,64 @@
           <w:sz w:val="24"/>
           <w:szCs w:val="24"/>
         </w:rPr>
-        <w:t xml:space="preserve">Physical Brownfield Option 1 </w:t>
-      </w:r>
-      <w:proofErr w:type="spellStart"/>
-      <w:r>
+        <w:t xml:space="preserve">Physical Brownfield Option 1 KEPServerEX File Export  </w:t>
+      </w:r>
+    </w:p>
+    <w:p>
+      <w:pPr>
+        <w:rPr>
+          <w:rFonts w:asciiTheme="minorHAnsi" w:eastAsiaTheme="majorEastAsia" w:hAnsiTheme="minorHAnsi" w:cstheme="minorHAnsi"/>
+          <w:color w:val="2F5496" w:themeColor="accent1" w:themeShade="BF"/>
+        </w:rPr>
+      </w:pPr>
+      <w:r>
+        <w:rPr>
+          <w:rFonts w:asciiTheme="minorHAnsi" w:hAnsiTheme="minorHAnsi" w:cstheme="minorHAnsi"/>
+        </w:rPr>
+        <w:br w:type="page"/>
+      </w:r>
+    </w:p>
+    <w:p>
+      <w:pPr>
+        <w:pStyle w:val="Heading2"/>
         <w:rPr>
           <w:rFonts w:asciiTheme="minorHAnsi" w:hAnsiTheme="minorHAnsi" w:cstheme="minorHAnsi"/>
           <w:sz w:val="24"/>
           <w:szCs w:val="24"/>
         </w:rPr>
-        <w:t>KEPServerEX</w:t>
-      </w:r>
-      <w:proofErr w:type="spellEnd"/>
+      </w:pPr>
       <w:r>
         <w:rPr>
           <w:rFonts w:asciiTheme="minorHAnsi" w:hAnsiTheme="minorHAnsi" w:cstheme="minorHAnsi"/>
           <w:sz w:val="24"/>
           <w:szCs w:val="24"/>
         </w:rPr>
-        <w:t xml:space="preserve"> File Export  </w:t>
-      </w:r>
-    </w:p>
-    <w:p>
-      <w:pPr>
-        <w:rPr>
-          <w:rFonts w:asciiTheme="minorHAnsi" w:eastAsiaTheme="majorEastAsia" w:hAnsiTheme="minorHAnsi" w:cstheme="minorHAnsi"/>
-          <w:color w:val="2F5496" w:themeColor="accent1" w:themeShade="BF"/>
-        </w:rPr>
-      </w:pPr>
-      <w:r>
-        <w:rPr>
-          <w:rFonts w:asciiTheme="minorHAnsi" w:hAnsiTheme="minorHAnsi" w:cstheme="minorHAnsi"/>
-        </w:rPr>
-        <w:br w:type="page"/>
-      </w:r>
-    </w:p>
-    <w:p>
-      <w:pPr>
-        <w:pStyle w:val="Heading2"/>
+        <w:t>Physical Brownfield Option 1 Ignition</w:t>
+      </w:r>
+      <w:r>
         <w:rPr>
           <w:rFonts w:asciiTheme="minorHAnsi" w:hAnsiTheme="minorHAnsi" w:cstheme="minorHAnsi"/>
           <w:sz w:val="24"/>
           <w:szCs w:val="24"/>
         </w:rPr>
-      </w:pPr>
+        <w:t>/KepServer</w:t>
+      </w:r>
       <w:r>
         <w:rPr>
           <w:rFonts w:asciiTheme="minorHAnsi" w:hAnsiTheme="minorHAnsi" w:cstheme="minorHAnsi"/>
           <w:sz w:val="24"/>
           <w:szCs w:val="24"/>
         </w:rPr>
-        <w:lastRenderedPageBreak/>
-        <w:t>Physical Brownfield Option 1 Ignition</w:t>
-      </w:r>
+        <w:t xml:space="preserve"> File Export</w:t>
+      </w:r>
+      <w:bookmarkEnd w:id="3"/>
+      <w:bookmarkEnd w:id="4"/>
       <w:r>
         <w:rPr>
           <w:rFonts w:asciiTheme="minorHAnsi" w:hAnsiTheme="minorHAnsi" w:cstheme="minorHAnsi"/>
           <w:sz w:val="24"/>
           <w:szCs w:val="24"/>
         </w:rPr>
-        <w:t>/KepServer</w:t>
-      </w:r>
-      <w:r>
-        <w:rPr>
-          <w:rFonts w:asciiTheme="minorHAnsi" w:hAnsiTheme="minorHAnsi" w:cstheme="minorHAnsi"/>
-          <w:sz w:val="24"/>
-          <w:szCs w:val="24"/>
-        </w:rPr>
-        <w:t xml:space="preserve"> File Export</w:t>
-      </w:r>
-      <w:bookmarkEnd w:id="3"/>
-      <w:bookmarkEnd w:id="4"/>
-      <w:r>
-        <w:rPr>
-          <w:rFonts w:asciiTheme="minorHAnsi" w:hAnsiTheme="minorHAnsi" w:cstheme="minorHAnsi"/>
-          <w:sz w:val="24"/>
-          <w:szCs w:val="24"/>
-        </w:rPr>
         <w:t xml:space="preserve"> </w:t>
       </w:r>
     </w:p>
@@ -3076,19 +2939,41 @@
         </w:rPr>
         <w:t>Template Source: Leave as default – “Amazon S3 URL”. Most users will want to use the “IMC-</w:t>
       </w:r>
-      <w:proofErr w:type="spellStart"/>
-      <w:r>
-        <w:rPr>
-          <w:rFonts w:asciiTheme="minorHAnsi" w:hAnsiTheme="minorHAnsi" w:cstheme="minorHAnsi"/>
-        </w:rPr>
-        <w:t>master.template.yaml</w:t>
-      </w:r>
-      <w:proofErr w:type="spellEnd"/>
-      <w:r>
-        <w:rPr>
-          <w:rFonts w:asciiTheme="minorHAnsi" w:hAnsiTheme="minorHAnsi" w:cstheme="minorHAnsi"/>
-        </w:rPr>
-        <w:t>” CloudFormation master template that’s in the AWS Quick Start S3 bucket. The full S3 URL for the master template is:</w:t>
+      <w:r>
+        <w:rPr>
+          <w:rFonts w:asciiTheme="minorHAnsi" w:hAnsiTheme="minorHAnsi" w:cstheme="minorHAnsi"/>
+        </w:rPr>
+        <w:t>main</w:t>
+      </w:r>
+      <w:r>
+        <w:rPr>
+          <w:rFonts w:asciiTheme="minorHAnsi" w:hAnsiTheme="minorHAnsi" w:cstheme="minorHAnsi"/>
+        </w:rPr>
+        <w:t xml:space="preserve">.template.yaml” CloudFormation </w:t>
+      </w:r>
+      <w:r>
+        <w:rPr>
+          <w:rFonts w:asciiTheme="minorHAnsi" w:hAnsiTheme="minorHAnsi" w:cstheme="minorHAnsi"/>
+        </w:rPr>
+        <w:t>main</w:t>
+      </w:r>
+      <w:r>
+        <w:rPr>
+          <w:rFonts w:asciiTheme="minorHAnsi" w:hAnsiTheme="minorHAnsi" w:cstheme="minorHAnsi"/>
+        </w:rPr>
+        <w:t xml:space="preserve"> template that’s in the AWS Quick Start S3 bucket. The full S3 URL for the </w:t>
+      </w:r>
+      <w:r>
+        <w:rPr>
+          <w:rFonts w:asciiTheme="minorHAnsi" w:hAnsiTheme="minorHAnsi" w:cstheme="minorHAnsi"/>
+        </w:rPr>
+        <w:t>main</w:t>
+      </w:r>
+      <w:r>
+        <w:rPr>
+          <w:rFonts w:asciiTheme="minorHAnsi" w:hAnsiTheme="minorHAnsi" w:cstheme="minorHAnsi"/>
+        </w:rPr>
+        <w:t xml:space="preserve"> template is:</w:t>
       </w:r>
     </w:p>
     <w:p>
@@ -3109,7 +2994,28 @@
           <w:rFonts w:asciiTheme="minorHAnsi" w:hAnsiTheme="minorHAnsi" w:cstheme="minorHAnsi"/>
           <w:color w:val="212F3E"/>
         </w:rPr>
-        <w:t>Master Template S3 URL: https://aws-quickstart.s3.amazonaws.com/quickstart-aws-industrial-machine-connectivity/templates/IMC-master.template.yaml</w:t>
+        <w:t>Main</w:t>
+      </w:r>
+      <w:r>
+        <w:rPr>
+          <w:rFonts w:asciiTheme="minorHAnsi" w:hAnsiTheme="minorHAnsi" w:cstheme="minorHAnsi"/>
+          <w:color w:val="212F3E"/>
+        </w:rPr>
+        <w:t xml:space="preserve"> Template S3 URL: https://aws-quickstart.s3.amazonaws.com/quickstart-aws-industrial-machine-connectivity/templates/IMC-</w:t>
+      </w:r>
+      <w:r>
+        <w:rPr>
+          <w:rFonts w:asciiTheme="minorHAnsi" w:hAnsiTheme="minorHAnsi" w:cstheme="minorHAnsi"/>
+          <w:color w:val="212F3E"/>
+        </w:rPr>
+        <w:t>main</w:t>
+      </w:r>
+      <w:r>
+        <w:rPr>
+          <w:rFonts w:asciiTheme="minorHAnsi" w:hAnsiTheme="minorHAnsi" w:cstheme="minorHAnsi"/>
+          <w:color w:val="212F3E"/>
+        </w:rPr>
+        <w:t>.template.yaml</w:t>
       </w:r>
     </w:p>
     <w:p>
@@ -3155,9 +3061,22 @@
           <w:color w:val="000000" w:themeColor="text1"/>
           <w:u w:val="none"/>
         </w:rPr>
-        <w:t>Alternatively, launch the “IMC-</w:t>
-      </w:r>
-      <w:proofErr w:type="spellStart"/>
+        <w:t xml:space="preserve">Alternatively, launch the “IMC-workload.template.yaml” Cloudformation template. The workload template launches the solution in your default VPC. </w:t>
+      </w:r>
+    </w:p>
+    <w:p>
+      <w:pPr>
+        <w:pStyle w:val="ListParagraph"/>
+        <w:numPr>
+          <w:ilvl w:val="2"/>
+          <w:numId w:val="22"/>
+        </w:numPr>
+        <w:rPr>
+          <w:rFonts w:asciiTheme="minorHAnsi" w:hAnsiTheme="minorHAnsi" w:cstheme="minorHAnsi"/>
+          <w:b/>
+          <w:bCs/>
+        </w:rPr>
+      </w:pPr>
       <w:r>
         <w:rPr>
           <w:rStyle w:val="Hyperlink"/>
@@ -3165,86 +3084,42 @@
           <w:color w:val="000000" w:themeColor="text1"/>
           <w:u w:val="none"/>
         </w:rPr>
-        <w:t>workload.template.yaml</w:t>
-      </w:r>
-      <w:proofErr w:type="spellEnd"/>
-      <w:r>
-        <w:rPr>
-          <w:rStyle w:val="Hyperlink"/>
-          <w:rFonts w:asciiTheme="minorHAnsi" w:hAnsiTheme="minorHAnsi" w:cstheme="minorHAnsi"/>
-          <w:color w:val="000000" w:themeColor="text1"/>
-          <w:u w:val="none"/>
-        </w:rPr>
-        <w:t xml:space="preserve">” </w:t>
-      </w:r>
-      <w:proofErr w:type="spellStart"/>
-      <w:r>
-        <w:rPr>
-          <w:rStyle w:val="Hyperlink"/>
-          <w:rFonts w:asciiTheme="minorHAnsi" w:hAnsiTheme="minorHAnsi" w:cstheme="minorHAnsi"/>
-          <w:color w:val="000000" w:themeColor="text1"/>
-          <w:u w:val="none"/>
-        </w:rPr>
-        <w:t>Cloudformation</w:t>
-      </w:r>
-      <w:proofErr w:type="spellEnd"/>
-      <w:r>
-        <w:rPr>
-          <w:rStyle w:val="Hyperlink"/>
-          <w:rFonts w:asciiTheme="minorHAnsi" w:hAnsiTheme="minorHAnsi" w:cstheme="minorHAnsi"/>
-          <w:color w:val="000000" w:themeColor="text1"/>
-          <w:u w:val="none"/>
-        </w:rPr>
-        <w:t xml:space="preserve"> template. The workload template launches the solution in your default VPC. </w:t>
-      </w:r>
-    </w:p>
-    <w:p>
-      <w:pPr>
-        <w:pStyle w:val="ListParagraph"/>
-        <w:numPr>
-          <w:ilvl w:val="2"/>
+        <w:t xml:space="preserve">Workload Template S3 URL: </w:t>
+      </w:r>
+      <w:r>
+        <w:rPr>
+          <w:rFonts w:asciiTheme="minorHAnsi" w:hAnsiTheme="minorHAnsi" w:cstheme="minorHAnsi"/>
+          <w:color w:val="212F3E"/>
+        </w:rPr>
+        <w:t>https://aws-quickstart.s3.amazonaws.com/quickstart-aws-industrial-machine-connectivity/templates/IMC-workload.template.yaml</w:t>
+      </w:r>
+    </w:p>
+    <w:p>
+      <w:pPr>
+        <w:pStyle w:val="ListParagraph"/>
+        <w:numPr>
+          <w:ilvl w:val="0"/>
           <w:numId w:val="22"/>
         </w:numPr>
+        <w:rPr>
+          <w:rFonts w:asciiTheme="minorHAnsi" w:hAnsiTheme="minorHAnsi" w:cstheme="minorHAnsi"/>
+        </w:rPr>
+      </w:pPr>
+      <w:r>
+        <w:rPr>
+          <w:rFonts w:asciiTheme="minorHAnsi" w:hAnsiTheme="minorHAnsi" w:cstheme="minorHAnsi"/>
+        </w:rPr>
+        <w:t>Click Next to proceed to Step 2 of the CloudFormation stack launch (Specify stack details)</w:t>
+      </w:r>
+    </w:p>
+    <w:p>
+      <w:pPr>
         <w:rPr>
           <w:rFonts w:asciiTheme="minorHAnsi" w:hAnsiTheme="minorHAnsi" w:cstheme="minorHAnsi"/>
           <w:b/>
           <w:bCs/>
         </w:rPr>
       </w:pPr>
-      <w:r>
-        <w:rPr>
-          <w:rStyle w:val="Hyperlink"/>
-          <w:rFonts w:asciiTheme="minorHAnsi" w:hAnsiTheme="minorHAnsi" w:cstheme="minorHAnsi"/>
-          <w:color w:val="000000" w:themeColor="text1"/>
-          <w:u w:val="none"/>
-        </w:rPr>
-        <w:t xml:space="preserve">Workload Template S3 URL: </w:t>
-      </w:r>
-      <w:r>
-        <w:rPr>
-          <w:rFonts w:asciiTheme="minorHAnsi" w:hAnsiTheme="minorHAnsi" w:cstheme="minorHAnsi"/>
-          <w:color w:val="212F3E"/>
-        </w:rPr>
-        <w:t>https://aws-quickstart.s3.amazonaws.com/quickstart-aws-industrial-machine-connectivity/templates/IMC-workload.template.yaml</w:t>
-      </w:r>
-    </w:p>
-    <w:p>
-      <w:pPr>
-        <w:pStyle w:val="ListParagraph"/>
-        <w:numPr>
-          <w:ilvl w:val="0"/>
-          <w:numId w:val="22"/>
-        </w:numPr>
-        <w:rPr>
-          <w:rFonts w:asciiTheme="minorHAnsi" w:hAnsiTheme="minorHAnsi" w:cstheme="minorHAnsi"/>
-        </w:rPr>
-      </w:pPr>
-      <w:r>
-        <w:rPr>
-          <w:rFonts w:asciiTheme="minorHAnsi" w:hAnsiTheme="minorHAnsi" w:cstheme="minorHAnsi"/>
-        </w:rPr>
-        <w:t>Click Next to proceed to Step 2 of the CloudFormation stack launch (Specify stack details)</w:t>
-      </w:r>
     </w:p>
     <w:p>
       <w:pPr>
@@ -3254,31 +3129,38 @@
           <w:bCs/>
         </w:rPr>
       </w:pPr>
-    </w:p>
-    <w:p>
-      <w:pPr>
+      <w:r>
         <w:rPr>
           <w:rFonts w:asciiTheme="minorHAnsi" w:hAnsiTheme="minorHAnsi" w:cstheme="minorHAnsi"/>
           <w:b/>
           <w:bCs/>
         </w:rPr>
-      </w:pPr>
+        <w:t xml:space="preserve">Step 2 – Specify Stack Details (if using </w:t>
+      </w:r>
       <w:r>
         <w:rPr>
           <w:rFonts w:asciiTheme="minorHAnsi" w:hAnsiTheme="minorHAnsi" w:cstheme="minorHAnsi"/>
           <w:b/>
           <w:bCs/>
         </w:rPr>
-        <w:t>Step 2 – Specify Stack Details (if using master template)</w:t>
-      </w:r>
-    </w:p>
-    <w:p>
-      <w:pPr>
+        <w:t>main</w:t>
+      </w:r>
+      <w:r>
         <w:rPr>
           <w:rFonts w:asciiTheme="minorHAnsi" w:hAnsiTheme="minorHAnsi" w:cstheme="minorHAnsi"/>
           <w:b/>
           <w:bCs/>
         </w:rPr>
+        <w:t xml:space="preserve"> template)</w:t>
+      </w:r>
+    </w:p>
+    <w:p>
+      <w:pPr>
+        <w:rPr>
+          <w:rFonts w:asciiTheme="minorHAnsi" w:hAnsiTheme="minorHAnsi" w:cstheme="minorHAnsi"/>
+          <w:b/>
+          <w:bCs/>
+        </w:rPr>
       </w:pPr>
     </w:p>
     <w:p>
@@ -3496,16 +3378,8 @@
         <w:rPr>
           <w:rFonts w:asciiTheme="minorHAnsi" w:hAnsiTheme="minorHAnsi" w:cstheme="minorHAnsi"/>
         </w:rPr>
-        <w:t xml:space="preserve">QuickStart S3 Bucket Name: </w:t>
-      </w:r>
-      <w:proofErr w:type="spellStart"/>
-      <w:r>
-        <w:rPr>
-          <w:rFonts w:asciiTheme="minorHAnsi" w:hAnsiTheme="minorHAnsi" w:cstheme="minorHAnsi"/>
-        </w:rPr>
-        <w:t>aws-quickstart</w:t>
-      </w:r>
-      <w:proofErr w:type="spellEnd"/>
+        <w:t>QuickStart S3 Bucket Name: aws-quickstart</w:t>
+      </w:r>
     </w:p>
     <w:p>
       <w:pPr>
@@ -3522,36 +3396,7 @@
         <w:rPr>
           <w:rFonts w:asciiTheme="minorHAnsi" w:hAnsiTheme="minorHAnsi" w:cstheme="minorHAnsi"/>
         </w:rPr>
-        <w:lastRenderedPageBreak/>
-        <w:t xml:space="preserve">QuickStart S3 Key Prefix: </w:t>
-      </w:r>
-      <w:proofErr w:type="spellStart"/>
-      <w:r>
-        <w:rPr>
-          <w:rFonts w:asciiTheme="minorHAnsi" w:hAnsiTheme="minorHAnsi" w:cstheme="minorHAnsi"/>
-        </w:rPr>
-        <w:t>quickstart</w:t>
-      </w:r>
-      <w:proofErr w:type="spellEnd"/>
-      <w:r>
-        <w:rPr>
-          <w:rFonts w:asciiTheme="minorHAnsi" w:hAnsiTheme="minorHAnsi" w:cstheme="minorHAnsi"/>
-        </w:rPr>
-        <w:t>-</w:t>
-      </w:r>
-      <w:proofErr w:type="spellStart"/>
-      <w:r>
-        <w:rPr>
-          <w:rFonts w:asciiTheme="minorHAnsi" w:hAnsiTheme="minorHAnsi" w:cstheme="minorHAnsi"/>
-        </w:rPr>
-        <w:t>aws</w:t>
-      </w:r>
-      <w:proofErr w:type="spellEnd"/>
-      <w:r>
-        <w:rPr>
-          <w:rFonts w:asciiTheme="minorHAnsi" w:hAnsiTheme="minorHAnsi" w:cstheme="minorHAnsi"/>
-        </w:rPr>
-        <w:t>-industrial-machine-connectivity/</w:t>
+        <w:t>QuickStart S3 Key Prefix: quickstart-aws-industrial-machine-connectivity/</w:t>
       </w:r>
     </w:p>
     <w:p>
@@ -3822,21 +3667,7 @@
         <w:rPr>
           <w:rFonts w:asciiTheme="minorHAnsi" w:hAnsiTheme="minorHAnsi" w:cstheme="minorHAnsi"/>
         </w:rPr>
-        <w:t>: Leave as default “</w:t>
-      </w:r>
-      <w:proofErr w:type="spellStart"/>
-      <w:r>
-        <w:rPr>
-          <w:rFonts w:asciiTheme="minorHAnsi" w:hAnsiTheme="minorHAnsi" w:cstheme="minorHAnsi"/>
-        </w:rPr>
-        <w:t>IgnitionCirrusLink</w:t>
-      </w:r>
-      <w:proofErr w:type="spellEnd"/>
-      <w:r>
-        <w:rPr>
-          <w:rFonts w:asciiTheme="minorHAnsi" w:hAnsiTheme="minorHAnsi" w:cstheme="minorHAnsi"/>
-        </w:rPr>
-        <w:t xml:space="preserve">”. </w:t>
+        <w:t xml:space="preserve">: Leave as default “IgnitionCirrusLink”. </w:t>
       </w:r>
     </w:p>
     <w:p>
@@ -3861,21 +3692,7 @@
         <w:rPr>
           <w:rFonts w:asciiTheme="minorHAnsi" w:hAnsiTheme="minorHAnsi" w:cstheme="minorHAnsi"/>
         </w:rPr>
-        <w:t>: For physical deployments, an EC2 instance won’t be created, but this field must be filled in during the creation of the stack. Input any IP address in the format “</w:t>
-      </w:r>
-      <w:proofErr w:type="spellStart"/>
-      <w:r>
-        <w:rPr>
-          <w:rFonts w:asciiTheme="minorHAnsi" w:hAnsiTheme="minorHAnsi" w:cstheme="minorHAnsi"/>
-        </w:rPr>
-        <w:t>x.x.x.x</w:t>
-      </w:r>
-      <w:proofErr w:type="spellEnd"/>
-      <w:r>
-        <w:rPr>
-          <w:rFonts w:asciiTheme="minorHAnsi" w:hAnsiTheme="minorHAnsi" w:cstheme="minorHAnsi"/>
-        </w:rPr>
-        <w:t>”.</w:t>
+        <w:t>: For physical deployments, an EC2 instance won’t be created, but this field must be filled in during the creation of the stack. Input any IP address in the format “x.x.x.x”.</w:t>
       </w:r>
     </w:p>
     <w:p>
@@ -4144,7 +3961,6 @@
           <w:rFonts w:asciiTheme="minorHAnsi" w:hAnsiTheme="minorHAnsi" w:cstheme="minorHAnsi"/>
           <w:u w:val="single"/>
         </w:rPr>
-        <w:lastRenderedPageBreak/>
         <w:t>SSH Key Name</w:t>
       </w:r>
       <w:r>
@@ -4259,35 +4075,7 @@
         <w:rPr>
           <w:rFonts w:asciiTheme="minorHAnsi" w:hAnsiTheme="minorHAnsi" w:cstheme="minorHAnsi"/>
         </w:rPr>
-        <w:t>: Find the VPC Subnet associated with availability zone [</w:t>
-      </w:r>
-      <w:proofErr w:type="spellStart"/>
-      <w:r>
-        <w:rPr>
-          <w:rFonts w:asciiTheme="minorHAnsi" w:hAnsiTheme="minorHAnsi" w:cstheme="minorHAnsi"/>
-        </w:rPr>
-        <w:t>your_region_</w:t>
-      </w:r>
-      <w:proofErr w:type="gramStart"/>
-      <w:r>
-        <w:rPr>
-          <w:rFonts w:asciiTheme="minorHAnsi" w:hAnsiTheme="minorHAnsi" w:cstheme="minorHAnsi"/>
-        </w:rPr>
-        <w:t>here</w:t>
-      </w:r>
-      <w:proofErr w:type="spellEnd"/>
-      <w:r>
-        <w:rPr>
-          <w:rFonts w:asciiTheme="minorHAnsi" w:hAnsiTheme="minorHAnsi" w:cstheme="minorHAnsi"/>
-        </w:rPr>
-        <w:t>]a</w:t>
-      </w:r>
-      <w:proofErr w:type="gramEnd"/>
-      <w:r>
-        <w:rPr>
-          <w:rFonts w:asciiTheme="minorHAnsi" w:hAnsiTheme="minorHAnsi" w:cstheme="minorHAnsi"/>
-        </w:rPr>
-        <w:t xml:space="preserve"> in your account and use that value in this field.</w:t>
+        <w:t>: Find the VPC Subnet associated with availability zone [your_region_here]a in your account and use that value in this field.</w:t>
       </w:r>
     </w:p>
     <w:p>
@@ -4372,7 +4160,6 @@
         </w:rPr>
         <w:t xml:space="preserve">: </w:t>
       </w:r>
-      <w:proofErr w:type="spellStart"/>
       <w:r>
         <w:rPr>
           <w:rFonts w:asciiTheme="minorHAnsi" w:hAnsiTheme="minorHAnsi" w:cstheme="minorHAnsi"/>
@@ -4380,7 +4167,6 @@
         </w:rPr>
         <w:t>aws-quickstart</w:t>
       </w:r>
-      <w:proofErr w:type="spellEnd"/>
     </w:p>
     <w:p>
       <w:pPr>
@@ -4406,37 +4192,12 @@
         </w:rPr>
         <w:t xml:space="preserve">: </w:t>
       </w:r>
-      <w:proofErr w:type="spellStart"/>
       <w:r>
         <w:rPr>
           <w:rFonts w:asciiTheme="minorHAnsi" w:hAnsiTheme="minorHAnsi" w:cstheme="minorHAnsi"/>
           <w:color w:val="212F3E"/>
         </w:rPr>
-        <w:t>quickstart</w:t>
-      </w:r>
-      <w:proofErr w:type="spellEnd"/>
-      <w:r>
-        <w:rPr>
-          <w:rFonts w:asciiTheme="minorHAnsi" w:hAnsiTheme="minorHAnsi" w:cstheme="minorHAnsi"/>
-          <w:color w:val="212F3E"/>
-        </w:rPr>
-        <w:t>-</w:t>
-      </w:r>
-      <w:proofErr w:type="spellStart"/>
-      <w:r>
-        <w:rPr>
-          <w:rFonts w:asciiTheme="minorHAnsi" w:hAnsiTheme="minorHAnsi" w:cstheme="minorHAnsi"/>
-          <w:color w:val="212F3E"/>
-        </w:rPr>
-        <w:t>aws</w:t>
-      </w:r>
-      <w:proofErr w:type="spellEnd"/>
-      <w:r>
-        <w:rPr>
-          <w:rFonts w:asciiTheme="minorHAnsi" w:hAnsiTheme="minorHAnsi" w:cstheme="minorHAnsi"/>
-          <w:color w:val="212F3E"/>
-        </w:rPr>
-        <w:t>-industrial-machine-connectivity/</w:t>
+        <w:t>quickstart-aws-industrial-machine-connectivity/</w:t>
       </w:r>
     </w:p>
     <w:p>
@@ -4486,21 +4247,7 @@
         <w:rPr>
           <w:rFonts w:asciiTheme="minorHAnsi" w:hAnsiTheme="minorHAnsi" w:cstheme="minorHAnsi"/>
         </w:rPr>
-        <w:t>: Select “</w:t>
-      </w:r>
-      <w:proofErr w:type="spellStart"/>
-      <w:r>
-        <w:rPr>
-          <w:rFonts w:asciiTheme="minorHAnsi" w:hAnsiTheme="minorHAnsi" w:cstheme="minorHAnsi"/>
-        </w:rPr>
-        <w:t>file_export_type</w:t>
-      </w:r>
-      <w:proofErr w:type="spellEnd"/>
-      <w:r>
-        <w:rPr>
-          <w:rFonts w:asciiTheme="minorHAnsi" w:hAnsiTheme="minorHAnsi" w:cstheme="minorHAnsi"/>
-        </w:rPr>
-        <w:t>”.</w:t>
+        <w:t>: Select “file_export_type”.</w:t>
       </w:r>
     </w:p>
     <w:p>
@@ -4525,16 +4272,8 @@
         <w:rPr>
           <w:rFonts w:asciiTheme="minorHAnsi" w:hAnsiTheme="minorHAnsi" w:cstheme="minorHAnsi"/>
         </w:rPr>
-        <w:t>: Input your public IP address in the format “</w:t>
-      </w:r>
-      <w:proofErr w:type="spellStart"/>
-      <w:r>
-        <w:rPr>
-          <w:rFonts w:asciiTheme="minorHAnsi" w:hAnsiTheme="minorHAnsi" w:cstheme="minorHAnsi"/>
-        </w:rPr>
-        <w:t>x.x.x.x</w:t>
-      </w:r>
-      <w:proofErr w:type="spellEnd"/>
+        <w:t>: Input your public IP address in the format “x.x.x.x</w:t>
+      </w:r>
       <w:r>
         <w:rPr>
           <w:rFonts w:asciiTheme="minorHAnsi" w:hAnsiTheme="minorHAnsi" w:cstheme="minorHAnsi"/>
@@ -4778,7 +4517,6 @@
         <w:rPr>
           <w:rFonts w:asciiTheme="minorHAnsi" w:hAnsiTheme="minorHAnsi" w:cstheme="minorHAnsi"/>
         </w:rPr>
-        <w:lastRenderedPageBreak/>
         <w:t>Post Deployment Steps</w:t>
       </w:r>
       <w:bookmarkEnd w:id="6"/>
@@ -4901,28 +4639,12 @@
           <w:rFonts w:asciiTheme="minorHAnsi" w:hAnsiTheme="minorHAnsi" w:cstheme="minorHAnsi"/>
         </w:rPr>
       </w:pPr>
-      <w:proofErr w:type="spellStart"/>
-      <w:r>
-        <w:rPr>
-          <w:rFonts w:asciiTheme="minorHAnsi" w:hAnsiTheme="minorHAnsi" w:cstheme="minorHAnsi"/>
-        </w:rPr>
-        <w:t>sudo</w:t>
-      </w:r>
-      <w:proofErr w:type="spellEnd"/>
-      <w:r>
-        <w:rPr>
-          <w:rFonts w:asciiTheme="minorHAnsi" w:hAnsiTheme="minorHAnsi" w:cstheme="minorHAnsi"/>
-        </w:rPr>
-        <w:t xml:space="preserve"> </w:t>
-      </w:r>
-      <w:proofErr w:type="spellStart"/>
-      <w:r>
-        <w:rPr>
-          <w:rFonts w:asciiTheme="minorHAnsi" w:hAnsiTheme="minorHAnsi" w:cstheme="minorHAnsi"/>
-        </w:rPr>
-        <w:t>su</w:t>
-      </w:r>
-      <w:proofErr w:type="spellEnd"/>
+      <w:r>
+        <w:rPr>
+          <w:rFonts w:asciiTheme="minorHAnsi" w:hAnsiTheme="minorHAnsi" w:cstheme="minorHAnsi"/>
+        </w:rPr>
+        <w:t>sudo su</w:t>
+      </w:r>
     </w:p>
     <w:p>
       <w:pPr>
@@ -4953,47 +4675,11 @@
           <w:rFonts w:asciiTheme="minorHAnsi" w:hAnsiTheme="minorHAnsi" w:cstheme="minorHAnsi"/>
         </w:rPr>
       </w:pPr>
-      <w:proofErr w:type="spellStart"/>
-      <w:r>
-        <w:rPr>
-          <w:rFonts w:asciiTheme="minorHAnsi" w:hAnsiTheme="minorHAnsi" w:cstheme="minorHAnsi"/>
-        </w:rPr>
-        <w:t>aws</w:t>
-      </w:r>
-      <w:proofErr w:type="spellEnd"/>
-      <w:r>
-        <w:rPr>
-          <w:rFonts w:asciiTheme="minorHAnsi" w:hAnsiTheme="minorHAnsi" w:cstheme="minorHAnsi"/>
-        </w:rPr>
-        <w:t xml:space="preserve"> s3api get-object --bucket [</w:t>
-      </w:r>
-      <w:proofErr w:type="spellStart"/>
-      <w:r>
-        <w:rPr>
-          <w:rFonts w:asciiTheme="minorHAnsi" w:hAnsiTheme="minorHAnsi" w:cstheme="minorHAnsi"/>
-        </w:rPr>
-        <w:t>DependenciesBucket</w:t>
-      </w:r>
-      <w:proofErr w:type="spellEnd"/>
-      <w:r>
-        <w:rPr>
-          <w:rFonts w:asciiTheme="minorHAnsi" w:hAnsiTheme="minorHAnsi" w:cstheme="minorHAnsi"/>
-        </w:rPr>
-        <w:t>] --key [</w:t>
-      </w:r>
-      <w:proofErr w:type="spellStart"/>
-      <w:r>
-        <w:rPr>
-          <w:rFonts w:asciiTheme="minorHAnsi" w:hAnsiTheme="minorHAnsi" w:cstheme="minorHAnsi"/>
-        </w:rPr>
-        <w:t>BootupScriptBrownfieldAllOptions</w:t>
-      </w:r>
-      <w:proofErr w:type="spellEnd"/>
-      <w:r>
-        <w:rPr>
-          <w:rFonts w:asciiTheme="minorHAnsi" w:hAnsiTheme="minorHAnsi" w:cstheme="minorHAnsi"/>
-        </w:rPr>
-        <w:t>] physical-brownfield-all-options.sh</w:t>
+      <w:r>
+        <w:rPr>
+          <w:rFonts w:asciiTheme="minorHAnsi" w:hAnsiTheme="minorHAnsi" w:cstheme="minorHAnsi"/>
+        </w:rPr>
+        <w:t>aws s3api get-object --bucket [DependenciesBucket] --key [BootupScriptBrownfieldAllOptions] physical-brownfield-all-options.sh</w:t>
       </w:r>
     </w:p>
     <w:p>
@@ -5043,19 +4729,11 @@
           <w:rFonts w:asciiTheme="minorHAnsi" w:hAnsiTheme="minorHAnsi" w:cstheme="minorHAnsi"/>
         </w:rPr>
       </w:pPr>
-      <w:proofErr w:type="spellStart"/>
-      <w:r>
-        <w:rPr>
-          <w:rFonts w:asciiTheme="minorHAnsi" w:hAnsiTheme="minorHAnsi" w:cstheme="minorHAnsi"/>
-        </w:rPr>
-        <w:t>chmod</w:t>
-      </w:r>
-      <w:proofErr w:type="spellEnd"/>
-      <w:r>
-        <w:rPr>
-          <w:rFonts w:asciiTheme="minorHAnsi" w:hAnsiTheme="minorHAnsi" w:cstheme="minorHAnsi"/>
-        </w:rPr>
-        <w:t xml:space="preserve"> +x physical-greenfield-all-options.sh</w:t>
+      <w:r>
+        <w:rPr>
+          <w:rFonts w:asciiTheme="minorHAnsi" w:hAnsiTheme="minorHAnsi" w:cstheme="minorHAnsi"/>
+        </w:rPr>
+        <w:t>chmod +x physical-greenfield-all-options.sh</w:t>
       </w:r>
     </w:p>
     <w:p>
@@ -5073,21 +4751,7 @@
         <w:rPr>
           <w:rFonts w:asciiTheme="minorHAnsi" w:hAnsiTheme="minorHAnsi" w:cstheme="minorHAnsi"/>
         </w:rPr>
-        <w:t>Retrieve (copy to your clipboard) the command from the “NESTED” CloudFormation output: [</w:t>
-      </w:r>
-      <w:proofErr w:type="spellStart"/>
-      <w:r>
-        <w:rPr>
-          <w:rFonts w:asciiTheme="minorHAnsi" w:hAnsiTheme="minorHAnsi" w:cstheme="minorHAnsi"/>
-        </w:rPr>
-        <w:t>FullScriptParamsBrownField</w:t>
-      </w:r>
-      <w:proofErr w:type="spellEnd"/>
-      <w:r>
-        <w:rPr>
-          <w:rFonts w:asciiTheme="minorHAnsi" w:hAnsiTheme="minorHAnsi" w:cstheme="minorHAnsi"/>
-        </w:rPr>
-        <w:t>]</w:t>
+        <w:t>Retrieve (copy to your clipboard) the command from the “NESTED” CloudFormation output: [FullScriptParamsBrownField]</w:t>
       </w:r>
     </w:p>
     <w:p>
@@ -5302,35 +4966,7 @@
         <w:rPr>
           <w:rFonts w:asciiTheme="minorHAnsi" w:hAnsiTheme="minorHAnsi" w:cstheme="minorHAnsi"/>
         </w:rPr>
-        <w:t>[</w:t>
-      </w:r>
-      <w:proofErr w:type="spellStart"/>
-      <w:r>
-        <w:rPr>
-          <w:rFonts w:asciiTheme="minorHAnsi" w:hAnsiTheme="minorHAnsi" w:cstheme="minorHAnsi"/>
-        </w:rPr>
-        <w:t>name_of_stack</w:t>
-      </w:r>
-      <w:proofErr w:type="spellEnd"/>
-      <w:r>
-        <w:rPr>
-          <w:rFonts w:asciiTheme="minorHAnsi" w:hAnsiTheme="minorHAnsi" w:cstheme="minorHAnsi"/>
-        </w:rPr>
-        <w:t>]-[</w:t>
-      </w:r>
-      <w:proofErr w:type="spellStart"/>
-      <w:r>
-        <w:rPr>
-          <w:rFonts w:asciiTheme="minorHAnsi" w:hAnsiTheme="minorHAnsi" w:cstheme="minorHAnsi"/>
-        </w:rPr>
-        <w:t>amcincomingresource</w:t>
-      </w:r>
-      <w:proofErr w:type="spellEnd"/>
-      <w:r>
-        <w:rPr>
-          <w:rFonts w:asciiTheme="minorHAnsi" w:hAnsiTheme="minorHAnsi" w:cstheme="minorHAnsi"/>
-        </w:rPr>
-        <w:t>]-[hash]</w:t>
+        <w:t>[name_of_stack]-[amcincomingresource]-[hash]</w:t>
       </w:r>
     </w:p>
     <w:p>
@@ -5439,7 +5075,6 @@
         <w:rPr>
           <w:rFonts w:asciiTheme="minorHAnsi" w:hAnsiTheme="minorHAnsi" w:cstheme="minorHAnsi"/>
         </w:rPr>
-        <w:lastRenderedPageBreak/>
         <w:t xml:space="preserve">Select the gateway created during the stack launch. </w:t>
       </w:r>
     </w:p>
@@ -5458,30 +5093,8 @@
         <w:rPr>
           <w:rFonts w:asciiTheme="minorHAnsi" w:hAnsiTheme="minorHAnsi" w:cstheme="minorHAnsi"/>
         </w:rPr>
-        <w:t>Naming convention: [</w:t>
-      </w:r>
-      <w:proofErr w:type="spellStart"/>
-      <w:r>
-        <w:rPr>
-          <w:rFonts w:asciiTheme="minorHAnsi" w:hAnsiTheme="minorHAnsi" w:cstheme="minorHAnsi"/>
-        </w:rPr>
-        <w:t>name_of_stack</w:t>
-      </w:r>
-      <w:proofErr w:type="spellEnd"/>
-      <w:r>
-        <w:rPr>
-          <w:rFonts w:asciiTheme="minorHAnsi" w:hAnsiTheme="minorHAnsi" w:cstheme="minorHAnsi"/>
-        </w:rPr>
-        <w:t>]_</w:t>
-      </w:r>
-      <w:proofErr w:type="spellStart"/>
-      <w:r>
-        <w:rPr>
-          <w:rFonts w:asciiTheme="minorHAnsi" w:hAnsiTheme="minorHAnsi" w:cstheme="minorHAnsi"/>
-        </w:rPr>
-        <w:t>Automated_Gateway</w:t>
-      </w:r>
-      <w:proofErr w:type="spellEnd"/>
+        <w:t>Naming convention: [name_of_stack]_Automated_Gateway</w:t>
+      </w:r>
     </w:p>
     <w:p>
       <w:pPr>
@@ -5516,35 +5129,7 @@
         <w:rPr>
           <w:rFonts w:asciiTheme="minorHAnsi" w:hAnsiTheme="minorHAnsi" w:cstheme="minorHAnsi"/>
         </w:rPr>
-        <w:t xml:space="preserve">Ignition format: </w:t>
-      </w:r>
-      <w:proofErr w:type="spellStart"/>
-      <w:r>
-        <w:rPr>
-          <w:rFonts w:asciiTheme="minorHAnsi" w:hAnsiTheme="minorHAnsi" w:cstheme="minorHAnsi"/>
-        </w:rPr>
-        <w:t>opc.tcp</w:t>
-      </w:r>
-      <w:proofErr w:type="spellEnd"/>
-      <w:r>
-        <w:rPr>
-          <w:rFonts w:asciiTheme="minorHAnsi" w:hAnsiTheme="minorHAnsi" w:cstheme="minorHAnsi"/>
-        </w:rPr>
-        <w:t>://&lt;</w:t>
-      </w:r>
-      <w:proofErr w:type="spellStart"/>
-      <w:r>
-        <w:rPr>
-          <w:rFonts w:asciiTheme="minorHAnsi" w:hAnsiTheme="minorHAnsi" w:cstheme="minorHAnsi"/>
-        </w:rPr>
-        <w:t>reachable_IP</w:t>
-      </w:r>
-      <w:proofErr w:type="spellEnd"/>
-      <w:r>
-        <w:rPr>
-          <w:rFonts w:asciiTheme="minorHAnsi" w:hAnsiTheme="minorHAnsi" w:cstheme="minorHAnsi"/>
-        </w:rPr>
-        <w:t>&gt;:62541</w:t>
+        <w:t>Ignition format: opc.tcp://&lt;reachable_IP&gt;:62541</w:t>
       </w:r>
     </w:p>
     <w:p>
@@ -5562,35 +5147,7 @@
         <w:rPr>
           <w:rFonts w:asciiTheme="minorHAnsi" w:hAnsiTheme="minorHAnsi" w:cstheme="minorHAnsi"/>
         </w:rPr>
-        <w:t xml:space="preserve">KepServer format: </w:t>
-      </w:r>
-      <w:proofErr w:type="spellStart"/>
-      <w:r>
-        <w:rPr>
-          <w:rFonts w:asciiTheme="minorHAnsi" w:hAnsiTheme="minorHAnsi" w:cstheme="minorHAnsi"/>
-        </w:rPr>
-        <w:t>opc.tcp</w:t>
-      </w:r>
-      <w:proofErr w:type="spellEnd"/>
-      <w:r>
-        <w:rPr>
-          <w:rFonts w:asciiTheme="minorHAnsi" w:hAnsiTheme="minorHAnsi" w:cstheme="minorHAnsi"/>
-        </w:rPr>
-        <w:t>://&lt;</w:t>
-      </w:r>
-      <w:proofErr w:type="spellStart"/>
-      <w:r>
-        <w:rPr>
-          <w:rFonts w:asciiTheme="minorHAnsi" w:hAnsiTheme="minorHAnsi" w:cstheme="minorHAnsi"/>
-        </w:rPr>
-        <w:t>reachable_IP</w:t>
-      </w:r>
-      <w:proofErr w:type="spellEnd"/>
-      <w:r>
-        <w:rPr>
-          <w:rFonts w:asciiTheme="minorHAnsi" w:hAnsiTheme="minorHAnsi" w:cstheme="minorHAnsi"/>
-        </w:rPr>
-        <w:t>&gt;:49320</w:t>
+        <w:t>KepServer format: opc.tcp://&lt;reachable_IP&gt;:49320</w:t>
       </w:r>
     </w:p>
     <w:p>
@@ -5717,21 +5274,7 @@
         <w:rPr>
           <w:rFonts w:asciiTheme="minorHAnsi" w:hAnsiTheme="minorHAnsi" w:cstheme="minorHAnsi"/>
         </w:rPr>
-        <w:t xml:space="preserve">In the asset tree on the left, drill down to an asset (i.e. </w:t>
-      </w:r>
-      <w:proofErr w:type="spellStart"/>
-      <w:r>
-        <w:rPr>
-          <w:rFonts w:asciiTheme="minorHAnsi" w:hAnsiTheme="minorHAnsi" w:cstheme="minorHAnsi"/>
-        </w:rPr>
-        <w:t>Hauloff</w:t>
-      </w:r>
-      <w:proofErr w:type="spellEnd"/>
-      <w:r>
-        <w:rPr>
-          <w:rFonts w:asciiTheme="minorHAnsi" w:hAnsiTheme="minorHAnsi" w:cstheme="minorHAnsi"/>
-        </w:rPr>
-        <w:t xml:space="preserve"> or Conveyor), select it and then select “Measurements” tab for that asset.</w:t>
+        <w:t>In the asset tree on the left, drill down to an asset (i.e. Hauloff or Conveyor), select it and then select “Measurements” tab for that asset.</w:t>
       </w:r>
     </w:p>
     <w:p>
@@ -5778,7 +5321,6 @@
         <w:rPr>
           <w:rFonts w:asciiTheme="minorHAnsi" w:hAnsiTheme="minorHAnsi" w:cstheme="minorHAnsi"/>
         </w:rPr>
-        <w:lastRenderedPageBreak/>
         <w:t>View SiteWise Portal Data</w:t>
       </w:r>
       <w:bookmarkEnd w:id="7"/>
@@ -6051,7 +5593,6 @@
         <w:rPr>
           <w:rFonts w:asciiTheme="minorHAnsi" w:hAnsiTheme="minorHAnsi" w:cstheme="minorHAnsi"/>
         </w:rPr>
-        <w:lastRenderedPageBreak/>
         <w:t>Troubleshooting</w:t>
       </w:r>
       <w:bookmarkEnd w:id="8"/>
@@ -6124,35 +5665,7 @@
         <w:rPr>
           <w:rFonts w:asciiTheme="minorHAnsi" w:hAnsiTheme="minorHAnsi" w:cstheme="minorHAnsi"/>
         </w:rPr>
-        <w:t>In the AWS lambda console, navigate to the function named [</w:t>
-      </w:r>
-      <w:proofErr w:type="spellStart"/>
-      <w:r>
-        <w:rPr>
-          <w:rFonts w:asciiTheme="minorHAnsi" w:hAnsiTheme="minorHAnsi" w:cstheme="minorHAnsi"/>
-        </w:rPr>
-        <w:t>name_of_stack</w:t>
-      </w:r>
-      <w:proofErr w:type="spellEnd"/>
-      <w:r>
-        <w:rPr>
-          <w:rFonts w:asciiTheme="minorHAnsi" w:hAnsiTheme="minorHAnsi" w:cstheme="minorHAnsi"/>
-        </w:rPr>
-        <w:t>]-</w:t>
-      </w:r>
-      <w:proofErr w:type="spellStart"/>
-      <w:r>
-        <w:rPr>
-          <w:rFonts w:asciiTheme="minorHAnsi" w:hAnsiTheme="minorHAnsi" w:cstheme="minorHAnsi"/>
-        </w:rPr>
-        <w:t>AssetModelIngestionLambdaResource</w:t>
-      </w:r>
-      <w:proofErr w:type="spellEnd"/>
-      <w:r>
-        <w:rPr>
-          <w:rFonts w:asciiTheme="minorHAnsi" w:hAnsiTheme="minorHAnsi" w:cstheme="minorHAnsi"/>
-        </w:rPr>
-        <w:t>-[hash]</w:t>
+        <w:t>In the AWS lambda console, navigate to the function named [name_of_stack]-AssetModelIngestionLambdaResource-[hash]</w:t>
       </w:r>
     </w:p>
     <w:p>
@@ -6349,30 +5862,8 @@
         <w:rPr>
           <w:rFonts w:asciiTheme="minorHAnsi" w:hAnsiTheme="minorHAnsi" w:cstheme="minorHAnsi"/>
         </w:rPr>
-        <w:t>Naming convention: [</w:t>
-      </w:r>
-      <w:proofErr w:type="spellStart"/>
-      <w:r>
-        <w:rPr>
-          <w:rFonts w:asciiTheme="minorHAnsi" w:hAnsiTheme="minorHAnsi" w:cstheme="minorHAnsi"/>
-        </w:rPr>
-        <w:t>name_of_stack</w:t>
-      </w:r>
-      <w:proofErr w:type="spellEnd"/>
-      <w:r>
-        <w:rPr>
-          <w:rFonts w:asciiTheme="minorHAnsi" w:hAnsiTheme="minorHAnsi" w:cstheme="minorHAnsi"/>
-        </w:rPr>
-        <w:t>]_</w:t>
-      </w:r>
-      <w:proofErr w:type="spellStart"/>
-      <w:r>
-        <w:rPr>
-          <w:rFonts w:asciiTheme="minorHAnsi" w:hAnsiTheme="minorHAnsi" w:cstheme="minorHAnsi"/>
-        </w:rPr>
-        <w:t>Automated_Gateway</w:t>
-      </w:r>
-      <w:proofErr w:type="spellEnd"/>
+        <w:t>Naming convention: [name_of_stack]_Automated_Gateway</w:t>
+      </w:r>
     </w:p>
     <w:p>
       <w:pPr>
@@ -6486,7 +5977,6 @@
           <w:sz w:val="24"/>
           <w:szCs w:val="24"/>
         </w:rPr>
-        <w:lastRenderedPageBreak/>
         <w:t>Physical Brownfield Cleanup</w:t>
       </w:r>
       <w:bookmarkEnd w:id="9"/>
@@ -6635,35 +6125,7 @@
         <w:rPr>
           <w:rFonts w:asciiTheme="minorHAnsi" w:hAnsiTheme="minorHAnsi" w:cstheme="minorHAnsi"/>
         </w:rPr>
-        <w:t>For each bucket that is associated with the stack (naming convention: [</w:t>
-      </w:r>
-      <w:proofErr w:type="spellStart"/>
-      <w:r>
-        <w:rPr>
-          <w:rFonts w:asciiTheme="minorHAnsi" w:hAnsiTheme="minorHAnsi" w:cstheme="minorHAnsi"/>
-        </w:rPr>
-        <w:t>name_of_stack</w:t>
-      </w:r>
-      <w:proofErr w:type="spellEnd"/>
-      <w:r>
-        <w:rPr>
-          <w:rFonts w:asciiTheme="minorHAnsi" w:hAnsiTheme="minorHAnsi" w:cstheme="minorHAnsi"/>
-        </w:rPr>
-        <w:t>]-[</w:t>
-      </w:r>
-      <w:proofErr w:type="spellStart"/>
-      <w:r>
-        <w:rPr>
-          <w:rFonts w:asciiTheme="minorHAnsi" w:hAnsiTheme="minorHAnsi" w:cstheme="minorHAnsi"/>
-        </w:rPr>
-        <w:t>bucket_identifier</w:t>
-      </w:r>
-      <w:proofErr w:type="spellEnd"/>
-      <w:r>
-        <w:rPr>
-          <w:rFonts w:asciiTheme="minorHAnsi" w:hAnsiTheme="minorHAnsi" w:cstheme="minorHAnsi"/>
-        </w:rPr>
-        <w:t>]-unique hash), select the bucket, and click “Empty” under the search bar.</w:t>
+        <w:t>For each bucket that is associated with the stack (naming convention: [name_of_stack]-[bucket_identifier]-unique hash), select the bucket, and click “Empty” under the search bar.</w:t>
       </w:r>
     </w:p>
     <w:p>
@@ -6695,14 +6157,12 @@
           <w:rFonts w:asciiTheme="minorHAnsi" w:hAnsiTheme="minorHAnsi" w:cstheme="minorHAnsi"/>
         </w:rPr>
       </w:pPr>
-      <w:proofErr w:type="spellStart"/>
       <w:r>
         <w:rPr>
           <w:rFonts w:asciiTheme="minorHAnsi" w:hAnsiTheme="minorHAnsi" w:cstheme="minorHAnsi"/>
         </w:rPr>
         <w:t>amcincomingresource</w:t>
       </w:r>
-      <w:proofErr w:type="spellEnd"/>
     </w:p>
     <w:p>
       <w:pPr>
@@ -6715,14 +6175,12 @@
           <w:rFonts w:asciiTheme="minorHAnsi" w:hAnsiTheme="minorHAnsi" w:cstheme="minorHAnsi"/>
         </w:rPr>
       </w:pPr>
-      <w:proofErr w:type="spellStart"/>
       <w:r>
         <w:rPr>
           <w:rFonts w:asciiTheme="minorHAnsi" w:hAnsiTheme="minorHAnsi" w:cstheme="minorHAnsi"/>
         </w:rPr>
         <w:t>amcoutputresource</w:t>
       </w:r>
-      <w:proofErr w:type="spellEnd"/>
     </w:p>
     <w:p>
       <w:pPr>
@@ -6735,14 +6193,12 @@
           <w:rFonts w:asciiTheme="minorHAnsi" w:hAnsiTheme="minorHAnsi" w:cstheme="minorHAnsi"/>
         </w:rPr>
       </w:pPr>
-      <w:proofErr w:type="spellStart"/>
       <w:r>
         <w:rPr>
           <w:rFonts w:asciiTheme="minorHAnsi" w:hAnsiTheme="minorHAnsi" w:cstheme="minorHAnsi"/>
         </w:rPr>
         <w:t>devicesbucketresource</w:t>
       </w:r>
-      <w:proofErr w:type="spellEnd"/>
     </w:p>
     <w:p>
       <w:pPr>
@@ -6773,14 +6229,12 @@
           <w:rFonts w:asciiTheme="minorHAnsi" w:hAnsiTheme="minorHAnsi" w:cstheme="minorHAnsi"/>
         </w:rPr>
       </w:pPr>
-      <w:proofErr w:type="spellStart"/>
       <w:r>
         <w:rPr>
           <w:rFonts w:asciiTheme="minorHAnsi" w:hAnsiTheme="minorHAnsi" w:cstheme="minorHAnsi"/>
         </w:rPr>
         <w:t>lambdazipsbucket</w:t>
       </w:r>
-      <w:proofErr w:type="spellEnd"/>
     </w:p>
     <w:p>
       <w:pPr>
@@ -6923,7 +6377,33 @@
         <w:rPr>
           <w:rFonts w:asciiTheme="minorHAnsi" w:hAnsiTheme="minorHAnsi" w:cstheme="minorHAnsi"/>
         </w:rPr>
-        <w:t xml:space="preserve">There is a master and nested stack. you must delete the master stack (the one that does </w:t>
+        <w:t xml:space="preserve">There is a </w:t>
+      </w:r>
+      <w:r>
+        <w:rPr>
+          <w:rFonts w:asciiTheme="minorHAnsi" w:hAnsiTheme="minorHAnsi" w:cstheme="minorHAnsi"/>
+        </w:rPr>
+        <w:t>main</w:t>
+      </w:r>
+      <w:r>
+        <w:rPr>
+          <w:rFonts w:asciiTheme="minorHAnsi" w:hAnsiTheme="minorHAnsi" w:cstheme="minorHAnsi"/>
+        </w:rPr>
+        <w:t xml:space="preserve"> and nested stack. you must delete the </w:t>
+      </w:r>
+      <w:r>
+        <w:rPr>
+          <w:rFonts w:asciiTheme="minorHAnsi" w:hAnsiTheme="minorHAnsi" w:cstheme="minorHAnsi"/>
+        </w:rPr>
+        <w:t>main</w:t>
+      </w:r>
+      <w:bookmarkStart w:id="10" w:name="_GoBack"/>
+      <w:bookmarkEnd w:id="10"/>
+      <w:r>
+        <w:rPr>
+          <w:rFonts w:asciiTheme="minorHAnsi" w:hAnsiTheme="minorHAnsi" w:cstheme="minorHAnsi"/>
+        </w:rPr>
+        <w:t xml:space="preserve"> stack (the one that does </w:t>
       </w:r>
       <w:r>
         <w:rPr>
@@ -6955,21 +6435,7 @@
         <w:rPr>
           <w:rFonts w:asciiTheme="minorHAnsi" w:hAnsiTheme="minorHAnsi" w:cstheme="minorHAnsi"/>
         </w:rPr>
-        <w:t xml:space="preserve">Other resources to clean up after stack deletion (if desired, for cleanliness): SiteWise Portal, SiteWise Gateway, SiteWise Models and Assets, </w:t>
-      </w:r>
-      <w:proofErr w:type="spellStart"/>
-      <w:r>
-        <w:rPr>
-          <w:rFonts w:asciiTheme="minorHAnsi" w:hAnsiTheme="minorHAnsi" w:cstheme="minorHAnsi"/>
-        </w:rPr>
-        <w:t>QuickSight</w:t>
-      </w:r>
-      <w:proofErr w:type="spellEnd"/>
-      <w:r>
-        <w:rPr>
-          <w:rFonts w:asciiTheme="minorHAnsi" w:hAnsiTheme="minorHAnsi" w:cstheme="minorHAnsi"/>
-        </w:rPr>
-        <w:t xml:space="preserve"> dataset.</w:t>
+        <w:t>Other resources to clean up after stack deletion (if desired, for cleanliness): SiteWise Portal, SiteWise Gateway, SiteWise Models and Assets, QuickSight dataset.</w:t>
       </w:r>
     </w:p>
     <w:p>
@@ -7017,35 +6483,7 @@
         <w:rPr>
           <w:rFonts w:asciiTheme="minorHAnsi" w:hAnsiTheme="minorHAnsi" w:cstheme="minorHAnsi"/>
         </w:rPr>
-        <w:t>Navigate to a terminal on the edge hardware. Become the root user using the “</w:t>
-      </w:r>
-      <w:proofErr w:type="spellStart"/>
-      <w:r>
-        <w:rPr>
-          <w:rFonts w:asciiTheme="minorHAnsi" w:hAnsiTheme="minorHAnsi" w:cstheme="minorHAnsi"/>
-        </w:rPr>
-        <w:t>sudo</w:t>
-      </w:r>
-      <w:proofErr w:type="spellEnd"/>
-      <w:r>
-        <w:rPr>
-          <w:rFonts w:asciiTheme="minorHAnsi" w:hAnsiTheme="minorHAnsi" w:cstheme="minorHAnsi"/>
-        </w:rPr>
-        <w:t xml:space="preserve"> </w:t>
-      </w:r>
-      <w:proofErr w:type="spellStart"/>
-      <w:r>
-        <w:rPr>
-          <w:rFonts w:asciiTheme="minorHAnsi" w:hAnsiTheme="minorHAnsi" w:cstheme="minorHAnsi"/>
-        </w:rPr>
-        <w:t>su</w:t>
-      </w:r>
-      <w:proofErr w:type="spellEnd"/>
-      <w:r>
-        <w:rPr>
-          <w:rFonts w:asciiTheme="minorHAnsi" w:hAnsiTheme="minorHAnsi" w:cstheme="minorHAnsi"/>
-        </w:rPr>
-        <w:t>” command.</w:t>
+        <w:t>Navigate to a terminal on the edge hardware. Become the root user using the “sudo su” command.</w:t>
       </w:r>
     </w:p>
     <w:p>
@@ -7081,50 +6519,7 @@
         <w:rPr>
           <w:rFonts w:asciiTheme="minorHAnsi" w:hAnsiTheme="minorHAnsi" w:cstheme="minorHAnsi"/>
         </w:rPr>
-        <w:lastRenderedPageBreak/>
-        <w:t xml:space="preserve">apt remove </w:t>
-      </w:r>
-      <w:proofErr w:type="spellStart"/>
-      <w:r>
-        <w:rPr>
-          <w:rFonts w:asciiTheme="minorHAnsi" w:hAnsiTheme="minorHAnsi" w:cstheme="minorHAnsi"/>
-        </w:rPr>
-        <w:t>aws</w:t>
-      </w:r>
-      <w:proofErr w:type="spellEnd"/>
-      <w:r>
-        <w:rPr>
-          <w:rFonts w:asciiTheme="minorHAnsi" w:hAnsiTheme="minorHAnsi" w:cstheme="minorHAnsi"/>
-        </w:rPr>
-        <w:t>-</w:t>
-      </w:r>
-      <w:proofErr w:type="spellStart"/>
-      <w:r>
-        <w:rPr>
-          <w:rFonts w:asciiTheme="minorHAnsi" w:hAnsiTheme="minorHAnsi" w:cstheme="minorHAnsi"/>
-        </w:rPr>
-        <w:t>iot</w:t>
-      </w:r>
-      <w:proofErr w:type="spellEnd"/>
-      <w:r>
-        <w:rPr>
-          <w:rFonts w:asciiTheme="minorHAnsi" w:hAnsiTheme="minorHAnsi" w:cstheme="minorHAnsi"/>
-        </w:rPr>
-        <w:t>-</w:t>
-      </w:r>
-      <w:proofErr w:type="spellStart"/>
-      <w:r>
-        <w:rPr>
-          <w:rFonts w:asciiTheme="minorHAnsi" w:hAnsiTheme="minorHAnsi" w:cstheme="minorHAnsi"/>
-        </w:rPr>
-        <w:t>greengrass</w:t>
-      </w:r>
-      <w:proofErr w:type="spellEnd"/>
-      <w:r>
-        <w:rPr>
-          <w:rFonts w:asciiTheme="minorHAnsi" w:hAnsiTheme="minorHAnsi" w:cstheme="minorHAnsi"/>
-        </w:rPr>
-        <w:t xml:space="preserve">-core </w:t>
+        <w:t xml:space="preserve">apt remove aws-iot-greengrass-core </w:t>
       </w:r>
     </w:p>
     <w:p>
@@ -7142,16 +6537,8 @@
         <w:rPr>
           <w:rFonts w:asciiTheme="minorHAnsi" w:hAnsiTheme="minorHAnsi" w:cstheme="minorHAnsi"/>
         </w:rPr>
-        <w:t>rm -rf /</w:t>
-      </w:r>
-      <w:proofErr w:type="spellStart"/>
-      <w:r>
-        <w:rPr>
-          <w:rFonts w:asciiTheme="minorHAnsi" w:hAnsiTheme="minorHAnsi" w:cstheme="minorHAnsi"/>
-        </w:rPr>
-        <w:t>greengrass</w:t>
-      </w:r>
-      <w:proofErr w:type="spellEnd"/>
+        <w:t>rm -rf /greengrass</w:t>
+      </w:r>
     </w:p>
     <w:p>
       <w:pPr>
@@ -7168,16 +6555,8 @@
         <w:rPr>
           <w:rFonts w:asciiTheme="minorHAnsi" w:hAnsiTheme="minorHAnsi" w:cstheme="minorHAnsi"/>
         </w:rPr>
-        <w:t>rm -rf /var/</w:t>
-      </w:r>
-      <w:proofErr w:type="spellStart"/>
-      <w:r>
-        <w:rPr>
-          <w:rFonts w:asciiTheme="minorHAnsi" w:hAnsiTheme="minorHAnsi" w:cstheme="minorHAnsi"/>
-        </w:rPr>
-        <w:t>sitewise</w:t>
-      </w:r>
-      <w:proofErr w:type="spellEnd"/>
+        <w:t>rm -rf /var/sitewise</w:t>
+      </w:r>
     </w:p>
     <w:p>
       <w:pPr>
@@ -7216,17 +6595,16 @@
           <w:szCs w:val="24"/>
         </w:rPr>
       </w:pPr>
-      <w:bookmarkStart w:id="10" w:name="_Toc45112276"/>
+      <w:bookmarkStart w:id="11" w:name="_Toc45112276"/>
       <w:r>
         <w:rPr>
           <w:rFonts w:asciiTheme="minorHAnsi" w:hAnsiTheme="minorHAnsi" w:cstheme="minorHAnsi"/>
           <w:sz w:val="24"/>
           <w:szCs w:val="24"/>
         </w:rPr>
-        <w:lastRenderedPageBreak/>
         <w:t>Physical Brownfield FAQs</w:t>
       </w:r>
-      <w:bookmarkEnd w:id="10"/>
+      <w:bookmarkEnd w:id="11"/>
     </w:p>
     <w:p>
       <w:pPr>
@@ -7707,35 +7085,7 @@
         <w:rPr>
           <w:rFonts w:asciiTheme="minorHAnsi" w:hAnsiTheme="minorHAnsi" w:cstheme="minorHAnsi"/>
         </w:rPr>
-        <w:t>Additionally, shared memory on the device is secured via /</w:t>
-      </w:r>
-      <w:proofErr w:type="spellStart"/>
-      <w:r>
-        <w:rPr>
-          <w:rFonts w:asciiTheme="minorHAnsi" w:hAnsiTheme="minorHAnsi" w:cstheme="minorHAnsi"/>
-        </w:rPr>
-        <w:t>etc</w:t>
-      </w:r>
-      <w:proofErr w:type="spellEnd"/>
-      <w:r>
-        <w:rPr>
-          <w:rFonts w:asciiTheme="minorHAnsi" w:hAnsiTheme="minorHAnsi" w:cstheme="minorHAnsi"/>
-        </w:rPr>
-        <w:t>/</w:t>
-      </w:r>
-      <w:proofErr w:type="spellStart"/>
-      <w:r>
-        <w:rPr>
-          <w:rFonts w:asciiTheme="minorHAnsi" w:hAnsiTheme="minorHAnsi" w:cstheme="minorHAnsi"/>
-        </w:rPr>
-        <w:t>fstab</w:t>
-      </w:r>
-      <w:proofErr w:type="spellEnd"/>
-      <w:r>
-        <w:rPr>
-          <w:rFonts w:asciiTheme="minorHAnsi" w:hAnsiTheme="minorHAnsi" w:cstheme="minorHAnsi"/>
-        </w:rPr>
-        <w:t xml:space="preserve">. </w:t>
+        <w:t xml:space="preserve">Additionally, shared memory on the device is secured via /etc/fstab. </w:t>
       </w:r>
     </w:p>
     <w:p>
@@ -7903,14 +7253,12 @@
           <w:rFonts w:asciiTheme="minorHAnsi" w:hAnsiTheme="minorHAnsi" w:cstheme="minorHAnsi"/>
         </w:rPr>
       </w:pPr>
-      <w:proofErr w:type="spellStart"/>
       <w:r>
         <w:rPr>
           <w:rFonts w:asciiTheme="minorHAnsi" w:hAnsiTheme="minorHAnsi" w:cstheme="minorHAnsi"/>
         </w:rPr>
         <w:t>IgnitionCirrusLink</w:t>
       </w:r>
-      <w:proofErr w:type="spellEnd"/>
     </w:p>
     <w:p>
       <w:pPr>
@@ -7927,21 +7275,7 @@
         <w:rPr>
           <w:rFonts w:asciiTheme="minorHAnsi" w:hAnsiTheme="minorHAnsi" w:cstheme="minorHAnsi"/>
         </w:rPr>
-        <w:t>Initiate a re-birth (</w:t>
-      </w:r>
-      <w:proofErr w:type="gramStart"/>
-      <w:r>
-        <w:rPr>
-          <w:rFonts w:asciiTheme="minorHAnsi" w:hAnsiTheme="minorHAnsi" w:cstheme="minorHAnsi"/>
-        </w:rPr>
-        <w:t>NBIRTH,DBIRTH</w:t>
-      </w:r>
-      <w:proofErr w:type="gramEnd"/>
-      <w:r>
-        <w:rPr>
-          <w:rFonts w:asciiTheme="minorHAnsi" w:hAnsiTheme="minorHAnsi" w:cstheme="minorHAnsi"/>
-        </w:rPr>
-        <w:t>) MQTT message that represents the your project hierarchy.</w:t>
+        <w:t>Initiate a re-birth (NBIRTH,DBIRTH) MQTT message that represents the your project hierarchy.</w:t>
       </w:r>
     </w:p>
     <w:p>
@@ -8086,21 +7420,7 @@
         <w:rPr>
           <w:rFonts w:asciiTheme="minorHAnsi" w:hAnsiTheme="minorHAnsi" w:cstheme="minorHAnsi"/>
         </w:rPr>
-        <w:t xml:space="preserve"> </w:t>
-      </w:r>
-      <w:proofErr w:type="spellStart"/>
-      <w:r>
-        <w:rPr>
-          <w:rFonts w:asciiTheme="minorHAnsi" w:hAnsiTheme="minorHAnsi" w:cstheme="minorHAnsi"/>
-        </w:rPr>
-        <w:t>Transmission</w:t>
-      </w:r>
-      <w:proofErr w:type="spellEnd"/>
-      <w:r>
-        <w:rPr>
-          <w:rFonts w:asciiTheme="minorHAnsi" w:hAnsiTheme="minorHAnsi" w:cstheme="minorHAnsi"/>
-        </w:rPr>
-        <w:t xml:space="preserve"> Control </w:t>
+        <w:t xml:space="preserve"> Transmission Control </w:t>
       </w:r>
       <w:r>
         <w:rPr>
@@ -8144,14 +7464,12 @@
           <w:rFonts w:asciiTheme="minorHAnsi" w:hAnsiTheme="minorHAnsi" w:cstheme="minorHAnsi"/>
         </w:rPr>
       </w:pPr>
-      <w:proofErr w:type="spellStart"/>
       <w:r>
         <w:rPr>
           <w:rFonts w:asciiTheme="minorHAnsi" w:hAnsiTheme="minorHAnsi" w:cstheme="minorHAnsi"/>
         </w:rPr>
         <w:t>IgnitionFileExport</w:t>
       </w:r>
-      <w:proofErr w:type="spellEnd"/>
     </w:p>
     <w:p>
       <w:pPr>
@@ -8186,35 +7504,7 @@
         <w:rPr>
           <w:rFonts w:asciiTheme="minorHAnsi" w:hAnsiTheme="minorHAnsi" w:cstheme="minorHAnsi"/>
         </w:rPr>
-        <w:t>[</w:t>
-      </w:r>
-      <w:proofErr w:type="spellStart"/>
-      <w:r>
-        <w:rPr>
-          <w:rFonts w:asciiTheme="minorHAnsi" w:hAnsiTheme="minorHAnsi" w:cstheme="minorHAnsi"/>
-        </w:rPr>
-        <w:t>name_of_stack</w:t>
-      </w:r>
-      <w:proofErr w:type="spellEnd"/>
-      <w:r>
-        <w:rPr>
-          <w:rFonts w:asciiTheme="minorHAnsi" w:hAnsiTheme="minorHAnsi" w:cstheme="minorHAnsi"/>
-        </w:rPr>
-        <w:t>]-[</w:t>
-      </w:r>
-      <w:proofErr w:type="spellStart"/>
-      <w:r>
-        <w:rPr>
-          <w:rFonts w:asciiTheme="minorHAnsi" w:hAnsiTheme="minorHAnsi" w:cstheme="minorHAnsi"/>
-        </w:rPr>
-        <w:t>amcincomingresource</w:t>
-      </w:r>
-      <w:proofErr w:type="spellEnd"/>
-      <w:r>
-        <w:rPr>
-          <w:rFonts w:asciiTheme="minorHAnsi" w:hAnsiTheme="minorHAnsi" w:cstheme="minorHAnsi"/>
-        </w:rPr>
-        <w:t>]-[hash]</w:t>
+        <w:t>[name_of_stack]-[amcincomingresource]-[hash]</w:t>
       </w:r>
     </w:p>
     <w:p>
@@ -8228,14 +7518,12 @@
           <w:rFonts w:asciiTheme="minorHAnsi" w:hAnsiTheme="minorHAnsi" w:cstheme="minorHAnsi"/>
         </w:rPr>
       </w:pPr>
-      <w:proofErr w:type="spellStart"/>
       <w:r>
         <w:rPr>
           <w:rFonts w:asciiTheme="minorHAnsi" w:hAnsiTheme="minorHAnsi" w:cstheme="minorHAnsi"/>
         </w:rPr>
         <w:t>KepServerFileExport</w:t>
       </w:r>
-      <w:proofErr w:type="spellEnd"/>
     </w:p>
     <w:p>
       <w:pPr>
@@ -8270,35 +7558,7 @@
         <w:rPr>
           <w:rFonts w:asciiTheme="minorHAnsi" w:hAnsiTheme="minorHAnsi" w:cstheme="minorHAnsi"/>
         </w:rPr>
-        <w:t>[</w:t>
-      </w:r>
-      <w:proofErr w:type="spellStart"/>
-      <w:r>
-        <w:rPr>
-          <w:rFonts w:asciiTheme="minorHAnsi" w:hAnsiTheme="minorHAnsi" w:cstheme="minorHAnsi"/>
-        </w:rPr>
-        <w:t>name_of_stack</w:t>
-      </w:r>
-      <w:proofErr w:type="spellEnd"/>
-      <w:r>
-        <w:rPr>
-          <w:rFonts w:asciiTheme="minorHAnsi" w:hAnsiTheme="minorHAnsi" w:cstheme="minorHAnsi"/>
-        </w:rPr>
-        <w:t>]-[</w:t>
-      </w:r>
-      <w:proofErr w:type="spellStart"/>
-      <w:r>
-        <w:rPr>
-          <w:rFonts w:asciiTheme="minorHAnsi" w:hAnsiTheme="minorHAnsi" w:cstheme="minorHAnsi"/>
-        </w:rPr>
-        <w:t>amcincomingresource</w:t>
-      </w:r>
-      <w:proofErr w:type="spellEnd"/>
-      <w:r>
-        <w:rPr>
-          <w:rFonts w:asciiTheme="minorHAnsi" w:hAnsiTheme="minorHAnsi" w:cstheme="minorHAnsi"/>
-        </w:rPr>
-        <w:t>]-[hash]</w:t>
+        <w:t>[name_of_stack]-[amcincomingresource]-[hash]</w:t>
       </w:r>
     </w:p>
     <w:p>
@@ -8317,11 +7577,11 @@
           <w:szCs w:val="24"/>
         </w:rPr>
       </w:pPr>
-      <w:bookmarkStart w:id="11" w:name="_Appendix"/>
-      <w:bookmarkStart w:id="12" w:name="_Toc45112277"/>
-      <w:bookmarkStart w:id="13" w:name="_Toc43112283"/>
-      <w:bookmarkStart w:id="14" w:name="_Toc43140616"/>
-      <w:bookmarkEnd w:id="11"/>
+      <w:bookmarkStart w:id="12" w:name="_Appendix"/>
+      <w:bookmarkStart w:id="13" w:name="_Toc45112277"/>
+      <w:bookmarkStart w:id="14" w:name="_Toc43112283"/>
+      <w:bookmarkStart w:id="15" w:name="_Toc43140616"/>
+      <w:bookmarkEnd w:id="12"/>
       <w:r>
         <w:rPr>
           <w:rFonts w:asciiTheme="minorHAnsi" w:hAnsiTheme="minorHAnsi" w:cstheme="minorHAnsi"/>
@@ -8330,7 +7590,7 @@
         </w:rPr>
         <w:t>Asset Model Converter</w:t>
       </w:r>
-      <w:bookmarkEnd w:id="12"/>
+      <w:bookmarkEnd w:id="13"/>
     </w:p>
     <w:p>
       <w:pPr>
@@ -8368,8 +7628,7 @@
           <w:szCs w:val="24"/>
         </w:rPr>
       </w:pPr>
-      <w:bookmarkStart w:id="15" w:name="_Toc45112278"/>
-      <w:proofErr w:type="spellStart"/>
+      <w:bookmarkStart w:id="16" w:name="_Toc45112278"/>
       <w:r>
         <w:rPr>
           <w:rFonts w:asciiTheme="minorHAnsi" w:hAnsiTheme="minorHAnsi" w:cstheme="minorHAnsi"/>
@@ -8378,71 +7637,26 @@
         </w:rPr>
         <w:t>AssetModelIngestion</w:t>
       </w:r>
-      <w:bookmarkEnd w:id="15"/>
-      <w:proofErr w:type="spellEnd"/>
-    </w:p>
-    <w:p>
-      <w:pPr>
-        <w:rPr>
-          <w:rFonts w:asciiTheme="minorHAnsi" w:hAnsiTheme="minorHAnsi" w:cstheme="minorHAnsi"/>
-        </w:rPr>
-      </w:pPr>
-    </w:p>
-    <w:p>
-      <w:pPr>
-        <w:rPr>
-          <w:rFonts w:asciiTheme="minorHAnsi" w:hAnsiTheme="minorHAnsi" w:cstheme="minorHAnsi"/>
-        </w:rPr>
-      </w:pPr>
-      <w:r>
-        <w:rPr>
-          <w:rFonts w:asciiTheme="minorHAnsi" w:hAnsiTheme="minorHAnsi" w:cstheme="minorHAnsi"/>
-        </w:rPr>
-        <w:t xml:space="preserve">This is the ingestion lambda. </w:t>
-      </w:r>
-      <w:proofErr w:type="spellStart"/>
-      <w:proofErr w:type="gramStart"/>
-      <w:r>
-        <w:rPr>
-          <w:rFonts w:asciiTheme="minorHAnsi" w:hAnsiTheme="minorHAnsi" w:cstheme="minorHAnsi"/>
-        </w:rPr>
-        <w:t>It’s</w:t>
-      </w:r>
-      <w:proofErr w:type="spellEnd"/>
-      <w:proofErr w:type="gramEnd"/>
-      <w:r>
-        <w:rPr>
-          <w:rFonts w:asciiTheme="minorHAnsi" w:hAnsiTheme="minorHAnsi" w:cstheme="minorHAnsi"/>
-        </w:rPr>
-        <w:t xml:space="preserve"> purpose is to listen to MQTT messages coming from the </w:t>
-      </w:r>
-      <w:proofErr w:type="spellStart"/>
-      <w:r>
-        <w:rPr>
-          <w:rFonts w:asciiTheme="minorHAnsi" w:hAnsiTheme="minorHAnsi" w:cstheme="minorHAnsi"/>
-        </w:rPr>
-        <w:t>CirusLink</w:t>
-      </w:r>
-      <w:proofErr w:type="spellEnd"/>
-      <w:r>
-        <w:rPr>
-          <w:rFonts w:asciiTheme="minorHAnsi" w:hAnsiTheme="minorHAnsi" w:cstheme="minorHAnsi"/>
-        </w:rPr>
-        <w:t xml:space="preserve"> Ignition module and put them into the </w:t>
-      </w:r>
-      <w:proofErr w:type="spellStart"/>
-      <w:r>
-        <w:rPr>
-          <w:rFonts w:asciiTheme="minorHAnsi" w:hAnsiTheme="minorHAnsi" w:cstheme="minorHAnsi"/>
-        </w:rPr>
-        <w:t>incoing</w:t>
-      </w:r>
-      <w:proofErr w:type="spellEnd"/>
-      <w:r>
-        <w:rPr>
-          <w:rFonts w:asciiTheme="minorHAnsi" w:hAnsiTheme="minorHAnsi" w:cstheme="minorHAnsi"/>
-        </w:rPr>
-        <w:t xml:space="preserve"> S3 bucket as objects. The relevant handler file is “assetModelIngestion.py”. </w:t>
+      <w:bookmarkEnd w:id="16"/>
+    </w:p>
+    <w:p>
+      <w:pPr>
+        <w:rPr>
+          <w:rFonts w:asciiTheme="minorHAnsi" w:hAnsiTheme="minorHAnsi" w:cstheme="minorHAnsi"/>
+        </w:rPr>
+      </w:pPr>
+    </w:p>
+    <w:p>
+      <w:pPr>
+        <w:rPr>
+          <w:rFonts w:asciiTheme="minorHAnsi" w:hAnsiTheme="minorHAnsi" w:cstheme="minorHAnsi"/>
+        </w:rPr>
+      </w:pPr>
+      <w:r>
+        <w:rPr>
+          <w:rFonts w:asciiTheme="minorHAnsi" w:hAnsiTheme="minorHAnsi" w:cstheme="minorHAnsi"/>
+        </w:rPr>
+        <w:t xml:space="preserve">This is the ingestion lambda. It’s purpose is to listen to MQTT messages coming from the CirusLink Ignition module and put them into the incoing S3 bucket as objects. The relevant handler file is “assetModelIngestion.py”. </w:t>
       </w:r>
     </w:p>
     <w:p>
@@ -8461,8 +7675,7 @@
           <w:szCs w:val="24"/>
         </w:rPr>
       </w:pPr>
-      <w:bookmarkStart w:id="16" w:name="_Toc45112279"/>
-      <w:proofErr w:type="spellStart"/>
+      <w:bookmarkStart w:id="17" w:name="_Toc45112279"/>
       <w:r>
         <w:rPr>
           <w:rFonts w:asciiTheme="minorHAnsi" w:hAnsiTheme="minorHAnsi" w:cstheme="minorHAnsi"/>
@@ -8471,8 +7684,7 @@
         </w:rPr>
         <w:t>AssetModelConverter</w:t>
       </w:r>
-      <w:bookmarkEnd w:id="16"/>
-      <w:proofErr w:type="spellEnd"/>
+      <w:bookmarkEnd w:id="17"/>
     </w:p>
     <w:p>
       <w:pPr>
@@ -8508,14 +7720,14 @@
           <w:rFonts w:asciiTheme="minorHAnsi" w:hAnsiTheme="minorHAnsi" w:cstheme="minorHAnsi"/>
         </w:rPr>
       </w:pPr>
-      <w:bookmarkStart w:id="17" w:name="_Toc45112280"/>
+      <w:bookmarkStart w:id="18" w:name="_Toc45112280"/>
       <w:r>
         <w:rPr>
           <w:rFonts w:asciiTheme="minorHAnsi" w:hAnsiTheme="minorHAnsi" w:cstheme="minorHAnsi"/>
         </w:rPr>
         <w:t>AMC1</w:t>
       </w:r>
-      <w:bookmarkEnd w:id="17"/>
+      <w:bookmarkEnd w:id="18"/>
       <w:r>
         <w:rPr>
           <w:rFonts w:asciiTheme="minorHAnsi" w:hAnsiTheme="minorHAnsi" w:cstheme="minorHAnsi"/>
@@ -8542,103 +7754,71 @@
           <w:rFonts w:asciiTheme="minorHAnsi" w:hAnsiTheme="minorHAnsi" w:cstheme="minorHAnsi"/>
           <w:color w:val="000000"/>
         </w:rPr>
-        <w:t xml:space="preserve">This code is triggered via an S3 Object Creation trigger from the incoming bucket. It has it’s reserved concurrent executions set to 1, to ensure that only a single instance of the lambda can ever fire at once. This has been done because the Ignition </w:t>
-      </w:r>
-      <w:proofErr w:type="spellStart"/>
-      <w:r>
+        <w:t>This code is triggered via an S3 Object Creation trigger from the incoming bucket. It has it’s reserved concurrent executions set to 1, to ensure that only a single instance of the lambda can ever fire at once. This has been done because the Ignition CirrusLink module can birth the asset structure as multiple discrete MQTT messages, each of which become file objects in S3.</w:t>
+      </w:r>
+    </w:p>
+    <w:p>
+      <w:pPr>
         <w:rPr>
           <w:rFonts w:asciiTheme="minorHAnsi" w:hAnsiTheme="minorHAnsi" w:cstheme="minorHAnsi"/>
           <w:color w:val="000000"/>
         </w:rPr>
-        <w:t>CirrusLink</w:t>
-      </w:r>
-      <w:proofErr w:type="spellEnd"/>
-      <w:r>
+      </w:pPr>
+    </w:p>
+    <w:p>
+      <w:pPr>
         <w:rPr>
           <w:rFonts w:asciiTheme="minorHAnsi" w:hAnsiTheme="minorHAnsi" w:cstheme="minorHAnsi"/>
           <w:color w:val="000000"/>
         </w:rPr>
-        <w:t xml:space="preserve"> module can birth the asset structure as multiple discrete MQTT messages, each of which become file objects in S3.</w:t>
-      </w:r>
-    </w:p>
-    <w:p>
-      <w:pPr>
+      </w:pPr>
+      <w:r>
         <w:rPr>
           <w:rFonts w:asciiTheme="minorHAnsi" w:hAnsiTheme="minorHAnsi" w:cstheme="minorHAnsi"/>
           <w:color w:val="000000"/>
         </w:rPr>
-      </w:pPr>
-    </w:p>
-    <w:p>
-      <w:pPr>
+        <w:t>The core logic of the AMC1 comes in the form of the main handler file, ‘assetModelConverter.py’. It contains the base lambda handler function, which in turn calls into the AssetModelConverter class to execute the handling of a given S3 object creation event. This code in turn calls the relevant Driver code to handle the asset structure files.</w:t>
+      </w:r>
+    </w:p>
+    <w:p>
+      <w:pPr>
+        <w:rPr>
+          <w:rFonts w:asciiTheme="minorHAnsi" w:hAnsiTheme="minorHAnsi" w:cstheme="minorHAnsi"/>
+        </w:rPr>
+      </w:pPr>
+    </w:p>
+    <w:p>
+      <w:pPr>
+        <w:pStyle w:val="Heading4"/>
+        <w:rPr>
+          <w:rFonts w:asciiTheme="minorHAnsi" w:hAnsiTheme="minorHAnsi" w:cstheme="minorHAnsi"/>
+        </w:rPr>
+      </w:pPr>
+      <w:r>
+        <w:rPr>
+          <w:rFonts w:asciiTheme="minorHAnsi" w:hAnsiTheme="minorHAnsi" w:cstheme="minorHAnsi"/>
+        </w:rPr>
+        <w:t xml:space="preserve">Drivers </w:t>
+      </w:r>
+    </w:p>
+    <w:p>
+      <w:pPr>
+        <w:rPr>
+          <w:rFonts w:asciiTheme="minorHAnsi" w:hAnsiTheme="minorHAnsi" w:cstheme="minorHAnsi"/>
+        </w:rPr>
+      </w:pPr>
+    </w:p>
+    <w:p>
+      <w:pPr>
+        <w:rPr>
+          <w:rFonts w:asciiTheme="minorHAnsi" w:hAnsiTheme="minorHAnsi" w:cstheme="minorHAnsi"/>
+        </w:rPr>
+      </w:pPr>
+      <w:r>
         <w:rPr>
           <w:rFonts w:asciiTheme="minorHAnsi" w:hAnsiTheme="minorHAnsi" w:cstheme="minorHAnsi"/>
           <w:color w:val="000000"/>
         </w:rPr>
-      </w:pPr>
-      <w:r>
-        <w:rPr>
-          <w:rFonts w:asciiTheme="minorHAnsi" w:hAnsiTheme="minorHAnsi" w:cstheme="minorHAnsi"/>
-          <w:color w:val="000000"/>
-        </w:rPr>
-        <w:t xml:space="preserve">The core logic of the AMC1 comes in the form of the main handler file, ‘assetModelConverter.py’. It contains the base lambda handler function, which in turn calls into the </w:t>
-      </w:r>
-      <w:proofErr w:type="spellStart"/>
-      <w:r>
-        <w:rPr>
-          <w:rFonts w:asciiTheme="minorHAnsi" w:hAnsiTheme="minorHAnsi" w:cstheme="minorHAnsi"/>
-          <w:color w:val="000000"/>
-        </w:rPr>
-        <w:t>AssetModelConverter</w:t>
-      </w:r>
-      <w:proofErr w:type="spellEnd"/>
-      <w:r>
-        <w:rPr>
-          <w:rFonts w:asciiTheme="minorHAnsi" w:hAnsiTheme="minorHAnsi" w:cstheme="minorHAnsi"/>
-          <w:color w:val="000000"/>
-        </w:rPr>
-        <w:t xml:space="preserve"> class to execute the handling of a given S3 object creation event. This code in turn calls the relevant Driver code to handle the asset structure files.</w:t>
-      </w:r>
-    </w:p>
-    <w:p>
-      <w:pPr>
-        <w:rPr>
-          <w:rFonts w:asciiTheme="minorHAnsi" w:hAnsiTheme="minorHAnsi" w:cstheme="minorHAnsi"/>
-        </w:rPr>
-      </w:pPr>
-    </w:p>
-    <w:p>
-      <w:pPr>
-        <w:pStyle w:val="Heading4"/>
-        <w:rPr>
-          <w:rFonts w:asciiTheme="minorHAnsi" w:hAnsiTheme="minorHAnsi" w:cstheme="minorHAnsi"/>
-        </w:rPr>
-      </w:pPr>
-      <w:r>
-        <w:rPr>
-          <w:rFonts w:asciiTheme="minorHAnsi" w:hAnsiTheme="minorHAnsi" w:cstheme="minorHAnsi"/>
-        </w:rPr>
-        <w:t xml:space="preserve">Drivers </w:t>
-      </w:r>
-    </w:p>
-    <w:p>
-      <w:pPr>
-        <w:rPr>
-          <w:rFonts w:asciiTheme="minorHAnsi" w:hAnsiTheme="minorHAnsi" w:cstheme="minorHAnsi"/>
-        </w:rPr>
-      </w:pPr>
-    </w:p>
-    <w:p>
-      <w:pPr>
-        <w:rPr>
-          <w:rFonts w:asciiTheme="minorHAnsi" w:hAnsiTheme="minorHAnsi" w:cstheme="minorHAnsi"/>
-        </w:rPr>
-      </w:pPr>
-      <w:r>
-        <w:rPr>
-          <w:rFonts w:asciiTheme="minorHAnsi" w:hAnsiTheme="minorHAnsi" w:cstheme="minorHAnsi"/>
-          <w:color w:val="000000"/>
-        </w:rPr>
         <w:t>Drivers in AMC1 are responsible for parsing the incoming asset structure file(s), and converting it into a normalized format that is then stored into DynamoDB. Please see the ‘Creating AMC Drivers’ section of the Getting Started guide for more details on creating drivers, and the DynamoDB normalized format.</w:t>
       </w:r>
     </w:p>
@@ -8656,14 +7836,14 @@
           <w:rFonts w:asciiTheme="minorHAnsi" w:hAnsiTheme="minorHAnsi" w:cstheme="minorHAnsi"/>
         </w:rPr>
       </w:pPr>
-      <w:bookmarkStart w:id="18" w:name="_Toc45112281"/>
+      <w:bookmarkStart w:id="19" w:name="_Toc45112281"/>
       <w:r>
         <w:rPr>
           <w:rFonts w:asciiTheme="minorHAnsi" w:hAnsiTheme="minorHAnsi" w:cstheme="minorHAnsi"/>
         </w:rPr>
         <w:t>AMC2</w:t>
       </w:r>
-      <w:bookmarkEnd w:id="18"/>
+      <w:bookmarkEnd w:id="19"/>
     </w:p>
     <w:p>
       <w:pPr>
@@ -8686,23 +7866,7 @@
           <w:rFonts w:asciiTheme="minorHAnsi" w:hAnsiTheme="minorHAnsi" w:cstheme="minorHAnsi"/>
           <w:color w:val="000000"/>
         </w:rPr>
-        <w:t xml:space="preserve">This relevant code file here is ‘createSitewiseResources.py’ This contains code to take the normalized DynamoDB format, and create relevant AWS IoT </w:t>
-      </w:r>
-      <w:proofErr w:type="spellStart"/>
-      <w:r>
-        <w:rPr>
-          <w:rFonts w:asciiTheme="minorHAnsi" w:hAnsiTheme="minorHAnsi" w:cstheme="minorHAnsi"/>
-          <w:color w:val="000000"/>
-        </w:rPr>
-        <w:t>Sitewise</w:t>
-      </w:r>
-      <w:proofErr w:type="spellEnd"/>
-      <w:r>
-        <w:rPr>
-          <w:rFonts w:asciiTheme="minorHAnsi" w:hAnsiTheme="minorHAnsi" w:cstheme="minorHAnsi"/>
-          <w:color w:val="000000"/>
-        </w:rPr>
-        <w:t xml:space="preserve"> assets and models from that format. Changes are marked in the DynamoDB table to various assets/models that require updates/creation.</w:t>
+        <w:t>This relevant code file here is ‘createSitewiseResources.py’ This contains code to take the normalized DynamoDB format, and create relevant AWS IoT Sitewise assets and models from that format. Changes are marked in the DynamoDB table to various assets/models that require updates/creation.</w:t>
       </w:r>
     </w:p>
     <w:p>
@@ -8727,24 +7891,7 @@
           <w:rFonts w:asciiTheme="minorHAnsi" w:hAnsiTheme="minorHAnsi" w:cstheme="minorHAnsi"/>
           <w:color w:val="000000"/>
         </w:rPr>
-        <w:lastRenderedPageBreak/>
-        <w:t xml:space="preserve">Additionally, all AWS IoT </w:t>
-      </w:r>
-      <w:proofErr w:type="spellStart"/>
-      <w:r>
-        <w:rPr>
-          <w:rFonts w:asciiTheme="minorHAnsi" w:hAnsiTheme="minorHAnsi" w:cstheme="minorHAnsi"/>
-          <w:color w:val="000000"/>
-        </w:rPr>
-        <w:t>Sitewise</w:t>
-      </w:r>
-      <w:proofErr w:type="spellEnd"/>
-      <w:r>
-        <w:rPr>
-          <w:rFonts w:asciiTheme="minorHAnsi" w:hAnsiTheme="minorHAnsi" w:cstheme="minorHAnsi"/>
-          <w:color w:val="000000"/>
-        </w:rPr>
-        <w:t xml:space="preserve"> interactions take place in the ‘sitewiseUtils.py’ code.</w:t>
+        <w:t>Additionally, all AWS IoT Sitewise interactions take place in the ‘sitewiseUtils.py’ code.</w:t>
       </w:r>
     </w:p>
     <w:p>
@@ -8829,23 +7976,7 @@
           <w:rFonts w:asciiTheme="minorHAnsi" w:hAnsiTheme="minorHAnsi" w:cstheme="minorHAnsi"/>
           <w:color w:val="000000"/>
         </w:rPr>
-        <w:t xml:space="preserve">The DynamoDB models table is queried to look for models that require creation. Those are created in AWS IoT </w:t>
-      </w:r>
-      <w:proofErr w:type="spellStart"/>
-      <w:r>
-        <w:rPr>
-          <w:rFonts w:asciiTheme="minorHAnsi" w:hAnsiTheme="minorHAnsi" w:cstheme="minorHAnsi"/>
-          <w:color w:val="000000"/>
-        </w:rPr>
-        <w:t>Sitewise</w:t>
-      </w:r>
-      <w:proofErr w:type="spellEnd"/>
-      <w:r>
-        <w:rPr>
-          <w:rFonts w:asciiTheme="minorHAnsi" w:hAnsiTheme="minorHAnsi" w:cstheme="minorHAnsi"/>
-          <w:color w:val="000000"/>
-        </w:rPr>
-        <w:t>.</w:t>
+        <w:t>The DynamoDB models table is queried to look for models that require creation. Those are created in AWS IoT Sitewise.</w:t>
       </w:r>
     </w:p>
     <w:p>
@@ -8880,23 +8011,7 @@
           <w:rFonts w:asciiTheme="minorHAnsi" w:hAnsiTheme="minorHAnsi" w:cstheme="minorHAnsi"/>
           <w:color w:val="000000"/>
         </w:rPr>
-        <w:t xml:space="preserve">The DynamoDB assets table is also queries, looking for records that are marked as needing creation. Those assets, instances of the models created during ‘Model Creation’ are then created in AWS IoT </w:t>
-      </w:r>
-      <w:proofErr w:type="spellStart"/>
-      <w:r>
-        <w:rPr>
-          <w:rFonts w:asciiTheme="minorHAnsi" w:hAnsiTheme="minorHAnsi" w:cstheme="minorHAnsi"/>
-          <w:color w:val="000000"/>
-        </w:rPr>
-        <w:t>Sitewise</w:t>
-      </w:r>
-      <w:proofErr w:type="spellEnd"/>
-      <w:r>
-        <w:rPr>
-          <w:rFonts w:asciiTheme="minorHAnsi" w:hAnsiTheme="minorHAnsi" w:cstheme="minorHAnsi"/>
-          <w:color w:val="000000"/>
-        </w:rPr>
-        <w:t>.</w:t>
+        <w:t>The DynamoDB assets table is also queries, looking for records that are marked as needing creation. Those assets, instances of the models created during ‘Model Creation’ are then created in AWS IoT Sitewise.</w:t>
       </w:r>
     </w:p>
     <w:p>
@@ -8962,21 +8077,12 @@
           <w:color w:val="000000"/>
         </w:rPr>
       </w:pPr>
-      <w:proofErr w:type="gramStart"/>
       <w:r>
         <w:rPr>
           <w:rFonts w:asciiTheme="minorHAnsi" w:hAnsiTheme="minorHAnsi" w:cstheme="minorHAnsi"/>
           <w:color w:val="000000"/>
         </w:rPr>
-        <w:t>Similarly</w:t>
-      </w:r>
-      <w:proofErr w:type="gramEnd"/>
-      <w:r>
-        <w:rPr>
-          <w:rFonts w:asciiTheme="minorHAnsi" w:hAnsiTheme="minorHAnsi" w:cstheme="minorHAnsi"/>
-          <w:color w:val="000000"/>
-        </w:rPr>
-        <w:t xml:space="preserve"> in this final step, assets that are tagged as having a parent/child relationship are associated with each.</w:t>
+        <w:t>Similarly in this final step, assets that are tagged as having a parent/child relationship are associated with each.</w:t>
       </w:r>
     </w:p>
     <w:p>
@@ -8998,7 +8104,7 @@
           <w:szCs w:val="24"/>
         </w:rPr>
       </w:pPr>
-      <w:bookmarkStart w:id="19" w:name="_Toc45112282"/>
+      <w:bookmarkStart w:id="20" w:name="_Toc45112282"/>
       <w:r>
         <w:rPr>
           <w:rFonts w:asciiTheme="minorHAnsi" w:hAnsiTheme="minorHAnsi" w:cstheme="minorHAnsi"/>
@@ -9007,7 +8113,7 @@
         </w:rPr>
         <w:t>Creating AMC Drivers</w:t>
       </w:r>
-      <w:bookmarkEnd w:id="19"/>
+      <w:bookmarkEnd w:id="20"/>
     </w:p>
     <w:p>
       <w:pPr>
@@ -9023,14 +8129,14 @@
           <w:rFonts w:asciiTheme="minorHAnsi" w:hAnsiTheme="minorHAnsi" w:cstheme="minorHAnsi"/>
         </w:rPr>
       </w:pPr>
-      <w:bookmarkStart w:id="20" w:name="_Toc45112283"/>
+      <w:bookmarkStart w:id="21" w:name="_Toc45112283"/>
       <w:r>
         <w:rPr>
           <w:rFonts w:asciiTheme="minorHAnsi" w:hAnsiTheme="minorHAnsi" w:cstheme="minorHAnsi"/>
         </w:rPr>
         <w:t>Instructions</w:t>
       </w:r>
-      <w:bookmarkEnd w:id="20"/>
+      <w:bookmarkEnd w:id="21"/>
     </w:p>
     <w:p>
       <w:pPr>
@@ -9208,21 +8314,7 @@
         <w:rPr>
           <w:rFonts w:asciiTheme="minorHAnsi" w:hAnsiTheme="minorHAnsi" w:cstheme="minorHAnsi"/>
         </w:rPr>
-        <w:t>Edit the entry point file for the AMC (/functions/source/</w:t>
-      </w:r>
-      <w:proofErr w:type="spellStart"/>
-      <w:r>
-        <w:rPr>
-          <w:rFonts w:asciiTheme="minorHAnsi" w:hAnsiTheme="minorHAnsi" w:cstheme="minorHAnsi"/>
-        </w:rPr>
-        <w:t>AssetModelConverter</w:t>
-      </w:r>
-      <w:proofErr w:type="spellEnd"/>
-      <w:r>
-        <w:rPr>
-          <w:rFonts w:asciiTheme="minorHAnsi" w:hAnsiTheme="minorHAnsi" w:cstheme="minorHAnsi"/>
-        </w:rPr>
-        <w:t>/assetModelConverter.py) to use your new driver:</w:t>
+        <w:t>Edit the entry point file for the AMC (/functions/source/AssetModelConverter/assetModelConverter.py) to use your new driver:</w:t>
       </w:r>
     </w:p>
     <w:p>
@@ -9258,36 +8350,7 @@
         <w:rPr>
           <w:rFonts w:asciiTheme="minorHAnsi" w:hAnsiTheme="minorHAnsi" w:cstheme="minorHAnsi"/>
         </w:rPr>
-        <w:lastRenderedPageBreak/>
-        <w:t>From drivers.[</w:t>
-      </w:r>
-      <w:proofErr w:type="spellStart"/>
-      <w:r>
-        <w:rPr>
-          <w:rFonts w:asciiTheme="minorHAnsi" w:hAnsiTheme="minorHAnsi" w:cstheme="minorHAnsi"/>
-        </w:rPr>
-        <w:t>name_of_file</w:t>
-      </w:r>
-      <w:proofErr w:type="spellEnd"/>
-      <w:r>
-        <w:rPr>
-          <w:rFonts w:asciiTheme="minorHAnsi" w:hAnsiTheme="minorHAnsi" w:cstheme="minorHAnsi"/>
-        </w:rPr>
-        <w:t>] import [</w:t>
-      </w:r>
-      <w:proofErr w:type="spellStart"/>
-      <w:r>
-        <w:rPr>
-          <w:rFonts w:asciiTheme="minorHAnsi" w:hAnsiTheme="minorHAnsi" w:cstheme="minorHAnsi"/>
-        </w:rPr>
-        <w:t>name_of_driver_class</w:t>
-      </w:r>
-      <w:proofErr w:type="spellEnd"/>
-      <w:r>
-        <w:rPr>
-          <w:rFonts w:asciiTheme="minorHAnsi" w:hAnsiTheme="minorHAnsi" w:cstheme="minorHAnsi"/>
-        </w:rPr>
-        <w:t>]</w:t>
+        <w:t>From drivers.[name_of_file] import [name_of_driver_class]</w:t>
       </w:r>
     </w:p>
     <w:p>
@@ -9305,21 +8368,7 @@
         <w:rPr>
           <w:rFonts w:asciiTheme="minorHAnsi" w:hAnsiTheme="minorHAnsi" w:cstheme="minorHAnsi"/>
         </w:rPr>
-        <w:t>Add your driver to the ‘</w:t>
-      </w:r>
-      <w:proofErr w:type="spellStart"/>
-      <w:r>
-        <w:rPr>
-          <w:rFonts w:asciiTheme="minorHAnsi" w:hAnsiTheme="minorHAnsi" w:cstheme="minorHAnsi"/>
-        </w:rPr>
-        <w:t>driverTable</w:t>
-      </w:r>
-      <w:proofErr w:type="spellEnd"/>
-      <w:r>
-        <w:rPr>
-          <w:rFonts w:asciiTheme="minorHAnsi" w:hAnsiTheme="minorHAnsi" w:cstheme="minorHAnsi"/>
-        </w:rPr>
-        <w:t>’ list</w:t>
+        <w:t>Add your driver to the ‘driverTable’ list</w:t>
       </w:r>
     </w:p>
     <w:p>
@@ -9337,35 +8386,7 @@
         <w:rPr>
           <w:rFonts w:asciiTheme="minorHAnsi" w:hAnsiTheme="minorHAnsi" w:cstheme="minorHAnsi"/>
         </w:rPr>
-        <w:t>‘[</w:t>
-      </w:r>
-      <w:proofErr w:type="spellStart"/>
-      <w:r>
-        <w:rPr>
-          <w:rFonts w:asciiTheme="minorHAnsi" w:hAnsiTheme="minorHAnsi" w:cstheme="minorHAnsi"/>
-        </w:rPr>
-        <w:t>name_of_driver</w:t>
-      </w:r>
-      <w:proofErr w:type="spellEnd"/>
-      <w:r>
-        <w:rPr>
-          <w:rFonts w:asciiTheme="minorHAnsi" w:hAnsiTheme="minorHAnsi" w:cstheme="minorHAnsi"/>
-        </w:rPr>
-        <w:t>]’: [</w:t>
-      </w:r>
-      <w:proofErr w:type="spellStart"/>
-      <w:r>
-        <w:rPr>
-          <w:rFonts w:asciiTheme="minorHAnsi" w:hAnsiTheme="minorHAnsi" w:cstheme="minorHAnsi"/>
-        </w:rPr>
-        <w:t>name_of_driver_class</w:t>
-      </w:r>
-      <w:proofErr w:type="spellEnd"/>
-      <w:r>
-        <w:rPr>
-          <w:rFonts w:asciiTheme="minorHAnsi" w:hAnsiTheme="minorHAnsi" w:cstheme="minorHAnsi"/>
-        </w:rPr>
-        <w:t>]</w:t>
+        <w:t>‘[name_of_driver]’: [name_of_driver_class]</w:t>
       </w:r>
     </w:p>
     <w:p>
@@ -9383,21 +8404,7 @@
         <w:rPr>
           <w:rFonts w:asciiTheme="minorHAnsi" w:hAnsiTheme="minorHAnsi" w:cstheme="minorHAnsi"/>
         </w:rPr>
-        <w:t xml:space="preserve">Replace the </w:t>
-      </w:r>
-      <w:proofErr w:type="spellStart"/>
-      <w:r>
-        <w:rPr>
-          <w:rFonts w:asciiTheme="minorHAnsi" w:hAnsiTheme="minorHAnsi" w:cstheme="minorHAnsi"/>
-        </w:rPr>
-        <w:t>AssetModelConverter</w:t>
-      </w:r>
-      <w:proofErr w:type="spellEnd"/>
-      <w:r>
-        <w:rPr>
-          <w:rFonts w:asciiTheme="minorHAnsi" w:hAnsiTheme="minorHAnsi" w:cstheme="minorHAnsi"/>
-        </w:rPr>
-        <w:t xml:space="preserve"> zip file with its new contents:</w:t>
+        <w:t>Replace the AssetModelConverter zip file with its new contents:</w:t>
       </w:r>
     </w:p>
     <w:p>
@@ -9415,21 +8422,7 @@
         <w:rPr>
           <w:rFonts w:asciiTheme="minorHAnsi" w:hAnsiTheme="minorHAnsi" w:cstheme="minorHAnsi"/>
         </w:rPr>
-        <w:t>Zip up the contents of /functions/source/</w:t>
-      </w:r>
-      <w:proofErr w:type="spellStart"/>
-      <w:r>
-        <w:rPr>
-          <w:rFonts w:asciiTheme="minorHAnsi" w:hAnsiTheme="minorHAnsi" w:cstheme="minorHAnsi"/>
-        </w:rPr>
-        <w:t>AssetModelConverter</w:t>
-      </w:r>
-      <w:proofErr w:type="spellEnd"/>
-      <w:r>
-        <w:rPr>
-          <w:rFonts w:asciiTheme="minorHAnsi" w:hAnsiTheme="minorHAnsi" w:cstheme="minorHAnsi"/>
-        </w:rPr>
-        <w:t>/</w:t>
+        <w:t>Zip up the contents of /functions/source/AssetModelConverter/</w:t>
       </w:r>
     </w:p>
     <w:p>
@@ -9501,16 +8494,8 @@
         <w:rPr>
           <w:rFonts w:asciiTheme="minorHAnsi" w:hAnsiTheme="minorHAnsi" w:cstheme="minorHAnsi"/>
         </w:rPr>
-        <w:t>/templates/IMC-</w:t>
-      </w:r>
-      <w:proofErr w:type="spellStart"/>
-      <w:r>
-        <w:rPr>
-          <w:rFonts w:asciiTheme="minorHAnsi" w:hAnsiTheme="minorHAnsi" w:cstheme="minorHAnsi"/>
-        </w:rPr>
-        <w:t>workload.template.yaml</w:t>
-      </w:r>
-      <w:proofErr w:type="spellEnd"/>
+        <w:t>/templates/IMC-workload.template.yaml</w:t>
+      </w:r>
     </w:p>
     <w:p>
       <w:pPr>
@@ -9527,21 +8512,7 @@
         <w:rPr>
           <w:rFonts w:asciiTheme="minorHAnsi" w:hAnsiTheme="minorHAnsi" w:cstheme="minorHAnsi"/>
         </w:rPr>
-        <w:t xml:space="preserve">Add an item to the list of </w:t>
-      </w:r>
-      <w:proofErr w:type="spellStart"/>
-      <w:r>
-        <w:rPr>
-          <w:rFonts w:asciiTheme="minorHAnsi" w:hAnsiTheme="minorHAnsi" w:cstheme="minorHAnsi"/>
-        </w:rPr>
-        <w:t>AMCDrivers</w:t>
-      </w:r>
-      <w:proofErr w:type="spellEnd"/>
-      <w:r>
-        <w:rPr>
-          <w:rFonts w:asciiTheme="minorHAnsi" w:hAnsiTheme="minorHAnsi" w:cstheme="minorHAnsi"/>
-        </w:rPr>
-        <w:t xml:space="preserve"> (parameter section)</w:t>
+        <w:t>Add an item to the list of AMCDrivers (parameter section)</w:t>
       </w:r>
     </w:p>
     <w:p>
@@ -9559,21 +8530,7 @@
         <w:rPr>
           <w:rFonts w:asciiTheme="minorHAnsi" w:hAnsiTheme="minorHAnsi" w:cstheme="minorHAnsi"/>
         </w:rPr>
-        <w:t>- [</w:t>
-      </w:r>
-      <w:proofErr w:type="spellStart"/>
-      <w:r>
-        <w:rPr>
-          <w:rFonts w:asciiTheme="minorHAnsi" w:hAnsiTheme="minorHAnsi" w:cstheme="minorHAnsi"/>
-        </w:rPr>
-        <w:t>name_of_driver_here</w:t>
-      </w:r>
-      <w:proofErr w:type="spellEnd"/>
-      <w:r>
-        <w:rPr>
-          <w:rFonts w:asciiTheme="minorHAnsi" w:hAnsiTheme="minorHAnsi" w:cstheme="minorHAnsi"/>
-        </w:rPr>
-        <w:t>]</w:t>
+        <w:t>- [name_of_driver_here]</w:t>
       </w:r>
     </w:p>
     <w:p>
@@ -9599,19 +8556,18 @@
           <w:szCs w:val="24"/>
         </w:rPr>
       </w:pPr>
-      <w:bookmarkStart w:id="21" w:name="_Toc45112284"/>
+      <w:bookmarkStart w:id="22" w:name="_Toc45112284"/>
       <w:r>
         <w:rPr>
           <w:rFonts w:asciiTheme="minorHAnsi" w:hAnsiTheme="minorHAnsi" w:cstheme="minorHAnsi"/>
           <w:sz w:val="24"/>
           <w:szCs w:val="24"/>
         </w:rPr>
-        <w:lastRenderedPageBreak/>
         <w:t>Appendix</w:t>
       </w:r>
-      <w:bookmarkEnd w:id="13"/>
       <w:bookmarkEnd w:id="14"/>
-      <w:bookmarkEnd w:id="21"/>
+      <w:bookmarkEnd w:id="15"/>
+      <w:bookmarkEnd w:id="22"/>
       <w:r>
         <w:rPr>
           <w:rFonts w:asciiTheme="minorHAnsi" w:hAnsiTheme="minorHAnsi" w:cstheme="minorHAnsi"/>
@@ -9637,11 +8593,11 @@
           <w:szCs w:val="24"/>
         </w:rPr>
       </w:pPr>
-      <w:bookmarkStart w:id="22" w:name="_Artifacts_1"/>
-      <w:bookmarkStart w:id="23" w:name="_Toc43112284"/>
-      <w:bookmarkStart w:id="24" w:name="_Toc43140617"/>
-      <w:bookmarkStart w:id="25" w:name="_Toc45112285"/>
-      <w:bookmarkEnd w:id="22"/>
+      <w:bookmarkStart w:id="23" w:name="_Artifacts_1"/>
+      <w:bookmarkStart w:id="24" w:name="_Toc43112284"/>
+      <w:bookmarkStart w:id="25" w:name="_Toc43140617"/>
+      <w:bookmarkStart w:id="26" w:name="_Toc45112285"/>
+      <w:bookmarkEnd w:id="23"/>
       <w:r>
         <w:rPr>
           <w:rFonts w:asciiTheme="minorHAnsi" w:hAnsiTheme="minorHAnsi" w:cstheme="minorHAnsi"/>
@@ -9650,9 +8606,9 @@
         </w:rPr>
         <w:t>Artifacts</w:t>
       </w:r>
-      <w:bookmarkEnd w:id="23"/>
       <w:bookmarkEnd w:id="24"/>
       <w:bookmarkEnd w:id="25"/>
+      <w:bookmarkEnd w:id="26"/>
     </w:p>
     <w:p>
       <w:pPr>
@@ -9777,7 +8733,6 @@
           <w:rFonts w:asciiTheme="minorHAnsi" w:hAnsiTheme="minorHAnsi" w:cstheme="minorHAnsi"/>
         </w:rPr>
       </w:pPr>
-      <w:proofErr w:type="spellStart"/>
       <w:r>
         <w:rPr>
           <w:rFonts w:asciiTheme="minorHAnsi" w:hAnsiTheme="minorHAnsi" w:cstheme="minorHAnsi"/>
@@ -9786,7 +8741,6 @@
         </w:rPr>
         <w:t>quickstart</w:t>
       </w:r>
-      <w:proofErr w:type="spellEnd"/>
       <w:r>
         <w:rPr>
           <w:rFonts w:asciiTheme="minorHAnsi" w:hAnsiTheme="minorHAnsi" w:cstheme="minorHAnsi"/>
@@ -9873,9 +8827,9 @@
           <w:szCs w:val="24"/>
         </w:rPr>
       </w:pPr>
-      <w:bookmarkStart w:id="26" w:name="_AMC-Approved_DynamoDB_Format"/>
-      <w:bookmarkStart w:id="27" w:name="_Toc45112286"/>
-      <w:bookmarkEnd w:id="26"/>
+      <w:bookmarkStart w:id="27" w:name="_AMC-Approved_DynamoDB_Format"/>
+      <w:bookmarkStart w:id="28" w:name="_Toc45112286"/>
+      <w:bookmarkEnd w:id="27"/>
       <w:r>
         <w:rPr>
           <w:rFonts w:asciiTheme="minorHAnsi" w:hAnsiTheme="minorHAnsi" w:cstheme="minorHAnsi"/>
@@ -9884,7 +8838,7 @@
         </w:rPr>
         <w:t>AMC-Approved DynamoDB Format</w:t>
       </w:r>
-      <w:bookmarkEnd w:id="27"/>
+      <w:bookmarkEnd w:id="28"/>
     </w:p>
     <w:p>
       <w:pPr>
@@ -9921,40 +8875,18 @@
           <w:rFonts w:asciiTheme="minorHAnsi" w:hAnsiTheme="minorHAnsi" w:cstheme="minorHAnsi"/>
         </w:rPr>
       </w:pPr>
-      <w:proofErr w:type="spellStart"/>
-      <w:r>
-        <w:rPr>
-          <w:rFonts w:asciiTheme="minorHAnsi" w:hAnsiTheme="minorHAnsi" w:cstheme="minorHAnsi"/>
-        </w:rPr>
-        <w:t>assetModelEntry</w:t>
-      </w:r>
-      <w:proofErr w:type="spellEnd"/>
-      <w:r>
-        <w:rPr>
-          <w:rFonts w:asciiTheme="minorHAnsi" w:hAnsiTheme="minorHAnsi" w:cstheme="minorHAnsi"/>
-        </w:rPr>
-        <w:t xml:space="preserve"> = {</w:t>
+      <w:r>
+        <w:rPr>
+          <w:rFonts w:asciiTheme="minorHAnsi" w:hAnsiTheme="minorHAnsi" w:cstheme="minorHAnsi"/>
+        </w:rPr>
+        <w:t>assetModelEntry = {</w:t>
       </w:r>
       <w:r>
         <w:rPr>
           <w:rFonts w:asciiTheme="minorHAnsi" w:hAnsiTheme="minorHAnsi" w:cstheme="minorHAnsi"/>
         </w:rPr>
         <w:br/>
-        <w:t>    “</w:t>
-      </w:r>
-      <w:proofErr w:type="spellStart"/>
-      <w:r>
-        <w:rPr>
-          <w:rFonts w:asciiTheme="minorHAnsi" w:hAnsiTheme="minorHAnsi" w:cstheme="minorHAnsi"/>
-        </w:rPr>
-        <w:t>assetModelName</w:t>
-      </w:r>
-      <w:proofErr w:type="spellEnd"/>
-      <w:r>
-        <w:rPr>
-          <w:rFonts w:asciiTheme="minorHAnsi" w:hAnsiTheme="minorHAnsi" w:cstheme="minorHAnsi"/>
-        </w:rPr>
-        <w:t>”: type&lt;string&gt;, # Name of the asset model</w:t>
+        <w:t>    “assetModelName”: type&lt;string&gt;, # Name of the asset model</w:t>
       </w:r>
       <w:r>
         <w:rPr>
@@ -9968,126 +8900,14 @@
           <w:rFonts w:asciiTheme="minorHAnsi" w:hAnsiTheme="minorHAnsi" w:cstheme="minorHAnsi"/>
         </w:rPr>
         <w:br/>
-        <w:t>    “</w:t>
-      </w:r>
-      <w:proofErr w:type="spellStart"/>
-      <w:r>
-        <w:rPr>
-          <w:rFonts w:asciiTheme="minorHAnsi" w:hAnsiTheme="minorHAnsi" w:cstheme="minorHAnsi"/>
-        </w:rPr>
-        <w:t>assetModelProperties</w:t>
-      </w:r>
-      <w:proofErr w:type="spellEnd"/>
-      <w:r>
-        <w:rPr>
-          <w:rFonts w:asciiTheme="minorHAnsi" w:hAnsiTheme="minorHAnsi" w:cstheme="minorHAnsi"/>
-        </w:rPr>
-        <w:t>”: type&lt;list&lt;</w:t>
-      </w:r>
-      <w:proofErr w:type="spellStart"/>
-      <w:r>
-        <w:rPr>
-          <w:rFonts w:asciiTheme="minorHAnsi" w:hAnsiTheme="minorHAnsi" w:cstheme="minorHAnsi"/>
-        </w:rPr>
-        <w:t>modelProperty</w:t>
-      </w:r>
-      <w:proofErr w:type="spellEnd"/>
-      <w:r>
-        <w:rPr>
-          <w:rFonts w:asciiTheme="minorHAnsi" w:hAnsiTheme="minorHAnsi" w:cstheme="minorHAnsi"/>
-        </w:rPr>
-        <w:t xml:space="preserve">&gt;&gt;, # list of </w:t>
-      </w:r>
-      <w:proofErr w:type="spellStart"/>
-      <w:r>
-        <w:rPr>
-          <w:rFonts w:asciiTheme="minorHAnsi" w:hAnsiTheme="minorHAnsi" w:cstheme="minorHAnsi"/>
-        </w:rPr>
-        <w:t>sitewise</w:t>
-      </w:r>
-      <w:proofErr w:type="spellEnd"/>
-      <w:r>
-        <w:rPr>
-          <w:rFonts w:asciiTheme="minorHAnsi" w:hAnsiTheme="minorHAnsi" w:cstheme="minorHAnsi"/>
-        </w:rPr>
-        <w:t xml:space="preserve"> </w:t>
-      </w:r>
-      <w:proofErr w:type="spellStart"/>
-      <w:r>
-        <w:rPr>
-          <w:rFonts w:asciiTheme="minorHAnsi" w:hAnsiTheme="minorHAnsi" w:cstheme="minorHAnsi"/>
-        </w:rPr>
-        <w:t>assetModelProperties</w:t>
-      </w:r>
-      <w:proofErr w:type="spellEnd"/>
-      <w:r>
-        <w:rPr>
-          <w:rFonts w:asciiTheme="minorHAnsi" w:hAnsiTheme="minorHAnsi" w:cstheme="minorHAnsi"/>
-        </w:rPr>
-        <w:t xml:space="preserve"> as ‘</w:t>
-      </w:r>
-      <w:proofErr w:type="spellStart"/>
-      <w:r>
-        <w:rPr>
-          <w:rFonts w:asciiTheme="minorHAnsi" w:hAnsiTheme="minorHAnsi" w:cstheme="minorHAnsi"/>
-        </w:rPr>
-        <w:t>modelProperty</w:t>
-      </w:r>
-      <w:proofErr w:type="spellEnd"/>
-      <w:r>
-        <w:rPr>
-          <w:rFonts w:asciiTheme="minorHAnsi" w:hAnsiTheme="minorHAnsi" w:cstheme="minorHAnsi"/>
-        </w:rPr>
-        <w:t>’ listed below.</w:t>
+        <w:t>    “assetModelProperties”: type&lt;list&lt;modelProperty&gt;&gt;, # list of sitewise assetModelProperties as ‘modelProperty’ listed below.</w:t>
       </w:r>
       <w:r>
         <w:rPr>
           <w:rFonts w:asciiTheme="minorHAnsi" w:hAnsiTheme="minorHAnsi" w:cstheme="minorHAnsi"/>
         </w:rPr>
         <w:br/>
-        <w:t>    “</w:t>
-      </w:r>
-      <w:proofErr w:type="spellStart"/>
-      <w:r>
-        <w:rPr>
-          <w:rFonts w:asciiTheme="minorHAnsi" w:hAnsiTheme="minorHAnsi" w:cstheme="minorHAnsi"/>
-        </w:rPr>
-        <w:t>assetModelHierarchies</w:t>
-      </w:r>
-      <w:proofErr w:type="spellEnd"/>
-      <w:r>
-        <w:rPr>
-          <w:rFonts w:asciiTheme="minorHAnsi" w:hAnsiTheme="minorHAnsi" w:cstheme="minorHAnsi"/>
-        </w:rPr>
-        <w:t xml:space="preserve">”: type&lt;list&gt;, # </w:t>
-      </w:r>
-      <w:proofErr w:type="spellStart"/>
-      <w:r>
-        <w:rPr>
-          <w:rFonts w:asciiTheme="minorHAnsi" w:hAnsiTheme="minorHAnsi" w:cstheme="minorHAnsi"/>
-        </w:rPr>
-        <w:t>sitewise</w:t>
-      </w:r>
-      <w:proofErr w:type="spellEnd"/>
-      <w:r>
-        <w:rPr>
-          <w:rFonts w:asciiTheme="minorHAnsi" w:hAnsiTheme="minorHAnsi" w:cstheme="minorHAnsi"/>
-        </w:rPr>
-        <w:t xml:space="preserve"> </w:t>
-      </w:r>
-      <w:proofErr w:type="spellStart"/>
-      <w:r>
-        <w:rPr>
-          <w:rFonts w:asciiTheme="minorHAnsi" w:hAnsiTheme="minorHAnsi" w:cstheme="minorHAnsi"/>
-        </w:rPr>
-        <w:t>assetModelHierarchies</w:t>
-      </w:r>
-      <w:proofErr w:type="spellEnd"/>
-      <w:r>
-        <w:rPr>
-          <w:rFonts w:asciiTheme="minorHAnsi" w:hAnsiTheme="minorHAnsi" w:cstheme="minorHAnsi"/>
-        </w:rPr>
-        <w:t>, leave blank []</w:t>
+        <w:t>    “assetModelHierarchies”: type&lt;list&gt;, # sitewise assetModelHierarchies, leave blank []</w:t>
       </w:r>
       <w:r>
         <w:rPr>
@@ -10108,21 +8928,7 @@
           <w:rFonts w:asciiTheme="minorHAnsi" w:hAnsiTheme="minorHAnsi" w:cstheme="minorHAnsi"/>
         </w:rPr>
         <w:br/>
-        <w:t>    </w:t>
-      </w:r>
-      <w:proofErr w:type="spellStart"/>
-      <w:r>
-        <w:rPr>
-          <w:rFonts w:asciiTheme="minorHAnsi" w:hAnsiTheme="minorHAnsi" w:cstheme="minorHAnsi"/>
-        </w:rPr>
-        <w:t>modelProperty</w:t>
-      </w:r>
-      <w:proofErr w:type="spellEnd"/>
-      <w:r>
-        <w:rPr>
-          <w:rFonts w:asciiTheme="minorHAnsi" w:hAnsiTheme="minorHAnsi" w:cstheme="minorHAnsi"/>
-        </w:rPr>
-        <w:t xml:space="preserve"> = {</w:t>
+        <w:t>    modelProperty = {</w:t>
       </w:r>
       <w:r>
         <w:rPr>
@@ -10136,35 +8942,7 @@
           <w:rFonts w:asciiTheme="minorHAnsi" w:hAnsiTheme="minorHAnsi" w:cstheme="minorHAnsi"/>
         </w:rPr>
         <w:br/>
-        <w:t>        ‘</w:t>
-      </w:r>
-      <w:proofErr w:type="spellStart"/>
-      <w:r>
-        <w:rPr>
-          <w:rFonts w:asciiTheme="minorHAnsi" w:hAnsiTheme="minorHAnsi" w:cstheme="minorHAnsi"/>
-        </w:rPr>
-        <w:t>dataType</w:t>
-      </w:r>
-      <w:proofErr w:type="spellEnd"/>
-      <w:r>
-        <w:rPr>
-          <w:rFonts w:asciiTheme="minorHAnsi" w:hAnsiTheme="minorHAnsi" w:cstheme="minorHAnsi"/>
-        </w:rPr>
-        <w:t xml:space="preserve">’: type&lt;string&gt;, # </w:t>
-      </w:r>
-      <w:proofErr w:type="spellStart"/>
-      <w:r>
-        <w:rPr>
-          <w:rFonts w:asciiTheme="minorHAnsi" w:hAnsiTheme="minorHAnsi" w:cstheme="minorHAnsi"/>
-        </w:rPr>
-        <w:t>Sitewise</w:t>
-      </w:r>
-      <w:proofErr w:type="spellEnd"/>
-      <w:r>
-        <w:rPr>
-          <w:rFonts w:asciiTheme="minorHAnsi" w:hAnsiTheme="minorHAnsi" w:cstheme="minorHAnsi"/>
-        </w:rPr>
-        <w:t xml:space="preserve"> data type of the property</w:t>
+        <w:t>        ‘dataType’: type&lt;string&gt;, # Sitewise data type of the property</w:t>
       </w:r>
       <w:r>
         <w:rPr>
@@ -10178,16 +8956,8 @@
           <w:rFonts w:asciiTheme="minorHAnsi" w:hAnsiTheme="minorHAnsi" w:cstheme="minorHAnsi"/>
         </w:rPr>
         <w:br/>
-        <w:t xml:space="preserve">            ‘measurement’: {} # Don’t change this or populate it with anything, used to identify property type in </w:t>
-      </w:r>
-      <w:proofErr w:type="spellStart"/>
-      <w:r>
-        <w:rPr>
-          <w:rFonts w:asciiTheme="minorHAnsi" w:hAnsiTheme="minorHAnsi" w:cstheme="minorHAnsi"/>
-        </w:rPr>
-        <w:t>sitewise</w:t>
-      </w:r>
-      <w:proofErr w:type="spellEnd"/>
+        <w:t>            ‘measurement’: {} # Don’t change this or populate it with anything, used to identify property type in sitewise</w:t>
+      </w:r>
       <w:r>
         <w:rPr>
           <w:rFonts w:asciiTheme="minorHAnsi" w:hAnsiTheme="minorHAnsi" w:cstheme="minorHAnsi"/>
@@ -10240,62 +9010,25 @@
           <w:rFonts w:asciiTheme="minorHAnsi" w:hAnsiTheme="minorHAnsi" w:cstheme="minorHAnsi"/>
         </w:rPr>
       </w:pPr>
-      <w:proofErr w:type="spellStart"/>
-      <w:r>
-        <w:rPr>
-          <w:rFonts w:asciiTheme="minorHAnsi" w:hAnsiTheme="minorHAnsi" w:cstheme="minorHAnsi"/>
-        </w:rPr>
-        <w:lastRenderedPageBreak/>
-        <w:t>assetEntry</w:t>
-      </w:r>
-      <w:proofErr w:type="spellEnd"/>
-      <w:r>
-        <w:rPr>
-          <w:rFonts w:asciiTheme="minorHAnsi" w:hAnsiTheme="minorHAnsi" w:cstheme="minorHAnsi"/>
-        </w:rPr>
-        <w:t xml:space="preserve"> = {</w:t>
+      <w:r>
+        <w:rPr>
+          <w:rFonts w:asciiTheme="minorHAnsi" w:hAnsiTheme="minorHAnsi" w:cstheme="minorHAnsi"/>
+        </w:rPr>
+        <w:t>assetEntry = {</w:t>
       </w:r>
       <w:r>
         <w:rPr>
           <w:rFonts w:asciiTheme="minorHAnsi" w:hAnsiTheme="minorHAnsi" w:cstheme="minorHAnsi"/>
         </w:rPr>
         <w:br/>
-        <w:t>    ‘</w:t>
-      </w:r>
-      <w:proofErr w:type="spellStart"/>
-      <w:r>
-        <w:rPr>
-          <w:rFonts w:asciiTheme="minorHAnsi" w:hAnsiTheme="minorHAnsi" w:cstheme="minorHAnsi"/>
-        </w:rPr>
-        <w:t>assetName</w:t>
-      </w:r>
-      <w:proofErr w:type="spellEnd"/>
-      <w:r>
-        <w:rPr>
-          <w:rFonts w:asciiTheme="minorHAnsi" w:hAnsiTheme="minorHAnsi" w:cstheme="minorHAnsi"/>
-        </w:rPr>
-        <w:t>’: type&lt;string&gt;, # name of the asset</w:t>
+        <w:t>    ‘assetName’: type&lt;string&gt;, # name of the asset</w:t>
       </w:r>
       <w:r>
         <w:rPr>
           <w:rFonts w:asciiTheme="minorHAnsi" w:hAnsiTheme="minorHAnsi" w:cstheme="minorHAnsi"/>
         </w:rPr>
         <w:br/>
-        <w:t>    ‘</w:t>
-      </w:r>
-      <w:proofErr w:type="spellStart"/>
-      <w:r>
-        <w:rPr>
-          <w:rFonts w:asciiTheme="minorHAnsi" w:hAnsiTheme="minorHAnsi" w:cstheme="minorHAnsi"/>
-        </w:rPr>
-        <w:t>modelName</w:t>
-      </w:r>
-      <w:proofErr w:type="spellEnd"/>
-      <w:r>
-        <w:rPr>
-          <w:rFonts w:asciiTheme="minorHAnsi" w:hAnsiTheme="minorHAnsi" w:cstheme="minorHAnsi"/>
-        </w:rPr>
-        <w:t>’: type&lt;string&gt;, # model name this asset is an instance of</w:t>
+        <w:t>    ‘modelName’: type&lt;string&gt;, # model name this asset is an instance of</w:t>
       </w:r>
       <w:r>
         <w:rPr>
@@ -10309,98 +9042,28 @@
           <w:rFonts w:asciiTheme="minorHAnsi" w:hAnsiTheme="minorHAnsi" w:cstheme="minorHAnsi"/>
         </w:rPr>
         <w:br/>
-        <w:t>    ‘tags’: type&lt;list&lt;</w:t>
-      </w:r>
-      <w:proofErr w:type="spellStart"/>
-      <w:r>
-        <w:rPr>
-          <w:rFonts w:asciiTheme="minorHAnsi" w:hAnsiTheme="minorHAnsi" w:cstheme="minorHAnsi"/>
-        </w:rPr>
-        <w:t>tagEntry</w:t>
-      </w:r>
-      <w:proofErr w:type="spellEnd"/>
-      <w:r>
-        <w:rPr>
-          <w:rFonts w:asciiTheme="minorHAnsi" w:hAnsiTheme="minorHAnsi" w:cstheme="minorHAnsi"/>
-        </w:rPr>
-        <w:t xml:space="preserve">&gt;&gt;, # List of </w:t>
-      </w:r>
-      <w:proofErr w:type="spellStart"/>
-      <w:r>
-        <w:rPr>
-          <w:rFonts w:asciiTheme="minorHAnsi" w:hAnsiTheme="minorHAnsi" w:cstheme="minorHAnsi"/>
-        </w:rPr>
-        <w:t>tagEntry</w:t>
-      </w:r>
-      <w:proofErr w:type="spellEnd"/>
-      <w:r>
-        <w:rPr>
-          <w:rFonts w:asciiTheme="minorHAnsi" w:hAnsiTheme="minorHAnsi" w:cstheme="minorHAnsi"/>
-        </w:rPr>
-        <w:t xml:space="preserve"> struct, as specified below</w:t>
+        <w:t>    ‘tags’: type&lt;list&lt;tagEntry&gt;&gt;, # List of tagEntry struct, as specified below</w:t>
       </w:r>
       <w:r>
         <w:rPr>
           <w:rFonts w:asciiTheme="minorHAnsi" w:hAnsiTheme="minorHAnsi" w:cstheme="minorHAnsi"/>
         </w:rPr>
         <w:br/>
-        <w:t>}    </w:t>
-      </w:r>
-      <w:proofErr w:type="spellStart"/>
-      <w:r>
-        <w:rPr>
-          <w:rFonts w:asciiTheme="minorHAnsi" w:hAnsiTheme="minorHAnsi" w:cstheme="minorHAnsi"/>
-        </w:rPr>
-        <w:t>tagEntry</w:t>
-      </w:r>
-      <w:proofErr w:type="spellEnd"/>
-      <w:r>
-        <w:rPr>
-          <w:rFonts w:asciiTheme="minorHAnsi" w:hAnsiTheme="minorHAnsi" w:cstheme="minorHAnsi"/>
-        </w:rPr>
-        <w:t xml:space="preserve"> = {</w:t>
+        <w:t>}    tagEntry = {</w:t>
       </w:r>
       <w:r>
         <w:rPr>
           <w:rFonts w:asciiTheme="minorHAnsi" w:hAnsiTheme="minorHAnsi" w:cstheme="minorHAnsi"/>
         </w:rPr>
         <w:br/>
-        <w:t>        ‘</w:t>
-      </w:r>
-      <w:proofErr w:type="spellStart"/>
-      <w:r>
-        <w:rPr>
-          <w:rFonts w:asciiTheme="minorHAnsi" w:hAnsiTheme="minorHAnsi" w:cstheme="minorHAnsi"/>
-        </w:rPr>
-        <w:t>tagName</w:t>
-      </w:r>
-      <w:proofErr w:type="spellEnd"/>
-      <w:r>
-        <w:rPr>
-          <w:rFonts w:asciiTheme="minorHAnsi" w:hAnsiTheme="minorHAnsi" w:cstheme="minorHAnsi"/>
-        </w:rPr>
-        <w:t>’: type&lt;string&gt;, # name of the tag</w:t>
+        <w:t>        ‘tagName’: type&lt;string&gt;, # name of the tag</w:t>
       </w:r>
       <w:r>
         <w:rPr>
           <w:rFonts w:asciiTheme="minorHAnsi" w:hAnsiTheme="minorHAnsi" w:cstheme="minorHAnsi"/>
         </w:rPr>
         <w:br/>
-        <w:t>        ‘</w:t>
-      </w:r>
-      <w:proofErr w:type="spellStart"/>
-      <w:r>
-        <w:rPr>
-          <w:rFonts w:asciiTheme="minorHAnsi" w:hAnsiTheme="minorHAnsi" w:cstheme="minorHAnsi"/>
-        </w:rPr>
-        <w:t>tagPath</w:t>
-      </w:r>
-      <w:proofErr w:type="spellEnd"/>
-      <w:r>
-        <w:rPr>
-          <w:rFonts w:asciiTheme="minorHAnsi" w:hAnsiTheme="minorHAnsi" w:cstheme="minorHAnsi"/>
-        </w:rPr>
-        <w:t>’: type&lt;string&gt;, # Full property alias path for the tag</w:t>
+        <w:t>        ‘tagPath’: type&lt;string&gt;, # Full property alias path for the tag</w:t>
       </w:r>
       <w:r>
         <w:rPr>
@@ -10426,9 +9089,9 @@
           <w:szCs w:val="24"/>
         </w:rPr>
       </w:pPr>
-      <w:bookmarkStart w:id="28" w:name="_Add_a_line"/>
-      <w:bookmarkStart w:id="29" w:name="_Toc45112287"/>
-      <w:bookmarkEnd w:id="28"/>
+      <w:bookmarkStart w:id="29" w:name="_Add_a_line"/>
+      <w:bookmarkStart w:id="30" w:name="_Toc45112287"/>
+      <w:bookmarkEnd w:id="29"/>
       <w:r>
         <w:rPr>
           <w:rFonts w:asciiTheme="minorHAnsi" w:hAnsiTheme="minorHAnsi" w:cstheme="minorHAnsi"/>
@@ -10437,7 +9100,7 @@
         </w:rPr>
         <w:t>Add a line and device to an Ignition project</w:t>
       </w:r>
-      <w:bookmarkEnd w:id="29"/>
+      <w:bookmarkEnd w:id="30"/>
     </w:p>
     <w:p>
       <w:pPr>
@@ -10666,19 +9329,11 @@
           <w:rFonts w:asciiTheme="minorHAnsi" w:hAnsiTheme="minorHAnsi" w:cstheme="minorHAnsi"/>
         </w:rPr>
       </w:pPr>
-      <w:proofErr w:type="spellStart"/>
-      <w:r>
-        <w:rPr>
-          <w:rFonts w:asciiTheme="minorHAnsi" w:hAnsiTheme="minorHAnsi" w:cstheme="minorHAnsi"/>
-        </w:rPr>
-        <w:t>Nagivate</w:t>
-      </w:r>
-      <w:proofErr w:type="spellEnd"/>
-      <w:r>
-        <w:rPr>
-          <w:rFonts w:asciiTheme="minorHAnsi" w:hAnsiTheme="minorHAnsi" w:cstheme="minorHAnsi"/>
-        </w:rPr>
-        <w:t xml:space="preserve"> to the Tag Browser, expand “Tags”, right click “Data Types” </w:t>
+      <w:r>
+        <w:rPr>
+          <w:rFonts w:asciiTheme="minorHAnsi" w:hAnsiTheme="minorHAnsi" w:cstheme="minorHAnsi"/>
+        </w:rPr>
+        <w:t xml:space="preserve">Nagivate to the Tag Browser, expand “Tags”, right click “Data Types” </w:t>
       </w:r>
       <w:r>
         <w:rPr>
@@ -10931,7 +9586,6 @@
         <w:rPr>
           <w:rFonts w:asciiTheme="minorHAnsi" w:hAnsiTheme="minorHAnsi" w:cstheme="minorHAnsi"/>
         </w:rPr>
-        <w:lastRenderedPageBreak/>
         <w:t>C</w:t>
       </w:r>
       <w:r>
@@ -11266,7 +9920,6 @@
         <w:rPr>
           <w:rFonts w:asciiTheme="minorHAnsi" w:hAnsiTheme="minorHAnsi" w:cstheme="minorHAnsi"/>
         </w:rPr>
-        <w:lastRenderedPageBreak/>
         <w:t xml:space="preserve">To the left of the “Properties” section, click the “Add Tag” button, and select OPC Tag: </w:t>
       </w:r>
     </w:p>
@@ -11712,59 +10365,27 @@
           <w:b/>
           <w:bCs/>
         </w:rPr>
-        <w:t xml:space="preserve">How do I add a </w:t>
-      </w:r>
-      <w:proofErr w:type="spellStart"/>
-      <w:r>
-        <w:rPr>
-          <w:rFonts w:asciiTheme="minorHAnsi" w:hAnsiTheme="minorHAnsi" w:cstheme="minorHAnsi"/>
-          <w:b/>
-          <w:bCs/>
-        </w:rPr>
-        <w:t>QuickSight</w:t>
-      </w:r>
-      <w:proofErr w:type="spellEnd"/>
-      <w:r>
-        <w:rPr>
-          <w:rFonts w:asciiTheme="minorHAnsi" w:hAnsiTheme="minorHAnsi" w:cstheme="minorHAnsi"/>
-          <w:b/>
-          <w:bCs/>
-        </w:rPr>
-        <w:t xml:space="preserve"> visual?</w:t>
-      </w:r>
-    </w:p>
-    <w:p>
-      <w:pPr>
-        <w:rPr>
-          <w:rFonts w:asciiTheme="minorHAnsi" w:hAnsiTheme="minorHAnsi" w:cstheme="minorHAnsi"/>
-        </w:rPr>
-      </w:pPr>
-    </w:p>
-    <w:p>
-      <w:pPr>
-        <w:rPr>
-          <w:rFonts w:asciiTheme="minorHAnsi" w:hAnsiTheme="minorHAnsi" w:cstheme="minorHAnsi"/>
-        </w:rPr>
-      </w:pPr>
-      <w:r>
-        <w:rPr>
-          <w:rFonts w:asciiTheme="minorHAnsi" w:hAnsiTheme="minorHAnsi" w:cstheme="minorHAnsi"/>
-        </w:rPr>
-        <w:t xml:space="preserve">Users may create Amazon </w:t>
-      </w:r>
-      <w:proofErr w:type="spellStart"/>
-      <w:r>
-        <w:rPr>
-          <w:rFonts w:asciiTheme="minorHAnsi" w:hAnsiTheme="minorHAnsi" w:cstheme="minorHAnsi"/>
-        </w:rPr>
-        <w:t>QuickSight</w:t>
-      </w:r>
-      <w:proofErr w:type="spellEnd"/>
-      <w:r>
-        <w:rPr>
-          <w:rFonts w:asciiTheme="minorHAnsi" w:hAnsiTheme="minorHAnsi" w:cstheme="minorHAnsi"/>
-        </w:rPr>
-        <w:t xml:space="preserve"> visuals for the data that is put in the S3 bucket via the Kinesis Data Firehose. Prior to creating these visuals, complete the following pre-requisite steps:</w:t>
+        <w:t>How do I add a QuickSight visual?</w:t>
+      </w:r>
+    </w:p>
+    <w:p>
+      <w:pPr>
+        <w:rPr>
+          <w:rFonts w:asciiTheme="minorHAnsi" w:hAnsiTheme="minorHAnsi" w:cstheme="minorHAnsi"/>
+        </w:rPr>
+      </w:pPr>
+    </w:p>
+    <w:p>
+      <w:pPr>
+        <w:rPr>
+          <w:rFonts w:asciiTheme="minorHAnsi" w:hAnsiTheme="minorHAnsi" w:cstheme="minorHAnsi"/>
+        </w:rPr>
+      </w:pPr>
+      <w:r>
+        <w:rPr>
+          <w:rFonts w:asciiTheme="minorHAnsi" w:hAnsiTheme="minorHAnsi" w:cstheme="minorHAnsi"/>
+        </w:rPr>
+        <w:t>Users may create Amazon QuickSight visuals for the data that is put in the S3 bucket via the Kinesis Data Firehose. Prior to creating these visuals, complete the following pre-requisite steps:</w:t>
       </w:r>
     </w:p>
     <w:p>
@@ -11800,22 +10421,7 @@
         <w:rPr>
           <w:rFonts w:asciiTheme="minorHAnsi" w:hAnsiTheme="minorHAnsi" w:cstheme="minorHAnsi"/>
         </w:rPr>
-        <w:lastRenderedPageBreak/>
-        <w:t xml:space="preserve">Open the AWS console and navigate to the </w:t>
-      </w:r>
-      <w:proofErr w:type="spellStart"/>
-      <w:r>
-        <w:rPr>
-          <w:rFonts w:asciiTheme="minorHAnsi" w:hAnsiTheme="minorHAnsi" w:cstheme="minorHAnsi"/>
-        </w:rPr>
-        <w:t>QuickSight</w:t>
-      </w:r>
-      <w:proofErr w:type="spellEnd"/>
-      <w:r>
-        <w:rPr>
-          <w:rFonts w:asciiTheme="minorHAnsi" w:hAnsiTheme="minorHAnsi" w:cstheme="minorHAnsi"/>
-        </w:rPr>
-        <w:t xml:space="preserve"> service console</w:t>
+        <w:t>Open the AWS console and navigate to the QuickSight service console</w:t>
       </w:r>
     </w:p>
     <w:p>
@@ -11833,49 +10439,7 @@
         <w:rPr>
           <w:rFonts w:asciiTheme="minorHAnsi" w:hAnsiTheme="minorHAnsi" w:cstheme="minorHAnsi"/>
         </w:rPr>
-        <w:t xml:space="preserve">If you have not previously used </w:t>
-      </w:r>
-      <w:proofErr w:type="spellStart"/>
-      <w:r>
-        <w:rPr>
-          <w:rFonts w:asciiTheme="minorHAnsi" w:hAnsiTheme="minorHAnsi" w:cstheme="minorHAnsi"/>
-        </w:rPr>
-        <w:t>QuickSight</w:t>
-      </w:r>
-      <w:proofErr w:type="spellEnd"/>
-      <w:r>
-        <w:rPr>
-          <w:rFonts w:asciiTheme="minorHAnsi" w:hAnsiTheme="minorHAnsi" w:cstheme="minorHAnsi"/>
-        </w:rPr>
-        <w:t xml:space="preserve">, you will be asked to grant access to </w:t>
-      </w:r>
-      <w:proofErr w:type="spellStart"/>
-      <w:r>
-        <w:rPr>
-          <w:rFonts w:asciiTheme="minorHAnsi" w:hAnsiTheme="minorHAnsi" w:cstheme="minorHAnsi"/>
-        </w:rPr>
-        <w:t>QuickSight</w:t>
-      </w:r>
-      <w:proofErr w:type="spellEnd"/>
-      <w:r>
-        <w:rPr>
-          <w:rFonts w:asciiTheme="minorHAnsi" w:hAnsiTheme="minorHAnsi" w:cstheme="minorHAnsi"/>
-        </w:rPr>
-        <w:t xml:space="preserve">. Refer to the Amazon </w:t>
-      </w:r>
-      <w:proofErr w:type="spellStart"/>
-      <w:r>
-        <w:rPr>
-          <w:rFonts w:asciiTheme="minorHAnsi" w:hAnsiTheme="minorHAnsi" w:cstheme="minorHAnsi"/>
-        </w:rPr>
-        <w:t>QuickSight</w:t>
-      </w:r>
-      <w:proofErr w:type="spellEnd"/>
-      <w:r>
-        <w:rPr>
-          <w:rFonts w:asciiTheme="minorHAnsi" w:hAnsiTheme="minorHAnsi" w:cstheme="minorHAnsi"/>
-        </w:rPr>
-        <w:t xml:space="preserve"> documentation for additional details:</w:t>
+        <w:t>If you have not previously used QuickSight, you will be asked to grant access to QuickSight. Refer to the Amazon QuickSight documentation for additional details:</w:t>
       </w:r>
     </w:p>
     <w:p>
@@ -11914,21 +10478,7 @@
         <w:rPr>
           <w:rFonts w:asciiTheme="minorHAnsi" w:hAnsiTheme="minorHAnsi" w:cstheme="minorHAnsi"/>
         </w:rPr>
-        <w:t xml:space="preserve">Create a </w:t>
-      </w:r>
-      <w:proofErr w:type="spellStart"/>
-      <w:r>
-        <w:rPr>
-          <w:rFonts w:asciiTheme="minorHAnsi" w:hAnsiTheme="minorHAnsi" w:cstheme="minorHAnsi"/>
-        </w:rPr>
-        <w:t>QuickSight</w:t>
-      </w:r>
-      <w:proofErr w:type="spellEnd"/>
-      <w:r>
-        <w:rPr>
-          <w:rFonts w:asciiTheme="minorHAnsi" w:hAnsiTheme="minorHAnsi" w:cstheme="minorHAnsi"/>
-        </w:rPr>
-        <w:t xml:space="preserve"> visual</w:t>
+        <w:t>Create a QuickSight visual</w:t>
       </w:r>
     </w:p>
     <w:p>
@@ -11946,21 +10496,7 @@
         <w:rPr>
           <w:rFonts w:asciiTheme="minorHAnsi" w:hAnsiTheme="minorHAnsi" w:cstheme="minorHAnsi"/>
         </w:rPr>
-        <w:t>The data source will be the S3 bucket that receives data via the AWS IoT Core rule. The S3 bucket is named: [</w:t>
-      </w:r>
-      <w:proofErr w:type="spellStart"/>
-      <w:r>
-        <w:rPr>
-          <w:rFonts w:asciiTheme="minorHAnsi" w:hAnsiTheme="minorHAnsi" w:cstheme="minorHAnsi"/>
-        </w:rPr>
-        <w:t>stack_name_here</w:t>
-      </w:r>
-      <w:proofErr w:type="spellEnd"/>
-      <w:r>
-        <w:rPr>
-          <w:rFonts w:asciiTheme="minorHAnsi" w:hAnsiTheme="minorHAnsi" w:cstheme="minorHAnsi"/>
-        </w:rPr>
-        <w:t>]-imcs3bucket-[hash]</w:t>
+        <w:t>The data source will be the S3 bucket that receives data via the AWS IoT Core rule. The S3 bucket is named: [stack_name_here]-imcs3bucket-[hash]</w:t>
       </w:r>
     </w:p>
     <w:p>
@@ -11978,21 +10514,7 @@
         <w:rPr>
           <w:rFonts w:asciiTheme="minorHAnsi" w:hAnsiTheme="minorHAnsi" w:cstheme="minorHAnsi"/>
         </w:rPr>
-        <w:t xml:space="preserve">Navigate to the Amazon </w:t>
-      </w:r>
-      <w:proofErr w:type="spellStart"/>
-      <w:r>
-        <w:rPr>
-          <w:rFonts w:asciiTheme="minorHAnsi" w:hAnsiTheme="minorHAnsi" w:cstheme="minorHAnsi"/>
-        </w:rPr>
-        <w:t>QuickSight</w:t>
-      </w:r>
-      <w:proofErr w:type="spellEnd"/>
-      <w:r>
-        <w:rPr>
-          <w:rFonts w:asciiTheme="minorHAnsi" w:hAnsiTheme="minorHAnsi" w:cstheme="minorHAnsi"/>
-        </w:rPr>
-        <w:t xml:space="preserve"> console home page and click “New analysis”, select “New dataset”, then select the Amazon S3 service icon. </w:t>
+        <w:t xml:space="preserve">Navigate to the Amazon QuickSight console home page and click “New analysis”, select “New dataset”, then select the Amazon S3 service icon. </w:t>
       </w:r>
     </w:p>
     <w:p>
@@ -12046,35 +10568,7 @@
         <w:rPr>
           <w:rFonts w:asciiTheme="minorHAnsi" w:hAnsiTheme="minorHAnsi" w:cstheme="minorHAnsi"/>
         </w:rPr>
-        <w:t>Manifest file: Leave the “URL” radio button selected for the “Upload a manifest file” text entry option and paste the S3 URL of the S3 bucket manifest file. The manifest file is located in the same S3 bucket where the data is stored (S3 bucket name: [</w:t>
-      </w:r>
-      <w:proofErr w:type="spellStart"/>
-      <w:r>
-        <w:rPr>
-          <w:rFonts w:asciiTheme="minorHAnsi" w:hAnsiTheme="minorHAnsi" w:cstheme="minorHAnsi"/>
-        </w:rPr>
-        <w:t>stack_name_here</w:t>
-      </w:r>
-      <w:proofErr w:type="spellEnd"/>
-      <w:r>
-        <w:rPr>
-          <w:rFonts w:asciiTheme="minorHAnsi" w:hAnsiTheme="minorHAnsi" w:cstheme="minorHAnsi"/>
-        </w:rPr>
-        <w:t>]-imcs3bucket-[hash]). The manifest file is named “</w:t>
-      </w:r>
-      <w:proofErr w:type="spellStart"/>
-      <w:r>
-        <w:rPr>
-          <w:rFonts w:asciiTheme="minorHAnsi" w:hAnsiTheme="minorHAnsi" w:cstheme="minorHAnsi"/>
-        </w:rPr>
-        <w:t>imcquicksightdata.json</w:t>
-      </w:r>
-      <w:proofErr w:type="spellEnd"/>
-      <w:r>
-        <w:rPr>
-          <w:rFonts w:asciiTheme="minorHAnsi" w:hAnsiTheme="minorHAnsi" w:cstheme="minorHAnsi"/>
-        </w:rPr>
-        <w:t>”. The S3 URL will follow this naming convention:</w:t>
+        <w:t>Manifest file: Leave the “URL” radio button selected for the “Upload a manifest file” text entry option and paste the S3 URL of the S3 bucket manifest file. The manifest file is located in the same S3 bucket where the data is stored (S3 bucket name: [stack_name_here]-imcs3bucket-[hash]). The manifest file is named “imcquicksightdata.json”. The S3 URL will follow this naming convention:</w:t>
       </w:r>
     </w:p>
     <w:p>
@@ -12123,7 +10617,7 @@
 </file>
 
 <file path=word/endnotes.xml><?xml version="1.0" encoding="utf-8"?>
-<w:endnotes xmlns:wpc="http://schemas.microsoft.com/office/word/2010/wordprocessingCanvas" xmlns:cx="http://schemas.microsoft.com/office/drawing/2014/chartex" xmlns:cx1="http://schemas.microsoft.com/office/drawing/2015/9/8/chartex" xmlns:cx2="http://schemas.microsoft.com/office/drawing/2015/10/21/chartex" xmlns:cx3="http://schemas.microsoft.com/office/drawing/2016/5/9/chartex" xmlns:cx4="http://schemas.microsoft.com/office/drawing/2016/5/10/chartex" xmlns:cx5="http://schemas.microsoft.com/office/drawing/2016/5/11/chartex" xmlns:cx6="http://schemas.microsoft.com/office/drawing/2016/5/12/chartex" xmlns:cx7="http://schemas.microsoft.com/office/drawing/2016/5/13/chartex" xmlns:cx8="http://schemas.microsoft.com/office/drawing/2016/5/14/chartex" xmlns:mc="http://schemas.openxmlformats.org/markup-compatibility/2006" xmlns:aink="http://schemas.microsoft.com/office/drawing/2016/ink" xmlns:am3d="http://schemas.microsoft.com/office/drawing/2017/model3d" xmlns:o="urn:schemas-microsoft-com:office:office" xmlns:r="http://schemas.openxmlformats.org/officeDocument/2006/relationships" xmlns:m="http://schemas.openxmlformats.org/officeDocument/2006/math" xmlns:v="urn:schemas-microsoft-com:vml" xmlns:wp14="http://schemas.microsoft.com/office/word/2010/wordprocessingDrawing" xmlns:wp="http://schemas.openxmlformats.org/drawingml/2006/wordprocessingDrawing" xmlns:w10="urn:schemas-microsoft-com:office:word" xmlns:w="http://schemas.openxmlformats.org/wordprocessingml/2006/main" xmlns:w14="http://schemas.microsoft.com/office/word/2010/wordml" xmlns:w15="http://schemas.microsoft.com/office/word/2012/wordml" xmlns:w16cex="http://schemas.microsoft.com/office/word/2018/wordml/cex" xmlns:w16cid="http://schemas.microsoft.com/office/word/2016/wordml/cid" xmlns:w16="http://schemas.microsoft.com/office/word/2018/wordml" xmlns:w16se="http://schemas.microsoft.com/office/word/2015/wordml/symex" xmlns:wpg="http://schemas.microsoft.com/office/word/2010/wordprocessingGroup" xmlns:wpi="http://schemas.microsoft.com/office/word/2010/wordprocessingInk" xmlns:wne="http://schemas.microsoft.com/office/word/2006/wordml" xmlns:wps="http://schemas.microsoft.com/office/word/2010/wordprocessingShape" mc:Ignorable="w14 w15 w16se w16cid w16 w16cex wp14">
+<w:endnotes xmlns:wpc="http://schemas.microsoft.com/office/word/2010/wordprocessingCanvas" xmlns:cx="http://schemas.microsoft.com/office/drawing/2014/chartex" xmlns:cx1="http://schemas.microsoft.com/office/drawing/2015/9/8/chartex" xmlns:mc="http://schemas.openxmlformats.org/markup-compatibility/2006" xmlns:o="urn:schemas-microsoft-com:office:office" xmlns:r="http://schemas.openxmlformats.org/officeDocument/2006/relationships" xmlns:m="http://schemas.openxmlformats.org/officeDocument/2006/math" xmlns:v="urn:schemas-microsoft-com:vml" xmlns:wp14="http://schemas.microsoft.com/office/word/2010/wordprocessingDrawing" xmlns:wp="http://schemas.openxmlformats.org/drawingml/2006/wordprocessingDrawing" xmlns:w10="urn:schemas-microsoft-com:office:word" xmlns:w="http://schemas.openxmlformats.org/wordprocessingml/2006/main" xmlns:w14="http://schemas.microsoft.com/office/word/2010/wordml" xmlns:w15="http://schemas.microsoft.com/office/word/2012/wordml" xmlns:w16se="http://schemas.microsoft.com/office/word/2015/wordml/symex" xmlns:wpg="http://schemas.microsoft.com/office/word/2010/wordprocessingGroup" xmlns:wpi="http://schemas.microsoft.com/office/word/2010/wordprocessingInk" xmlns:wne="http://schemas.microsoft.com/office/word/2006/wordml" xmlns:wps="http://schemas.microsoft.com/office/word/2010/wordprocessingShape" mc:Ignorable="w14 w15 w16se wp14">
   <w:endnote w:type="separator" w:id="-1">
     <w:p>
       <w:r>
@@ -12142,7 +10636,7 @@
 </file>
 
 <file path=word/footer1.xml><?xml version="1.0" encoding="utf-8"?>
-<w:ftr xmlns:wpc="http://schemas.microsoft.com/office/word/2010/wordprocessingCanvas" xmlns:cx="http://schemas.microsoft.com/office/drawing/2014/chartex" xmlns:cx1="http://schemas.microsoft.com/office/drawing/2015/9/8/chartex" xmlns:cx2="http://schemas.microsoft.com/office/drawing/2015/10/21/chartex" xmlns:cx3="http://schemas.microsoft.com/office/drawing/2016/5/9/chartex" xmlns:cx4="http://schemas.microsoft.com/office/drawing/2016/5/10/chartex" xmlns:cx5="http://schemas.microsoft.com/office/drawing/2016/5/11/chartex" xmlns:cx6="http://schemas.microsoft.com/office/drawing/2016/5/12/chartex" xmlns:cx7="http://schemas.microsoft.com/office/drawing/2016/5/13/chartex" xmlns:cx8="http://schemas.microsoft.com/office/drawing/2016/5/14/chartex" xmlns:mc="http://schemas.openxmlformats.org/markup-compatibility/2006" xmlns:aink="http://schemas.microsoft.com/office/drawing/2016/ink" xmlns:am3d="http://schemas.microsoft.com/office/drawing/2017/model3d" xmlns:o="urn:schemas-microsoft-com:office:office" xmlns:r="http://schemas.openxmlformats.org/officeDocument/2006/relationships" xmlns:m="http://schemas.openxmlformats.org/officeDocument/2006/math" xmlns:v="urn:schemas-microsoft-com:vml" xmlns:wp14="http://schemas.microsoft.com/office/word/2010/wordprocessingDrawing" xmlns:wp="http://schemas.openxmlformats.org/drawingml/2006/wordprocessingDrawing" xmlns:w10="urn:schemas-microsoft-com:office:word" xmlns:w="http://schemas.openxmlformats.org/wordprocessingml/2006/main" xmlns:w14="http://schemas.microsoft.com/office/word/2010/wordml" xmlns:w15="http://schemas.microsoft.com/office/word/2012/wordml" xmlns:w16cex="http://schemas.microsoft.com/office/word/2018/wordml/cex" xmlns:w16cid="http://schemas.microsoft.com/office/word/2016/wordml/cid" xmlns:w16="http://schemas.microsoft.com/office/word/2018/wordml" xmlns:w16se="http://schemas.microsoft.com/office/word/2015/wordml/symex" xmlns:wpg="http://schemas.microsoft.com/office/word/2010/wordprocessingGroup" xmlns:wpi="http://schemas.microsoft.com/office/word/2010/wordprocessingInk" xmlns:wne="http://schemas.microsoft.com/office/word/2006/wordml" xmlns:wps="http://schemas.microsoft.com/office/word/2010/wordprocessingShape" mc:Ignorable="w14 w15 w16se w16cid w16 w16cex wp14">
+<w:ftr xmlns:wpc="http://schemas.microsoft.com/office/word/2010/wordprocessingCanvas" xmlns:cx="http://schemas.microsoft.com/office/drawing/2014/chartex" xmlns:cx1="http://schemas.microsoft.com/office/drawing/2015/9/8/chartex" xmlns:mc="http://schemas.openxmlformats.org/markup-compatibility/2006" xmlns:o="urn:schemas-microsoft-com:office:office" xmlns:r="http://schemas.openxmlformats.org/officeDocument/2006/relationships" xmlns:m="http://schemas.openxmlformats.org/officeDocument/2006/math" xmlns:v="urn:schemas-microsoft-com:vml" xmlns:wp14="http://schemas.microsoft.com/office/word/2010/wordprocessingDrawing" xmlns:wp="http://schemas.openxmlformats.org/drawingml/2006/wordprocessingDrawing" xmlns:w10="urn:schemas-microsoft-com:office:word" xmlns:w="http://schemas.openxmlformats.org/wordprocessingml/2006/main" xmlns:w14="http://schemas.microsoft.com/office/word/2010/wordml" xmlns:w15="http://schemas.microsoft.com/office/word/2012/wordml" xmlns:w16se="http://schemas.microsoft.com/office/word/2015/wordml/symex" xmlns:wpg="http://schemas.microsoft.com/office/word/2010/wordprocessingGroup" xmlns:wpi="http://schemas.microsoft.com/office/word/2010/wordprocessingInk" xmlns:wne="http://schemas.microsoft.com/office/word/2006/wordml" xmlns:wps="http://schemas.microsoft.com/office/word/2010/wordprocessingShape" mc:Ignorable="w14 w15 w16se wp14">
   <w:sdt>
     <w:sdtPr>
       <w:rPr>
@@ -12246,7 +10740,7 @@
 </file>
 
 <file path=word/footer2.xml><?xml version="1.0" encoding="utf-8"?>
-<w:ftr xmlns:wpc="http://schemas.microsoft.com/office/word/2010/wordprocessingCanvas" xmlns:cx="http://schemas.microsoft.com/office/drawing/2014/chartex" xmlns:cx1="http://schemas.microsoft.com/office/drawing/2015/9/8/chartex" xmlns:cx2="http://schemas.microsoft.com/office/drawing/2015/10/21/chartex" xmlns:cx3="http://schemas.microsoft.com/office/drawing/2016/5/9/chartex" xmlns:cx4="http://schemas.microsoft.com/office/drawing/2016/5/10/chartex" xmlns:cx5="http://schemas.microsoft.com/office/drawing/2016/5/11/chartex" xmlns:cx6="http://schemas.microsoft.com/office/drawing/2016/5/12/chartex" xmlns:cx7="http://schemas.microsoft.com/office/drawing/2016/5/13/chartex" xmlns:cx8="http://schemas.microsoft.com/office/drawing/2016/5/14/chartex" xmlns:mc="http://schemas.openxmlformats.org/markup-compatibility/2006" xmlns:aink="http://schemas.microsoft.com/office/drawing/2016/ink" xmlns:am3d="http://schemas.microsoft.com/office/drawing/2017/model3d" xmlns:o="urn:schemas-microsoft-com:office:office" xmlns:r="http://schemas.openxmlformats.org/officeDocument/2006/relationships" xmlns:m="http://schemas.openxmlformats.org/officeDocument/2006/math" xmlns:v="urn:schemas-microsoft-com:vml" xmlns:wp14="http://schemas.microsoft.com/office/word/2010/wordprocessingDrawing" xmlns:wp="http://schemas.openxmlformats.org/drawingml/2006/wordprocessingDrawing" xmlns:w10="urn:schemas-microsoft-com:office:word" xmlns:w="http://schemas.openxmlformats.org/wordprocessingml/2006/main" xmlns:w14="http://schemas.microsoft.com/office/word/2010/wordml" xmlns:w15="http://schemas.microsoft.com/office/word/2012/wordml" xmlns:w16cex="http://schemas.microsoft.com/office/word/2018/wordml/cex" xmlns:w16cid="http://schemas.microsoft.com/office/word/2016/wordml/cid" xmlns:w16="http://schemas.microsoft.com/office/word/2018/wordml" xmlns:w16se="http://schemas.microsoft.com/office/word/2015/wordml/symex" xmlns:wpg="http://schemas.microsoft.com/office/word/2010/wordprocessingGroup" xmlns:wpi="http://schemas.microsoft.com/office/word/2010/wordprocessingInk" xmlns:wne="http://schemas.microsoft.com/office/word/2006/wordml" xmlns:wps="http://schemas.microsoft.com/office/word/2010/wordprocessingShape" mc:Ignorable="w14 w15 w16se w16cid w16 w16cex wp14">
+<w:ftr xmlns:wpc="http://schemas.microsoft.com/office/word/2010/wordprocessingCanvas" xmlns:cx="http://schemas.microsoft.com/office/drawing/2014/chartex" xmlns:cx1="http://schemas.microsoft.com/office/drawing/2015/9/8/chartex" xmlns:mc="http://schemas.openxmlformats.org/markup-compatibility/2006" xmlns:o="urn:schemas-microsoft-com:office:office" xmlns:r="http://schemas.openxmlformats.org/officeDocument/2006/relationships" xmlns:m="http://schemas.openxmlformats.org/officeDocument/2006/math" xmlns:v="urn:schemas-microsoft-com:vml" xmlns:wp14="http://schemas.microsoft.com/office/word/2010/wordprocessingDrawing" xmlns:wp="http://schemas.openxmlformats.org/drawingml/2006/wordprocessingDrawing" xmlns:w10="urn:schemas-microsoft-com:office:word" xmlns:w="http://schemas.openxmlformats.org/wordprocessingml/2006/main" xmlns:w14="http://schemas.microsoft.com/office/word/2010/wordml" xmlns:w15="http://schemas.microsoft.com/office/word/2012/wordml" xmlns:w16se="http://schemas.microsoft.com/office/word/2015/wordml/symex" xmlns:wpg="http://schemas.microsoft.com/office/word/2010/wordprocessingGroup" xmlns:wpi="http://schemas.microsoft.com/office/word/2010/wordprocessingInk" xmlns:wne="http://schemas.microsoft.com/office/word/2006/wordml" xmlns:wps="http://schemas.microsoft.com/office/word/2010/wordprocessingShape" mc:Ignorable="w14 w15 w16se wp14">
   <w:sdt>
     <w:sdtPr>
       <w:rPr>
@@ -12316,7 +10810,7 @@
 </file>
 
 <file path=word/footnotes.xml><?xml version="1.0" encoding="utf-8"?>
-<w:footnotes xmlns:wpc="http://schemas.microsoft.com/office/word/2010/wordprocessingCanvas" xmlns:cx="http://schemas.microsoft.com/office/drawing/2014/chartex" xmlns:cx1="http://schemas.microsoft.com/office/drawing/2015/9/8/chartex" xmlns:cx2="http://schemas.microsoft.com/office/drawing/2015/10/21/chartex" xmlns:cx3="http://schemas.microsoft.com/office/drawing/2016/5/9/chartex" xmlns:cx4="http://schemas.microsoft.com/office/drawing/2016/5/10/chartex" xmlns:cx5="http://schemas.microsoft.com/office/drawing/2016/5/11/chartex" xmlns:cx6="http://schemas.microsoft.com/office/drawing/2016/5/12/chartex" xmlns:cx7="http://schemas.microsoft.com/office/drawing/2016/5/13/chartex" xmlns:cx8="http://schemas.microsoft.com/office/drawing/2016/5/14/chartex" xmlns:mc="http://schemas.openxmlformats.org/markup-compatibility/2006" xmlns:aink="http://schemas.microsoft.com/office/drawing/2016/ink" xmlns:am3d="http://schemas.microsoft.com/office/drawing/2017/model3d" xmlns:o="urn:schemas-microsoft-com:office:office" xmlns:r="http://schemas.openxmlformats.org/officeDocument/2006/relationships" xmlns:m="http://schemas.openxmlformats.org/officeDocument/2006/math" xmlns:v="urn:schemas-microsoft-com:vml" xmlns:wp14="http://schemas.microsoft.com/office/word/2010/wordprocessingDrawing" xmlns:wp="http://schemas.openxmlformats.org/drawingml/2006/wordprocessingDrawing" xmlns:w10="urn:schemas-microsoft-com:office:word" xmlns:w="http://schemas.openxmlformats.org/wordprocessingml/2006/main" xmlns:w14="http://schemas.microsoft.com/office/word/2010/wordml" xmlns:w15="http://schemas.microsoft.com/office/word/2012/wordml" xmlns:w16cex="http://schemas.microsoft.com/office/word/2018/wordml/cex" xmlns:w16cid="http://schemas.microsoft.com/office/word/2016/wordml/cid" xmlns:w16="http://schemas.microsoft.com/office/word/2018/wordml" xmlns:w16se="http://schemas.microsoft.com/office/word/2015/wordml/symex" xmlns:wpg="http://schemas.microsoft.com/office/word/2010/wordprocessingGroup" xmlns:wpi="http://schemas.microsoft.com/office/word/2010/wordprocessingInk" xmlns:wne="http://schemas.microsoft.com/office/word/2006/wordml" xmlns:wps="http://schemas.microsoft.com/office/word/2010/wordprocessingShape" mc:Ignorable="w14 w15 w16se w16cid w16 w16cex wp14">
+<w:footnotes xmlns:wpc="http://schemas.microsoft.com/office/word/2010/wordprocessingCanvas" xmlns:cx="http://schemas.microsoft.com/office/drawing/2014/chartex" xmlns:cx1="http://schemas.microsoft.com/office/drawing/2015/9/8/chartex" xmlns:mc="http://schemas.openxmlformats.org/markup-compatibility/2006" xmlns:o="urn:schemas-microsoft-com:office:office" xmlns:r="http://schemas.openxmlformats.org/officeDocument/2006/relationships" xmlns:m="http://schemas.openxmlformats.org/officeDocument/2006/math" xmlns:v="urn:schemas-microsoft-com:vml" xmlns:wp14="http://schemas.microsoft.com/office/word/2010/wordprocessingDrawing" xmlns:wp="http://schemas.openxmlformats.org/drawingml/2006/wordprocessingDrawing" xmlns:w10="urn:schemas-microsoft-com:office:word" xmlns:w="http://schemas.openxmlformats.org/wordprocessingml/2006/main" xmlns:w14="http://schemas.microsoft.com/office/word/2010/wordml" xmlns:w15="http://schemas.microsoft.com/office/word/2012/wordml" xmlns:w16se="http://schemas.microsoft.com/office/word/2015/wordml/symex" xmlns:wpg="http://schemas.microsoft.com/office/word/2010/wordprocessingGroup" xmlns:wpi="http://schemas.microsoft.com/office/word/2010/wordprocessingInk" xmlns:wne="http://schemas.microsoft.com/office/word/2006/wordml" xmlns:wps="http://schemas.microsoft.com/office/word/2010/wordprocessingShape" mc:Ignorable="w14 w15 w16se wp14">
   <w:footnote w:type="separator" w:id="-1">
     <w:p>
       <w:r>
@@ -12335,7 +10829,7 @@
 </file>
 
 <file path=word/numbering.xml><?xml version="1.0" encoding="utf-8"?>
-<w:numbering xmlns:wpc="http://schemas.microsoft.com/office/word/2010/wordprocessingCanvas" xmlns:cx="http://schemas.microsoft.com/office/drawing/2014/chartex" xmlns:cx1="http://schemas.microsoft.com/office/drawing/2015/9/8/chartex" xmlns:cx2="http://schemas.microsoft.com/office/drawing/2015/10/21/chartex" xmlns:cx3="http://schemas.microsoft.com/office/drawing/2016/5/9/chartex" xmlns:cx4="http://schemas.microsoft.com/office/drawing/2016/5/10/chartex" xmlns:cx5="http://schemas.microsoft.com/office/drawing/2016/5/11/chartex" xmlns:cx6="http://schemas.microsoft.com/office/drawing/2016/5/12/chartex" xmlns:cx7="http://schemas.microsoft.com/office/drawing/2016/5/13/chartex" xmlns:cx8="http://schemas.microsoft.com/office/drawing/2016/5/14/chartex" xmlns:mc="http://schemas.openxmlformats.org/markup-compatibility/2006" xmlns:aink="http://schemas.microsoft.com/office/drawing/2016/ink" xmlns:am3d="http://schemas.microsoft.com/office/drawing/2017/model3d" xmlns:o="urn:schemas-microsoft-com:office:office" xmlns:r="http://schemas.openxmlformats.org/officeDocument/2006/relationships" xmlns:m="http://schemas.openxmlformats.org/officeDocument/2006/math" xmlns:v="urn:schemas-microsoft-com:vml" xmlns:wp14="http://schemas.microsoft.com/office/word/2010/wordprocessingDrawing" xmlns:wp="http://schemas.openxmlformats.org/drawingml/2006/wordprocessingDrawing" xmlns:w10="urn:schemas-microsoft-com:office:word" xmlns:w="http://schemas.openxmlformats.org/wordprocessingml/2006/main" xmlns:w14="http://schemas.microsoft.com/office/word/2010/wordml" xmlns:w15="http://schemas.microsoft.com/office/word/2012/wordml" xmlns:w16cex="http://schemas.microsoft.com/office/word/2018/wordml/cex" xmlns:w16cid="http://schemas.microsoft.com/office/word/2016/wordml/cid" xmlns:w16="http://schemas.microsoft.com/office/word/2018/wordml" xmlns:w16se="http://schemas.microsoft.com/office/word/2015/wordml/symex" xmlns:wpg="http://schemas.microsoft.com/office/word/2010/wordprocessingGroup" xmlns:wpi="http://schemas.microsoft.com/office/word/2010/wordprocessingInk" xmlns:wne="http://schemas.microsoft.com/office/word/2006/wordml" xmlns:wps="http://schemas.microsoft.com/office/word/2010/wordprocessingShape" mc:Ignorable="w14 w15 w16se w16cid w16 w16cex wp14">
+<w:numbering xmlns:wpc="http://schemas.microsoft.com/office/word/2010/wordprocessingCanvas" xmlns:cx="http://schemas.microsoft.com/office/drawing/2014/chartex" xmlns:cx1="http://schemas.microsoft.com/office/drawing/2015/9/8/chartex" xmlns:mc="http://schemas.openxmlformats.org/markup-compatibility/2006" xmlns:o="urn:schemas-microsoft-com:office:office" xmlns:r="http://schemas.openxmlformats.org/officeDocument/2006/relationships" xmlns:m="http://schemas.openxmlformats.org/officeDocument/2006/math" xmlns:v="urn:schemas-microsoft-com:vml" xmlns:wp14="http://schemas.microsoft.com/office/word/2010/wordprocessingDrawing" xmlns:wp="http://schemas.openxmlformats.org/drawingml/2006/wordprocessingDrawing" xmlns:w10="urn:schemas-microsoft-com:office:word" xmlns:w="http://schemas.openxmlformats.org/wordprocessingml/2006/main" xmlns:w14="http://schemas.microsoft.com/office/word/2010/wordml" xmlns:w15="http://schemas.microsoft.com/office/word/2012/wordml" xmlns:w16se="http://schemas.microsoft.com/office/word/2015/wordml/symex" xmlns:wpg="http://schemas.microsoft.com/office/word/2010/wordprocessingGroup" xmlns:wpi="http://schemas.microsoft.com/office/word/2010/wordprocessingInk" xmlns:wne="http://schemas.microsoft.com/office/word/2006/wordml" xmlns:wps="http://schemas.microsoft.com/office/word/2010/wordprocessingShape" mc:Ignorable="w14 w15 w16se wp14">
   <w:abstractNum w:abstractNumId="0" w15:restartNumberingAfterBreak="0">
     <w:nsid w:val="00D5255C"/>
     <w:multiLevelType w:val="hybridMultilevel"/>
@@ -20959,7 +19453,7 @@
 </file>
 
 <file path=word/styles.xml><?xml version="1.0" encoding="utf-8"?>
-<w:styles xmlns:mc="http://schemas.openxmlformats.org/markup-compatibility/2006" xmlns:r="http://schemas.openxmlformats.org/officeDocument/2006/relationships" xmlns:w="http://schemas.openxmlformats.org/wordprocessingml/2006/main" xmlns:w14="http://schemas.microsoft.com/office/word/2010/wordml" xmlns:w15="http://schemas.microsoft.com/office/word/2012/wordml" xmlns:w16cex="http://schemas.microsoft.com/office/word/2018/wordml/cex" xmlns:w16cid="http://schemas.microsoft.com/office/word/2016/wordml/cid" xmlns:w16="http://schemas.microsoft.com/office/word/2018/wordml" xmlns:w16se="http://schemas.microsoft.com/office/word/2015/wordml/symex" mc:Ignorable="w14 w15 w16se w16cid w16 w16cex">
+<w:styles xmlns:mc="http://schemas.openxmlformats.org/markup-compatibility/2006" xmlns:r="http://schemas.openxmlformats.org/officeDocument/2006/relationships" xmlns:w="http://schemas.openxmlformats.org/wordprocessingml/2006/main" xmlns:w14="http://schemas.microsoft.com/office/word/2010/wordml" xmlns:w15="http://schemas.microsoft.com/office/word/2012/wordml" xmlns:w16se="http://schemas.microsoft.com/office/word/2015/wordml/symex" mc:Ignorable="w14 w15 w16se">
   <w:docDefaults>
     <w:rPrDefault>
       <w:rPr>
@@ -20971,7 +19465,7 @@
     </w:rPrDefault>
     <w:pPrDefault/>
   </w:docDefaults>
-  <w:latentStyles w:defLockedState="0" w:defUIPriority="99" w:defSemiHidden="0" w:defUnhideWhenUsed="0" w:defQFormat="0" w:count="376">
+  <w:latentStyles w:defLockedState="0" w:defUIPriority="99" w:defSemiHidden="0" w:defUnhideWhenUsed="0" w:defQFormat="0" w:count="371">
     <w:lsdException w:name="Normal" w:uiPriority="0" w:qFormat="1"/>
     <w:lsdException w:name="heading 1" w:uiPriority="9" w:qFormat="1"/>
     <w:lsdException w:name="heading 2" w:semiHidden="1" w:uiPriority="9" w:unhideWhenUsed="1" w:qFormat="1"/>
@@ -21343,11 +19837,6 @@
     <w:lsdException w:name="List Table 5 Dark Accent 6" w:uiPriority="50"/>
     <w:lsdException w:name="List Table 6 Colorful Accent 6" w:uiPriority="51"/>
     <w:lsdException w:name="List Table 7 Colorful Accent 6" w:uiPriority="52"/>
-    <w:lsdException w:name="Mention" w:semiHidden="1" w:unhideWhenUsed="1"/>
-    <w:lsdException w:name="Smart Hyperlink" w:semiHidden="1" w:unhideWhenUsed="1"/>
-    <w:lsdException w:name="Hashtag" w:semiHidden="1" w:unhideWhenUsed="1"/>
-    <w:lsdException w:name="Unresolved Mention" w:semiHidden="1" w:unhideWhenUsed="1"/>
-    <w:lsdException w:name="Smart Link" w:semiHidden="1" w:unhideWhenUsed="1"/>
   </w:latentStyles>
   <w:style w:type="paragraph" w:default="1" w:styleId="Normal">
     <w:name w:val="Normal"/>
@@ -21774,7 +20263,7 @@
       <w:szCs w:val="20"/>
     </w:rPr>
   </w:style>
-  <w:style w:type="character" w:styleId="UnresolvedMention">
+  <w:style w:type="character" w:customStyle="1" w:styleId="UnresolvedMention">
     <w:name w:val="Unresolved Mention"/>
     <w:basedOn w:val="DefaultParagraphFont"/>
     <w:uiPriority w:val="99"/>
@@ -22268,7 +20757,7 @@
 </file>
 
 <file path=customXml/itemProps1.xml><?xml version="1.0" encoding="utf-8"?>
-<ds:datastoreItem xmlns:ds="http://schemas.openxmlformats.org/officeDocument/2006/customXml" ds:itemID="{FAF14D9A-9F9E-3F49-93EC-909A226CE4D4}">
+<ds:datastoreItem xmlns:ds="http://schemas.openxmlformats.org/officeDocument/2006/customXml" ds:itemID="{8A2EFD6F-8C10-43C2-B44F-29758C0DBE94}">
   <ds:schemaRefs>
     <ds:schemaRef ds:uri="http://schemas.openxmlformats.org/officeDocument/2006/bibliography"/>
   </ds:schemaRefs>

</xml_diff>